<commit_message>
Ya se puede añadir mascota en la base de datos. Backend
</commit_message>
<xml_diff>
--- a/informe.docx
+++ b/informe.docx
@@ -5,15 +5,7 @@
     <w:p/>
     <w:p>
       <w:r>
-        <w:t xml:space="preserve">Entre a la carpeta </w:t>
-      </w:r>
-      <w:proofErr w:type="spellStart"/>
-      <w:r>
-        <w:t>tallerUnidadDosBackendJuanCarlosTorres</w:t>
-      </w:r>
-      <w:proofErr w:type="spellEnd"/>
-      <w:r>
-        <w:t xml:space="preserve"> para crear un repositorio </w:t>
+        <w:t xml:space="preserve">Entre a la carpeta tallerUnidadDosBackendJuanCarlosTorres para crear un repositorio </w:t>
       </w:r>
       <w:r>
         <w:t xml:space="preserve">para el seguimiento de versiones de </w:t>
@@ -27,9 +19,12 @@
     </w:p>
     <w:p>
       <w:r>
-        <w:drawing>
-          <wp:inline distT="0" distB="0" distL="0" distR="0" wp14:anchorId="4C66E6E6" wp14:editId="23DCCDCA">
-            <wp:extent cx="5612130" cy="1836420"/>
+        <w:rPr>
+          <w:noProof/>
+        </w:rPr>
+        <w:drawing>
+          <wp:inline distT="0" distB="0" distL="0" distR="0" wp14:anchorId="4C66E6E6" wp14:editId="55720B57">
+            <wp:extent cx="5612130" cy="1912620"/>
             <wp:effectExtent l="0" t="0" r="7620" b="0"/>
             <wp:docPr id="882202273" name="Imagen 1"/>
             <wp:cNvGraphicFramePr>
@@ -51,59 +46,30 @@
                   <pic:spPr>
                     <a:xfrm>
                       <a:off x="0" y="0"/>
-                      <a:ext cx="5612130" cy="1836420"/>
-                    </a:xfrm>
-                    <a:prstGeom prst="rect">
-                      <a:avLst/>
-                    </a:prstGeom>
-                  </pic:spPr>
-                </pic:pic>
-              </a:graphicData>
-            </a:graphic>
-          </wp:inline>
-        </w:drawing>
-      </w:r>
-    </w:p>
-    <w:p/>
-    <w:p>
-      <w:r>
-        <w:t xml:space="preserve">Desde visual </w:t>
-      </w:r>
-      <w:proofErr w:type="spellStart"/>
-      <w:r>
-        <w:t>Visual</w:t>
-      </w:r>
-      <w:proofErr w:type="spellEnd"/>
-      <w:r>
-        <w:t xml:space="preserve"> Studio entramos a la carpeta y escribimos el comando </w:t>
-      </w:r>
-      <w:proofErr w:type="spellStart"/>
-      <w:r>
-        <w:t>npm</w:t>
-      </w:r>
-      <w:proofErr w:type="spellEnd"/>
-      <w:r>
-        <w:t xml:space="preserve"> </w:t>
-      </w:r>
-      <w:proofErr w:type="spellStart"/>
-      <w:r>
-        <w:t>init</w:t>
-      </w:r>
-      <w:proofErr w:type="spellEnd"/>
-      <w:r>
-        <w:t xml:space="preserve"> -y para inicializar nuestro proyecto de </w:t>
-      </w:r>
-      <w:proofErr w:type="spellStart"/>
-      <w:r>
-        <w:t>backend</w:t>
-      </w:r>
-      <w:proofErr w:type="spellEnd"/>
-      <w:r>
-        <w:t xml:space="preserve"> </w:t>
-      </w:r>
-    </w:p>
-    <w:p>
-      <w:r>
+                      <a:ext cx="5612130" cy="1912620"/>
+                    </a:xfrm>
+                    <a:prstGeom prst="rect">
+                      <a:avLst/>
+                    </a:prstGeom>
+                  </pic:spPr>
+                </pic:pic>
+              </a:graphicData>
+            </a:graphic>
+          </wp:inline>
+        </w:drawing>
+      </w:r>
+    </w:p>
+    <w:p/>
+    <w:p>
+      <w:r>
+        <w:t xml:space="preserve">Desde visual Visual Studio entramos a la carpeta y escribimos el comando npm init -y para inicializar nuestro proyecto de backend </w:t>
+      </w:r>
+    </w:p>
+    <w:p>
+      <w:r>
+        <w:rPr>
+          <w:noProof/>
+        </w:rPr>
         <w:drawing>
           <wp:inline distT="0" distB="0" distL="0" distR="0" wp14:anchorId="41F3657A" wp14:editId="1E50EC23">
             <wp:extent cx="5612130" cy="2355215"/>
@@ -144,64 +110,38 @@
     <w:p/>
     <w:p>
       <w:r>
-        <w:t xml:space="preserve">Escribimos el comando </w:t>
-      </w:r>
-      <w:proofErr w:type="spellStart"/>
-      <w:r>
-        <w:t>npm</w:t>
-      </w:r>
-      <w:proofErr w:type="spellEnd"/>
+        <w:t>Escribimos el comando npm Install nodemon -D descarga un modulo para desarrollar</w:t>
+      </w:r>
+      <w:r>
+        <w:t xml:space="preserve"> el cual se encarga de</w:t>
+      </w:r>
       <w:r>
         <w:t xml:space="preserve"> </w:t>
       </w:r>
-      <w:proofErr w:type="spellStart"/>
-      <w:r>
-        <w:t>Install</w:t>
-      </w:r>
-      <w:proofErr w:type="spellEnd"/>
+      <w:r>
+        <w:t>reinicia</w:t>
+      </w:r>
+      <w:r>
+        <w:t>r</w:t>
+      </w:r>
       <w:r>
         <w:t xml:space="preserve"> </w:t>
       </w:r>
-      <w:proofErr w:type="spellStart"/>
-      <w:r>
-        <w:t>nodemon</w:t>
-      </w:r>
-      <w:proofErr w:type="spellEnd"/>
-      <w:r>
-        <w:t xml:space="preserve"> -D descarga un </w:t>
-      </w:r>
-      <w:proofErr w:type="spellStart"/>
-      <w:r>
-        <w:t>modulo</w:t>
-      </w:r>
-      <w:proofErr w:type="spellEnd"/>
-      <w:r>
-        <w:t xml:space="preserve"> para desarrollar</w:t>
-      </w:r>
-      <w:r>
-        <w:t xml:space="preserve"> el cual se encarga de</w:t>
-      </w:r>
-      <w:r>
-        <w:t xml:space="preserve"> </w:t>
-      </w:r>
-      <w:r>
-        <w:t>reinicia</w:t>
-      </w:r>
-      <w:r>
-        <w:t>r</w:t>
-      </w:r>
-      <w:r>
-        <w:t xml:space="preserve"> </w:t>
-      </w:r>
       <w:r>
         <w:t>la</w:t>
       </w:r>
       <w:r>
         <w:t xml:space="preserve"> aplicación de Node.js cada vez que detecta cambios en el código</w:t>
       </w:r>
-    </w:p>
-    <w:p>
-      <w:r>
+      <w:r>
+        <w:t>, esto evita que tenga que detener el servicio cada ves haga un cambio en mi codigo</w:t>
+      </w:r>
+    </w:p>
+    <w:p>
+      <w:r>
+        <w:rPr>
+          <w:noProof/>
+        </w:rPr>
         <w:drawing>
           <wp:inline distT="0" distB="0" distL="0" distR="0" wp14:anchorId="1B9E5011" wp14:editId="131CE20A">
             <wp:extent cx="5612130" cy="1124585"/>
@@ -239,6 +179,981 @@
         </w:drawing>
       </w:r>
     </w:p>
+    <w:p/>
+    <w:p>
+      <w:r>
+        <w:t>Cree una nueva caparte llamada src, es donde voy apilar todo mi código</w:t>
+      </w:r>
+    </w:p>
+    <w:p>
+      <w:r>
+        <w:drawing>
+          <wp:inline distT="0" distB="0" distL="0" distR="0" wp14:anchorId="3927C791" wp14:editId="461FCCB5">
+            <wp:extent cx="2505425" cy="390580"/>
+            <wp:effectExtent l="0" t="0" r="0" b="9525"/>
+            <wp:docPr id="1290481757" name="Imagen 1"/>
+            <wp:cNvGraphicFramePr>
+              <a:graphicFrameLocks xmlns:a="http://schemas.openxmlformats.org/drawingml/2006/main" noChangeAspect="1"/>
+            </wp:cNvGraphicFramePr>
+            <a:graphic xmlns:a="http://schemas.openxmlformats.org/drawingml/2006/main">
+              <a:graphicData uri="http://schemas.openxmlformats.org/drawingml/2006/picture">
+                <pic:pic xmlns:pic="http://schemas.openxmlformats.org/drawingml/2006/picture">
+                  <pic:nvPicPr>
+                    <pic:cNvPr id="1290481757" name=""/>
+                    <pic:cNvPicPr/>
+                  </pic:nvPicPr>
+                  <pic:blipFill>
+                    <a:blip r:embed="rId7"/>
+                    <a:stretch>
+                      <a:fillRect/>
+                    </a:stretch>
+                  </pic:blipFill>
+                  <pic:spPr>
+                    <a:xfrm>
+                      <a:off x="0" y="0"/>
+                      <a:ext cx="2505425" cy="390580"/>
+                    </a:xfrm>
+                    <a:prstGeom prst="rect">
+                      <a:avLst/>
+                    </a:prstGeom>
+                  </pic:spPr>
+                </pic:pic>
+              </a:graphicData>
+            </a:graphic>
+          </wp:inline>
+        </w:drawing>
+      </w:r>
+    </w:p>
+    <w:p/>
+    <w:p/>
+    <w:p>
+      <w:r>
+        <w:lastRenderedPageBreak/>
+        <w:t>Instalamos express, que es el frameworks que me va permitir desarrollar el backend</w:t>
+      </w:r>
+    </w:p>
+    <w:p>
+      <w:r>
+        <w:drawing>
+          <wp:inline distT="0" distB="0" distL="0" distR="0" wp14:anchorId="1D718D8D" wp14:editId="04DBC445">
+            <wp:extent cx="5612130" cy="1440180"/>
+            <wp:effectExtent l="0" t="0" r="7620" b="7620"/>
+            <wp:docPr id="1176955446" name="Imagen 1"/>
+            <wp:cNvGraphicFramePr>
+              <a:graphicFrameLocks xmlns:a="http://schemas.openxmlformats.org/drawingml/2006/main" noChangeAspect="1"/>
+            </wp:cNvGraphicFramePr>
+            <a:graphic xmlns:a="http://schemas.openxmlformats.org/drawingml/2006/main">
+              <a:graphicData uri="http://schemas.openxmlformats.org/drawingml/2006/picture">
+                <pic:pic xmlns:pic="http://schemas.openxmlformats.org/drawingml/2006/picture">
+                  <pic:nvPicPr>
+                    <pic:cNvPr id="1176955446" name=""/>
+                    <pic:cNvPicPr/>
+                  </pic:nvPicPr>
+                  <pic:blipFill>
+                    <a:blip r:embed="rId8"/>
+                    <a:stretch>
+                      <a:fillRect/>
+                    </a:stretch>
+                  </pic:blipFill>
+                  <pic:spPr>
+                    <a:xfrm>
+                      <a:off x="0" y="0"/>
+                      <a:ext cx="5612130" cy="1440180"/>
+                    </a:xfrm>
+                    <a:prstGeom prst="rect">
+                      <a:avLst/>
+                    </a:prstGeom>
+                  </pic:spPr>
+                </pic:pic>
+              </a:graphicData>
+            </a:graphic>
+          </wp:inline>
+        </w:drawing>
+      </w:r>
+    </w:p>
+    <w:p/>
+    <w:p>
+      <w:r>
+        <w:t xml:space="preserve">Instalamos mysql2 para que me permita conectarme base de datos mysql2 </w:t>
+      </w:r>
+    </w:p>
+    <w:p>
+      <w:r>
+        <w:drawing>
+          <wp:inline distT="0" distB="0" distL="0" distR="0" wp14:anchorId="278AFC05" wp14:editId="2DEF4CD5">
+            <wp:extent cx="5612130" cy="1470660"/>
+            <wp:effectExtent l="0" t="0" r="7620" b="0"/>
+            <wp:docPr id="1833611521" name="Imagen 1"/>
+            <wp:cNvGraphicFramePr>
+              <a:graphicFrameLocks xmlns:a="http://schemas.openxmlformats.org/drawingml/2006/main" noChangeAspect="1"/>
+            </wp:cNvGraphicFramePr>
+            <a:graphic xmlns:a="http://schemas.openxmlformats.org/drawingml/2006/main">
+              <a:graphicData uri="http://schemas.openxmlformats.org/drawingml/2006/picture">
+                <pic:pic xmlns:pic="http://schemas.openxmlformats.org/drawingml/2006/picture">
+                  <pic:nvPicPr>
+                    <pic:cNvPr id="1833611521" name=""/>
+                    <pic:cNvPicPr/>
+                  </pic:nvPicPr>
+                  <pic:blipFill>
+                    <a:blip r:embed="rId9"/>
+                    <a:stretch>
+                      <a:fillRect/>
+                    </a:stretch>
+                  </pic:blipFill>
+                  <pic:spPr>
+                    <a:xfrm>
+                      <a:off x="0" y="0"/>
+                      <a:ext cx="5612130" cy="1470660"/>
+                    </a:xfrm>
+                    <a:prstGeom prst="rect">
+                      <a:avLst/>
+                    </a:prstGeom>
+                  </pic:spPr>
+                </pic:pic>
+              </a:graphicData>
+            </a:graphic>
+          </wp:inline>
+        </w:drawing>
+      </w:r>
+    </w:p>
+    <w:p/>
+    <w:p/>
+    <w:p>
+      <w:r>
+        <w:t>Instalamos sequelize porque este es un ORM el cual es un intermediario entre el desarrollador y la base de datos, evitando que este tenga que preocuparse</w:t>
+      </w:r>
+      <w:r>
+        <w:t xml:space="preserve"> por</w:t>
+      </w:r>
+      <w:r>
+        <w:t xml:space="preserve"> saber exactamente cuáles son las sentencias de mysql2</w:t>
+      </w:r>
+      <w:r>
+        <w:t xml:space="preserve"> para gestionar la base de datos</w:t>
+      </w:r>
+      <w:r>
+        <w:t xml:space="preserve"> </w:t>
+      </w:r>
+    </w:p>
+    <w:p>
+      <w:r>
+        <w:drawing>
+          <wp:inline distT="0" distB="0" distL="0" distR="0" wp14:anchorId="43898697" wp14:editId="56EB739E">
+            <wp:extent cx="5612130" cy="2179320"/>
+            <wp:effectExtent l="0" t="0" r="7620" b="0"/>
+            <wp:docPr id="1353094971" name="Imagen 1"/>
+            <wp:cNvGraphicFramePr>
+              <a:graphicFrameLocks xmlns:a="http://schemas.openxmlformats.org/drawingml/2006/main" noChangeAspect="1"/>
+            </wp:cNvGraphicFramePr>
+            <a:graphic xmlns:a="http://schemas.openxmlformats.org/drawingml/2006/main">
+              <a:graphicData uri="http://schemas.openxmlformats.org/drawingml/2006/picture">
+                <pic:pic xmlns:pic="http://schemas.openxmlformats.org/drawingml/2006/picture">
+                  <pic:nvPicPr>
+                    <pic:cNvPr id="1353094971" name=""/>
+                    <pic:cNvPicPr/>
+                  </pic:nvPicPr>
+                  <pic:blipFill>
+                    <a:blip r:embed="rId10"/>
+                    <a:stretch>
+                      <a:fillRect/>
+                    </a:stretch>
+                  </pic:blipFill>
+                  <pic:spPr>
+                    <a:xfrm>
+                      <a:off x="0" y="0"/>
+                      <a:ext cx="5612130" cy="2179320"/>
+                    </a:xfrm>
+                    <a:prstGeom prst="rect">
+                      <a:avLst/>
+                    </a:prstGeom>
+                  </pic:spPr>
+                </pic:pic>
+              </a:graphicData>
+            </a:graphic>
+          </wp:inline>
+        </w:drawing>
+      </w:r>
+    </w:p>
+    <w:p/>
+    <w:p/>
+    <w:p/>
+    <w:p/>
+    <w:p/>
+    <w:p/>
+    <w:p/>
+    <w:p/>
+    <w:p/>
+    <w:p/>
+    <w:p>
+      <w:r>
+        <w:lastRenderedPageBreak/>
+        <w:t>Me voy a mi consola Git y añado los cambios que tengo hasta el momento al área de preparación</w:t>
+      </w:r>
+    </w:p>
+    <w:p>
+      <w:r>
+        <w:drawing>
+          <wp:inline distT="0" distB="0" distL="0" distR="0" wp14:anchorId="16EF8616" wp14:editId="1B073E18">
+            <wp:extent cx="5612130" cy="4206240"/>
+            <wp:effectExtent l="0" t="0" r="7620" b="3810"/>
+            <wp:docPr id="1132506982" name="Imagen 1"/>
+            <wp:cNvGraphicFramePr>
+              <a:graphicFrameLocks xmlns:a="http://schemas.openxmlformats.org/drawingml/2006/main" noChangeAspect="1"/>
+            </wp:cNvGraphicFramePr>
+            <a:graphic xmlns:a="http://schemas.openxmlformats.org/drawingml/2006/main">
+              <a:graphicData uri="http://schemas.openxmlformats.org/drawingml/2006/picture">
+                <pic:pic xmlns:pic="http://schemas.openxmlformats.org/drawingml/2006/picture">
+                  <pic:nvPicPr>
+                    <pic:cNvPr id="1132506982" name=""/>
+                    <pic:cNvPicPr/>
+                  </pic:nvPicPr>
+                  <pic:blipFill>
+                    <a:blip r:embed="rId11"/>
+                    <a:stretch>
+                      <a:fillRect/>
+                    </a:stretch>
+                  </pic:blipFill>
+                  <pic:spPr>
+                    <a:xfrm>
+                      <a:off x="0" y="0"/>
+                      <a:ext cx="5612130" cy="4206240"/>
+                    </a:xfrm>
+                    <a:prstGeom prst="rect">
+                      <a:avLst/>
+                    </a:prstGeom>
+                  </pic:spPr>
+                </pic:pic>
+              </a:graphicData>
+            </a:graphic>
+          </wp:inline>
+        </w:drawing>
+      </w:r>
+    </w:p>
+    <w:p/>
+    <w:p>
+      <w:r>
+        <w:t>Hacemos un commit</w:t>
+      </w:r>
+    </w:p>
+    <w:p>
+      <w:r>
+        <w:drawing>
+          <wp:inline distT="0" distB="0" distL="0" distR="0" wp14:anchorId="520EDBC9" wp14:editId="2D857048">
+            <wp:extent cx="5612130" cy="762000"/>
+            <wp:effectExtent l="0" t="0" r="7620" b="0"/>
+            <wp:docPr id="69073189" name="Imagen 1"/>
+            <wp:cNvGraphicFramePr>
+              <a:graphicFrameLocks xmlns:a="http://schemas.openxmlformats.org/drawingml/2006/main" noChangeAspect="1"/>
+            </wp:cNvGraphicFramePr>
+            <a:graphic xmlns:a="http://schemas.openxmlformats.org/drawingml/2006/main">
+              <a:graphicData uri="http://schemas.openxmlformats.org/drawingml/2006/picture">
+                <pic:pic xmlns:pic="http://schemas.openxmlformats.org/drawingml/2006/picture">
+                  <pic:nvPicPr>
+                    <pic:cNvPr id="69073189" name=""/>
+                    <pic:cNvPicPr/>
+                  </pic:nvPicPr>
+                  <pic:blipFill>
+                    <a:blip r:embed="rId12"/>
+                    <a:stretch>
+                      <a:fillRect/>
+                    </a:stretch>
+                  </pic:blipFill>
+                  <pic:spPr>
+                    <a:xfrm>
+                      <a:off x="0" y="0"/>
+                      <a:ext cx="5612130" cy="762000"/>
+                    </a:xfrm>
+                    <a:prstGeom prst="rect">
+                      <a:avLst/>
+                    </a:prstGeom>
+                  </pic:spPr>
+                </pic:pic>
+              </a:graphicData>
+            </a:graphic>
+          </wp:inline>
+        </w:drawing>
+      </w:r>
+    </w:p>
+    <w:p/>
+    <w:p>
+      <w:r>
+        <w:t>Sincronizamos el repositorio con el repositorio local</w:t>
+      </w:r>
+    </w:p>
+    <w:p>
+      <w:r>
+        <w:drawing>
+          <wp:inline distT="0" distB="0" distL="0" distR="0" wp14:anchorId="6CC80070" wp14:editId="3E1C45C7">
+            <wp:extent cx="5612130" cy="777240"/>
+            <wp:effectExtent l="0" t="0" r="7620" b="3810"/>
+            <wp:docPr id="525151439" name="Imagen 1"/>
+            <wp:cNvGraphicFramePr>
+              <a:graphicFrameLocks xmlns:a="http://schemas.openxmlformats.org/drawingml/2006/main" noChangeAspect="1"/>
+            </wp:cNvGraphicFramePr>
+            <a:graphic xmlns:a="http://schemas.openxmlformats.org/drawingml/2006/main">
+              <a:graphicData uri="http://schemas.openxmlformats.org/drawingml/2006/picture">
+                <pic:pic xmlns:pic="http://schemas.openxmlformats.org/drawingml/2006/picture">
+                  <pic:nvPicPr>
+                    <pic:cNvPr id="525151439" name=""/>
+                    <pic:cNvPicPr/>
+                  </pic:nvPicPr>
+                  <pic:blipFill>
+                    <a:blip r:embed="rId13"/>
+                    <a:stretch>
+                      <a:fillRect/>
+                    </a:stretch>
+                  </pic:blipFill>
+                  <pic:spPr>
+                    <a:xfrm>
+                      <a:off x="0" y="0"/>
+                      <a:ext cx="5612130" cy="777240"/>
+                    </a:xfrm>
+                    <a:prstGeom prst="rect">
+                      <a:avLst/>
+                    </a:prstGeom>
+                  </pic:spPr>
+                </pic:pic>
+              </a:graphicData>
+            </a:graphic>
+          </wp:inline>
+        </w:drawing>
+      </w:r>
+    </w:p>
+    <w:p/>
+    <w:p/>
+    <w:p/>
+    <w:p/>
+    <w:p/>
+    <w:p/>
+    <w:p/>
+    <w:p/>
+    <w:p/>
+    <w:p>
+      <w:r>
+        <w:lastRenderedPageBreak/>
+        <w:t>Hice un diagrama entidad relación para tener una idea clara de cuantas tablas hacer para mi base de datos, los atributos</w:t>
+      </w:r>
+    </w:p>
+    <w:p>
+      <w:r>
+        <w:drawing>
+          <wp:inline distT="0" distB="0" distL="0" distR="0" wp14:anchorId="1B2BB743" wp14:editId="48C857C7">
+            <wp:extent cx="5612130" cy="2346960"/>
+            <wp:effectExtent l="0" t="0" r="7620" b="0"/>
+            <wp:docPr id="1190061798" name="Imagen 1"/>
+            <wp:cNvGraphicFramePr>
+              <a:graphicFrameLocks xmlns:a="http://schemas.openxmlformats.org/drawingml/2006/main" noChangeAspect="1"/>
+            </wp:cNvGraphicFramePr>
+            <a:graphic xmlns:a="http://schemas.openxmlformats.org/drawingml/2006/main">
+              <a:graphicData uri="http://schemas.openxmlformats.org/drawingml/2006/picture">
+                <pic:pic xmlns:pic="http://schemas.openxmlformats.org/drawingml/2006/picture">
+                  <pic:nvPicPr>
+                    <pic:cNvPr id="1190061798" name=""/>
+                    <pic:cNvPicPr/>
+                  </pic:nvPicPr>
+                  <pic:blipFill>
+                    <a:blip r:embed="rId14"/>
+                    <a:stretch>
+                      <a:fillRect/>
+                    </a:stretch>
+                  </pic:blipFill>
+                  <pic:spPr>
+                    <a:xfrm>
+                      <a:off x="0" y="0"/>
+                      <a:ext cx="5612130" cy="2346960"/>
+                    </a:xfrm>
+                    <a:prstGeom prst="rect">
+                      <a:avLst/>
+                    </a:prstGeom>
+                  </pic:spPr>
+                </pic:pic>
+              </a:graphicData>
+            </a:graphic>
+          </wp:inline>
+        </w:drawing>
+      </w:r>
+    </w:p>
+    <w:p/>
+    <w:p>
+      <w:r>
+        <w:t xml:space="preserve">Empezamos a codificar nuestro archivo app.js  </w:t>
+      </w:r>
+    </w:p>
+    <w:p>
+      <w:r>
+        <w:drawing>
+          <wp:inline distT="0" distB="0" distL="0" distR="0" wp14:anchorId="25E221B4" wp14:editId="32680359">
+            <wp:extent cx="5612130" cy="3112135"/>
+            <wp:effectExtent l="0" t="0" r="7620" b="0"/>
+            <wp:docPr id="230373661" name="Imagen 1"/>
+            <wp:cNvGraphicFramePr>
+              <a:graphicFrameLocks xmlns:a="http://schemas.openxmlformats.org/drawingml/2006/main" noChangeAspect="1"/>
+            </wp:cNvGraphicFramePr>
+            <a:graphic xmlns:a="http://schemas.openxmlformats.org/drawingml/2006/main">
+              <a:graphicData uri="http://schemas.openxmlformats.org/drawingml/2006/picture">
+                <pic:pic xmlns:pic="http://schemas.openxmlformats.org/drawingml/2006/picture">
+                  <pic:nvPicPr>
+                    <pic:cNvPr id="230373661" name=""/>
+                    <pic:cNvPicPr/>
+                  </pic:nvPicPr>
+                  <pic:blipFill>
+                    <a:blip r:embed="rId15"/>
+                    <a:stretch>
+                      <a:fillRect/>
+                    </a:stretch>
+                  </pic:blipFill>
+                  <pic:spPr>
+                    <a:xfrm>
+                      <a:off x="0" y="0"/>
+                      <a:ext cx="5612130" cy="3112135"/>
+                    </a:xfrm>
+                    <a:prstGeom prst="rect">
+                      <a:avLst/>
+                    </a:prstGeom>
+                  </pic:spPr>
+                </pic:pic>
+              </a:graphicData>
+            </a:graphic>
+          </wp:inline>
+        </w:drawing>
+      </w:r>
+    </w:p>
+    <w:p/>
+    <w:p>
+      <w:r>
+        <w:t xml:space="preserve">Se me había olvidado decirle que se debe comportar como un modulo </w:t>
+      </w:r>
+    </w:p>
+    <w:p>
+      <w:r>
+        <w:drawing>
+          <wp:inline distT="0" distB="0" distL="0" distR="0" wp14:anchorId="27BA0D9C" wp14:editId="27A8F457">
+            <wp:extent cx="4048690" cy="1667108"/>
+            <wp:effectExtent l="0" t="0" r="0" b="9525"/>
+            <wp:docPr id="1609025540" name="Imagen 1"/>
+            <wp:cNvGraphicFramePr>
+              <a:graphicFrameLocks xmlns:a="http://schemas.openxmlformats.org/drawingml/2006/main" noChangeAspect="1"/>
+            </wp:cNvGraphicFramePr>
+            <a:graphic xmlns:a="http://schemas.openxmlformats.org/drawingml/2006/main">
+              <a:graphicData uri="http://schemas.openxmlformats.org/drawingml/2006/picture">
+                <pic:pic xmlns:pic="http://schemas.openxmlformats.org/drawingml/2006/picture">
+                  <pic:nvPicPr>
+                    <pic:cNvPr id="1609025540" name=""/>
+                    <pic:cNvPicPr/>
+                  </pic:nvPicPr>
+                  <pic:blipFill>
+                    <a:blip r:embed="rId16"/>
+                    <a:stretch>
+                      <a:fillRect/>
+                    </a:stretch>
+                  </pic:blipFill>
+                  <pic:spPr>
+                    <a:xfrm>
+                      <a:off x="0" y="0"/>
+                      <a:ext cx="4048690" cy="1667108"/>
+                    </a:xfrm>
+                    <a:prstGeom prst="rect">
+                      <a:avLst/>
+                    </a:prstGeom>
+                  </pic:spPr>
+                </pic:pic>
+              </a:graphicData>
+            </a:graphic>
+          </wp:inline>
+        </w:drawing>
+      </w:r>
+    </w:p>
+    <w:p/>
+    <w:p>
+      <w:r>
+        <w:t>Me estaba olvidando de hacer un script que contiene la ruta donde esta el archivo app.js</w:t>
+      </w:r>
+    </w:p>
+    <w:p>
+      <w:r>
+        <w:drawing>
+          <wp:inline distT="0" distB="0" distL="0" distR="0" wp14:anchorId="63220DC3" wp14:editId="21DE759B">
+            <wp:extent cx="5612130" cy="1021080"/>
+            <wp:effectExtent l="0" t="0" r="7620" b="7620"/>
+            <wp:docPr id="212517606" name="Imagen 1"/>
+            <wp:cNvGraphicFramePr>
+              <a:graphicFrameLocks xmlns:a="http://schemas.openxmlformats.org/drawingml/2006/main" noChangeAspect="1"/>
+            </wp:cNvGraphicFramePr>
+            <a:graphic xmlns:a="http://schemas.openxmlformats.org/drawingml/2006/main">
+              <a:graphicData uri="http://schemas.openxmlformats.org/drawingml/2006/picture">
+                <pic:pic xmlns:pic="http://schemas.openxmlformats.org/drawingml/2006/picture">
+                  <pic:nvPicPr>
+                    <pic:cNvPr id="212517606" name=""/>
+                    <pic:cNvPicPr/>
+                  </pic:nvPicPr>
+                  <pic:blipFill>
+                    <a:blip r:embed="rId17"/>
+                    <a:stretch>
+                      <a:fillRect/>
+                    </a:stretch>
+                  </pic:blipFill>
+                  <pic:spPr>
+                    <a:xfrm>
+                      <a:off x="0" y="0"/>
+                      <a:ext cx="5612130" cy="1021080"/>
+                    </a:xfrm>
+                    <a:prstGeom prst="rect">
+                      <a:avLst/>
+                    </a:prstGeom>
+                  </pic:spPr>
+                </pic:pic>
+              </a:graphicData>
+            </a:graphic>
+          </wp:inline>
+        </w:drawing>
+      </w:r>
+    </w:p>
+    <w:p/>
+    <w:p>
+      <w:r>
+        <w:t>Este comando es para corr</w:t>
+      </w:r>
+      <w:r>
+        <w:t>er</w:t>
+      </w:r>
+      <w:r>
+        <w:t xml:space="preserve"> el Scripts el cual se llama start, con esto el sistema esta pendiente de los cambios que yo haga y me los actualiza en caliente</w:t>
+      </w:r>
+      <w:r>
+        <w:t>, evitando de que este bajando y subiendo el servicio a cada rato</w:t>
+      </w:r>
+      <w:r>
+        <w:t xml:space="preserve"> </w:t>
+      </w:r>
+    </w:p>
+    <w:p>
+      <w:r>
+        <w:drawing>
+          <wp:inline distT="0" distB="0" distL="0" distR="0" wp14:anchorId="134D4C5F" wp14:editId="11E380E7">
+            <wp:extent cx="5612130" cy="1602740"/>
+            <wp:effectExtent l="0" t="0" r="7620" b="0"/>
+            <wp:docPr id="699638525" name="Imagen 1"/>
+            <wp:cNvGraphicFramePr>
+              <a:graphicFrameLocks xmlns:a="http://schemas.openxmlformats.org/drawingml/2006/main" noChangeAspect="1"/>
+            </wp:cNvGraphicFramePr>
+            <a:graphic xmlns:a="http://schemas.openxmlformats.org/drawingml/2006/main">
+              <a:graphicData uri="http://schemas.openxmlformats.org/drawingml/2006/picture">
+                <pic:pic xmlns:pic="http://schemas.openxmlformats.org/drawingml/2006/picture">
+                  <pic:nvPicPr>
+                    <pic:cNvPr id="699638525" name=""/>
+                    <pic:cNvPicPr/>
+                  </pic:nvPicPr>
+                  <pic:blipFill>
+                    <a:blip r:embed="rId18"/>
+                    <a:stretch>
+                      <a:fillRect/>
+                    </a:stretch>
+                  </pic:blipFill>
+                  <pic:spPr>
+                    <a:xfrm>
+                      <a:off x="0" y="0"/>
+                      <a:ext cx="5612130" cy="1602740"/>
+                    </a:xfrm>
+                    <a:prstGeom prst="rect">
+                      <a:avLst/>
+                    </a:prstGeom>
+                  </pic:spPr>
+                </pic:pic>
+              </a:graphicData>
+            </a:graphic>
+          </wp:inline>
+        </w:drawing>
+      </w:r>
+    </w:p>
+    <w:p/>
+    <w:p/>
+    <w:p>
+      <w:r>
+        <w:t>Podemos visualizar el mensaje de bienvenida y el nombre de la empresa la cual se encarga en dar en adopción mascotas</w:t>
+      </w:r>
+    </w:p>
+    <w:p>
+      <w:r>
+        <w:drawing>
+          <wp:inline distT="0" distB="0" distL="0" distR="0" wp14:anchorId="2964F397" wp14:editId="779D26B4">
+            <wp:extent cx="5612130" cy="2959735"/>
+            <wp:effectExtent l="0" t="0" r="7620" b="0"/>
+            <wp:docPr id="14394635" name="Imagen 1"/>
+            <wp:cNvGraphicFramePr>
+              <a:graphicFrameLocks xmlns:a="http://schemas.openxmlformats.org/drawingml/2006/main" noChangeAspect="1"/>
+            </wp:cNvGraphicFramePr>
+            <a:graphic xmlns:a="http://schemas.openxmlformats.org/drawingml/2006/main">
+              <a:graphicData uri="http://schemas.openxmlformats.org/drawingml/2006/picture">
+                <pic:pic xmlns:pic="http://schemas.openxmlformats.org/drawingml/2006/picture">
+                  <pic:nvPicPr>
+                    <pic:cNvPr id="14394635" name=""/>
+                    <pic:cNvPicPr/>
+                  </pic:nvPicPr>
+                  <pic:blipFill>
+                    <a:blip r:embed="rId19"/>
+                    <a:stretch>
+                      <a:fillRect/>
+                    </a:stretch>
+                  </pic:blipFill>
+                  <pic:spPr>
+                    <a:xfrm>
+                      <a:off x="0" y="0"/>
+                      <a:ext cx="5612130" cy="2959735"/>
+                    </a:xfrm>
+                    <a:prstGeom prst="rect">
+                      <a:avLst/>
+                    </a:prstGeom>
+                  </pic:spPr>
+                </pic:pic>
+              </a:graphicData>
+            </a:graphic>
+          </wp:inline>
+        </w:drawing>
+      </w:r>
+    </w:p>
+    <w:p/>
+    <w:p/>
+    <w:p/>
+    <w:p/>
+    <w:p/>
+    <w:p>
+      <w:r>
+        <w:lastRenderedPageBreak/>
+        <w:t>A</w:t>
+      </w:r>
+      <w:r>
+        <w:t>ñado los cambios que tengo hasta el momento al área de preparación</w:t>
+      </w:r>
+    </w:p>
+    <w:p>
+      <w:r>
+        <w:drawing>
+          <wp:inline distT="0" distB="0" distL="0" distR="0" wp14:anchorId="0B2E485E" wp14:editId="52BB9825">
+            <wp:extent cx="5612130" cy="594360"/>
+            <wp:effectExtent l="0" t="0" r="7620" b="0"/>
+            <wp:docPr id="1827038584" name="Imagen 1"/>
+            <wp:cNvGraphicFramePr>
+              <a:graphicFrameLocks xmlns:a="http://schemas.openxmlformats.org/drawingml/2006/main" noChangeAspect="1"/>
+            </wp:cNvGraphicFramePr>
+            <a:graphic xmlns:a="http://schemas.openxmlformats.org/drawingml/2006/main">
+              <a:graphicData uri="http://schemas.openxmlformats.org/drawingml/2006/picture">
+                <pic:pic xmlns:pic="http://schemas.openxmlformats.org/drawingml/2006/picture">
+                  <pic:nvPicPr>
+                    <pic:cNvPr id="1827038584" name=""/>
+                    <pic:cNvPicPr/>
+                  </pic:nvPicPr>
+                  <pic:blipFill>
+                    <a:blip r:embed="rId20"/>
+                    <a:stretch>
+                      <a:fillRect/>
+                    </a:stretch>
+                  </pic:blipFill>
+                  <pic:spPr>
+                    <a:xfrm>
+                      <a:off x="0" y="0"/>
+                      <a:ext cx="5612130" cy="594360"/>
+                    </a:xfrm>
+                    <a:prstGeom prst="rect">
+                      <a:avLst/>
+                    </a:prstGeom>
+                  </pic:spPr>
+                </pic:pic>
+              </a:graphicData>
+            </a:graphic>
+          </wp:inline>
+        </w:drawing>
+      </w:r>
+    </w:p>
+    <w:p/>
+    <w:p/>
+    <w:p>
+      <w:r>
+        <w:t>Hacemos un commit</w:t>
+      </w:r>
+    </w:p>
+    <w:p/>
+    <w:p>
+      <w:r>
+        <w:drawing>
+          <wp:inline distT="0" distB="0" distL="0" distR="0" wp14:anchorId="4A8908F1" wp14:editId="5F6CF181">
+            <wp:extent cx="5692140" cy="807720"/>
+            <wp:effectExtent l="0" t="0" r="3810" b="0"/>
+            <wp:docPr id="1509913513" name="Imagen 1"/>
+            <wp:cNvGraphicFramePr>
+              <a:graphicFrameLocks xmlns:a="http://schemas.openxmlformats.org/drawingml/2006/main" noChangeAspect="1"/>
+            </wp:cNvGraphicFramePr>
+            <a:graphic xmlns:a="http://schemas.openxmlformats.org/drawingml/2006/main">
+              <a:graphicData uri="http://schemas.openxmlformats.org/drawingml/2006/picture">
+                <pic:pic xmlns:pic="http://schemas.openxmlformats.org/drawingml/2006/picture">
+                  <pic:nvPicPr>
+                    <pic:cNvPr id="1509913513" name=""/>
+                    <pic:cNvPicPr/>
+                  </pic:nvPicPr>
+                  <pic:blipFill>
+                    <a:blip r:embed="rId21"/>
+                    <a:stretch>
+                      <a:fillRect/>
+                    </a:stretch>
+                  </pic:blipFill>
+                  <pic:spPr>
+                    <a:xfrm>
+                      <a:off x="0" y="0"/>
+                      <a:ext cx="5692140" cy="807720"/>
+                    </a:xfrm>
+                    <a:prstGeom prst="rect">
+                      <a:avLst/>
+                    </a:prstGeom>
+                  </pic:spPr>
+                </pic:pic>
+              </a:graphicData>
+            </a:graphic>
+          </wp:inline>
+        </w:drawing>
+      </w:r>
+    </w:p>
+    <w:p/>
+    <w:p>
+      <w:r>
+        <w:t>Subimos el avance</w:t>
+      </w:r>
+    </w:p>
+    <w:p>
+      <w:r>
+        <w:drawing>
+          <wp:inline distT="0" distB="0" distL="0" distR="0" wp14:anchorId="2B4D6578" wp14:editId="17C46312">
+            <wp:extent cx="5612130" cy="1648460"/>
+            <wp:effectExtent l="0" t="0" r="7620" b="8890"/>
+            <wp:docPr id="1736009622" name="Imagen 1"/>
+            <wp:cNvGraphicFramePr>
+              <a:graphicFrameLocks xmlns:a="http://schemas.openxmlformats.org/drawingml/2006/main" noChangeAspect="1"/>
+            </wp:cNvGraphicFramePr>
+            <a:graphic xmlns:a="http://schemas.openxmlformats.org/drawingml/2006/main">
+              <a:graphicData uri="http://schemas.openxmlformats.org/drawingml/2006/picture">
+                <pic:pic xmlns:pic="http://schemas.openxmlformats.org/drawingml/2006/picture">
+                  <pic:nvPicPr>
+                    <pic:cNvPr id="1736009622" name=""/>
+                    <pic:cNvPicPr/>
+                  </pic:nvPicPr>
+                  <pic:blipFill>
+                    <a:blip r:embed="rId22"/>
+                    <a:stretch>
+                      <a:fillRect/>
+                    </a:stretch>
+                  </pic:blipFill>
+                  <pic:spPr>
+                    <a:xfrm>
+                      <a:off x="0" y="0"/>
+                      <a:ext cx="5612130" cy="1648460"/>
+                    </a:xfrm>
+                    <a:prstGeom prst="rect">
+                      <a:avLst/>
+                    </a:prstGeom>
+                  </pic:spPr>
+                </pic:pic>
+              </a:graphicData>
+            </a:graphic>
+          </wp:inline>
+        </w:drawing>
+      </w:r>
+    </w:p>
+    <w:p/>
+    <w:p>
+      <w:r>
+        <w:t>Evidenciamos los commit que tenemos hasta el momento de nuestro proyecto</w:t>
+      </w:r>
+    </w:p>
+    <w:p>
+      <w:r>
+        <w:drawing>
+          <wp:inline distT="0" distB="0" distL="0" distR="0" wp14:anchorId="5548BF99" wp14:editId="306771D3">
+            <wp:extent cx="5612130" cy="1229360"/>
+            <wp:effectExtent l="0" t="0" r="7620" b="8890"/>
+            <wp:docPr id="630733460" name="Imagen 1"/>
+            <wp:cNvGraphicFramePr>
+              <a:graphicFrameLocks xmlns:a="http://schemas.openxmlformats.org/drawingml/2006/main" noChangeAspect="1"/>
+            </wp:cNvGraphicFramePr>
+            <a:graphic xmlns:a="http://schemas.openxmlformats.org/drawingml/2006/main">
+              <a:graphicData uri="http://schemas.openxmlformats.org/drawingml/2006/picture">
+                <pic:pic xmlns:pic="http://schemas.openxmlformats.org/drawingml/2006/picture">
+                  <pic:nvPicPr>
+                    <pic:cNvPr id="630733460" name=""/>
+                    <pic:cNvPicPr/>
+                  </pic:nvPicPr>
+                  <pic:blipFill>
+                    <a:blip r:embed="rId23"/>
+                    <a:stretch>
+                      <a:fillRect/>
+                    </a:stretch>
+                  </pic:blipFill>
+                  <pic:spPr>
+                    <a:xfrm>
+                      <a:off x="0" y="0"/>
+                      <a:ext cx="5612130" cy="1229360"/>
+                    </a:xfrm>
+                    <a:prstGeom prst="rect">
+                      <a:avLst/>
+                    </a:prstGeom>
+                  </pic:spPr>
+                </pic:pic>
+              </a:graphicData>
+            </a:graphic>
+          </wp:inline>
+        </w:drawing>
+      </w:r>
+    </w:p>
+    <w:p/>
+    <w:p/>
+    <w:p/>
+    <w:p/>
+    <w:p/>
+    <w:p/>
+    <w:p/>
+    <w:p/>
+    <w:p/>
+    <w:p/>
+    <w:p/>
+    <w:p/>
+    <w:p/>
+    <w:p/>
+    <w:p>
+      <w:r>
+        <w:lastRenderedPageBreak/>
+        <w:t xml:space="preserve">Creamos una carpeta dentro de la carpeta src la cual se llama rutas, y establecemos la primera ruta para crear una mascota </w:t>
+      </w:r>
+    </w:p>
+    <w:p>
+      <w:r>
+        <w:drawing>
+          <wp:inline distT="0" distB="0" distL="0" distR="0" wp14:anchorId="4B9B9A04" wp14:editId="55AA5361">
+            <wp:extent cx="5612130" cy="1927860"/>
+            <wp:effectExtent l="0" t="0" r="7620" b="0"/>
+            <wp:docPr id="383475486" name="Imagen 1"/>
+            <wp:cNvGraphicFramePr>
+              <a:graphicFrameLocks xmlns:a="http://schemas.openxmlformats.org/drawingml/2006/main" noChangeAspect="1"/>
+            </wp:cNvGraphicFramePr>
+            <a:graphic xmlns:a="http://schemas.openxmlformats.org/drawingml/2006/main">
+              <a:graphicData uri="http://schemas.openxmlformats.org/drawingml/2006/picture">
+                <pic:pic xmlns:pic="http://schemas.openxmlformats.org/drawingml/2006/picture">
+                  <pic:nvPicPr>
+                    <pic:cNvPr id="383475486" name=""/>
+                    <pic:cNvPicPr/>
+                  </pic:nvPicPr>
+                  <pic:blipFill>
+                    <a:blip r:embed="rId24"/>
+                    <a:stretch>
+                      <a:fillRect/>
+                    </a:stretch>
+                  </pic:blipFill>
+                  <pic:spPr>
+                    <a:xfrm>
+                      <a:off x="0" y="0"/>
+                      <a:ext cx="5612130" cy="1927860"/>
+                    </a:xfrm>
+                    <a:prstGeom prst="rect">
+                      <a:avLst/>
+                    </a:prstGeom>
+                  </pic:spPr>
+                </pic:pic>
+              </a:graphicData>
+            </a:graphic>
+          </wp:inline>
+        </w:drawing>
+      </w:r>
+    </w:p>
+    <w:p/>
+    <w:p>
+      <w:r>
+        <w:t xml:space="preserve">En el archivo app.js añadimos esta línea de código que me permite llamar usar o implementar las ruta que ya establecí </w:t>
+      </w:r>
+    </w:p>
+    <w:p>
+      <w:r>
+        <w:drawing>
+          <wp:inline distT="0" distB="0" distL="0" distR="0" wp14:anchorId="7C20CAC4" wp14:editId="442D1DB2">
+            <wp:extent cx="5612130" cy="721995"/>
+            <wp:effectExtent l="0" t="0" r="7620" b="1905"/>
+            <wp:docPr id="2008070745" name="Imagen 1"/>
+            <wp:cNvGraphicFramePr>
+              <a:graphicFrameLocks xmlns:a="http://schemas.openxmlformats.org/drawingml/2006/main" noChangeAspect="1"/>
+            </wp:cNvGraphicFramePr>
+            <a:graphic xmlns:a="http://schemas.openxmlformats.org/drawingml/2006/main">
+              <a:graphicData uri="http://schemas.openxmlformats.org/drawingml/2006/picture">
+                <pic:pic xmlns:pic="http://schemas.openxmlformats.org/drawingml/2006/picture">
+                  <pic:nvPicPr>
+                    <pic:cNvPr id="2008070745" name=""/>
+                    <pic:cNvPicPr/>
+                  </pic:nvPicPr>
+                  <pic:blipFill>
+                    <a:blip r:embed="rId25"/>
+                    <a:stretch>
+                      <a:fillRect/>
+                    </a:stretch>
+                  </pic:blipFill>
+                  <pic:spPr>
+                    <a:xfrm>
+                      <a:off x="0" y="0"/>
+                      <a:ext cx="5612130" cy="721995"/>
+                    </a:xfrm>
+                    <a:prstGeom prst="rect">
+                      <a:avLst/>
+                    </a:prstGeom>
+                  </pic:spPr>
+                </pic:pic>
+              </a:graphicData>
+            </a:graphic>
+          </wp:inline>
+        </w:drawing>
+      </w:r>
+    </w:p>
+    <w:p/>
+    <w:p>
+      <w:r>
+        <w:t xml:space="preserve">E imputamos routerMascota en el archivo app.js </w:t>
+      </w:r>
+    </w:p>
+    <w:p>
+      <w:r>
+        <w:drawing>
+          <wp:inline distT="0" distB="0" distL="0" distR="0" wp14:anchorId="039D4712" wp14:editId="780D6998">
+            <wp:extent cx="5612130" cy="1287780"/>
+            <wp:effectExtent l="0" t="0" r="7620" b="7620"/>
+            <wp:docPr id="1413201440" name="Imagen 1"/>
+            <wp:cNvGraphicFramePr>
+              <a:graphicFrameLocks xmlns:a="http://schemas.openxmlformats.org/drawingml/2006/main" noChangeAspect="1"/>
+            </wp:cNvGraphicFramePr>
+            <a:graphic xmlns:a="http://schemas.openxmlformats.org/drawingml/2006/main">
+              <a:graphicData uri="http://schemas.openxmlformats.org/drawingml/2006/picture">
+                <pic:pic xmlns:pic="http://schemas.openxmlformats.org/drawingml/2006/picture">
+                  <pic:nvPicPr>
+                    <pic:cNvPr id="1413201440" name=""/>
+                    <pic:cNvPicPr/>
+                  </pic:nvPicPr>
+                  <pic:blipFill>
+                    <a:blip r:embed="rId26"/>
+                    <a:stretch>
+                      <a:fillRect/>
+                    </a:stretch>
+                  </pic:blipFill>
+                  <pic:spPr>
+                    <a:xfrm>
+                      <a:off x="0" y="0"/>
+                      <a:ext cx="5612130" cy="1287780"/>
+                    </a:xfrm>
+                    <a:prstGeom prst="rect">
+                      <a:avLst/>
+                    </a:prstGeom>
+                  </pic:spPr>
+                </pic:pic>
+              </a:graphicData>
+            </a:graphic>
+          </wp:inline>
+        </w:drawing>
+      </w:r>
+    </w:p>
+    <w:p/>
+    <w:p/>
+    <w:p/>
+    <w:p/>
     <w:p/>
     <w:p/>
     <w:p/>
@@ -649,10 +1564,12 @@
   <w:style w:type="paragraph" w:default="1" w:styleId="Normal">
     <w:name w:val="Normal"/>
     <w:qFormat/>
+    <w:rsid w:val="006164B5"/>
   </w:style>
   <w:style w:type="character" w:default="1" w:styleId="Fuentedeprrafopredeter">
     <w:name w:val="Default Paragraph Font"/>
     <w:uiPriority w:val="1"/>
+    <w:semiHidden/>
     <w:unhideWhenUsed/>
   </w:style>
   <w:style w:type="table" w:default="1" w:styleId="Tablanormal">

</xml_diff>

<commit_message>
Ya se puede buscar todas las mascotas y por id. Backend
</commit_message>
<xml_diff>
--- a/informe.docx
+++ b/informe.docx
@@ -5,7 +5,15 @@
     <w:p/>
     <w:p>
       <w:r>
-        <w:t xml:space="preserve">Entre a la carpeta tallerUnidadDosBackendJuanCarlosTorres para crear un repositorio </w:t>
+        <w:t xml:space="preserve">Entre a la carpeta </w:t>
+      </w:r>
+      <w:proofErr w:type="spellStart"/>
+      <w:r>
+        <w:t>tallerUnidadDosBackendJuanCarlosTorres</w:t>
+      </w:r>
+      <w:proofErr w:type="spellEnd"/>
+      <w:r>
+        <w:t xml:space="preserve"> para crear un repositorio </w:t>
       </w:r>
       <w:r>
         <w:t xml:space="preserve">para el seguimiento de versiones de </w:t>
@@ -62,7 +70,39 @@
     <w:p/>
     <w:p>
       <w:r>
-        <w:t xml:space="preserve">Desde visual Visual Studio entramos a la carpeta y escribimos el comando npm init -y para inicializar nuestro proyecto de backend </w:t>
+        <w:t xml:space="preserve">Desde visual </w:t>
+      </w:r>
+      <w:proofErr w:type="spellStart"/>
+      <w:r>
+        <w:t>Visual</w:t>
+      </w:r>
+      <w:proofErr w:type="spellEnd"/>
+      <w:r>
+        <w:t xml:space="preserve"> Studio entramos a la carpeta y escribimos el comando </w:t>
+      </w:r>
+      <w:proofErr w:type="spellStart"/>
+      <w:r>
+        <w:t>npm</w:t>
+      </w:r>
+      <w:proofErr w:type="spellEnd"/>
+      <w:r>
+        <w:t xml:space="preserve"> </w:t>
+      </w:r>
+      <w:proofErr w:type="spellStart"/>
+      <w:r>
+        <w:t>init</w:t>
+      </w:r>
+      <w:proofErr w:type="spellEnd"/>
+      <w:r>
+        <w:t xml:space="preserve"> -y para inicializar nuestro proyecto de </w:t>
+      </w:r>
+      <w:proofErr w:type="spellStart"/>
+      <w:r>
+        <w:t>backend</w:t>
+      </w:r>
+      <w:proofErr w:type="spellEnd"/>
+      <w:r>
+        <w:t xml:space="preserve"> </w:t>
       </w:r>
     </w:p>
     <w:p>
@@ -110,7 +150,39 @@
     <w:p/>
     <w:p>
       <w:r>
-        <w:t>Escribimos el comando npm Install nodemon -D descarga un modulo para desarrollar</w:t>
+        <w:t xml:space="preserve">Escribimos el comando </w:t>
+      </w:r>
+      <w:proofErr w:type="spellStart"/>
+      <w:r>
+        <w:t>npm</w:t>
+      </w:r>
+      <w:proofErr w:type="spellEnd"/>
+      <w:r>
+        <w:t xml:space="preserve"> </w:t>
+      </w:r>
+      <w:proofErr w:type="spellStart"/>
+      <w:r>
+        <w:t>Install</w:t>
+      </w:r>
+      <w:proofErr w:type="spellEnd"/>
+      <w:r>
+        <w:t xml:space="preserve"> </w:t>
+      </w:r>
+      <w:proofErr w:type="spellStart"/>
+      <w:r>
+        <w:t>nodemon</w:t>
+      </w:r>
+      <w:proofErr w:type="spellEnd"/>
+      <w:r>
+        <w:t xml:space="preserve"> -D descarga un </w:t>
+      </w:r>
+      <w:proofErr w:type="spellStart"/>
+      <w:r>
+        <w:t>modulo</w:t>
+      </w:r>
+      <w:proofErr w:type="spellEnd"/>
+      <w:r>
+        <w:t xml:space="preserve"> para desarrollar</w:t>
       </w:r>
       <w:r>
         <w:t xml:space="preserve"> el cual se encarga de</w:t>
@@ -134,8 +206,13 @@
         <w:t xml:space="preserve"> aplicación de Node.js cada vez que detecta cambios en el código</w:t>
       </w:r>
       <w:r>
-        <w:t>, esto evita que tenga que detener el servicio cada ves haga un cambio en mi codigo</w:t>
-      </w:r>
+        <w:t xml:space="preserve">, esto evita que tenga que detener el servicio cada ves haga un cambio en mi </w:t>
+      </w:r>
+      <w:proofErr w:type="spellStart"/>
+      <w:r>
+        <w:t>codigo</w:t>
+      </w:r>
+      <w:proofErr w:type="spellEnd"/>
     </w:p>
     <w:p>
       <w:r>
@@ -182,7 +259,15 @@
     <w:p/>
     <w:p>
       <w:r>
-        <w:t>Cree una nueva caparte llamada src, es donde voy apilar todo mi código</w:t>
+        <w:t xml:space="preserve">Cree una nueva caparte llamada </w:t>
+      </w:r>
+      <w:proofErr w:type="spellStart"/>
+      <w:r>
+        <w:t>src</w:t>
+      </w:r>
+      <w:proofErr w:type="spellEnd"/>
+      <w:r>
+        <w:t>, es donde voy apilar todo mi código</w:t>
       </w:r>
     </w:p>
     <w:p>
@@ -229,8 +314,29 @@
     <w:p>
       <w:r>
         <w:lastRenderedPageBreak/>
-        <w:t>Instalamos express, que es el frameworks que me va permitir desarrollar el backend</w:t>
-      </w:r>
+        <w:t xml:space="preserve">Instalamos </w:t>
+      </w:r>
+      <w:proofErr w:type="spellStart"/>
+      <w:r>
+        <w:t>express</w:t>
+      </w:r>
+      <w:proofErr w:type="spellEnd"/>
+      <w:r>
+        <w:t xml:space="preserve">, que es el </w:t>
+      </w:r>
+      <w:proofErr w:type="spellStart"/>
+      <w:r>
+        <w:t>frameworks</w:t>
+      </w:r>
+      <w:proofErr w:type="spellEnd"/>
+      <w:r>
+        <w:t xml:space="preserve"> que me va permitir desarrollar el </w:t>
+      </w:r>
+      <w:proofErr w:type="spellStart"/>
+      <w:r>
+        <w:t>backend</w:t>
+      </w:r>
+      <w:proofErr w:type="spellEnd"/>
     </w:p>
     <w:p>
       <w:r>
@@ -320,7 +426,15 @@
     <w:p/>
     <w:p>
       <w:r>
-        <w:t>Instalamos sequelize porque este es un ORM el cual es un intermediario entre el desarrollador y la base de datos, evitando que este tenga que preocuparse</w:t>
+        <w:t xml:space="preserve">Instalamos </w:t>
+      </w:r>
+      <w:proofErr w:type="spellStart"/>
+      <w:r>
+        <w:t>sequelize</w:t>
+      </w:r>
+      <w:proofErr w:type="spellEnd"/>
+      <w:r>
+        <w:t xml:space="preserve"> porque este es un ORM el cual es un intermediario entre el desarrollador y la base de datos, evitando que este tenga que preocuparse</w:t>
       </w:r>
       <w:r>
         <w:t xml:space="preserve"> por</w:t>
@@ -432,8 +546,13 @@
     <w:p/>
     <w:p>
       <w:r>
-        <w:t>Hacemos un commit</w:t>
-      </w:r>
+        <w:t xml:space="preserve">Hacemos un </w:t>
+      </w:r>
+      <w:proofErr w:type="spellStart"/>
+      <w:r>
+        <w:t>commit</w:t>
+      </w:r>
+      <w:proofErr w:type="spellEnd"/>
     </w:p>
     <w:p>
       <w:r>
@@ -666,7 +785,15 @@
     <w:p/>
     <w:p>
       <w:r>
-        <w:t>Me estaba olvidando de hacer un script que contiene la ruta donde esta el archivo app.js</w:t>
+        <w:t xml:space="preserve">Me estaba olvidando de hacer un script que contiene la ruta donde </w:t>
+      </w:r>
+      <w:proofErr w:type="spellStart"/>
+      <w:r>
+        <w:t>esta</w:t>
+      </w:r>
+      <w:proofErr w:type="spellEnd"/>
+      <w:r>
+        <w:t xml:space="preserve"> el archivo app.js</w:t>
       </w:r>
     </w:p>
     <w:p>
@@ -717,7 +844,15 @@
         <w:t>er</w:t>
       </w:r>
       <w:r>
-        <w:t xml:space="preserve"> el Scripts el cual se llama start, con esto el sistema esta pendiente de los cambios que yo haga y me los actualiza en caliente</w:t>
+        <w:t xml:space="preserve"> el Scripts el cual se llama </w:t>
+      </w:r>
+      <w:proofErr w:type="spellStart"/>
+      <w:r>
+        <w:t>start</w:t>
+      </w:r>
+      <w:proofErr w:type="spellEnd"/>
+      <w:r>
+        <w:t>, con esto el sistema esta pendiente de los cambios que yo haga y me los actualiza en caliente</w:t>
       </w:r>
       <w:r>
         <w:t>, evitando de que este bajando y subiendo el servicio a cada rato</w:t>
@@ -868,10 +1003,14 @@
     <w:p/>
     <w:p>
       <w:r>
-        <w:t>Hacemos un commit</w:t>
-      </w:r>
-    </w:p>
-    <w:p/>
+        <w:t xml:space="preserve">Hacemos un </w:t>
+      </w:r>
+      <w:proofErr w:type="spellStart"/>
+      <w:r>
+        <w:t>commit</w:t>
+      </w:r>
+      <w:proofErr w:type="spellEnd"/>
+    </w:p>
     <w:p>
       <w:r>
         <w:drawing>
@@ -959,7 +1098,15 @@
     <w:p/>
     <w:p>
       <w:r>
-        <w:t>Evidenciamos los commit que tenemos hasta el momento de nuestro proyecto</w:t>
+        <w:t xml:space="preserve">Evidenciamos los </w:t>
+      </w:r>
+      <w:proofErr w:type="spellStart"/>
+      <w:r>
+        <w:t>commit</w:t>
+      </w:r>
+      <w:proofErr w:type="spellEnd"/>
+      <w:r>
+        <w:t xml:space="preserve"> que tenemos hasta el momento de nuestro proyecto</w:t>
       </w:r>
     </w:p>
     <w:p>
@@ -1018,13 +1165,21 @@
     <w:p>
       <w:r>
         <w:lastRenderedPageBreak/>
-        <w:t xml:space="preserve">Creamos una carpeta dentro de la carpeta src la cual se llama rutas, y establecemos la primera ruta para crear una mascota </w:t>
-      </w:r>
-    </w:p>
-    <w:p>
-      <w:r>
-        <w:drawing>
-          <wp:inline distT="0" distB="0" distL="0" distR="0" wp14:anchorId="4B9B9A04" wp14:editId="55AA5361">
+        <w:t xml:space="preserve">Creamos una carpeta dentro de la carpeta </w:t>
+      </w:r>
+      <w:proofErr w:type="spellStart"/>
+      <w:r>
+        <w:t>src</w:t>
+      </w:r>
+      <w:proofErr w:type="spellEnd"/>
+      <w:r>
+        <w:t xml:space="preserve"> la cual se llama rutas, y establecemos la primera ruta para crear una mascota </w:t>
+      </w:r>
+    </w:p>
+    <w:p>
+      <w:r>
+        <w:drawing>
+          <wp:inline distT="0" distB="0" distL="0" distR="0" wp14:anchorId="5A2F3772" wp14:editId="606EE994">
             <wp:extent cx="5612130" cy="1927860"/>
             <wp:effectExtent l="0" t="0" r="7620" b="0"/>
             <wp:docPr id="383475486" name="Imagen 1"/>
@@ -1061,26 +1216,33 @@
       </w:r>
     </w:p>
     <w:p/>
-    <w:p>
-      <w:r>
-        <w:t xml:space="preserve">En el archivo app.js añadimos esta línea de código que me permite llamar usar o implementar las ruta que ya establecí </w:t>
-      </w:r>
-    </w:p>
-    <w:p>
-      <w:r>
-        <w:drawing>
-          <wp:inline distT="0" distB="0" distL="0" distR="0" wp14:anchorId="7C20CAC4" wp14:editId="442D1DB2">
-            <wp:extent cx="5612130" cy="721995"/>
-            <wp:effectExtent l="0" t="0" r="7620" b="1905"/>
-            <wp:docPr id="2008070745" name="Imagen 1"/>
-            <wp:cNvGraphicFramePr>
-              <a:graphicFrameLocks xmlns:a="http://schemas.openxmlformats.org/drawingml/2006/main" noChangeAspect="1"/>
-            </wp:cNvGraphicFramePr>
-            <a:graphic xmlns:a="http://schemas.openxmlformats.org/drawingml/2006/main">
-              <a:graphicData uri="http://schemas.openxmlformats.org/drawingml/2006/picture">
-                <pic:pic xmlns:pic="http://schemas.openxmlformats.org/drawingml/2006/picture">
-                  <pic:nvPicPr>
-                    <pic:cNvPr id="2008070745" name=""/>
+    <w:p/>
+    <w:p>
+      <w:r>
+        <w:t>En el archivo app.js añadimos esta línea de código que me permite llamar</w:t>
+      </w:r>
+      <w:r>
+        <w:t>,</w:t>
+      </w:r>
+      <w:r>
+        <w:t xml:space="preserve"> usar o implementar la ruta que ya establecí </w:t>
+      </w:r>
+    </w:p>
+    <w:p>
+      <w:r>
+        <w:drawing>
+          <wp:inline distT="0" distB="0" distL="0" distR="0" wp14:anchorId="6D0E89AD" wp14:editId="2ACBB8A2">
+            <wp:extent cx="5612130" cy="812165"/>
+            <wp:effectExtent l="0" t="0" r="7620" b="6985"/>
+            <wp:docPr id="128838722" name="Imagen 1"/>
+            <wp:cNvGraphicFramePr>
+              <a:graphicFrameLocks xmlns:a="http://schemas.openxmlformats.org/drawingml/2006/main" noChangeAspect="1"/>
+            </wp:cNvGraphicFramePr>
+            <a:graphic xmlns:a="http://schemas.openxmlformats.org/drawingml/2006/main">
+              <a:graphicData uri="http://schemas.openxmlformats.org/drawingml/2006/picture">
+                <pic:pic xmlns:pic="http://schemas.openxmlformats.org/drawingml/2006/picture">
+                  <pic:nvPicPr>
+                    <pic:cNvPr id="128838722" name=""/>
                     <pic:cNvPicPr/>
                   </pic:nvPicPr>
                   <pic:blipFill>
@@ -1092,29 +1254,37 @@
                   <pic:spPr>
                     <a:xfrm>
                       <a:off x="0" y="0"/>
-                      <a:ext cx="5612130" cy="721995"/>
-                    </a:xfrm>
-                    <a:prstGeom prst="rect">
-                      <a:avLst/>
-                    </a:prstGeom>
-                  </pic:spPr>
-                </pic:pic>
-              </a:graphicData>
-            </a:graphic>
-          </wp:inline>
-        </w:drawing>
-      </w:r>
-    </w:p>
-    <w:p/>
-    <w:p>
-      <w:r>
-        <w:t xml:space="preserve">E imputamos routerMascota en el archivo app.js </w:t>
-      </w:r>
-    </w:p>
-    <w:p>
-      <w:r>
-        <w:drawing>
-          <wp:inline distT="0" distB="0" distL="0" distR="0" wp14:anchorId="039D4712" wp14:editId="780D6998">
+                      <a:ext cx="5612130" cy="812165"/>
+                    </a:xfrm>
+                    <a:prstGeom prst="rect">
+                      <a:avLst/>
+                    </a:prstGeom>
+                  </pic:spPr>
+                </pic:pic>
+              </a:graphicData>
+            </a:graphic>
+          </wp:inline>
+        </w:drawing>
+      </w:r>
+    </w:p>
+    <w:p/>
+    <w:p>
+      <w:r>
+        <w:t xml:space="preserve">E importamos </w:t>
+      </w:r>
+      <w:proofErr w:type="spellStart"/>
+      <w:r>
+        <w:t>routerMascota</w:t>
+      </w:r>
+      <w:proofErr w:type="spellEnd"/>
+      <w:r>
+        <w:t xml:space="preserve"> en el archivo app.js </w:t>
+      </w:r>
+    </w:p>
+    <w:p>
+      <w:r>
+        <w:drawing>
+          <wp:inline distT="0" distB="0" distL="0" distR="0" wp14:anchorId="29027DD3" wp14:editId="5FA1CAF0">
             <wp:extent cx="5612130" cy="1287780"/>
             <wp:effectExtent l="0" t="0" r="7620" b="7620"/>
             <wp:docPr id="1413201440" name="Imagen 1"/>
@@ -1150,6 +1320,836 @@
         </w:drawing>
       </w:r>
     </w:p>
+    <w:p/>
+    <w:p/>
+    <w:p/>
+    <w:p/>
+    <w:p/>
+    <w:p/>
+    <w:p/>
+    <w:p/>
+    <w:p/>
+    <w:p/>
+    <w:p/>
+    <w:p/>
+    <w:p/>
+    <w:p/>
+    <w:p/>
+    <w:p/>
+    <w:p>
+      <w:r>
+        <w:lastRenderedPageBreak/>
+        <w:t xml:space="preserve">Dentro de </w:t>
+      </w:r>
+      <w:proofErr w:type="spellStart"/>
+      <w:r>
+        <w:t>src</w:t>
+      </w:r>
+      <w:proofErr w:type="spellEnd"/>
+      <w:r>
+        <w:t xml:space="preserve"> se creo una carpeta que </w:t>
+      </w:r>
+      <w:proofErr w:type="spellStart"/>
+      <w:r>
+        <w:t>sellama</w:t>
+      </w:r>
+      <w:proofErr w:type="spellEnd"/>
+      <w:r>
+        <w:t xml:space="preserve"> </w:t>
+      </w:r>
+      <w:proofErr w:type="spellStart"/>
+      <w:r>
+        <w:t>database</w:t>
+      </w:r>
+      <w:proofErr w:type="spellEnd"/>
+      <w:r>
+        <w:t xml:space="preserve">, y dentro de </w:t>
+      </w:r>
+      <w:proofErr w:type="spellStart"/>
+      <w:r>
+        <w:t>database</w:t>
+      </w:r>
+      <w:proofErr w:type="spellEnd"/>
+      <w:r>
+        <w:t xml:space="preserve"> un archivo que se llama conexión.js, donde instanciamos </w:t>
+      </w:r>
+      <w:proofErr w:type="spellStart"/>
+      <w:r>
+        <w:t>db</w:t>
+      </w:r>
+      <w:proofErr w:type="spellEnd"/>
+      <w:r>
+        <w:t xml:space="preserve"> la cual contiene el nombre </w:t>
+      </w:r>
+      <w:proofErr w:type="gramStart"/>
+      <w:r>
+        <w:t>del la base</w:t>
+      </w:r>
+      <w:proofErr w:type="gramEnd"/>
+      <w:r>
+        <w:t xml:space="preserve"> de datos, el usuario y la contraseña. También se especifica</w:t>
+      </w:r>
+      <w:r>
+        <w:t xml:space="preserve"> que </w:t>
+      </w:r>
+      <w:r>
+        <w:t>se está</w:t>
+      </w:r>
+      <w:r>
+        <w:t xml:space="preserve"> usando MySQL como sistema de gestión de bases de datos</w:t>
+      </w:r>
+      <w:r>
+        <w:t xml:space="preserve"> y que la base datos </w:t>
+      </w:r>
+      <w:r>
+        <w:t xml:space="preserve">está alojada en el mismo servidor donde se ejecuta la </w:t>
+      </w:r>
+      <w:proofErr w:type="gramStart"/>
+      <w:r>
+        <w:t>aplicación..</w:t>
+      </w:r>
+      <w:proofErr w:type="gramEnd"/>
+    </w:p>
+    <w:p>
+      <w:r>
+        <w:drawing>
+          <wp:inline distT="0" distB="0" distL="0" distR="0" wp14:anchorId="677A7DA4" wp14:editId="4228E833">
+            <wp:extent cx="5612130" cy="2927350"/>
+            <wp:effectExtent l="0" t="0" r="7620" b="6350"/>
+            <wp:docPr id="2058748486" name="Imagen 1"/>
+            <wp:cNvGraphicFramePr>
+              <a:graphicFrameLocks xmlns:a="http://schemas.openxmlformats.org/drawingml/2006/main" noChangeAspect="1"/>
+            </wp:cNvGraphicFramePr>
+            <a:graphic xmlns:a="http://schemas.openxmlformats.org/drawingml/2006/main">
+              <a:graphicData uri="http://schemas.openxmlformats.org/drawingml/2006/picture">
+                <pic:pic xmlns:pic="http://schemas.openxmlformats.org/drawingml/2006/picture">
+                  <pic:nvPicPr>
+                    <pic:cNvPr id="2058748486" name=""/>
+                    <pic:cNvPicPr/>
+                  </pic:nvPicPr>
+                  <pic:blipFill>
+                    <a:blip r:embed="rId27"/>
+                    <a:stretch>
+                      <a:fillRect/>
+                    </a:stretch>
+                  </pic:blipFill>
+                  <pic:spPr>
+                    <a:xfrm>
+                      <a:off x="0" y="0"/>
+                      <a:ext cx="5612130" cy="2927350"/>
+                    </a:xfrm>
+                    <a:prstGeom prst="rect">
+                      <a:avLst/>
+                    </a:prstGeom>
+                  </pic:spPr>
+                </pic:pic>
+              </a:graphicData>
+            </a:graphic>
+          </wp:inline>
+        </w:drawing>
+      </w:r>
+    </w:p>
+    <w:p/>
+    <w:p>
+      <w:r>
+        <w:t xml:space="preserve">Se importa </w:t>
+      </w:r>
+      <w:proofErr w:type="spellStart"/>
+      <w:r>
+        <w:t>db</w:t>
+      </w:r>
+      <w:proofErr w:type="spellEnd"/>
+      <w:r>
+        <w:t xml:space="preserve"> desde el archivo app.js</w:t>
+      </w:r>
+    </w:p>
+    <w:p>
+      <w:r>
+        <w:drawing>
+          <wp:inline distT="0" distB="0" distL="0" distR="0" wp14:anchorId="12FD314A" wp14:editId="7A54AFB6">
+            <wp:extent cx="5612130" cy="1758950"/>
+            <wp:effectExtent l="0" t="0" r="7620" b="0"/>
+            <wp:docPr id="294247150" name="Imagen 1"/>
+            <wp:cNvGraphicFramePr>
+              <a:graphicFrameLocks xmlns:a="http://schemas.openxmlformats.org/drawingml/2006/main" noChangeAspect="1"/>
+            </wp:cNvGraphicFramePr>
+            <a:graphic xmlns:a="http://schemas.openxmlformats.org/drawingml/2006/main">
+              <a:graphicData uri="http://schemas.openxmlformats.org/drawingml/2006/picture">
+                <pic:pic xmlns:pic="http://schemas.openxmlformats.org/drawingml/2006/picture">
+                  <pic:nvPicPr>
+                    <pic:cNvPr id="294247150" name=""/>
+                    <pic:cNvPicPr/>
+                  </pic:nvPicPr>
+                  <pic:blipFill>
+                    <a:blip r:embed="rId28"/>
+                    <a:stretch>
+                      <a:fillRect/>
+                    </a:stretch>
+                  </pic:blipFill>
+                  <pic:spPr>
+                    <a:xfrm>
+                      <a:off x="0" y="0"/>
+                      <a:ext cx="5612130" cy="1758950"/>
+                    </a:xfrm>
+                    <a:prstGeom prst="rect">
+                      <a:avLst/>
+                    </a:prstGeom>
+                  </pic:spPr>
+                </pic:pic>
+              </a:graphicData>
+            </a:graphic>
+          </wp:inline>
+        </w:drawing>
+      </w:r>
+    </w:p>
+    <w:p/>
+    <w:p/>
+    <w:p/>
+    <w:p/>
+    <w:p/>
+    <w:p/>
+    <w:p/>
+    <w:p/>
+    <w:p/>
+    <w:p/>
+    <w:p/>
+    <w:p/>
+    <w:p>
+      <w:proofErr w:type="spellStart"/>
+      <w:r>
+        <w:lastRenderedPageBreak/>
+        <w:t>Dentron</w:t>
+      </w:r>
+      <w:proofErr w:type="spellEnd"/>
+      <w:r>
+        <w:t xml:space="preserve"> de </w:t>
+      </w:r>
+      <w:proofErr w:type="spellStart"/>
+      <w:r>
+        <w:t>src</w:t>
+      </w:r>
+      <w:proofErr w:type="spellEnd"/>
+      <w:r>
+        <w:t>, se creo una carpeta llamada modelo, y dentro de modelo un archivo llamado mascotaModelo.js</w:t>
+      </w:r>
+      <w:r>
+        <w:t xml:space="preserve">.  en este archivo se </w:t>
+      </w:r>
+      <w:r>
+        <w:t>define una tabla en la base de datos para almacenar información sobre mascotas, incluyendo su id, nombre, edad, clase de animal, peso y color.</w:t>
+      </w:r>
+    </w:p>
+    <w:p>
+      <w:r>
+        <w:drawing>
+          <wp:inline distT="0" distB="0" distL="0" distR="0" wp14:anchorId="63CB2FA6" wp14:editId="09FF77DF">
+            <wp:extent cx="5612130" cy="5931535"/>
+            <wp:effectExtent l="0" t="0" r="7620" b="0"/>
+            <wp:docPr id="715444821" name="Imagen 1"/>
+            <wp:cNvGraphicFramePr>
+              <a:graphicFrameLocks xmlns:a="http://schemas.openxmlformats.org/drawingml/2006/main" noChangeAspect="1"/>
+            </wp:cNvGraphicFramePr>
+            <a:graphic xmlns:a="http://schemas.openxmlformats.org/drawingml/2006/main">
+              <a:graphicData uri="http://schemas.openxmlformats.org/drawingml/2006/picture">
+                <pic:pic xmlns:pic="http://schemas.openxmlformats.org/drawingml/2006/picture">
+                  <pic:nvPicPr>
+                    <pic:cNvPr id="715444821" name=""/>
+                    <pic:cNvPicPr/>
+                  </pic:nvPicPr>
+                  <pic:blipFill>
+                    <a:blip r:embed="rId29"/>
+                    <a:stretch>
+                      <a:fillRect/>
+                    </a:stretch>
+                  </pic:blipFill>
+                  <pic:spPr>
+                    <a:xfrm>
+                      <a:off x="0" y="0"/>
+                      <a:ext cx="5612130" cy="5931535"/>
+                    </a:xfrm>
+                    <a:prstGeom prst="rect">
+                      <a:avLst/>
+                    </a:prstGeom>
+                  </pic:spPr>
+                </pic:pic>
+              </a:graphicData>
+            </a:graphic>
+          </wp:inline>
+        </w:drawing>
+      </w:r>
+    </w:p>
+    <w:p/>
+    <w:p/>
+    <w:p/>
+    <w:p/>
+    <w:p/>
+    <w:p/>
+    <w:p/>
+    <w:p/>
+    <w:p/>
+    <w:p/>
+    <w:p>
+      <w:r>
+        <w:lastRenderedPageBreak/>
+        <w:t xml:space="preserve">Dentro de </w:t>
+      </w:r>
+      <w:proofErr w:type="spellStart"/>
+      <w:r>
+        <w:t>src</w:t>
+      </w:r>
+      <w:proofErr w:type="spellEnd"/>
+      <w:r>
+        <w:t xml:space="preserve"> creamos otra carpeta que se llama </w:t>
+      </w:r>
+      <w:proofErr w:type="spellStart"/>
+      <w:r>
+        <w:t>controller</w:t>
+      </w:r>
+      <w:proofErr w:type="spellEnd"/>
+      <w:r>
+        <w:t xml:space="preserve">, dentro de </w:t>
+      </w:r>
+      <w:proofErr w:type="spellStart"/>
+      <w:r>
+        <w:t>controller</w:t>
+      </w:r>
+      <w:proofErr w:type="spellEnd"/>
+      <w:r>
+        <w:t xml:space="preserve"> se </w:t>
+      </w:r>
+      <w:proofErr w:type="spellStart"/>
+      <w:r>
+        <w:t>creo</w:t>
+      </w:r>
+      <w:proofErr w:type="spellEnd"/>
+      <w:r>
+        <w:t xml:space="preserve"> el archivo mascota</w:t>
+      </w:r>
+      <w:r>
+        <w:t xml:space="preserve">sController.js. En este </w:t>
+      </w:r>
+      <w:proofErr w:type="spellStart"/>
+      <w:r>
+        <w:t>archico</w:t>
+      </w:r>
+      <w:proofErr w:type="spellEnd"/>
+      <w:r>
+        <w:t xml:space="preserve"> se define </w:t>
+      </w:r>
+      <w:proofErr w:type="spellStart"/>
+      <w:r>
+        <w:t>crearMascota</w:t>
+      </w:r>
+      <w:proofErr w:type="spellEnd"/>
+      <w:r>
+        <w:t xml:space="preserve"> </w:t>
+      </w:r>
+      <w:r>
+        <w:t xml:space="preserve">el cual </w:t>
+      </w:r>
+      <w:r>
+        <w:t>permite recibir datos sobre una nueva mascota a través de una solicitud HTTP, valida que todos los campos requeridos estén presentes y, si es así, intenta crear un nuevo registro en la base de datos</w:t>
+      </w:r>
+      <w:r>
+        <w:t>.</w:t>
+      </w:r>
+    </w:p>
+    <w:p>
+      <w:r>
+        <w:drawing>
+          <wp:inline distT="0" distB="0" distL="0" distR="0" wp14:anchorId="3D31F3A7" wp14:editId="538022E1">
+            <wp:extent cx="5612130" cy="3570605"/>
+            <wp:effectExtent l="0" t="0" r="7620" b="0"/>
+            <wp:docPr id="993214329" name="Imagen 1"/>
+            <wp:cNvGraphicFramePr>
+              <a:graphicFrameLocks xmlns:a="http://schemas.openxmlformats.org/drawingml/2006/main" noChangeAspect="1"/>
+            </wp:cNvGraphicFramePr>
+            <a:graphic xmlns:a="http://schemas.openxmlformats.org/drawingml/2006/main">
+              <a:graphicData uri="http://schemas.openxmlformats.org/drawingml/2006/picture">
+                <pic:pic xmlns:pic="http://schemas.openxmlformats.org/drawingml/2006/picture">
+                  <pic:nvPicPr>
+                    <pic:cNvPr id="993214329" name=""/>
+                    <pic:cNvPicPr/>
+                  </pic:nvPicPr>
+                  <pic:blipFill>
+                    <a:blip r:embed="rId30"/>
+                    <a:stretch>
+                      <a:fillRect/>
+                    </a:stretch>
+                  </pic:blipFill>
+                  <pic:spPr>
+                    <a:xfrm>
+                      <a:off x="0" y="0"/>
+                      <a:ext cx="5612130" cy="3570605"/>
+                    </a:xfrm>
+                    <a:prstGeom prst="rect">
+                      <a:avLst/>
+                    </a:prstGeom>
+                  </pic:spPr>
+                </pic:pic>
+              </a:graphicData>
+            </a:graphic>
+          </wp:inline>
+        </w:drawing>
+      </w:r>
+    </w:p>
+    <w:p/>
+    <w:p>
+      <w:r>
+        <w:t xml:space="preserve">Podemos visualizar que ya se </w:t>
+      </w:r>
+      <w:proofErr w:type="spellStart"/>
+      <w:r>
+        <w:t>creo</w:t>
+      </w:r>
+      <w:proofErr w:type="spellEnd"/>
+      <w:r>
+        <w:t xml:space="preserve"> la tabla en la base de datos</w:t>
+      </w:r>
+      <w:r>
+        <w:br/>
+      </w:r>
+      <w:r>
+        <w:drawing>
+          <wp:inline distT="0" distB="0" distL="0" distR="0" wp14:anchorId="3F069060" wp14:editId="79DD909B">
+            <wp:extent cx="5087060" cy="1667108"/>
+            <wp:effectExtent l="0" t="0" r="0" b="9525"/>
+            <wp:docPr id="988863889" name="Imagen 1"/>
+            <wp:cNvGraphicFramePr>
+              <a:graphicFrameLocks xmlns:a="http://schemas.openxmlformats.org/drawingml/2006/main" noChangeAspect="1"/>
+            </wp:cNvGraphicFramePr>
+            <a:graphic xmlns:a="http://schemas.openxmlformats.org/drawingml/2006/main">
+              <a:graphicData uri="http://schemas.openxmlformats.org/drawingml/2006/picture">
+                <pic:pic xmlns:pic="http://schemas.openxmlformats.org/drawingml/2006/picture">
+                  <pic:nvPicPr>
+                    <pic:cNvPr id="988863889" name=""/>
+                    <pic:cNvPicPr/>
+                  </pic:nvPicPr>
+                  <pic:blipFill>
+                    <a:blip r:embed="rId31"/>
+                    <a:stretch>
+                      <a:fillRect/>
+                    </a:stretch>
+                  </pic:blipFill>
+                  <pic:spPr>
+                    <a:xfrm>
+                      <a:off x="0" y="0"/>
+                      <a:ext cx="5087060" cy="1667108"/>
+                    </a:xfrm>
+                    <a:prstGeom prst="rect">
+                      <a:avLst/>
+                    </a:prstGeom>
+                  </pic:spPr>
+                </pic:pic>
+              </a:graphicData>
+            </a:graphic>
+          </wp:inline>
+        </w:drawing>
+      </w:r>
+    </w:p>
+    <w:p/>
+    <w:p/>
+    <w:p/>
+    <w:p/>
+    <w:p/>
+    <w:p/>
+    <w:p/>
+    <w:p/>
+    <w:p/>
+    <w:p/>
+    <w:p/>
+    <w:p>
+      <w:r>
+        <w:lastRenderedPageBreak/>
+        <w:t>Miramos los atributos de la tabla</w:t>
+      </w:r>
+    </w:p>
+    <w:p>
+      <w:r>
+        <w:drawing>
+          <wp:inline distT="0" distB="0" distL="0" distR="0" wp14:anchorId="097FE4CF" wp14:editId="64F52E1B">
+            <wp:extent cx="5612130" cy="2529840"/>
+            <wp:effectExtent l="0" t="0" r="7620" b="3810"/>
+            <wp:docPr id="1954512351" name="Imagen 1"/>
+            <wp:cNvGraphicFramePr>
+              <a:graphicFrameLocks xmlns:a="http://schemas.openxmlformats.org/drawingml/2006/main" noChangeAspect="1"/>
+            </wp:cNvGraphicFramePr>
+            <a:graphic xmlns:a="http://schemas.openxmlformats.org/drawingml/2006/main">
+              <a:graphicData uri="http://schemas.openxmlformats.org/drawingml/2006/picture">
+                <pic:pic xmlns:pic="http://schemas.openxmlformats.org/drawingml/2006/picture">
+                  <pic:nvPicPr>
+                    <pic:cNvPr id="1954512351" name=""/>
+                    <pic:cNvPicPr/>
+                  </pic:nvPicPr>
+                  <pic:blipFill>
+                    <a:blip r:embed="rId32"/>
+                    <a:stretch>
+                      <a:fillRect/>
+                    </a:stretch>
+                  </pic:blipFill>
+                  <pic:spPr>
+                    <a:xfrm>
+                      <a:off x="0" y="0"/>
+                      <a:ext cx="5612130" cy="2529840"/>
+                    </a:xfrm>
+                    <a:prstGeom prst="rect">
+                      <a:avLst/>
+                    </a:prstGeom>
+                  </pic:spPr>
+                </pic:pic>
+              </a:graphicData>
+            </a:graphic>
+          </wp:inline>
+        </w:drawing>
+      </w:r>
+    </w:p>
+    <w:p/>
+    <w:p>
+      <w:r>
+        <w:t>Enviamos una solicitud mediante POST para crear una mascota</w:t>
+      </w:r>
+    </w:p>
+    <w:p>
+      <w:r>
+        <w:drawing>
+          <wp:inline distT="0" distB="0" distL="0" distR="0" wp14:anchorId="1CDFF0D3" wp14:editId="67FD37DC">
+            <wp:extent cx="4617720" cy="3124200"/>
+            <wp:effectExtent l="0" t="0" r="0" b="0"/>
+            <wp:docPr id="1294853662" name="Imagen 1"/>
+            <wp:cNvGraphicFramePr>
+              <a:graphicFrameLocks xmlns:a="http://schemas.openxmlformats.org/drawingml/2006/main" noChangeAspect="1"/>
+            </wp:cNvGraphicFramePr>
+            <a:graphic xmlns:a="http://schemas.openxmlformats.org/drawingml/2006/main">
+              <a:graphicData uri="http://schemas.openxmlformats.org/drawingml/2006/picture">
+                <pic:pic xmlns:pic="http://schemas.openxmlformats.org/drawingml/2006/picture">
+                  <pic:nvPicPr>
+                    <pic:cNvPr id="1294853662" name=""/>
+                    <pic:cNvPicPr/>
+                  </pic:nvPicPr>
+                  <pic:blipFill>
+                    <a:blip r:embed="rId33"/>
+                    <a:stretch>
+                      <a:fillRect/>
+                    </a:stretch>
+                  </pic:blipFill>
+                  <pic:spPr>
+                    <a:xfrm>
+                      <a:off x="0" y="0"/>
+                      <a:ext cx="4617720" cy="3124200"/>
+                    </a:xfrm>
+                    <a:prstGeom prst="rect">
+                      <a:avLst/>
+                    </a:prstGeom>
+                  </pic:spPr>
+                </pic:pic>
+              </a:graphicData>
+            </a:graphic>
+          </wp:inline>
+        </w:drawing>
+      </w:r>
+    </w:p>
+    <w:p/>
+    <w:p>
+      <w:r>
+        <w:lastRenderedPageBreak/>
+        <w:drawing>
+          <wp:inline distT="0" distB="0" distL="0" distR="0" wp14:anchorId="2C2C84CA" wp14:editId="199A7FDE">
+            <wp:extent cx="4335780" cy="1970065"/>
+            <wp:effectExtent l="0" t="0" r="7620" b="0"/>
+            <wp:docPr id="1238976135" name="Imagen 1"/>
+            <wp:cNvGraphicFramePr>
+              <a:graphicFrameLocks xmlns:a="http://schemas.openxmlformats.org/drawingml/2006/main" noChangeAspect="1"/>
+            </wp:cNvGraphicFramePr>
+            <a:graphic xmlns:a="http://schemas.openxmlformats.org/drawingml/2006/main">
+              <a:graphicData uri="http://schemas.openxmlformats.org/drawingml/2006/picture">
+                <pic:pic xmlns:pic="http://schemas.openxmlformats.org/drawingml/2006/picture">
+                  <pic:nvPicPr>
+                    <pic:cNvPr id="1238976135" name=""/>
+                    <pic:cNvPicPr/>
+                  </pic:nvPicPr>
+                  <pic:blipFill>
+                    <a:blip r:embed="rId34"/>
+                    <a:stretch>
+                      <a:fillRect/>
+                    </a:stretch>
+                  </pic:blipFill>
+                  <pic:spPr>
+                    <a:xfrm>
+                      <a:off x="0" y="0"/>
+                      <a:ext cx="4349101" cy="1976118"/>
+                    </a:xfrm>
+                    <a:prstGeom prst="rect">
+                      <a:avLst/>
+                    </a:prstGeom>
+                  </pic:spPr>
+                </pic:pic>
+              </a:graphicData>
+            </a:graphic>
+          </wp:inline>
+        </w:drawing>
+      </w:r>
+    </w:p>
+    <w:p/>
+    <w:p>
+      <w:r>
+        <w:drawing>
+          <wp:inline distT="0" distB="0" distL="0" distR="0" wp14:anchorId="29EB8DFB" wp14:editId="740D1BF6">
+            <wp:extent cx="5836920" cy="1432560"/>
+            <wp:effectExtent l="0" t="0" r="0" b="0"/>
+            <wp:docPr id="1689278122" name="Imagen 1"/>
+            <wp:cNvGraphicFramePr>
+              <a:graphicFrameLocks xmlns:a="http://schemas.openxmlformats.org/drawingml/2006/main" noChangeAspect="1"/>
+            </wp:cNvGraphicFramePr>
+            <a:graphic xmlns:a="http://schemas.openxmlformats.org/drawingml/2006/main">
+              <a:graphicData uri="http://schemas.openxmlformats.org/drawingml/2006/picture">
+                <pic:pic xmlns:pic="http://schemas.openxmlformats.org/drawingml/2006/picture">
+                  <pic:nvPicPr>
+                    <pic:cNvPr id="1689278122" name=""/>
+                    <pic:cNvPicPr/>
+                  </pic:nvPicPr>
+                  <pic:blipFill>
+                    <a:blip r:embed="rId35"/>
+                    <a:stretch>
+                      <a:fillRect/>
+                    </a:stretch>
+                  </pic:blipFill>
+                  <pic:spPr>
+                    <a:xfrm>
+                      <a:off x="0" y="0"/>
+                      <a:ext cx="5836920" cy="1432560"/>
+                    </a:xfrm>
+                    <a:prstGeom prst="rect">
+                      <a:avLst/>
+                    </a:prstGeom>
+                  </pic:spPr>
+                </pic:pic>
+              </a:graphicData>
+            </a:graphic>
+          </wp:inline>
+        </w:drawing>
+      </w:r>
+    </w:p>
+    <w:p/>
+    <w:p>
+      <w:r>
+        <w:t>Añado los cambios que tengo hasta el momento al área de preparación</w:t>
+      </w:r>
+    </w:p>
+    <w:p>
+      <w:r>
+        <w:drawing>
+          <wp:inline distT="0" distB="0" distL="0" distR="0" wp14:anchorId="0D3F6248" wp14:editId="707D6B69">
+            <wp:extent cx="5612130" cy="632460"/>
+            <wp:effectExtent l="0" t="0" r="7620" b="0"/>
+            <wp:docPr id="210725562" name="Imagen 1"/>
+            <wp:cNvGraphicFramePr>
+              <a:graphicFrameLocks xmlns:a="http://schemas.openxmlformats.org/drawingml/2006/main" noChangeAspect="1"/>
+            </wp:cNvGraphicFramePr>
+            <a:graphic xmlns:a="http://schemas.openxmlformats.org/drawingml/2006/main">
+              <a:graphicData uri="http://schemas.openxmlformats.org/drawingml/2006/picture">
+                <pic:pic xmlns:pic="http://schemas.openxmlformats.org/drawingml/2006/picture">
+                  <pic:nvPicPr>
+                    <pic:cNvPr id="210725562" name=""/>
+                    <pic:cNvPicPr/>
+                  </pic:nvPicPr>
+                  <pic:blipFill>
+                    <a:blip r:embed="rId36"/>
+                    <a:stretch>
+                      <a:fillRect/>
+                    </a:stretch>
+                  </pic:blipFill>
+                  <pic:spPr>
+                    <a:xfrm>
+                      <a:off x="0" y="0"/>
+                      <a:ext cx="5612130" cy="632460"/>
+                    </a:xfrm>
+                    <a:prstGeom prst="rect">
+                      <a:avLst/>
+                    </a:prstGeom>
+                  </pic:spPr>
+                </pic:pic>
+              </a:graphicData>
+            </a:graphic>
+          </wp:inline>
+        </w:drawing>
+      </w:r>
+    </w:p>
+    <w:p/>
+    <w:p/>
+    <w:p>
+      <w:r>
+        <w:t xml:space="preserve">Hacemos un </w:t>
+      </w:r>
+      <w:proofErr w:type="spellStart"/>
+      <w:r>
+        <w:t>commit</w:t>
+      </w:r>
+      <w:proofErr w:type="spellEnd"/>
+    </w:p>
+    <w:p>
+      <w:r>
+        <w:drawing>
+          <wp:inline distT="0" distB="0" distL="0" distR="0" wp14:anchorId="7E4DB752" wp14:editId="44DB192F">
+            <wp:extent cx="5612130" cy="1144905"/>
+            <wp:effectExtent l="0" t="0" r="7620" b="0"/>
+            <wp:docPr id="1686348582" name="Imagen 1"/>
+            <wp:cNvGraphicFramePr>
+              <a:graphicFrameLocks xmlns:a="http://schemas.openxmlformats.org/drawingml/2006/main" noChangeAspect="1"/>
+            </wp:cNvGraphicFramePr>
+            <a:graphic xmlns:a="http://schemas.openxmlformats.org/drawingml/2006/main">
+              <a:graphicData uri="http://schemas.openxmlformats.org/drawingml/2006/picture">
+                <pic:pic xmlns:pic="http://schemas.openxmlformats.org/drawingml/2006/picture">
+                  <pic:nvPicPr>
+                    <pic:cNvPr id="1686348582" name=""/>
+                    <pic:cNvPicPr/>
+                  </pic:nvPicPr>
+                  <pic:blipFill>
+                    <a:blip r:embed="rId37"/>
+                    <a:stretch>
+                      <a:fillRect/>
+                    </a:stretch>
+                  </pic:blipFill>
+                  <pic:spPr>
+                    <a:xfrm>
+                      <a:off x="0" y="0"/>
+                      <a:ext cx="5612130" cy="1144905"/>
+                    </a:xfrm>
+                    <a:prstGeom prst="rect">
+                      <a:avLst/>
+                    </a:prstGeom>
+                  </pic:spPr>
+                </pic:pic>
+              </a:graphicData>
+            </a:graphic>
+          </wp:inline>
+        </w:drawing>
+      </w:r>
+    </w:p>
+    <w:p/>
+    <w:p/>
+    <w:p/>
+    <w:p/>
+    <w:p/>
+    <w:p/>
+    <w:p/>
+    <w:p/>
+    <w:p/>
+    <w:p/>
+    <w:p/>
+    <w:p/>
+    <w:p>
+      <w:r>
+        <w:lastRenderedPageBreak/>
+        <w:t>Subimos el avance</w:t>
+      </w:r>
+    </w:p>
+    <w:p>
+      <w:r>
+        <w:drawing>
+          <wp:inline distT="0" distB="0" distL="0" distR="0" wp14:anchorId="01679331" wp14:editId="6DBDB9A4">
+            <wp:extent cx="5612130" cy="1627505"/>
+            <wp:effectExtent l="0" t="0" r="7620" b="0"/>
+            <wp:docPr id="929716698" name="Imagen 1"/>
+            <wp:cNvGraphicFramePr>
+              <a:graphicFrameLocks xmlns:a="http://schemas.openxmlformats.org/drawingml/2006/main" noChangeAspect="1"/>
+            </wp:cNvGraphicFramePr>
+            <a:graphic xmlns:a="http://schemas.openxmlformats.org/drawingml/2006/main">
+              <a:graphicData uri="http://schemas.openxmlformats.org/drawingml/2006/picture">
+                <pic:pic xmlns:pic="http://schemas.openxmlformats.org/drawingml/2006/picture">
+                  <pic:nvPicPr>
+                    <pic:cNvPr id="929716698" name=""/>
+                    <pic:cNvPicPr/>
+                  </pic:nvPicPr>
+                  <pic:blipFill>
+                    <a:blip r:embed="rId38"/>
+                    <a:stretch>
+                      <a:fillRect/>
+                    </a:stretch>
+                  </pic:blipFill>
+                  <pic:spPr>
+                    <a:xfrm>
+                      <a:off x="0" y="0"/>
+                      <a:ext cx="5612130" cy="1627505"/>
+                    </a:xfrm>
+                    <a:prstGeom prst="rect">
+                      <a:avLst/>
+                    </a:prstGeom>
+                  </pic:spPr>
+                </pic:pic>
+              </a:graphicData>
+            </a:graphic>
+          </wp:inline>
+        </w:drawing>
+      </w:r>
+    </w:p>
+    <w:p/>
+    <w:p/>
+    <w:p>
+      <w:r>
+        <w:t xml:space="preserve">Se evidencia los </w:t>
+      </w:r>
+      <w:proofErr w:type="spellStart"/>
+      <w:r>
+        <w:t>commit</w:t>
+      </w:r>
+      <w:proofErr w:type="spellEnd"/>
+      <w:r>
+        <w:t xml:space="preserve"> que se lleva hasta el momento</w:t>
+      </w:r>
+    </w:p>
+    <w:p>
+      <w:r>
+        <w:drawing>
+          <wp:inline distT="0" distB="0" distL="0" distR="0" wp14:anchorId="335EFD27" wp14:editId="43E9902A">
+            <wp:extent cx="5612130" cy="2013585"/>
+            <wp:effectExtent l="0" t="0" r="7620" b="5715"/>
+            <wp:docPr id="1154431661" name="Imagen 1"/>
+            <wp:cNvGraphicFramePr>
+              <a:graphicFrameLocks xmlns:a="http://schemas.openxmlformats.org/drawingml/2006/main" noChangeAspect="1"/>
+            </wp:cNvGraphicFramePr>
+            <a:graphic xmlns:a="http://schemas.openxmlformats.org/drawingml/2006/main">
+              <a:graphicData uri="http://schemas.openxmlformats.org/drawingml/2006/picture">
+                <pic:pic xmlns:pic="http://schemas.openxmlformats.org/drawingml/2006/picture">
+                  <pic:nvPicPr>
+                    <pic:cNvPr id="1154431661" name=""/>
+                    <pic:cNvPicPr/>
+                  </pic:nvPicPr>
+                  <pic:blipFill>
+                    <a:blip r:embed="rId39"/>
+                    <a:stretch>
+                      <a:fillRect/>
+                    </a:stretch>
+                  </pic:blipFill>
+                  <pic:spPr>
+                    <a:xfrm>
+                      <a:off x="0" y="0"/>
+                      <a:ext cx="5612130" cy="2013585"/>
+                    </a:xfrm>
+                    <a:prstGeom prst="rect">
+                      <a:avLst/>
+                    </a:prstGeom>
+                  </pic:spPr>
+                </pic:pic>
+              </a:graphicData>
+            </a:graphic>
+          </wp:inline>
+        </w:drawing>
+      </w:r>
+    </w:p>
+    <w:p/>
+    <w:p/>
+    <w:p/>
+    <w:p/>
+    <w:p/>
+    <w:p/>
+    <w:p/>
+    <w:p/>
+    <w:p/>
+    <w:p/>
+    <w:p/>
+    <w:p/>
+    <w:p/>
+    <w:p/>
     <w:p/>
     <w:p/>
     <w:p/>
@@ -1564,12 +2564,11 @@
   <w:style w:type="paragraph" w:default="1" w:styleId="Normal">
     <w:name w:val="Normal"/>
     <w:qFormat/>
-    <w:rsid w:val="006164B5"/>
+    <w:rsid w:val="001F20EA"/>
   </w:style>
   <w:style w:type="character" w:default="1" w:styleId="Fuentedeprrafopredeter">
     <w:name w:val="Default Paragraph Font"/>
     <w:uiPriority w:val="1"/>
-    <w:semiHidden/>
     <w:unhideWhenUsed/>
   </w:style>
   <w:style w:type="table" w:default="1" w:styleId="Tablanormal">
@@ -1592,6 +2591,19 @@
     <w:uiPriority w:val="99"/>
     <w:semiHidden/>
     <w:unhideWhenUsed/>
+  </w:style>
+  <w:style w:type="paragraph" w:styleId="NormalWeb">
+    <w:name w:val="Normal (Web)"/>
+    <w:basedOn w:val="Normal"/>
+    <w:uiPriority w:val="99"/>
+    <w:semiHidden/>
+    <w:unhideWhenUsed/>
+    <w:rsid w:val="00271702"/>
+    <w:rPr>
+      <w:rFonts w:ascii="Times New Roman" w:hAnsi="Times New Roman" w:cs="Times New Roman"/>
+      <w:sz w:val="24"/>
+      <w:szCs w:val="24"/>
+    </w:rPr>
   </w:style>
 </w:styles>
 </file>

</xml_diff>

<commit_message>
Ya se puede eliminar mascota. Backend
</commit_message>
<xml_diff>
--- a/informe.docx
+++ b/informe.docx
@@ -272,6 +272,9 @@
     </w:p>
     <w:p>
       <w:r>
+        <w:rPr>
+          <w:noProof/>
+        </w:rPr>
         <w:drawing>
           <wp:inline distT="0" distB="0" distL="0" distR="0" wp14:anchorId="3927C791" wp14:editId="461FCCB5">
             <wp:extent cx="2505425" cy="390580"/>
@@ -340,6 +343,9 @@
     </w:p>
     <w:p>
       <w:r>
+        <w:rPr>
+          <w:noProof/>
+        </w:rPr>
         <w:drawing>
           <wp:inline distT="0" distB="0" distL="0" distR="0" wp14:anchorId="1D718D8D" wp14:editId="04DBC445">
             <wp:extent cx="5612130" cy="1440180"/>
@@ -385,6 +391,9 @@
     </w:p>
     <w:p>
       <w:r>
+        <w:rPr>
+          <w:noProof/>
+        </w:rPr>
         <w:drawing>
           <wp:inline distT="0" distB="0" distL="0" distR="0" wp14:anchorId="278AFC05" wp14:editId="2DEF4CD5">
             <wp:extent cx="5612130" cy="1470660"/>
@@ -451,6 +460,9 @@
     </w:p>
     <w:p>
       <w:r>
+        <w:rPr>
+          <w:noProof/>
+        </w:rPr>
         <w:drawing>
           <wp:inline distT="0" distB="0" distL="0" distR="0" wp14:anchorId="43898697" wp14:editId="56EB739E">
             <wp:extent cx="5612130" cy="2179320"/>
@@ -506,6 +518,9 @@
     </w:p>
     <w:p>
       <w:r>
+        <w:rPr>
+          <w:noProof/>
+        </w:rPr>
         <w:drawing>
           <wp:inline distT="0" distB="0" distL="0" distR="0" wp14:anchorId="16EF8616" wp14:editId="1B073E18">
             <wp:extent cx="5612130" cy="4206240"/>
@@ -556,6 +571,9 @@
     </w:p>
     <w:p>
       <w:r>
+        <w:rPr>
+          <w:noProof/>
+        </w:rPr>
         <w:drawing>
           <wp:inline distT="0" distB="0" distL="0" distR="0" wp14:anchorId="520EDBC9" wp14:editId="2D857048">
             <wp:extent cx="5612130" cy="762000"/>
@@ -601,6 +619,9 @@
     </w:p>
     <w:p>
       <w:r>
+        <w:rPr>
+          <w:noProof/>
+        </w:rPr>
         <w:drawing>
           <wp:inline distT="0" distB="0" distL="0" distR="0" wp14:anchorId="6CC80070" wp14:editId="3E1C45C7">
             <wp:extent cx="5612130" cy="777240"/>
@@ -655,6 +676,9 @@
     </w:p>
     <w:p>
       <w:r>
+        <w:rPr>
+          <w:noProof/>
+        </w:rPr>
         <w:drawing>
           <wp:inline distT="0" distB="0" distL="0" distR="0" wp14:anchorId="1B2BB743" wp14:editId="48C857C7">
             <wp:extent cx="5612130" cy="2346960"/>
@@ -700,6 +724,9 @@
     </w:p>
     <w:p>
       <w:r>
+        <w:rPr>
+          <w:noProof/>
+        </w:rPr>
         <w:drawing>
           <wp:inline distT="0" distB="0" distL="0" distR="0" wp14:anchorId="25E221B4" wp14:editId="32680359">
             <wp:extent cx="5612130" cy="3112135"/>
@@ -745,6 +772,9 @@
     </w:p>
     <w:p>
       <w:r>
+        <w:rPr>
+          <w:noProof/>
+        </w:rPr>
         <w:drawing>
           <wp:inline distT="0" distB="0" distL="0" distR="0" wp14:anchorId="27BA0D9C" wp14:editId="27A8F457">
             <wp:extent cx="4048690" cy="1667108"/>
@@ -798,6 +828,9 @@
     </w:p>
     <w:p>
       <w:r>
+        <w:rPr>
+          <w:noProof/>
+        </w:rPr>
         <w:drawing>
           <wp:inline distT="0" distB="0" distL="0" distR="0" wp14:anchorId="63220DC3" wp14:editId="21DE759B">
             <wp:extent cx="5612130" cy="1021080"/>
@@ -863,6 +896,9 @@
     </w:p>
     <w:p>
       <w:r>
+        <w:rPr>
+          <w:noProof/>
+        </w:rPr>
         <w:drawing>
           <wp:inline distT="0" distB="0" distL="0" distR="0" wp14:anchorId="134D4C5F" wp14:editId="11E380E7">
             <wp:extent cx="5612130" cy="1602740"/>
@@ -909,6 +945,9 @@
     </w:p>
     <w:p>
       <w:r>
+        <w:rPr>
+          <w:noProof/>
+        </w:rPr>
         <w:drawing>
           <wp:inline distT="0" distB="0" distL="0" distR="0" wp14:anchorId="2964F397" wp14:editId="779D26B4">
             <wp:extent cx="5612130" cy="2959735"/>
@@ -954,14 +993,14 @@
     <w:p>
       <w:r>
         <w:lastRenderedPageBreak/>
-        <w:t>A</w:t>
-      </w:r>
-      <w:r>
-        <w:t>ñado los cambios que tengo hasta el momento al área de preparación</w:t>
-      </w:r>
-    </w:p>
-    <w:p>
-      <w:r>
+        <w:t>Añado los cambios que tengo hasta el momento al área de preparación</w:t>
+      </w:r>
+    </w:p>
+    <w:p>
+      <w:r>
+        <w:rPr>
+          <w:noProof/>
+        </w:rPr>
         <w:drawing>
           <wp:inline distT="0" distB="0" distL="0" distR="0" wp14:anchorId="0B2E485E" wp14:editId="52BB9825">
             <wp:extent cx="5612130" cy="594360"/>
@@ -1013,6 +1052,9 @@
     </w:p>
     <w:p>
       <w:r>
+        <w:rPr>
+          <w:noProof/>
+        </w:rPr>
         <w:drawing>
           <wp:inline distT="0" distB="0" distL="0" distR="0" wp14:anchorId="4A8908F1" wp14:editId="5F6CF181">
             <wp:extent cx="5692140" cy="807720"/>
@@ -1058,6 +1100,9 @@
     </w:p>
     <w:p>
       <w:r>
+        <w:rPr>
+          <w:noProof/>
+        </w:rPr>
         <w:drawing>
           <wp:inline distT="0" distB="0" distL="0" distR="0" wp14:anchorId="2B4D6578" wp14:editId="17C46312">
             <wp:extent cx="5612130" cy="1648460"/>
@@ -1111,6 +1156,9 @@
     </w:p>
     <w:p>
       <w:r>
+        <w:rPr>
+          <w:noProof/>
+        </w:rPr>
         <w:drawing>
           <wp:inline distT="0" distB="0" distL="0" distR="0" wp14:anchorId="5548BF99" wp14:editId="306771D3">
             <wp:extent cx="5612130" cy="1229360"/>
@@ -1178,6 +1226,9 @@
     </w:p>
     <w:p>
       <w:r>
+        <w:rPr>
+          <w:noProof/>
+        </w:rPr>
         <w:drawing>
           <wp:inline distT="0" distB="0" distL="0" distR="0" wp14:anchorId="5A2F3772" wp14:editId="606EE994">
             <wp:extent cx="5612130" cy="1927860"/>
@@ -1219,17 +1270,14 @@
     <w:p/>
     <w:p>
       <w:r>
-        <w:t>En el archivo app.js añadimos esta línea de código que me permite llamar</w:t>
-      </w:r>
-      <w:r>
-        <w:t>,</w:t>
-      </w:r>
-      <w:r>
-        <w:t xml:space="preserve"> usar o implementar la ruta que ya establecí </w:t>
-      </w:r>
-    </w:p>
-    <w:p>
-      <w:r>
+        <w:t xml:space="preserve">En el archivo app.js añadimos esta línea de código que me permite llamar, usar o implementar la ruta que ya establecí </w:t>
+      </w:r>
+    </w:p>
+    <w:p>
+      <w:r>
+        <w:rPr>
+          <w:noProof/>
+        </w:rPr>
         <w:drawing>
           <wp:inline distT="0" distB="0" distL="0" distR="0" wp14:anchorId="6D0E89AD" wp14:editId="2ACBB8A2">
             <wp:extent cx="5612130" cy="812165"/>
@@ -1283,6 +1331,9 @@
     </w:p>
     <w:p>
       <w:r>
+        <w:rPr>
+          <w:noProof/>
+        </w:rPr>
         <w:drawing>
           <wp:inline distT="0" distB="0" distL="0" distR="0" wp14:anchorId="29027DD3" wp14:editId="5FA1CAF0">
             <wp:extent cx="5612130" cy="1287780"/>
@@ -1347,7 +1398,15 @@
       </w:r>
       <w:proofErr w:type="spellEnd"/>
       <w:r>
-        <w:t xml:space="preserve"> se creo una carpeta que </w:t>
+        <w:t xml:space="preserve"> se </w:t>
+      </w:r>
+      <w:proofErr w:type="spellStart"/>
+      <w:r>
+        <w:t>creo</w:t>
+      </w:r>
+      <w:proofErr w:type="spellEnd"/>
+      <w:r>
+        <w:t xml:space="preserve"> una carpeta que </w:t>
       </w:r>
       <w:proofErr w:type="spellStart"/>
       <w:r>
@@ -1412,6 +1471,9 @@
     </w:p>
     <w:p>
       <w:r>
+        <w:rPr>
+          <w:noProof/>
+        </w:rPr>
         <w:drawing>
           <wp:inline distT="0" distB="0" distL="0" distR="0" wp14:anchorId="677A7DA4" wp14:editId="4228E833">
             <wp:extent cx="5612130" cy="2927350"/>
@@ -1465,6 +1527,9 @@
     </w:p>
     <w:p>
       <w:r>
+        <w:rPr>
+          <w:noProof/>
+        </w:rPr>
         <w:drawing>
           <wp:inline distT="0" distB="0" distL="0" distR="0" wp14:anchorId="12FD314A" wp14:editId="7A54AFB6">
             <wp:extent cx="5612130" cy="1758950"/>
@@ -1541,6 +1606,9 @@
     </w:p>
     <w:p>
       <w:r>
+        <w:rPr>
+          <w:noProof/>
+        </w:rPr>
         <w:drawing>
           <wp:inline distT="0" distB="0" distL="0" distR="0" wp14:anchorId="63CB2FA6" wp14:editId="09FF77DF">
             <wp:extent cx="5612130" cy="5931535"/>
@@ -1656,6 +1724,9 @@
     </w:p>
     <w:p>
       <w:r>
+        <w:rPr>
+          <w:noProof/>
+        </w:rPr>
         <w:drawing>
           <wp:inline distT="0" distB="0" distL="0" distR="0" wp14:anchorId="3D31F3A7" wp14:editId="538022E1">
             <wp:extent cx="5612130" cy="3570605"/>
@@ -1710,6 +1781,9 @@
         <w:br/>
       </w:r>
       <w:r>
+        <w:rPr>
+          <w:noProof/>
+        </w:rPr>
         <w:drawing>
           <wp:inline distT="0" distB="0" distL="0" distR="0" wp14:anchorId="3F069060" wp14:editId="79DD909B">
             <wp:extent cx="5087060" cy="1667108"/>
@@ -1766,6 +1840,9 @@
     </w:p>
     <w:p>
       <w:r>
+        <w:rPr>
+          <w:noProof/>
+        </w:rPr>
         <w:drawing>
           <wp:inline distT="0" distB="0" distL="0" distR="0" wp14:anchorId="097FE4CF" wp14:editId="64F52E1B">
             <wp:extent cx="5612130" cy="2529840"/>
@@ -1811,6 +1888,9 @@
     </w:p>
     <w:p>
       <w:r>
+        <w:rPr>
+          <w:noProof/>
+        </w:rPr>
         <w:drawing>
           <wp:inline distT="0" distB="0" distL="0" distR="0" wp14:anchorId="1CDFF0D3" wp14:editId="67FD37DC">
             <wp:extent cx="4617720" cy="3124200"/>
@@ -1851,6 +1931,9 @@
     <w:p/>
     <w:p>
       <w:r>
+        <w:rPr>
+          <w:noProof/>
+        </w:rPr>
         <w:lastRenderedPageBreak/>
         <w:drawing>
           <wp:inline distT="0" distB="0" distL="0" distR="0" wp14:anchorId="2C2C84CA" wp14:editId="199A7FDE">
@@ -1892,6 +1975,9 @@
     <w:p/>
     <w:p>
       <w:r>
+        <w:rPr>
+          <w:noProof/>
+        </w:rPr>
         <w:drawing>
           <wp:inline distT="0" distB="0" distL="0" distR="0" wp14:anchorId="29EB8DFB" wp14:editId="740D1BF6">
             <wp:extent cx="5836920" cy="1432560"/>
@@ -1937,6 +2023,9 @@
     </w:p>
     <w:p>
       <w:r>
+        <w:rPr>
+          <w:noProof/>
+        </w:rPr>
         <w:drawing>
           <wp:inline distT="0" distB="0" distL="0" distR="0" wp14:anchorId="0D3F6248" wp14:editId="707D6B69">
             <wp:extent cx="5612130" cy="632460"/>
@@ -1988,6 +2077,9 @@
     </w:p>
     <w:p>
       <w:r>
+        <w:rPr>
+          <w:noProof/>
+        </w:rPr>
         <w:drawing>
           <wp:inline distT="0" distB="0" distL="0" distR="0" wp14:anchorId="7E4DB752" wp14:editId="44DB192F">
             <wp:extent cx="5612130" cy="1144905"/>
@@ -2045,6 +2137,9 @@
     </w:p>
     <w:p>
       <w:r>
+        <w:rPr>
+          <w:noProof/>
+        </w:rPr>
         <w:drawing>
           <wp:inline distT="0" distB="0" distL="0" distR="0" wp14:anchorId="01679331" wp14:editId="6DBDB9A4">
             <wp:extent cx="5612130" cy="1627505"/>
@@ -2099,6 +2194,9 @@
     </w:p>
     <w:p>
       <w:r>
+        <w:rPr>
+          <w:noProof/>
+        </w:rPr>
         <w:drawing>
           <wp:inline distT="0" distB="0" distL="0" distR="0" wp14:anchorId="335EFD27" wp14:editId="43E9902A">
             <wp:extent cx="5612130" cy="2013585"/>
@@ -2136,6 +2234,1194 @@
         </w:drawing>
       </w:r>
     </w:p>
+    <w:p/>
+    <w:p>
+      <w:r>
+        <w:t>Se crea</w:t>
+      </w:r>
+      <w:r>
+        <w:t xml:space="preserve"> una rama llamada </w:t>
+      </w:r>
+      <w:proofErr w:type="spellStart"/>
+      <w:r>
+        <w:t>buscarTodo</w:t>
+      </w:r>
+      <w:proofErr w:type="spellEnd"/>
+      <w:r>
+        <w:t xml:space="preserve">, para desarrollar en esa rama la función </w:t>
+      </w:r>
+      <w:proofErr w:type="spellStart"/>
+      <w:r>
+        <w:t>buscarTodo</w:t>
+      </w:r>
+      <w:proofErr w:type="spellEnd"/>
+    </w:p>
+    <w:p>
+      <w:r>
+        <w:drawing>
+          <wp:inline distT="0" distB="0" distL="0" distR="0" wp14:anchorId="3133CB45" wp14:editId="01F6D3A1">
+            <wp:extent cx="5612130" cy="744220"/>
+            <wp:effectExtent l="0" t="0" r="7620" b="0"/>
+            <wp:docPr id="606959108" name="Imagen 1"/>
+            <wp:cNvGraphicFramePr>
+              <a:graphicFrameLocks xmlns:a="http://schemas.openxmlformats.org/drawingml/2006/main" noChangeAspect="1"/>
+            </wp:cNvGraphicFramePr>
+            <a:graphic xmlns:a="http://schemas.openxmlformats.org/drawingml/2006/main">
+              <a:graphicData uri="http://schemas.openxmlformats.org/drawingml/2006/picture">
+                <pic:pic xmlns:pic="http://schemas.openxmlformats.org/drawingml/2006/picture">
+                  <pic:nvPicPr>
+                    <pic:cNvPr id="606959108" name=""/>
+                    <pic:cNvPicPr/>
+                  </pic:nvPicPr>
+                  <pic:blipFill>
+                    <a:blip r:embed="rId40"/>
+                    <a:stretch>
+                      <a:fillRect/>
+                    </a:stretch>
+                  </pic:blipFill>
+                  <pic:spPr>
+                    <a:xfrm>
+                      <a:off x="0" y="0"/>
+                      <a:ext cx="5612130" cy="744220"/>
+                    </a:xfrm>
+                    <a:prstGeom prst="rect">
+                      <a:avLst/>
+                    </a:prstGeom>
+                  </pic:spPr>
+                </pic:pic>
+              </a:graphicData>
+            </a:graphic>
+          </wp:inline>
+        </w:drawing>
+      </w:r>
+    </w:p>
+    <w:p/>
+    <w:p>
+      <w:r>
+        <w:t>En el archivo mascotasRouter</w:t>
+      </w:r>
+      <w:r>
+        <w:t xml:space="preserve">.js codificamos la ruta </w:t>
+      </w:r>
+      <w:proofErr w:type="spellStart"/>
+      <w:r>
+        <w:t>buscarMascotas</w:t>
+      </w:r>
+      <w:proofErr w:type="spellEnd"/>
+    </w:p>
+    <w:p>
+      <w:r>
+        <w:drawing>
+          <wp:inline distT="0" distB="0" distL="0" distR="0" wp14:anchorId="2AE24687" wp14:editId="303A637E">
+            <wp:extent cx="5612130" cy="1883410"/>
+            <wp:effectExtent l="0" t="0" r="7620" b="2540"/>
+            <wp:docPr id="1208415015" name="Imagen 1"/>
+            <wp:cNvGraphicFramePr>
+              <a:graphicFrameLocks xmlns:a="http://schemas.openxmlformats.org/drawingml/2006/main" noChangeAspect="1"/>
+            </wp:cNvGraphicFramePr>
+            <a:graphic xmlns:a="http://schemas.openxmlformats.org/drawingml/2006/main">
+              <a:graphicData uri="http://schemas.openxmlformats.org/drawingml/2006/picture">
+                <pic:pic xmlns:pic="http://schemas.openxmlformats.org/drawingml/2006/picture">
+                  <pic:nvPicPr>
+                    <pic:cNvPr id="1208415015" name=""/>
+                    <pic:cNvPicPr/>
+                  </pic:nvPicPr>
+                  <pic:blipFill>
+                    <a:blip r:embed="rId41"/>
+                    <a:stretch>
+                      <a:fillRect/>
+                    </a:stretch>
+                  </pic:blipFill>
+                  <pic:spPr>
+                    <a:xfrm>
+                      <a:off x="0" y="0"/>
+                      <a:ext cx="5612130" cy="1883410"/>
+                    </a:xfrm>
+                    <a:prstGeom prst="rect">
+                      <a:avLst/>
+                    </a:prstGeom>
+                  </pic:spPr>
+                </pic:pic>
+              </a:graphicData>
+            </a:graphic>
+          </wp:inline>
+        </w:drawing>
+      </w:r>
+    </w:p>
+    <w:p/>
+    <w:p/>
+    <w:p/>
+    <w:p>
+      <w:r>
+        <w:lastRenderedPageBreak/>
+        <w:t>Se procedió a codificar la funcionalidad buscar a todas las mascotas dentro del archivo pertinente el cual es mascotasController.js</w:t>
+      </w:r>
+    </w:p>
+    <w:p>
+      <w:r>
+        <w:drawing>
+          <wp:inline distT="0" distB="0" distL="0" distR="0" wp14:anchorId="3952595B" wp14:editId="5F781563">
+            <wp:extent cx="5612130" cy="2263775"/>
+            <wp:effectExtent l="0" t="0" r="7620" b="3175"/>
+            <wp:docPr id="43370775" name="Imagen 1"/>
+            <wp:cNvGraphicFramePr>
+              <a:graphicFrameLocks xmlns:a="http://schemas.openxmlformats.org/drawingml/2006/main" noChangeAspect="1"/>
+            </wp:cNvGraphicFramePr>
+            <a:graphic xmlns:a="http://schemas.openxmlformats.org/drawingml/2006/main">
+              <a:graphicData uri="http://schemas.openxmlformats.org/drawingml/2006/picture">
+                <pic:pic xmlns:pic="http://schemas.openxmlformats.org/drawingml/2006/picture">
+                  <pic:nvPicPr>
+                    <pic:cNvPr id="43370775" name=""/>
+                    <pic:cNvPicPr/>
+                  </pic:nvPicPr>
+                  <pic:blipFill>
+                    <a:blip r:embed="rId42"/>
+                    <a:stretch>
+                      <a:fillRect/>
+                    </a:stretch>
+                  </pic:blipFill>
+                  <pic:spPr>
+                    <a:xfrm>
+                      <a:off x="0" y="0"/>
+                      <a:ext cx="5612130" cy="2263775"/>
+                    </a:xfrm>
+                    <a:prstGeom prst="rect">
+                      <a:avLst/>
+                    </a:prstGeom>
+                  </pic:spPr>
+                </pic:pic>
+              </a:graphicData>
+            </a:graphic>
+          </wp:inline>
+        </w:drawing>
+      </w:r>
+    </w:p>
+    <w:p/>
+    <w:p/>
+    <w:p>
+      <w:r>
+        <w:t>Se envió</w:t>
+      </w:r>
+      <w:r>
+        <w:t xml:space="preserve"> una solicitud mediante </w:t>
+      </w:r>
+      <w:r>
+        <w:t>GET</w:t>
+      </w:r>
+      <w:r>
+        <w:t xml:space="preserve"> para crear </w:t>
+      </w:r>
+      <w:r>
+        <w:t>buscar a todas las mascotas que existen en el momento</w:t>
+      </w:r>
+    </w:p>
+    <w:p>
+      <w:r>
+        <w:drawing>
+          <wp:inline distT="0" distB="0" distL="0" distR="0" wp14:anchorId="318E3E2B" wp14:editId="2387E2C9">
+            <wp:extent cx="5612130" cy="1130935"/>
+            <wp:effectExtent l="0" t="0" r="7620" b="0"/>
+            <wp:docPr id="629222896" name="Imagen 1"/>
+            <wp:cNvGraphicFramePr>
+              <a:graphicFrameLocks xmlns:a="http://schemas.openxmlformats.org/drawingml/2006/main" noChangeAspect="1"/>
+            </wp:cNvGraphicFramePr>
+            <a:graphic xmlns:a="http://schemas.openxmlformats.org/drawingml/2006/main">
+              <a:graphicData uri="http://schemas.openxmlformats.org/drawingml/2006/picture">
+                <pic:pic xmlns:pic="http://schemas.openxmlformats.org/drawingml/2006/picture">
+                  <pic:nvPicPr>
+                    <pic:cNvPr id="629222896" name=""/>
+                    <pic:cNvPicPr/>
+                  </pic:nvPicPr>
+                  <pic:blipFill>
+                    <a:blip r:embed="rId43"/>
+                    <a:stretch>
+                      <a:fillRect/>
+                    </a:stretch>
+                  </pic:blipFill>
+                  <pic:spPr>
+                    <a:xfrm>
+                      <a:off x="0" y="0"/>
+                      <a:ext cx="5612130" cy="1130935"/>
+                    </a:xfrm>
+                    <a:prstGeom prst="rect">
+                      <a:avLst/>
+                    </a:prstGeom>
+                  </pic:spPr>
+                </pic:pic>
+              </a:graphicData>
+            </a:graphic>
+          </wp:inline>
+        </w:drawing>
+      </w:r>
+    </w:p>
+    <w:p/>
+    <w:p>
+      <w:r>
+        <w:drawing>
+          <wp:inline distT="0" distB="0" distL="0" distR="0" wp14:anchorId="41E58D93" wp14:editId="10FB0FDD">
+            <wp:extent cx="5654040" cy="3322320"/>
+            <wp:effectExtent l="0" t="0" r="3810" b="0"/>
+            <wp:docPr id="904080738" name="Imagen 1"/>
+            <wp:cNvGraphicFramePr>
+              <a:graphicFrameLocks xmlns:a="http://schemas.openxmlformats.org/drawingml/2006/main" noChangeAspect="1"/>
+            </wp:cNvGraphicFramePr>
+            <a:graphic xmlns:a="http://schemas.openxmlformats.org/drawingml/2006/main">
+              <a:graphicData uri="http://schemas.openxmlformats.org/drawingml/2006/picture">
+                <pic:pic xmlns:pic="http://schemas.openxmlformats.org/drawingml/2006/picture">
+                  <pic:nvPicPr>
+                    <pic:cNvPr id="904080738" name=""/>
+                    <pic:cNvPicPr/>
+                  </pic:nvPicPr>
+                  <pic:blipFill>
+                    <a:blip r:embed="rId44"/>
+                    <a:stretch>
+                      <a:fillRect/>
+                    </a:stretch>
+                  </pic:blipFill>
+                  <pic:spPr>
+                    <a:xfrm>
+                      <a:off x="0" y="0"/>
+                      <a:ext cx="5668022" cy="3330536"/>
+                    </a:xfrm>
+                    <a:prstGeom prst="rect">
+                      <a:avLst/>
+                    </a:prstGeom>
+                  </pic:spPr>
+                </pic:pic>
+              </a:graphicData>
+            </a:graphic>
+          </wp:inline>
+        </w:drawing>
+      </w:r>
+    </w:p>
+    <w:p/>
+    <w:p/>
+    <w:p>
+      <w:r>
+        <w:lastRenderedPageBreak/>
+        <w:t>Añado los cambios que tengo hasta el momento al área de preparación</w:t>
+      </w:r>
+    </w:p>
+    <w:p>
+      <w:r>
+        <w:drawing>
+          <wp:inline distT="0" distB="0" distL="0" distR="0" wp14:anchorId="3BAF815A" wp14:editId="74EF8BB8">
+            <wp:extent cx="5612130" cy="708660"/>
+            <wp:effectExtent l="0" t="0" r="7620" b="0"/>
+            <wp:docPr id="698059413" name="Imagen 1"/>
+            <wp:cNvGraphicFramePr>
+              <a:graphicFrameLocks xmlns:a="http://schemas.openxmlformats.org/drawingml/2006/main" noChangeAspect="1"/>
+            </wp:cNvGraphicFramePr>
+            <a:graphic xmlns:a="http://schemas.openxmlformats.org/drawingml/2006/main">
+              <a:graphicData uri="http://schemas.openxmlformats.org/drawingml/2006/picture">
+                <pic:pic xmlns:pic="http://schemas.openxmlformats.org/drawingml/2006/picture">
+                  <pic:nvPicPr>
+                    <pic:cNvPr id="698059413" name=""/>
+                    <pic:cNvPicPr/>
+                  </pic:nvPicPr>
+                  <pic:blipFill>
+                    <a:blip r:embed="rId45"/>
+                    <a:stretch>
+                      <a:fillRect/>
+                    </a:stretch>
+                  </pic:blipFill>
+                  <pic:spPr>
+                    <a:xfrm>
+                      <a:off x="0" y="0"/>
+                      <a:ext cx="5612130" cy="708660"/>
+                    </a:xfrm>
+                    <a:prstGeom prst="rect">
+                      <a:avLst/>
+                    </a:prstGeom>
+                  </pic:spPr>
+                </pic:pic>
+              </a:graphicData>
+            </a:graphic>
+          </wp:inline>
+        </w:drawing>
+      </w:r>
+    </w:p>
+    <w:p/>
+    <w:p>
+      <w:r>
+        <w:t xml:space="preserve">Hice un </w:t>
+      </w:r>
+      <w:proofErr w:type="spellStart"/>
+      <w:r>
+        <w:t>merge</w:t>
+      </w:r>
+      <w:proofErr w:type="spellEnd"/>
+      <w:r>
+        <w:t xml:space="preserve"> de los cambios realizados en la rama </w:t>
+      </w:r>
+      <w:proofErr w:type="spellStart"/>
+      <w:r>
+        <w:t>diseno</w:t>
+      </w:r>
+      <w:proofErr w:type="spellEnd"/>
+      <w:r>
+        <w:t xml:space="preserve"> a la rama </w:t>
+      </w:r>
+      <w:proofErr w:type="spellStart"/>
+      <w:r>
+        <w:t>main</w:t>
+      </w:r>
+      <w:proofErr w:type="spellEnd"/>
+    </w:p>
+    <w:p>
+      <w:r>
+        <w:drawing>
+          <wp:inline distT="0" distB="0" distL="0" distR="0" wp14:anchorId="574BACEE" wp14:editId="1CD1A666">
+            <wp:extent cx="5612130" cy="533400"/>
+            <wp:effectExtent l="0" t="0" r="7620" b="0"/>
+            <wp:docPr id="1016133553" name="Imagen 1"/>
+            <wp:cNvGraphicFramePr>
+              <a:graphicFrameLocks xmlns:a="http://schemas.openxmlformats.org/drawingml/2006/main" noChangeAspect="1"/>
+            </wp:cNvGraphicFramePr>
+            <a:graphic xmlns:a="http://schemas.openxmlformats.org/drawingml/2006/main">
+              <a:graphicData uri="http://schemas.openxmlformats.org/drawingml/2006/picture">
+                <pic:pic xmlns:pic="http://schemas.openxmlformats.org/drawingml/2006/picture">
+                  <pic:nvPicPr>
+                    <pic:cNvPr id="1016133553" name=""/>
+                    <pic:cNvPicPr/>
+                  </pic:nvPicPr>
+                  <pic:blipFill>
+                    <a:blip r:embed="rId46"/>
+                    <a:stretch>
+                      <a:fillRect/>
+                    </a:stretch>
+                  </pic:blipFill>
+                  <pic:spPr>
+                    <a:xfrm>
+                      <a:off x="0" y="0"/>
+                      <a:ext cx="5612130" cy="533400"/>
+                    </a:xfrm>
+                    <a:prstGeom prst="rect">
+                      <a:avLst/>
+                    </a:prstGeom>
+                  </pic:spPr>
+                </pic:pic>
+              </a:graphicData>
+            </a:graphic>
+          </wp:inline>
+        </w:drawing>
+      </w:r>
+    </w:p>
+    <w:p/>
+    <w:p>
+      <w:r>
+        <w:t>Se crea</w:t>
+      </w:r>
+      <w:r>
+        <w:t xml:space="preserve"> una rama llamada </w:t>
+      </w:r>
+      <w:proofErr w:type="spellStart"/>
+      <w:r>
+        <w:t>buscar</w:t>
+      </w:r>
+      <w:r>
+        <w:t>Id</w:t>
+      </w:r>
+      <w:proofErr w:type="spellEnd"/>
+      <w:r>
+        <w:t>, para desarrollar en esa rama la función buscar</w:t>
+      </w:r>
+      <w:r>
+        <w:t xml:space="preserve"> por id</w:t>
+      </w:r>
+    </w:p>
+    <w:p>
+      <w:r>
+        <w:drawing>
+          <wp:inline distT="0" distB="0" distL="0" distR="0" wp14:anchorId="505EAEDA" wp14:editId="22099324">
+            <wp:extent cx="5612130" cy="472440"/>
+            <wp:effectExtent l="0" t="0" r="7620" b="3810"/>
+            <wp:docPr id="1597394819" name="Imagen 1"/>
+            <wp:cNvGraphicFramePr>
+              <a:graphicFrameLocks xmlns:a="http://schemas.openxmlformats.org/drawingml/2006/main" noChangeAspect="1"/>
+            </wp:cNvGraphicFramePr>
+            <a:graphic xmlns:a="http://schemas.openxmlformats.org/drawingml/2006/main">
+              <a:graphicData uri="http://schemas.openxmlformats.org/drawingml/2006/picture">
+                <pic:pic xmlns:pic="http://schemas.openxmlformats.org/drawingml/2006/picture">
+                  <pic:nvPicPr>
+                    <pic:cNvPr id="1597394819" name=""/>
+                    <pic:cNvPicPr/>
+                  </pic:nvPicPr>
+                  <pic:blipFill>
+                    <a:blip r:embed="rId47"/>
+                    <a:stretch>
+                      <a:fillRect/>
+                    </a:stretch>
+                  </pic:blipFill>
+                  <pic:spPr>
+                    <a:xfrm>
+                      <a:off x="0" y="0"/>
+                      <a:ext cx="5612130" cy="472440"/>
+                    </a:xfrm>
+                    <a:prstGeom prst="rect">
+                      <a:avLst/>
+                    </a:prstGeom>
+                  </pic:spPr>
+                </pic:pic>
+              </a:graphicData>
+            </a:graphic>
+          </wp:inline>
+        </w:drawing>
+      </w:r>
+    </w:p>
+    <w:p/>
+    <w:p>
+      <w:r>
+        <w:t xml:space="preserve">En el archivo mascotasRouter.js codificamos la ruta </w:t>
+      </w:r>
+      <w:r>
+        <w:t>buscar por id</w:t>
+      </w:r>
+    </w:p>
+    <w:p>
+      <w:r>
+        <w:drawing>
+          <wp:inline distT="0" distB="0" distL="0" distR="0" wp14:anchorId="5F843765" wp14:editId="3011EC52">
+            <wp:extent cx="5612130" cy="2762250"/>
+            <wp:effectExtent l="0" t="0" r="7620" b="0"/>
+            <wp:docPr id="1603496769" name="Imagen 1"/>
+            <wp:cNvGraphicFramePr>
+              <a:graphicFrameLocks xmlns:a="http://schemas.openxmlformats.org/drawingml/2006/main" noChangeAspect="1"/>
+            </wp:cNvGraphicFramePr>
+            <a:graphic xmlns:a="http://schemas.openxmlformats.org/drawingml/2006/main">
+              <a:graphicData uri="http://schemas.openxmlformats.org/drawingml/2006/picture">
+                <pic:pic xmlns:pic="http://schemas.openxmlformats.org/drawingml/2006/picture">
+                  <pic:nvPicPr>
+                    <pic:cNvPr id="1603496769" name=""/>
+                    <pic:cNvPicPr/>
+                  </pic:nvPicPr>
+                  <pic:blipFill>
+                    <a:blip r:embed="rId48"/>
+                    <a:stretch>
+                      <a:fillRect/>
+                    </a:stretch>
+                  </pic:blipFill>
+                  <pic:spPr>
+                    <a:xfrm>
+                      <a:off x="0" y="0"/>
+                      <a:ext cx="5612130" cy="2762250"/>
+                    </a:xfrm>
+                    <a:prstGeom prst="rect">
+                      <a:avLst/>
+                    </a:prstGeom>
+                  </pic:spPr>
+                </pic:pic>
+              </a:graphicData>
+            </a:graphic>
+          </wp:inline>
+        </w:drawing>
+      </w:r>
+    </w:p>
+    <w:p/>
+    <w:p/>
+    <w:p/>
+    <w:p/>
+    <w:p/>
+    <w:p/>
+    <w:p/>
+    <w:p/>
+    <w:p/>
+    <w:p/>
+    <w:p/>
+    <w:p/>
+    <w:p/>
+    <w:p/>
+    <w:p/>
+    <w:p>
+      <w:r>
+        <w:lastRenderedPageBreak/>
+        <w:t>Se procedió a codificar la funcionalidad buscar mascota</w:t>
+      </w:r>
+      <w:r>
+        <w:t xml:space="preserve"> por id</w:t>
+      </w:r>
+      <w:r>
+        <w:t xml:space="preserve"> dentro del archivo pertinente el cual es mascotasController.js</w:t>
+      </w:r>
+      <w:r>
+        <w:drawing>
+          <wp:inline distT="0" distB="0" distL="0" distR="0" wp14:anchorId="4D697CC4" wp14:editId="3AB549DA">
+            <wp:extent cx="5612130" cy="2567940"/>
+            <wp:effectExtent l="0" t="0" r="7620" b="3810"/>
+            <wp:docPr id="109016449" name="Imagen 1"/>
+            <wp:cNvGraphicFramePr>
+              <a:graphicFrameLocks xmlns:a="http://schemas.openxmlformats.org/drawingml/2006/main" noChangeAspect="1"/>
+            </wp:cNvGraphicFramePr>
+            <a:graphic xmlns:a="http://schemas.openxmlformats.org/drawingml/2006/main">
+              <a:graphicData uri="http://schemas.openxmlformats.org/drawingml/2006/picture">
+                <pic:pic xmlns:pic="http://schemas.openxmlformats.org/drawingml/2006/picture">
+                  <pic:nvPicPr>
+                    <pic:cNvPr id="109016449" name=""/>
+                    <pic:cNvPicPr/>
+                  </pic:nvPicPr>
+                  <pic:blipFill>
+                    <a:blip r:embed="rId49"/>
+                    <a:stretch>
+                      <a:fillRect/>
+                    </a:stretch>
+                  </pic:blipFill>
+                  <pic:spPr>
+                    <a:xfrm>
+                      <a:off x="0" y="0"/>
+                      <a:ext cx="5612130" cy="2567940"/>
+                    </a:xfrm>
+                    <a:prstGeom prst="rect">
+                      <a:avLst/>
+                    </a:prstGeom>
+                  </pic:spPr>
+                </pic:pic>
+              </a:graphicData>
+            </a:graphic>
+          </wp:inline>
+        </w:drawing>
+      </w:r>
+    </w:p>
+    <w:p/>
+    <w:p/>
+    <w:p>
+      <w:r>
+        <w:t xml:space="preserve">Se envió una solicitud mediante GET para buscar </w:t>
+      </w:r>
+      <w:r>
+        <w:t>mascota por id</w:t>
+      </w:r>
+    </w:p>
+    <w:p>
+      <w:r>
+        <w:drawing>
+          <wp:inline distT="0" distB="0" distL="0" distR="0" wp14:anchorId="2A16A4EF" wp14:editId="2B01A429">
+            <wp:extent cx="5612130" cy="1982470"/>
+            <wp:effectExtent l="0" t="0" r="7620" b="0"/>
+            <wp:docPr id="130049202" name="Imagen 1"/>
+            <wp:cNvGraphicFramePr>
+              <a:graphicFrameLocks xmlns:a="http://schemas.openxmlformats.org/drawingml/2006/main" noChangeAspect="1"/>
+            </wp:cNvGraphicFramePr>
+            <a:graphic xmlns:a="http://schemas.openxmlformats.org/drawingml/2006/main">
+              <a:graphicData uri="http://schemas.openxmlformats.org/drawingml/2006/picture">
+                <pic:pic xmlns:pic="http://schemas.openxmlformats.org/drawingml/2006/picture">
+                  <pic:nvPicPr>
+                    <pic:cNvPr id="130049202" name=""/>
+                    <pic:cNvPicPr/>
+                  </pic:nvPicPr>
+                  <pic:blipFill>
+                    <a:blip r:embed="rId50"/>
+                    <a:stretch>
+                      <a:fillRect/>
+                    </a:stretch>
+                  </pic:blipFill>
+                  <pic:spPr>
+                    <a:xfrm>
+                      <a:off x="0" y="0"/>
+                      <a:ext cx="5612130" cy="1982470"/>
+                    </a:xfrm>
+                    <a:prstGeom prst="rect">
+                      <a:avLst/>
+                    </a:prstGeom>
+                  </pic:spPr>
+                </pic:pic>
+              </a:graphicData>
+            </a:graphic>
+          </wp:inline>
+        </w:drawing>
+      </w:r>
+    </w:p>
+    <w:p>
+      <w:r>
+        <w:lastRenderedPageBreak/>
+        <w:drawing>
+          <wp:inline distT="0" distB="0" distL="0" distR="0" wp14:anchorId="4B81AD96" wp14:editId="424DB872">
+            <wp:extent cx="5612130" cy="4429125"/>
+            <wp:effectExtent l="0" t="0" r="7620" b="9525"/>
+            <wp:docPr id="890925342" name="Imagen 1"/>
+            <wp:cNvGraphicFramePr>
+              <a:graphicFrameLocks xmlns:a="http://schemas.openxmlformats.org/drawingml/2006/main" noChangeAspect="1"/>
+            </wp:cNvGraphicFramePr>
+            <a:graphic xmlns:a="http://schemas.openxmlformats.org/drawingml/2006/main">
+              <a:graphicData uri="http://schemas.openxmlformats.org/drawingml/2006/picture">
+                <pic:pic xmlns:pic="http://schemas.openxmlformats.org/drawingml/2006/picture">
+                  <pic:nvPicPr>
+                    <pic:cNvPr id="890925342" name=""/>
+                    <pic:cNvPicPr/>
+                  </pic:nvPicPr>
+                  <pic:blipFill>
+                    <a:blip r:embed="rId51"/>
+                    <a:stretch>
+                      <a:fillRect/>
+                    </a:stretch>
+                  </pic:blipFill>
+                  <pic:spPr>
+                    <a:xfrm>
+                      <a:off x="0" y="0"/>
+                      <a:ext cx="5612130" cy="4429125"/>
+                    </a:xfrm>
+                    <a:prstGeom prst="rect">
+                      <a:avLst/>
+                    </a:prstGeom>
+                  </pic:spPr>
+                </pic:pic>
+              </a:graphicData>
+            </a:graphic>
+          </wp:inline>
+        </w:drawing>
+      </w:r>
+    </w:p>
+    <w:p/>
+    <w:p>
+      <w:r>
+        <w:t xml:space="preserve">Hacemos un </w:t>
+      </w:r>
+      <w:proofErr w:type="spellStart"/>
+      <w:r>
+        <w:t>commit</w:t>
+      </w:r>
+      <w:proofErr w:type="spellEnd"/>
+    </w:p>
+    <w:p>
+      <w:r>
+        <w:drawing>
+          <wp:inline distT="0" distB="0" distL="0" distR="0" wp14:anchorId="45EBFA36" wp14:editId="7E7F95FF">
+            <wp:extent cx="5612130" cy="724535"/>
+            <wp:effectExtent l="0" t="0" r="7620" b="0"/>
+            <wp:docPr id="1784945571" name="Imagen 1"/>
+            <wp:cNvGraphicFramePr>
+              <a:graphicFrameLocks xmlns:a="http://schemas.openxmlformats.org/drawingml/2006/main" noChangeAspect="1"/>
+            </wp:cNvGraphicFramePr>
+            <a:graphic xmlns:a="http://schemas.openxmlformats.org/drawingml/2006/main">
+              <a:graphicData uri="http://schemas.openxmlformats.org/drawingml/2006/picture">
+                <pic:pic xmlns:pic="http://schemas.openxmlformats.org/drawingml/2006/picture">
+                  <pic:nvPicPr>
+                    <pic:cNvPr id="1784945571" name=""/>
+                    <pic:cNvPicPr/>
+                  </pic:nvPicPr>
+                  <pic:blipFill>
+                    <a:blip r:embed="rId52"/>
+                    <a:stretch>
+                      <a:fillRect/>
+                    </a:stretch>
+                  </pic:blipFill>
+                  <pic:spPr>
+                    <a:xfrm>
+                      <a:off x="0" y="0"/>
+                      <a:ext cx="5612130" cy="724535"/>
+                    </a:xfrm>
+                    <a:prstGeom prst="rect">
+                      <a:avLst/>
+                    </a:prstGeom>
+                  </pic:spPr>
+                </pic:pic>
+              </a:graphicData>
+            </a:graphic>
+          </wp:inline>
+        </w:drawing>
+      </w:r>
+    </w:p>
+    <w:p/>
+    <w:p>
+      <w:r>
+        <w:t>Subimos cambios</w:t>
+      </w:r>
+    </w:p>
+    <w:p>
+      <w:r>
+        <w:drawing>
+          <wp:inline distT="0" distB="0" distL="0" distR="0" wp14:anchorId="65AC335D" wp14:editId="44FCBCEE">
+            <wp:extent cx="5612130" cy="1907540"/>
+            <wp:effectExtent l="0" t="0" r="7620" b="0"/>
+            <wp:docPr id="1716935226" name="Imagen 1"/>
+            <wp:cNvGraphicFramePr>
+              <a:graphicFrameLocks xmlns:a="http://schemas.openxmlformats.org/drawingml/2006/main" noChangeAspect="1"/>
+            </wp:cNvGraphicFramePr>
+            <a:graphic xmlns:a="http://schemas.openxmlformats.org/drawingml/2006/main">
+              <a:graphicData uri="http://schemas.openxmlformats.org/drawingml/2006/picture">
+                <pic:pic xmlns:pic="http://schemas.openxmlformats.org/drawingml/2006/picture">
+                  <pic:nvPicPr>
+                    <pic:cNvPr id="1716935226" name=""/>
+                    <pic:cNvPicPr/>
+                  </pic:nvPicPr>
+                  <pic:blipFill>
+                    <a:blip r:embed="rId53"/>
+                    <a:stretch>
+                      <a:fillRect/>
+                    </a:stretch>
+                  </pic:blipFill>
+                  <pic:spPr>
+                    <a:xfrm>
+                      <a:off x="0" y="0"/>
+                      <a:ext cx="5612130" cy="1907540"/>
+                    </a:xfrm>
+                    <a:prstGeom prst="rect">
+                      <a:avLst/>
+                    </a:prstGeom>
+                  </pic:spPr>
+                </pic:pic>
+              </a:graphicData>
+            </a:graphic>
+          </wp:inline>
+        </w:drawing>
+      </w:r>
+    </w:p>
+    <w:p/>
+    <w:p/>
+    <w:p>
+      <w:r>
+        <w:lastRenderedPageBreak/>
+        <w:t xml:space="preserve">En el archivo mascotasRouter.js codificamos la ruta </w:t>
+      </w:r>
+      <w:r>
+        <w:t>actualizar</w:t>
+      </w:r>
+    </w:p>
+    <w:p>
+      <w:r>
+        <w:drawing>
+          <wp:inline distT="0" distB="0" distL="0" distR="0" wp14:anchorId="05DB44E1" wp14:editId="57AC8A61">
+            <wp:extent cx="5612130" cy="2480945"/>
+            <wp:effectExtent l="0" t="0" r="7620" b="0"/>
+            <wp:docPr id="579779741" name="Imagen 1"/>
+            <wp:cNvGraphicFramePr>
+              <a:graphicFrameLocks xmlns:a="http://schemas.openxmlformats.org/drawingml/2006/main" noChangeAspect="1"/>
+            </wp:cNvGraphicFramePr>
+            <a:graphic xmlns:a="http://schemas.openxmlformats.org/drawingml/2006/main">
+              <a:graphicData uri="http://schemas.openxmlformats.org/drawingml/2006/picture">
+                <pic:pic xmlns:pic="http://schemas.openxmlformats.org/drawingml/2006/picture">
+                  <pic:nvPicPr>
+                    <pic:cNvPr id="579779741" name=""/>
+                    <pic:cNvPicPr/>
+                  </pic:nvPicPr>
+                  <pic:blipFill>
+                    <a:blip r:embed="rId54"/>
+                    <a:stretch>
+                      <a:fillRect/>
+                    </a:stretch>
+                  </pic:blipFill>
+                  <pic:spPr>
+                    <a:xfrm>
+                      <a:off x="0" y="0"/>
+                      <a:ext cx="5612130" cy="2480945"/>
+                    </a:xfrm>
+                    <a:prstGeom prst="rect">
+                      <a:avLst/>
+                    </a:prstGeom>
+                  </pic:spPr>
+                </pic:pic>
+              </a:graphicData>
+            </a:graphic>
+          </wp:inline>
+        </w:drawing>
+      </w:r>
+    </w:p>
+    <w:p/>
+    <w:p>
+      <w:r>
+        <w:t xml:space="preserve">Se procedió a codificar la funcionalidad </w:t>
+      </w:r>
+      <w:r>
+        <w:t>actuali</w:t>
+      </w:r>
+      <w:r>
+        <w:t xml:space="preserve">zar </w:t>
+      </w:r>
+      <w:r>
+        <w:t>mascota dentro del archivo pertinente el cual es mascotasController.js</w:t>
+      </w:r>
+    </w:p>
+    <w:p>
+      <w:r>
+        <w:drawing>
+          <wp:inline distT="0" distB="0" distL="0" distR="0" wp14:anchorId="604A3B0A" wp14:editId="090BB7DC">
+            <wp:extent cx="5612130" cy="3196590"/>
+            <wp:effectExtent l="0" t="0" r="7620" b="3810"/>
+            <wp:docPr id="2005868106" name="Imagen 1"/>
+            <wp:cNvGraphicFramePr>
+              <a:graphicFrameLocks xmlns:a="http://schemas.openxmlformats.org/drawingml/2006/main" noChangeAspect="1"/>
+            </wp:cNvGraphicFramePr>
+            <a:graphic xmlns:a="http://schemas.openxmlformats.org/drawingml/2006/main">
+              <a:graphicData uri="http://schemas.openxmlformats.org/drawingml/2006/picture">
+                <pic:pic xmlns:pic="http://schemas.openxmlformats.org/drawingml/2006/picture">
+                  <pic:nvPicPr>
+                    <pic:cNvPr id="2005868106" name=""/>
+                    <pic:cNvPicPr/>
+                  </pic:nvPicPr>
+                  <pic:blipFill>
+                    <a:blip r:embed="rId55"/>
+                    <a:stretch>
+                      <a:fillRect/>
+                    </a:stretch>
+                  </pic:blipFill>
+                  <pic:spPr>
+                    <a:xfrm>
+                      <a:off x="0" y="0"/>
+                      <a:ext cx="5612130" cy="3196590"/>
+                    </a:xfrm>
+                    <a:prstGeom prst="rect">
+                      <a:avLst/>
+                    </a:prstGeom>
+                  </pic:spPr>
+                </pic:pic>
+              </a:graphicData>
+            </a:graphic>
+          </wp:inline>
+        </w:drawing>
+      </w:r>
+    </w:p>
+    <w:p/>
+    <w:p/>
+    <w:p/>
+    <w:p/>
+    <w:p/>
+    <w:p/>
+    <w:p/>
+    <w:p/>
+    <w:p/>
+    <w:p/>
+    <w:p/>
+    <w:p>
+      <w:r>
+        <w:lastRenderedPageBreak/>
+        <w:t xml:space="preserve">Se envió una solicitud mediante </w:t>
+      </w:r>
+      <w:r>
+        <w:t>PUT</w:t>
+      </w:r>
+      <w:r>
+        <w:t xml:space="preserve"> para </w:t>
+      </w:r>
+      <w:r>
+        <w:t>actualizar</w:t>
+      </w:r>
+      <w:r>
+        <w:t xml:space="preserve"> mascota </w:t>
+      </w:r>
+    </w:p>
+    <w:p>
+      <w:r>
+        <w:drawing>
+          <wp:inline distT="0" distB="0" distL="0" distR="0" wp14:anchorId="4E30A7FA" wp14:editId="0DF07E5E">
+            <wp:extent cx="5612130" cy="3558540"/>
+            <wp:effectExtent l="0" t="0" r="7620" b="3810"/>
+            <wp:docPr id="1544243798" name="Imagen 1"/>
+            <wp:cNvGraphicFramePr>
+              <a:graphicFrameLocks xmlns:a="http://schemas.openxmlformats.org/drawingml/2006/main" noChangeAspect="1"/>
+            </wp:cNvGraphicFramePr>
+            <a:graphic xmlns:a="http://schemas.openxmlformats.org/drawingml/2006/main">
+              <a:graphicData uri="http://schemas.openxmlformats.org/drawingml/2006/picture">
+                <pic:pic xmlns:pic="http://schemas.openxmlformats.org/drawingml/2006/picture">
+                  <pic:nvPicPr>
+                    <pic:cNvPr id="1544243798" name=""/>
+                    <pic:cNvPicPr/>
+                  </pic:nvPicPr>
+                  <pic:blipFill>
+                    <a:blip r:embed="rId56"/>
+                    <a:stretch>
+                      <a:fillRect/>
+                    </a:stretch>
+                  </pic:blipFill>
+                  <pic:spPr>
+                    <a:xfrm>
+                      <a:off x="0" y="0"/>
+                      <a:ext cx="5612130" cy="3558540"/>
+                    </a:xfrm>
+                    <a:prstGeom prst="rect">
+                      <a:avLst/>
+                    </a:prstGeom>
+                  </pic:spPr>
+                </pic:pic>
+              </a:graphicData>
+            </a:graphic>
+          </wp:inline>
+        </w:drawing>
+      </w:r>
+    </w:p>
+    <w:p/>
+    <w:p>
+      <w:r>
+        <w:drawing>
+          <wp:inline distT="0" distB="0" distL="0" distR="0" wp14:anchorId="17C1ABBF" wp14:editId="4F55B99F">
+            <wp:extent cx="5612130" cy="2156460"/>
+            <wp:effectExtent l="0" t="0" r="7620" b="0"/>
+            <wp:docPr id="1741080254" name="Imagen 1"/>
+            <wp:cNvGraphicFramePr>
+              <a:graphicFrameLocks xmlns:a="http://schemas.openxmlformats.org/drawingml/2006/main" noChangeAspect="1"/>
+            </wp:cNvGraphicFramePr>
+            <a:graphic xmlns:a="http://schemas.openxmlformats.org/drawingml/2006/main">
+              <a:graphicData uri="http://schemas.openxmlformats.org/drawingml/2006/picture">
+                <pic:pic xmlns:pic="http://schemas.openxmlformats.org/drawingml/2006/picture">
+                  <pic:nvPicPr>
+                    <pic:cNvPr id="1741080254" name=""/>
+                    <pic:cNvPicPr/>
+                  </pic:nvPicPr>
+                  <pic:blipFill>
+                    <a:blip r:embed="rId57"/>
+                    <a:stretch>
+                      <a:fillRect/>
+                    </a:stretch>
+                  </pic:blipFill>
+                  <pic:spPr>
+                    <a:xfrm>
+                      <a:off x="0" y="0"/>
+                      <a:ext cx="5612130" cy="2156460"/>
+                    </a:xfrm>
+                    <a:prstGeom prst="rect">
+                      <a:avLst/>
+                    </a:prstGeom>
+                  </pic:spPr>
+                </pic:pic>
+              </a:graphicData>
+            </a:graphic>
+          </wp:inline>
+        </w:drawing>
+      </w:r>
+    </w:p>
+    <w:p/>
+    <w:p>
+      <w:r>
+        <w:drawing>
+          <wp:inline distT="0" distB="0" distL="0" distR="0" wp14:anchorId="5CDB2037" wp14:editId="579DE7EF">
+            <wp:extent cx="5612130" cy="1480185"/>
+            <wp:effectExtent l="0" t="0" r="7620" b="5715"/>
+            <wp:docPr id="1972839530" name="Imagen 1"/>
+            <wp:cNvGraphicFramePr>
+              <a:graphicFrameLocks xmlns:a="http://schemas.openxmlformats.org/drawingml/2006/main" noChangeAspect="1"/>
+            </wp:cNvGraphicFramePr>
+            <a:graphic xmlns:a="http://schemas.openxmlformats.org/drawingml/2006/main">
+              <a:graphicData uri="http://schemas.openxmlformats.org/drawingml/2006/picture">
+                <pic:pic xmlns:pic="http://schemas.openxmlformats.org/drawingml/2006/picture">
+                  <pic:nvPicPr>
+                    <pic:cNvPr id="1972839530" name=""/>
+                    <pic:cNvPicPr/>
+                  </pic:nvPicPr>
+                  <pic:blipFill>
+                    <a:blip r:embed="rId58"/>
+                    <a:stretch>
+                      <a:fillRect/>
+                    </a:stretch>
+                  </pic:blipFill>
+                  <pic:spPr>
+                    <a:xfrm>
+                      <a:off x="0" y="0"/>
+                      <a:ext cx="5612130" cy="1480185"/>
+                    </a:xfrm>
+                    <a:prstGeom prst="rect">
+                      <a:avLst/>
+                    </a:prstGeom>
+                  </pic:spPr>
+                </pic:pic>
+              </a:graphicData>
+            </a:graphic>
+          </wp:inline>
+        </w:drawing>
+      </w:r>
+    </w:p>
+    <w:p/>
+    <w:p/>
+    <w:p/>
+    <w:p>
+      <w:r>
+        <w:lastRenderedPageBreak/>
+        <w:t xml:space="preserve">Hice un </w:t>
+      </w:r>
+      <w:proofErr w:type="spellStart"/>
+      <w:r>
+        <w:t>commit</w:t>
+      </w:r>
+      <w:proofErr w:type="spellEnd"/>
+    </w:p>
+    <w:p>
+      <w:r>
+        <w:drawing>
+          <wp:inline distT="0" distB="0" distL="0" distR="0" wp14:anchorId="40544DA5" wp14:editId="5C77B5EE">
+            <wp:extent cx="5612130" cy="539115"/>
+            <wp:effectExtent l="0" t="0" r="7620" b="0"/>
+            <wp:docPr id="115233911" name="Imagen 1"/>
+            <wp:cNvGraphicFramePr>
+              <a:graphicFrameLocks xmlns:a="http://schemas.openxmlformats.org/drawingml/2006/main" noChangeAspect="1"/>
+            </wp:cNvGraphicFramePr>
+            <a:graphic xmlns:a="http://schemas.openxmlformats.org/drawingml/2006/main">
+              <a:graphicData uri="http://schemas.openxmlformats.org/drawingml/2006/picture">
+                <pic:pic xmlns:pic="http://schemas.openxmlformats.org/drawingml/2006/picture">
+                  <pic:nvPicPr>
+                    <pic:cNvPr id="115233911" name=""/>
+                    <pic:cNvPicPr/>
+                  </pic:nvPicPr>
+                  <pic:blipFill>
+                    <a:blip r:embed="rId59"/>
+                    <a:stretch>
+                      <a:fillRect/>
+                    </a:stretch>
+                  </pic:blipFill>
+                  <pic:spPr>
+                    <a:xfrm>
+                      <a:off x="0" y="0"/>
+                      <a:ext cx="5612130" cy="539115"/>
+                    </a:xfrm>
+                    <a:prstGeom prst="rect">
+                      <a:avLst/>
+                    </a:prstGeom>
+                  </pic:spPr>
+                </pic:pic>
+              </a:graphicData>
+            </a:graphic>
+          </wp:inline>
+        </w:drawing>
+      </w:r>
+    </w:p>
+    <w:p/>
+    <w:p>
+      <w:r>
+        <w:t>En el archivo mascotasRouter.js codificamos la ruta</w:t>
+      </w:r>
+      <w:r>
+        <w:t xml:space="preserve"> eliminar mascota</w:t>
+      </w:r>
+    </w:p>
+    <w:p>
+      <w:r>
+        <w:drawing>
+          <wp:inline distT="0" distB="0" distL="0" distR="0" wp14:anchorId="02EFFCFC" wp14:editId="313C1424">
+            <wp:extent cx="5612130" cy="1981835"/>
+            <wp:effectExtent l="0" t="0" r="7620" b="0"/>
+            <wp:docPr id="1003632145" name="Imagen 1"/>
+            <wp:cNvGraphicFramePr>
+              <a:graphicFrameLocks xmlns:a="http://schemas.openxmlformats.org/drawingml/2006/main" noChangeAspect="1"/>
+            </wp:cNvGraphicFramePr>
+            <a:graphic xmlns:a="http://schemas.openxmlformats.org/drawingml/2006/main">
+              <a:graphicData uri="http://schemas.openxmlformats.org/drawingml/2006/picture">
+                <pic:pic xmlns:pic="http://schemas.openxmlformats.org/drawingml/2006/picture">
+                  <pic:nvPicPr>
+                    <pic:cNvPr id="1003632145" name=""/>
+                    <pic:cNvPicPr/>
+                  </pic:nvPicPr>
+                  <pic:blipFill>
+                    <a:blip r:embed="rId60"/>
+                    <a:stretch>
+                      <a:fillRect/>
+                    </a:stretch>
+                  </pic:blipFill>
+                  <pic:spPr>
+                    <a:xfrm>
+                      <a:off x="0" y="0"/>
+                      <a:ext cx="5612130" cy="1981835"/>
+                    </a:xfrm>
+                    <a:prstGeom prst="rect">
+                      <a:avLst/>
+                    </a:prstGeom>
+                  </pic:spPr>
+                </pic:pic>
+              </a:graphicData>
+            </a:graphic>
+          </wp:inline>
+        </w:drawing>
+      </w:r>
+    </w:p>
+    <w:p/>
+    <w:p>
+      <w:r>
+        <w:t xml:space="preserve">Se procedió a codificar la funcionalidad </w:t>
+      </w:r>
+      <w:r>
+        <w:t>eliminar</w:t>
+      </w:r>
+      <w:r>
+        <w:t xml:space="preserve"> mascota dentro del archivo pertinente el cual es mascotasController.js</w:t>
+      </w:r>
+    </w:p>
+    <w:p>
+      <w:r>
+        <w:drawing>
+          <wp:inline distT="0" distB="0" distL="0" distR="0" wp14:anchorId="02337672" wp14:editId="1D683FBC">
+            <wp:extent cx="5612130" cy="2474595"/>
+            <wp:effectExtent l="0" t="0" r="7620" b="1905"/>
+            <wp:docPr id="288382794" name="Imagen 1"/>
+            <wp:cNvGraphicFramePr>
+              <a:graphicFrameLocks xmlns:a="http://schemas.openxmlformats.org/drawingml/2006/main" noChangeAspect="1"/>
+            </wp:cNvGraphicFramePr>
+            <a:graphic xmlns:a="http://schemas.openxmlformats.org/drawingml/2006/main">
+              <a:graphicData uri="http://schemas.openxmlformats.org/drawingml/2006/picture">
+                <pic:pic xmlns:pic="http://schemas.openxmlformats.org/drawingml/2006/picture">
+                  <pic:nvPicPr>
+                    <pic:cNvPr id="288382794" name=""/>
+                    <pic:cNvPicPr/>
+                  </pic:nvPicPr>
+                  <pic:blipFill>
+                    <a:blip r:embed="rId61"/>
+                    <a:stretch>
+                      <a:fillRect/>
+                    </a:stretch>
+                  </pic:blipFill>
+                  <pic:spPr>
+                    <a:xfrm>
+                      <a:off x="0" y="0"/>
+                      <a:ext cx="5612130" cy="2474595"/>
+                    </a:xfrm>
+                    <a:prstGeom prst="rect">
+                      <a:avLst/>
+                    </a:prstGeom>
+                  </pic:spPr>
+                </pic:pic>
+              </a:graphicData>
+            </a:graphic>
+          </wp:inline>
+        </w:drawing>
+      </w:r>
+    </w:p>
+    <w:p/>
+    <w:p>
+      <w:r>
+        <w:t xml:space="preserve">Se envió una solicitud mediante PUT para </w:t>
+      </w:r>
+      <w:r>
+        <w:t>eliminar</w:t>
+      </w:r>
+      <w:r>
+        <w:t xml:space="preserve"> mascota </w:t>
+      </w:r>
+    </w:p>
+    <w:p>
+      <w:r>
+        <w:drawing>
+          <wp:inline distT="0" distB="0" distL="0" distR="0" wp14:anchorId="53A517F8" wp14:editId="403F8BE1">
+            <wp:extent cx="5612130" cy="1657985"/>
+            <wp:effectExtent l="0" t="0" r="7620" b="0"/>
+            <wp:docPr id="21985862" name="Imagen 1"/>
+            <wp:cNvGraphicFramePr>
+              <a:graphicFrameLocks xmlns:a="http://schemas.openxmlformats.org/drawingml/2006/main" noChangeAspect="1"/>
+            </wp:cNvGraphicFramePr>
+            <a:graphic xmlns:a="http://schemas.openxmlformats.org/drawingml/2006/main">
+              <a:graphicData uri="http://schemas.openxmlformats.org/drawingml/2006/picture">
+                <pic:pic xmlns:pic="http://schemas.openxmlformats.org/drawingml/2006/picture">
+                  <pic:nvPicPr>
+                    <pic:cNvPr id="21985862" name=""/>
+                    <pic:cNvPicPr/>
+                  </pic:nvPicPr>
+                  <pic:blipFill>
+                    <a:blip r:embed="rId62"/>
+                    <a:stretch>
+                      <a:fillRect/>
+                    </a:stretch>
+                  </pic:blipFill>
+                  <pic:spPr>
+                    <a:xfrm>
+                      <a:off x="0" y="0"/>
+                      <a:ext cx="5612130" cy="1657985"/>
+                    </a:xfrm>
+                    <a:prstGeom prst="rect">
+                      <a:avLst/>
+                    </a:prstGeom>
+                  </pic:spPr>
+                </pic:pic>
+              </a:graphicData>
+            </a:graphic>
+          </wp:inline>
+        </w:drawing>
+      </w:r>
+    </w:p>
+    <w:p/>
+    <w:p/>
     <w:p/>
     <w:p/>
     <w:p/>
@@ -2564,11 +3850,12 @@
   <w:style w:type="paragraph" w:default="1" w:styleId="Normal">
     <w:name w:val="Normal"/>
     <w:qFormat/>
-    <w:rsid w:val="001F20EA"/>
+    <w:rsid w:val="003B6634"/>
   </w:style>
   <w:style w:type="character" w:default="1" w:styleId="Fuentedeprrafopredeter">
     <w:name w:val="Default Paragraph Font"/>
     <w:uiPriority w:val="1"/>
+    <w:semiHidden/>
     <w:unhideWhenUsed/>
   </w:style>
   <w:style w:type="table" w:default="1" w:styleId="Tablanormal">

</xml_diff>

<commit_message>
Ya se puede crear una solicitud de mascota. Backend
</commit_message>
<xml_diff>
--- a/informe.docx
+++ b/informe.docx
@@ -1221,7 +1221,19 @@
       </w:r>
       <w:proofErr w:type="spellEnd"/>
       <w:r>
-        <w:t xml:space="preserve"> la cual se llama rutas, y establecemos la primera ruta para crear una mascota </w:t>
+        <w:t xml:space="preserve"> la cual se llama rutas</w:t>
+      </w:r>
+      <w:r>
+        <w:t>, y dentro de ruta un archivo llamado mascotasRouter.js</w:t>
+      </w:r>
+      <w:r>
+        <w:t xml:space="preserve">, </w:t>
+      </w:r>
+      <w:r>
+        <w:t>en ese archivo</w:t>
+      </w:r>
+      <w:r>
+        <w:t xml:space="preserve"> establecemos la primera ruta para crear una mascota </w:t>
       </w:r>
     </w:p>
     <w:p>
@@ -3421,12 +3433,681 @@
       </w:r>
     </w:p>
     <w:p/>
-    <w:p/>
-    <w:p/>
-    <w:p/>
-    <w:p/>
-    <w:p/>
-    <w:p/>
+    <w:p>
+      <w:r>
+        <w:lastRenderedPageBreak/>
+        <w:drawing>
+          <wp:inline distT="0" distB="0" distL="0" distR="0" wp14:anchorId="755C4617" wp14:editId="02C9CE6F">
+            <wp:extent cx="5612130" cy="1768475"/>
+            <wp:effectExtent l="0" t="0" r="7620" b="3175"/>
+            <wp:docPr id="1252722193" name="Imagen 1"/>
+            <wp:cNvGraphicFramePr>
+              <a:graphicFrameLocks xmlns:a="http://schemas.openxmlformats.org/drawingml/2006/main" noChangeAspect="1"/>
+            </wp:cNvGraphicFramePr>
+            <a:graphic xmlns:a="http://schemas.openxmlformats.org/drawingml/2006/main">
+              <a:graphicData uri="http://schemas.openxmlformats.org/drawingml/2006/picture">
+                <pic:pic xmlns:pic="http://schemas.openxmlformats.org/drawingml/2006/picture">
+                  <pic:nvPicPr>
+                    <pic:cNvPr id="1252722193" name=""/>
+                    <pic:cNvPicPr/>
+                  </pic:nvPicPr>
+                  <pic:blipFill>
+                    <a:blip r:embed="rId63"/>
+                    <a:stretch>
+                      <a:fillRect/>
+                    </a:stretch>
+                  </pic:blipFill>
+                  <pic:spPr>
+                    <a:xfrm>
+                      <a:off x="0" y="0"/>
+                      <a:ext cx="5612130" cy="1768475"/>
+                    </a:xfrm>
+                    <a:prstGeom prst="rect">
+                      <a:avLst/>
+                    </a:prstGeom>
+                  </pic:spPr>
+                </pic:pic>
+              </a:graphicData>
+            </a:graphic>
+          </wp:inline>
+        </w:drawing>
+      </w:r>
+    </w:p>
+    <w:p/>
+    <w:p>
+      <w:r>
+        <w:t xml:space="preserve">Se elimino con éxito, habían 2 mascota, ahora solo hay una </w:t>
+      </w:r>
+    </w:p>
+    <w:p>
+      <w:r>
+        <w:drawing>
+          <wp:inline distT="0" distB="0" distL="0" distR="0" wp14:anchorId="541BE78C" wp14:editId="36297F9D">
+            <wp:extent cx="5612130" cy="1779270"/>
+            <wp:effectExtent l="0" t="0" r="7620" b="0"/>
+            <wp:docPr id="783664766" name="Imagen 1"/>
+            <wp:cNvGraphicFramePr>
+              <a:graphicFrameLocks xmlns:a="http://schemas.openxmlformats.org/drawingml/2006/main" noChangeAspect="1"/>
+            </wp:cNvGraphicFramePr>
+            <a:graphic xmlns:a="http://schemas.openxmlformats.org/drawingml/2006/main">
+              <a:graphicData uri="http://schemas.openxmlformats.org/drawingml/2006/picture">
+                <pic:pic xmlns:pic="http://schemas.openxmlformats.org/drawingml/2006/picture">
+                  <pic:nvPicPr>
+                    <pic:cNvPr id="783664766" name=""/>
+                    <pic:cNvPicPr/>
+                  </pic:nvPicPr>
+                  <pic:blipFill>
+                    <a:blip r:embed="rId64"/>
+                    <a:stretch>
+                      <a:fillRect/>
+                    </a:stretch>
+                  </pic:blipFill>
+                  <pic:spPr>
+                    <a:xfrm>
+                      <a:off x="0" y="0"/>
+                      <a:ext cx="5612130" cy="1779270"/>
+                    </a:xfrm>
+                    <a:prstGeom prst="rect">
+                      <a:avLst/>
+                    </a:prstGeom>
+                  </pic:spPr>
+                </pic:pic>
+              </a:graphicData>
+            </a:graphic>
+          </wp:inline>
+        </w:drawing>
+      </w:r>
+    </w:p>
+    <w:p/>
+    <w:p/>
+    <w:p>
+      <w:r>
+        <w:drawing>
+          <wp:inline distT="0" distB="0" distL="0" distR="0" wp14:anchorId="2102054E" wp14:editId="6495E0EB">
+            <wp:extent cx="5612130" cy="2404745"/>
+            <wp:effectExtent l="0" t="0" r="7620" b="0"/>
+            <wp:docPr id="1250490324" name="Imagen 1"/>
+            <wp:cNvGraphicFramePr>
+              <a:graphicFrameLocks xmlns:a="http://schemas.openxmlformats.org/drawingml/2006/main" noChangeAspect="1"/>
+            </wp:cNvGraphicFramePr>
+            <a:graphic xmlns:a="http://schemas.openxmlformats.org/drawingml/2006/main">
+              <a:graphicData uri="http://schemas.openxmlformats.org/drawingml/2006/picture">
+                <pic:pic xmlns:pic="http://schemas.openxmlformats.org/drawingml/2006/picture">
+                  <pic:nvPicPr>
+                    <pic:cNvPr id="1250490324" name=""/>
+                    <pic:cNvPicPr/>
+                  </pic:nvPicPr>
+                  <pic:blipFill>
+                    <a:blip r:embed="rId65"/>
+                    <a:stretch>
+                      <a:fillRect/>
+                    </a:stretch>
+                  </pic:blipFill>
+                  <pic:spPr>
+                    <a:xfrm>
+                      <a:off x="0" y="0"/>
+                      <a:ext cx="5612130" cy="2404745"/>
+                    </a:xfrm>
+                    <a:prstGeom prst="rect">
+                      <a:avLst/>
+                    </a:prstGeom>
+                  </pic:spPr>
+                </pic:pic>
+              </a:graphicData>
+            </a:graphic>
+          </wp:inline>
+        </w:drawing>
+      </w:r>
+    </w:p>
+    <w:p/>
+    <w:p/>
+    <w:p/>
+    <w:p/>
+    <w:p/>
+    <w:p/>
+    <w:p/>
+    <w:p/>
+    <w:p/>
+    <w:p>
+      <w:r>
+        <w:lastRenderedPageBreak/>
+        <w:t xml:space="preserve">Dentro de la carpeta modelos se creo la carpeta modeloPesrona.js, </w:t>
+      </w:r>
+      <w:r>
+        <w:t xml:space="preserve">en este archivo se </w:t>
+      </w:r>
+      <w:r>
+        <w:t xml:space="preserve">define una tabla </w:t>
+      </w:r>
+      <w:r>
+        <w:t xml:space="preserve">llamada persona </w:t>
+      </w:r>
+      <w:r>
+        <w:t xml:space="preserve">en la base de datos para almacenar información sobre </w:t>
+      </w:r>
+      <w:r>
+        <w:t>la persona quien solicitad la adopción de la mascota</w:t>
+      </w:r>
+      <w:r>
+        <w:t xml:space="preserve">, </w:t>
+      </w:r>
+      <w:r>
+        <w:t xml:space="preserve">la tabla tiene </w:t>
+      </w:r>
+      <w:proofErr w:type="gramStart"/>
+      <w:r>
+        <w:t>la siguientes columnas</w:t>
+      </w:r>
+      <w:proofErr w:type="gramEnd"/>
+      <w:r>
+        <w:t xml:space="preserve"> cedula</w:t>
+      </w:r>
+      <w:r>
+        <w:t xml:space="preserve">, nombre, </w:t>
+      </w:r>
+      <w:r>
+        <w:t xml:space="preserve">apellido y </w:t>
+      </w:r>
+      <w:proofErr w:type="spellStart"/>
+      <w:r>
+        <w:t>direccion</w:t>
+      </w:r>
+      <w:proofErr w:type="spellEnd"/>
+      <w:r>
+        <w:t>.</w:t>
+      </w:r>
+    </w:p>
+    <w:p>
+      <w:r>
+        <w:drawing>
+          <wp:inline distT="0" distB="0" distL="0" distR="0" wp14:anchorId="6FD3A28A" wp14:editId="5AC41CAF">
+            <wp:extent cx="5612130" cy="5580380"/>
+            <wp:effectExtent l="0" t="0" r="7620" b="1270"/>
+            <wp:docPr id="806807257" name="Imagen 1"/>
+            <wp:cNvGraphicFramePr>
+              <a:graphicFrameLocks xmlns:a="http://schemas.openxmlformats.org/drawingml/2006/main" noChangeAspect="1"/>
+            </wp:cNvGraphicFramePr>
+            <a:graphic xmlns:a="http://schemas.openxmlformats.org/drawingml/2006/main">
+              <a:graphicData uri="http://schemas.openxmlformats.org/drawingml/2006/picture">
+                <pic:pic xmlns:pic="http://schemas.openxmlformats.org/drawingml/2006/picture">
+                  <pic:nvPicPr>
+                    <pic:cNvPr id="806807257" name=""/>
+                    <pic:cNvPicPr/>
+                  </pic:nvPicPr>
+                  <pic:blipFill>
+                    <a:blip r:embed="rId66"/>
+                    <a:stretch>
+                      <a:fillRect/>
+                    </a:stretch>
+                  </pic:blipFill>
+                  <pic:spPr>
+                    <a:xfrm>
+                      <a:off x="0" y="0"/>
+                      <a:ext cx="5612130" cy="5580380"/>
+                    </a:xfrm>
+                    <a:prstGeom prst="rect">
+                      <a:avLst/>
+                    </a:prstGeom>
+                  </pic:spPr>
+                </pic:pic>
+              </a:graphicData>
+            </a:graphic>
+          </wp:inline>
+        </w:drawing>
+      </w:r>
+    </w:p>
+    <w:p/>
+    <w:p/>
+    <w:p/>
+    <w:p/>
+    <w:p/>
+    <w:p/>
+    <w:p/>
+    <w:p/>
+    <w:p/>
+    <w:p/>
+    <w:p/>
+    <w:p>
+      <w:r>
+        <w:lastRenderedPageBreak/>
+        <w:t>Dentro de la carpeta modelos se cre</w:t>
+      </w:r>
+      <w:r>
+        <w:t>a</w:t>
+      </w:r>
+      <w:r>
+        <w:t xml:space="preserve"> la carpeta </w:t>
+      </w:r>
+      <w:r>
+        <w:t>solicitarMascotaModelo</w:t>
+      </w:r>
+      <w:r>
+        <w:t xml:space="preserve">.js, en </w:t>
+      </w:r>
+      <w:r>
+        <w:t>e</w:t>
+      </w:r>
+      <w:r>
+        <w:t>ste código</w:t>
+      </w:r>
+      <w:r>
+        <w:t xml:space="preserve"> se</w:t>
+      </w:r>
+      <w:r>
+        <w:t xml:space="preserve"> define una tabla </w:t>
+      </w:r>
+      <w:proofErr w:type="spellStart"/>
+      <w:r>
+        <w:t>solicitarMascota</w:t>
+      </w:r>
+      <w:proofErr w:type="spellEnd"/>
+      <w:r>
+        <w:t xml:space="preserve"> que registra las solicitudes de adopción de mascotas, donde cada solicitud está relacionada con una persona (identificada por su cédula) y una mascota (identificada por su ID). Las relaciones de la tabla permiten que se asocie una solicitud con una persona y una mascota en la base de datos</w:t>
+      </w:r>
+    </w:p>
+    <w:p>
+      <w:r>
+        <w:drawing>
+          <wp:inline distT="0" distB="0" distL="0" distR="0" wp14:anchorId="54DC8588" wp14:editId="355913AE">
+            <wp:extent cx="5612130" cy="4272280"/>
+            <wp:effectExtent l="0" t="0" r="7620" b="0"/>
+            <wp:docPr id="1367442908" name="Imagen 1"/>
+            <wp:cNvGraphicFramePr>
+              <a:graphicFrameLocks xmlns:a="http://schemas.openxmlformats.org/drawingml/2006/main" noChangeAspect="1"/>
+            </wp:cNvGraphicFramePr>
+            <a:graphic xmlns:a="http://schemas.openxmlformats.org/drawingml/2006/main">
+              <a:graphicData uri="http://schemas.openxmlformats.org/drawingml/2006/picture">
+                <pic:pic xmlns:pic="http://schemas.openxmlformats.org/drawingml/2006/picture">
+                  <pic:nvPicPr>
+                    <pic:cNvPr id="1367442908" name=""/>
+                    <pic:cNvPicPr/>
+                  </pic:nvPicPr>
+                  <pic:blipFill>
+                    <a:blip r:embed="rId67"/>
+                    <a:stretch>
+                      <a:fillRect/>
+                    </a:stretch>
+                  </pic:blipFill>
+                  <pic:spPr>
+                    <a:xfrm>
+                      <a:off x="0" y="0"/>
+                      <a:ext cx="5612130" cy="4272280"/>
+                    </a:xfrm>
+                    <a:prstGeom prst="rect">
+                      <a:avLst/>
+                    </a:prstGeom>
+                  </pic:spPr>
+                </pic:pic>
+              </a:graphicData>
+            </a:graphic>
+          </wp:inline>
+        </w:drawing>
+      </w:r>
+    </w:p>
+    <w:p/>
+    <w:p/>
+    <w:p/>
+    <w:p/>
+    <w:p/>
+    <w:p/>
+    <w:p/>
+    <w:p/>
+    <w:p/>
+    <w:p/>
+    <w:p/>
+    <w:p/>
+    <w:p/>
+    <w:p/>
+    <w:p/>
+    <w:p/>
+    <w:p/>
+    <w:p/>
+    <w:p>
+      <w:r>
+        <w:lastRenderedPageBreak/>
+        <w:t xml:space="preserve">dentro </w:t>
+      </w:r>
+      <w:r>
+        <w:t>de la carpeta controladores</w:t>
+      </w:r>
+      <w:r>
+        <w:t xml:space="preserve"> se </w:t>
+      </w:r>
+      <w:r>
+        <w:t>creó</w:t>
+      </w:r>
+      <w:r>
+        <w:t xml:space="preserve"> el archivo </w:t>
+      </w:r>
+      <w:r>
+        <w:t>solicitarM</w:t>
+      </w:r>
+      <w:r>
+        <w:t xml:space="preserve">ascotasController.js. </w:t>
+      </w:r>
+      <w:r>
+        <w:t xml:space="preserve">En este archivo se codifico una función </w:t>
+      </w:r>
+      <w:proofErr w:type="spellStart"/>
+      <w:r>
+        <w:t>crea</w:t>
+      </w:r>
+      <w:r>
+        <w:t>rSolicidtdud</w:t>
+      </w:r>
+      <w:proofErr w:type="spellEnd"/>
+      <w:r>
+        <w:t xml:space="preserve"> de adopción de mascotas, validando que todos los campos requeridos estén presentes, verificando la existencia de la mascota y la persona en la base de datos, y creando nuevos registros si es necesario. Si todo es correcto, se guarda la solicitud de adopción y se envía una respuesta de éxito</w:t>
+      </w:r>
+      <w:r>
+        <w:t>.</w:t>
+      </w:r>
+    </w:p>
+    <w:p>
+      <w:r>
+        <w:drawing>
+          <wp:inline distT="0" distB="0" distL="0" distR="0" wp14:anchorId="03FBEEB2" wp14:editId="3679A967">
+            <wp:extent cx="5612130" cy="4805680"/>
+            <wp:effectExtent l="0" t="0" r="7620" b="0"/>
+            <wp:docPr id="1951262013" name="Imagen 1"/>
+            <wp:cNvGraphicFramePr>
+              <a:graphicFrameLocks xmlns:a="http://schemas.openxmlformats.org/drawingml/2006/main" noChangeAspect="1"/>
+            </wp:cNvGraphicFramePr>
+            <a:graphic xmlns:a="http://schemas.openxmlformats.org/drawingml/2006/main">
+              <a:graphicData uri="http://schemas.openxmlformats.org/drawingml/2006/picture">
+                <pic:pic xmlns:pic="http://schemas.openxmlformats.org/drawingml/2006/picture">
+                  <pic:nvPicPr>
+                    <pic:cNvPr id="1951262013" name=""/>
+                    <pic:cNvPicPr/>
+                  </pic:nvPicPr>
+                  <pic:blipFill>
+                    <a:blip r:embed="rId68"/>
+                    <a:stretch>
+                      <a:fillRect/>
+                    </a:stretch>
+                  </pic:blipFill>
+                  <pic:spPr>
+                    <a:xfrm>
+                      <a:off x="0" y="0"/>
+                      <a:ext cx="5612130" cy="4805680"/>
+                    </a:xfrm>
+                    <a:prstGeom prst="rect">
+                      <a:avLst/>
+                    </a:prstGeom>
+                  </pic:spPr>
+                </pic:pic>
+              </a:graphicData>
+            </a:graphic>
+          </wp:inline>
+        </w:drawing>
+      </w:r>
+    </w:p>
+    <w:p/>
+    <w:p/>
+    <w:p>
+      <w:r>
+        <w:t>Dentro de la carpeta ruta creamos</w:t>
+      </w:r>
+      <w:r>
+        <w:t xml:space="preserve"> </w:t>
+      </w:r>
+      <w:r>
+        <w:t xml:space="preserve">un archivo solicitarMascotaRouter.js en la cual </w:t>
+      </w:r>
+      <w:r>
+        <w:t xml:space="preserve">se codifico la ruta </w:t>
+      </w:r>
+      <w:proofErr w:type="spellStart"/>
+      <w:r>
+        <w:t>crearSolicitud</w:t>
+      </w:r>
+      <w:proofErr w:type="spellEnd"/>
+      <w:r>
+        <w:t xml:space="preserve"> </w:t>
+      </w:r>
+    </w:p>
+    <w:p>
+      <w:r>
+        <w:drawing>
+          <wp:inline distT="0" distB="0" distL="0" distR="0" wp14:anchorId="5D2519E4" wp14:editId="452ABFFB">
+            <wp:extent cx="5612130" cy="1762125"/>
+            <wp:effectExtent l="0" t="0" r="7620" b="9525"/>
+            <wp:docPr id="951725405" name="Imagen 1"/>
+            <wp:cNvGraphicFramePr>
+              <a:graphicFrameLocks xmlns:a="http://schemas.openxmlformats.org/drawingml/2006/main" noChangeAspect="1"/>
+            </wp:cNvGraphicFramePr>
+            <a:graphic xmlns:a="http://schemas.openxmlformats.org/drawingml/2006/main">
+              <a:graphicData uri="http://schemas.openxmlformats.org/drawingml/2006/picture">
+                <pic:pic xmlns:pic="http://schemas.openxmlformats.org/drawingml/2006/picture">
+                  <pic:nvPicPr>
+                    <pic:cNvPr id="951725405" name=""/>
+                    <pic:cNvPicPr/>
+                  </pic:nvPicPr>
+                  <pic:blipFill>
+                    <a:blip r:embed="rId69"/>
+                    <a:stretch>
+                      <a:fillRect/>
+                    </a:stretch>
+                  </pic:blipFill>
+                  <pic:spPr>
+                    <a:xfrm>
+                      <a:off x="0" y="0"/>
+                      <a:ext cx="5612130" cy="1762125"/>
+                    </a:xfrm>
+                    <a:prstGeom prst="rect">
+                      <a:avLst/>
+                    </a:prstGeom>
+                  </pic:spPr>
+                </pic:pic>
+              </a:graphicData>
+            </a:graphic>
+          </wp:inline>
+        </w:drawing>
+      </w:r>
+    </w:p>
+    <w:p>
+      <w:r>
+        <w:lastRenderedPageBreak/>
+        <w:t xml:space="preserve">En el archivo app.js importamos </w:t>
+      </w:r>
+      <w:proofErr w:type="spellStart"/>
+      <w:r>
+        <w:t>routerSolicitud</w:t>
+      </w:r>
+      <w:proofErr w:type="spellEnd"/>
+    </w:p>
+    <w:p>
+      <w:r>
+        <w:drawing>
+          <wp:inline distT="0" distB="0" distL="0" distR="0" wp14:anchorId="11BEABE4" wp14:editId="78FFA6BF">
+            <wp:extent cx="5612130" cy="934085"/>
+            <wp:effectExtent l="0" t="0" r="7620" b="0"/>
+            <wp:docPr id="115383725" name="Imagen 1"/>
+            <wp:cNvGraphicFramePr>
+              <a:graphicFrameLocks xmlns:a="http://schemas.openxmlformats.org/drawingml/2006/main" noChangeAspect="1"/>
+            </wp:cNvGraphicFramePr>
+            <a:graphic xmlns:a="http://schemas.openxmlformats.org/drawingml/2006/main">
+              <a:graphicData uri="http://schemas.openxmlformats.org/drawingml/2006/picture">
+                <pic:pic xmlns:pic="http://schemas.openxmlformats.org/drawingml/2006/picture">
+                  <pic:nvPicPr>
+                    <pic:cNvPr id="115383725" name=""/>
+                    <pic:cNvPicPr/>
+                  </pic:nvPicPr>
+                  <pic:blipFill>
+                    <a:blip r:embed="rId70"/>
+                    <a:stretch>
+                      <a:fillRect/>
+                    </a:stretch>
+                  </pic:blipFill>
+                  <pic:spPr>
+                    <a:xfrm>
+                      <a:off x="0" y="0"/>
+                      <a:ext cx="5612130" cy="934085"/>
+                    </a:xfrm>
+                    <a:prstGeom prst="rect">
+                      <a:avLst/>
+                    </a:prstGeom>
+                  </pic:spPr>
+                </pic:pic>
+              </a:graphicData>
+            </a:graphic>
+          </wp:inline>
+        </w:drawing>
+      </w:r>
+    </w:p>
+    <w:p/>
+    <w:p/>
+    <w:p>
+      <w:r>
+        <w:t xml:space="preserve">Y llamamos </w:t>
+      </w:r>
+      <w:proofErr w:type="gramStart"/>
+      <w:r>
+        <w:t>la rutas</w:t>
+      </w:r>
+      <w:proofErr w:type="gramEnd"/>
+      <w:r>
+        <w:t xml:space="preserve"> que hay en </w:t>
+      </w:r>
+      <w:proofErr w:type="spellStart"/>
+      <w:r>
+        <w:t>routerSolicitud</w:t>
+      </w:r>
+      <w:proofErr w:type="spellEnd"/>
+    </w:p>
+    <w:p>
+      <w:r>
+        <w:drawing>
+          <wp:inline distT="0" distB="0" distL="0" distR="0" wp14:anchorId="3305B815" wp14:editId="7D73C748">
+            <wp:extent cx="4572638" cy="828791"/>
+            <wp:effectExtent l="0" t="0" r="0" b="9525"/>
+            <wp:docPr id="193282357" name="Imagen 1"/>
+            <wp:cNvGraphicFramePr>
+              <a:graphicFrameLocks xmlns:a="http://schemas.openxmlformats.org/drawingml/2006/main" noChangeAspect="1"/>
+            </wp:cNvGraphicFramePr>
+            <a:graphic xmlns:a="http://schemas.openxmlformats.org/drawingml/2006/main">
+              <a:graphicData uri="http://schemas.openxmlformats.org/drawingml/2006/picture">
+                <pic:pic xmlns:pic="http://schemas.openxmlformats.org/drawingml/2006/picture">
+                  <pic:nvPicPr>
+                    <pic:cNvPr id="193282357" name=""/>
+                    <pic:cNvPicPr/>
+                  </pic:nvPicPr>
+                  <pic:blipFill>
+                    <a:blip r:embed="rId71"/>
+                    <a:stretch>
+                      <a:fillRect/>
+                    </a:stretch>
+                  </pic:blipFill>
+                  <pic:spPr>
+                    <a:xfrm>
+                      <a:off x="0" y="0"/>
+                      <a:ext cx="4572638" cy="828791"/>
+                    </a:xfrm>
+                    <a:prstGeom prst="rect">
+                      <a:avLst/>
+                    </a:prstGeom>
+                  </pic:spPr>
+                </pic:pic>
+              </a:graphicData>
+            </a:graphic>
+          </wp:inline>
+        </w:drawing>
+      </w:r>
+    </w:p>
+    <w:p/>
+    <w:p/>
+    <w:p>
+      <w:r>
+        <w:t xml:space="preserve">Ya tenemos 2 tablas más, personas y </w:t>
+      </w:r>
+      <w:proofErr w:type="spellStart"/>
+      <w:r>
+        <w:t>solicitarmascota</w:t>
+      </w:r>
+      <w:proofErr w:type="spellEnd"/>
+    </w:p>
+    <w:p>
+      <w:r>
+        <w:drawing>
+          <wp:inline distT="0" distB="0" distL="0" distR="0" wp14:anchorId="5A247E53" wp14:editId="450F1C21">
+            <wp:extent cx="4706007" cy="2048161"/>
+            <wp:effectExtent l="0" t="0" r="0" b="9525"/>
+            <wp:docPr id="1828163405" name="Imagen 1"/>
+            <wp:cNvGraphicFramePr>
+              <a:graphicFrameLocks xmlns:a="http://schemas.openxmlformats.org/drawingml/2006/main" noChangeAspect="1"/>
+            </wp:cNvGraphicFramePr>
+            <a:graphic xmlns:a="http://schemas.openxmlformats.org/drawingml/2006/main">
+              <a:graphicData uri="http://schemas.openxmlformats.org/drawingml/2006/picture">
+                <pic:pic xmlns:pic="http://schemas.openxmlformats.org/drawingml/2006/picture">
+                  <pic:nvPicPr>
+                    <pic:cNvPr id="1828163405" name=""/>
+                    <pic:cNvPicPr/>
+                  </pic:nvPicPr>
+                  <pic:blipFill>
+                    <a:blip r:embed="rId72"/>
+                    <a:stretch>
+                      <a:fillRect/>
+                    </a:stretch>
+                  </pic:blipFill>
+                  <pic:spPr>
+                    <a:xfrm>
+                      <a:off x="0" y="0"/>
+                      <a:ext cx="4706007" cy="2048161"/>
+                    </a:xfrm>
+                    <a:prstGeom prst="rect">
+                      <a:avLst/>
+                    </a:prstGeom>
+                  </pic:spPr>
+                </pic:pic>
+              </a:graphicData>
+            </a:graphic>
+          </wp:inline>
+        </w:drawing>
+      </w:r>
+    </w:p>
+    <w:p/>
+    <w:p/>
+    <w:p/>
+    <w:p/>
+    <w:p>
+      <w:r>
+        <w:drawing>
+          <wp:inline distT="0" distB="0" distL="0" distR="0" wp14:anchorId="5124DA90" wp14:editId="1724D5AD">
+            <wp:extent cx="4675370" cy="2181726"/>
+            <wp:effectExtent l="0" t="0" r="0" b="9525"/>
+            <wp:docPr id="1043774438" name="Imagen 1"/>
+            <wp:cNvGraphicFramePr>
+              <a:graphicFrameLocks xmlns:a="http://schemas.openxmlformats.org/drawingml/2006/main" noChangeAspect="1"/>
+            </wp:cNvGraphicFramePr>
+            <a:graphic xmlns:a="http://schemas.openxmlformats.org/drawingml/2006/main">
+              <a:graphicData uri="http://schemas.openxmlformats.org/drawingml/2006/picture">
+                <pic:pic xmlns:pic="http://schemas.openxmlformats.org/drawingml/2006/picture">
+                  <pic:nvPicPr>
+                    <pic:cNvPr id="1043774438" name=""/>
+                    <pic:cNvPicPr/>
+                  </pic:nvPicPr>
+                  <pic:blipFill>
+                    <a:blip r:embed="rId73"/>
+                    <a:stretch>
+                      <a:fillRect/>
+                    </a:stretch>
+                  </pic:blipFill>
+                  <pic:spPr>
+                    <a:xfrm>
+                      <a:off x="0" y="0"/>
+                      <a:ext cx="4688730" cy="2187960"/>
+                    </a:xfrm>
+                    <a:prstGeom prst="rect">
+                      <a:avLst/>
+                    </a:prstGeom>
+                  </pic:spPr>
+                </pic:pic>
+              </a:graphicData>
+            </a:graphic>
+          </wp:inline>
+        </w:drawing>
+      </w:r>
+    </w:p>
     <w:p/>
     <w:p/>
     <w:p/>
@@ -3850,12 +4531,11 @@
   <w:style w:type="paragraph" w:default="1" w:styleId="Normal">
     <w:name w:val="Normal"/>
     <w:qFormat/>
-    <w:rsid w:val="003B6634"/>
+    <w:rsid w:val="003410EF"/>
   </w:style>
   <w:style w:type="character" w:default="1" w:styleId="Fuentedeprrafopredeter">
     <w:name w:val="Default Paragraph Font"/>
     <w:uiPriority w:val="1"/>
-    <w:semiHidden/>
     <w:unhideWhenUsed/>
   </w:style>
   <w:style w:type="table" w:default="1" w:styleId="Tablanormal">

</xml_diff>

<commit_message>
Ya se puede buscar todas las solicitudes de adoptar mascota en la base de datos. Backend
</commit_message>
<xml_diff>
--- a/informe.docx
+++ b/informe.docx
@@ -5,15 +5,7 @@
     <w:p/>
     <w:p>
       <w:r>
-        <w:t xml:space="preserve">Entre a la carpeta </w:t>
-      </w:r>
-      <w:proofErr w:type="spellStart"/>
-      <w:r>
-        <w:t>tallerUnidadDosBackendJuanCarlosTorres</w:t>
-      </w:r>
-      <w:proofErr w:type="spellEnd"/>
-      <w:r>
-        <w:t xml:space="preserve"> para crear un repositorio </w:t>
+        <w:t xml:space="preserve">Entre a la carpeta tallerUnidadDosBackendJuanCarlosTorres para crear un repositorio </w:t>
       </w:r>
       <w:r>
         <w:t xml:space="preserve">para el seguimiento de versiones de </w:t>
@@ -70,39 +62,7 @@
     <w:p/>
     <w:p>
       <w:r>
-        <w:t xml:space="preserve">Desde visual </w:t>
-      </w:r>
-      <w:proofErr w:type="spellStart"/>
-      <w:r>
-        <w:t>Visual</w:t>
-      </w:r>
-      <w:proofErr w:type="spellEnd"/>
-      <w:r>
-        <w:t xml:space="preserve"> Studio entramos a la carpeta y escribimos el comando </w:t>
-      </w:r>
-      <w:proofErr w:type="spellStart"/>
-      <w:r>
-        <w:t>npm</w:t>
-      </w:r>
-      <w:proofErr w:type="spellEnd"/>
-      <w:r>
-        <w:t xml:space="preserve"> </w:t>
-      </w:r>
-      <w:proofErr w:type="spellStart"/>
-      <w:r>
-        <w:t>init</w:t>
-      </w:r>
-      <w:proofErr w:type="spellEnd"/>
-      <w:r>
-        <w:t xml:space="preserve"> -y para inicializar nuestro proyecto de </w:t>
-      </w:r>
-      <w:proofErr w:type="spellStart"/>
-      <w:r>
-        <w:t>backend</w:t>
-      </w:r>
-      <w:proofErr w:type="spellEnd"/>
-      <w:r>
-        <w:t xml:space="preserve"> </w:t>
+        <w:t xml:space="preserve">Desde visual Visual Studio entramos a la carpeta y escribimos el comando npm init -y para inicializar nuestro proyecto de backend </w:t>
       </w:r>
     </w:p>
     <w:p>
@@ -150,55 +110,23 @@
     <w:p/>
     <w:p>
       <w:r>
-        <w:t xml:space="preserve">Escribimos el comando </w:t>
-      </w:r>
-      <w:proofErr w:type="spellStart"/>
-      <w:r>
-        <w:t>npm</w:t>
-      </w:r>
-      <w:proofErr w:type="spellEnd"/>
+        <w:t>Escribimos el comando npm Install nodemon -D descarga un modulo para desarrollar</w:t>
+      </w:r>
+      <w:r>
+        <w:t xml:space="preserve"> el cual se encarga de</w:t>
+      </w:r>
       <w:r>
         <w:t xml:space="preserve"> </w:t>
       </w:r>
-      <w:proofErr w:type="spellStart"/>
-      <w:r>
-        <w:t>Install</w:t>
-      </w:r>
-      <w:proofErr w:type="spellEnd"/>
+      <w:r>
+        <w:t>reinicia</w:t>
+      </w:r>
+      <w:r>
+        <w:t>r</w:t>
+      </w:r>
       <w:r>
         <w:t xml:space="preserve"> </w:t>
       </w:r>
-      <w:proofErr w:type="spellStart"/>
-      <w:r>
-        <w:t>nodemon</w:t>
-      </w:r>
-      <w:proofErr w:type="spellEnd"/>
-      <w:r>
-        <w:t xml:space="preserve"> -D descarga un </w:t>
-      </w:r>
-      <w:proofErr w:type="spellStart"/>
-      <w:r>
-        <w:t>modulo</w:t>
-      </w:r>
-      <w:proofErr w:type="spellEnd"/>
-      <w:r>
-        <w:t xml:space="preserve"> para desarrollar</w:t>
-      </w:r>
-      <w:r>
-        <w:t xml:space="preserve"> el cual se encarga de</w:t>
-      </w:r>
-      <w:r>
-        <w:t xml:space="preserve"> </w:t>
-      </w:r>
-      <w:r>
-        <w:t>reinicia</w:t>
-      </w:r>
-      <w:r>
-        <w:t>r</w:t>
-      </w:r>
-      <w:r>
-        <w:t xml:space="preserve"> </w:t>
-      </w:r>
       <w:r>
         <w:t>la</w:t>
       </w:r>
@@ -206,13 +134,8 @@
         <w:t xml:space="preserve"> aplicación de Node.js cada vez que detecta cambios en el código</w:t>
       </w:r>
       <w:r>
-        <w:t xml:space="preserve">, esto evita que tenga que detener el servicio cada ves haga un cambio en mi </w:t>
-      </w:r>
-      <w:proofErr w:type="spellStart"/>
-      <w:r>
-        <w:t>codigo</w:t>
-      </w:r>
-      <w:proofErr w:type="spellEnd"/>
+        <w:t>, esto evita que tenga que detener el servicio cada ves haga un cambio en mi codigo</w:t>
+      </w:r>
     </w:p>
     <w:p>
       <w:r>
@@ -259,15 +182,7 @@
     <w:p/>
     <w:p>
       <w:r>
-        <w:t xml:space="preserve">Cree una nueva caparte llamada </w:t>
-      </w:r>
-      <w:proofErr w:type="spellStart"/>
-      <w:r>
-        <w:t>src</w:t>
-      </w:r>
-      <w:proofErr w:type="spellEnd"/>
-      <w:r>
-        <w:t>, es donde voy apilar todo mi código</w:t>
+        <w:t>Cree una nueva caparte llamada src, es donde voy apilar todo mi código</w:t>
       </w:r>
     </w:p>
     <w:p>
@@ -317,29 +232,8 @@
     <w:p>
       <w:r>
         <w:lastRenderedPageBreak/>
-        <w:t xml:space="preserve">Instalamos </w:t>
-      </w:r>
-      <w:proofErr w:type="spellStart"/>
-      <w:r>
-        <w:t>express</w:t>
-      </w:r>
-      <w:proofErr w:type="spellEnd"/>
-      <w:r>
-        <w:t xml:space="preserve">, que es el </w:t>
-      </w:r>
-      <w:proofErr w:type="spellStart"/>
-      <w:r>
-        <w:t>frameworks</w:t>
-      </w:r>
-      <w:proofErr w:type="spellEnd"/>
-      <w:r>
-        <w:t xml:space="preserve"> que me va permitir desarrollar el </w:t>
-      </w:r>
-      <w:proofErr w:type="spellStart"/>
-      <w:r>
-        <w:t>backend</w:t>
-      </w:r>
-      <w:proofErr w:type="spellEnd"/>
+        <w:t>Instalamos express, que es el frameworks que me va permitir desarrollar el backend</w:t>
+      </w:r>
     </w:p>
     <w:p>
       <w:r>
@@ -435,15 +329,7 @@
     <w:p/>
     <w:p>
       <w:r>
-        <w:t xml:space="preserve">Instalamos </w:t>
-      </w:r>
-      <w:proofErr w:type="spellStart"/>
-      <w:r>
-        <w:t>sequelize</w:t>
-      </w:r>
-      <w:proofErr w:type="spellEnd"/>
-      <w:r>
-        <w:t xml:space="preserve"> porque este es un ORM el cual es un intermediario entre el desarrollador y la base de datos, evitando que este tenga que preocuparse</w:t>
+        <w:t>Instalamos sequelize porque este es un ORM el cual es un intermediario entre el desarrollador y la base de datos, evitando que este tenga que preocuparse</w:t>
       </w:r>
       <w:r>
         <w:t xml:space="preserve"> por</w:t>
@@ -561,13 +447,8 @@
     <w:p/>
     <w:p>
       <w:r>
-        <w:t xml:space="preserve">Hacemos un </w:t>
-      </w:r>
-      <w:proofErr w:type="spellStart"/>
-      <w:r>
-        <w:t>commit</w:t>
-      </w:r>
-      <w:proofErr w:type="spellEnd"/>
+        <w:t>Hacemos un commit</w:t>
+      </w:r>
     </w:p>
     <w:p>
       <w:r>
@@ -815,15 +696,7 @@
     <w:p/>
     <w:p>
       <w:r>
-        <w:t xml:space="preserve">Me estaba olvidando de hacer un script que contiene la ruta donde </w:t>
-      </w:r>
-      <w:proofErr w:type="spellStart"/>
-      <w:r>
-        <w:t>esta</w:t>
-      </w:r>
-      <w:proofErr w:type="spellEnd"/>
-      <w:r>
-        <w:t xml:space="preserve"> el archivo app.js</w:t>
+        <w:t>Me estaba olvidando de hacer un script que contiene la ruta donde esta el archivo app.js</w:t>
       </w:r>
     </w:p>
     <w:p>
@@ -877,15 +750,7 @@
         <w:t>er</w:t>
       </w:r>
       <w:r>
-        <w:t xml:space="preserve"> el Scripts el cual se llama </w:t>
-      </w:r>
-      <w:proofErr w:type="spellStart"/>
-      <w:r>
-        <w:t>start</w:t>
-      </w:r>
-      <w:proofErr w:type="spellEnd"/>
-      <w:r>
-        <w:t>, con esto el sistema esta pendiente de los cambios que yo haga y me los actualiza en caliente</w:t>
+        <w:t xml:space="preserve"> el Scripts el cual se llama start, con esto el sistema esta pendiente de los cambios que yo haga y me los actualiza en caliente</w:t>
       </w:r>
       <w:r>
         <w:t>, evitando de que este bajando y subiendo el servicio a cada rato</w:t>
@@ -1042,13 +907,8 @@
     <w:p/>
     <w:p>
       <w:r>
-        <w:t xml:space="preserve">Hacemos un </w:t>
-      </w:r>
-      <w:proofErr w:type="spellStart"/>
-      <w:r>
-        <w:t>commit</w:t>
-      </w:r>
-      <w:proofErr w:type="spellEnd"/>
+        <w:t>Hacemos un commit</w:t>
+      </w:r>
     </w:p>
     <w:p>
       <w:r>
@@ -1143,15 +1003,7 @@
     <w:p/>
     <w:p>
       <w:r>
-        <w:t xml:space="preserve">Evidenciamos los </w:t>
-      </w:r>
-      <w:proofErr w:type="spellStart"/>
-      <w:r>
-        <w:t>commit</w:t>
-      </w:r>
-      <w:proofErr w:type="spellEnd"/>
-      <w:r>
-        <w:t xml:space="preserve"> que tenemos hasta el momento de nuestro proyecto</w:t>
+        <w:t>Evidenciamos los commit que tenemos hasta el momento de nuestro proyecto</w:t>
       </w:r>
     </w:p>
     <w:p>
@@ -1213,15 +1065,7 @@
     <w:p>
       <w:r>
         <w:lastRenderedPageBreak/>
-        <w:t xml:space="preserve">Creamos una carpeta dentro de la carpeta </w:t>
-      </w:r>
-      <w:proofErr w:type="spellStart"/>
-      <w:r>
-        <w:t>src</w:t>
-      </w:r>
-      <w:proofErr w:type="spellEnd"/>
-      <w:r>
-        <w:t xml:space="preserve"> la cual se llama rutas</w:t>
+        <w:t>Creamos una carpeta dentro de la carpeta src la cual se llama rutas</w:t>
       </w:r>
       <w:r>
         <w:t>, y dentro de ruta un archivo llamado mascotasRouter.js</w:t>
@@ -1330,15 +1174,7 @@
     <w:p/>
     <w:p>
       <w:r>
-        <w:t xml:space="preserve">E importamos </w:t>
-      </w:r>
-      <w:proofErr w:type="spellStart"/>
-      <w:r>
-        <w:t>routerMascota</w:t>
-      </w:r>
-      <w:proofErr w:type="spellEnd"/>
-      <w:r>
-        <w:t xml:space="preserve"> en el archivo app.js </w:t>
+        <w:t xml:space="preserve">E importamos routerMascota en el archivo app.js </w:t>
       </w:r>
     </w:p>
     <w:p>
@@ -1402,63 +1238,7 @@
     <w:p>
       <w:r>
         <w:lastRenderedPageBreak/>
-        <w:t xml:space="preserve">Dentro de </w:t>
-      </w:r>
-      <w:proofErr w:type="spellStart"/>
-      <w:r>
-        <w:t>src</w:t>
-      </w:r>
-      <w:proofErr w:type="spellEnd"/>
-      <w:r>
-        <w:t xml:space="preserve"> se </w:t>
-      </w:r>
-      <w:proofErr w:type="spellStart"/>
-      <w:r>
-        <w:t>creo</w:t>
-      </w:r>
-      <w:proofErr w:type="spellEnd"/>
-      <w:r>
-        <w:t xml:space="preserve"> una carpeta que </w:t>
-      </w:r>
-      <w:proofErr w:type="spellStart"/>
-      <w:r>
-        <w:t>sellama</w:t>
-      </w:r>
-      <w:proofErr w:type="spellEnd"/>
-      <w:r>
-        <w:t xml:space="preserve"> </w:t>
-      </w:r>
-      <w:proofErr w:type="spellStart"/>
-      <w:r>
-        <w:t>database</w:t>
-      </w:r>
-      <w:proofErr w:type="spellEnd"/>
-      <w:r>
-        <w:t xml:space="preserve">, y dentro de </w:t>
-      </w:r>
-      <w:proofErr w:type="spellStart"/>
-      <w:r>
-        <w:t>database</w:t>
-      </w:r>
-      <w:proofErr w:type="spellEnd"/>
-      <w:r>
-        <w:t xml:space="preserve"> un archivo que se llama conexión.js, donde instanciamos </w:t>
-      </w:r>
-      <w:proofErr w:type="spellStart"/>
-      <w:r>
-        <w:t>db</w:t>
-      </w:r>
-      <w:proofErr w:type="spellEnd"/>
-      <w:r>
-        <w:t xml:space="preserve"> la cual contiene el nombre </w:t>
-      </w:r>
-      <w:proofErr w:type="gramStart"/>
-      <w:r>
-        <w:t>del la base</w:t>
-      </w:r>
-      <w:proofErr w:type="gramEnd"/>
-      <w:r>
-        <w:t xml:space="preserve"> de datos, el usuario y la contraseña. También se especifica</w:t>
+        <w:t>Dentro de src se creo una carpeta que sellama database, y dentro de database un archivo que se llama conexión.js, donde instanciamos db la cual contiene el nombre del la base de datos, el usuario y la contraseña. También se especifica</w:t>
       </w:r>
       <w:r>
         <w:t xml:space="preserve"> que </w:t>
@@ -1473,13 +1253,8 @@
         <w:t xml:space="preserve"> y que la base datos </w:t>
       </w:r>
       <w:r>
-        <w:t xml:space="preserve">está alojada en el mismo servidor donde se ejecuta la </w:t>
-      </w:r>
-      <w:proofErr w:type="gramStart"/>
-      <w:r>
-        <w:t>aplicación..</w:t>
-      </w:r>
-      <w:proofErr w:type="gramEnd"/>
+        <w:t>está alojada en el mismo servidor donde se ejecuta la aplicación..</w:t>
+      </w:r>
     </w:p>
     <w:p>
       <w:r>
@@ -1526,15 +1301,7 @@
     <w:p/>
     <w:p>
       <w:r>
-        <w:t xml:space="preserve">Se importa </w:t>
-      </w:r>
-      <w:proofErr w:type="spellStart"/>
-      <w:r>
-        <w:t>db</w:t>
-      </w:r>
-      <w:proofErr w:type="spellEnd"/>
-      <w:r>
-        <w:t xml:space="preserve"> desde el archivo app.js</w:t>
+        <w:t>Se importa db desde el archivo app.js</w:t>
       </w:r>
     </w:p>
     <w:p>
@@ -1592,22 +1359,9 @@
     <w:p/>
     <w:p/>
     <w:p>
-      <w:proofErr w:type="spellStart"/>
       <w:r>
         <w:lastRenderedPageBreak/>
-        <w:t>Dentron</w:t>
-      </w:r>
-      <w:proofErr w:type="spellEnd"/>
-      <w:r>
-        <w:t xml:space="preserve"> de </w:t>
-      </w:r>
-      <w:proofErr w:type="spellStart"/>
-      <w:r>
-        <w:t>src</w:t>
-      </w:r>
-      <w:proofErr w:type="spellEnd"/>
-      <w:r>
-        <w:t>, se creo una carpeta llamada modelo, y dentro de modelo un archivo llamado mascotaModelo.js</w:t>
+        <w:t>Dentron de src, se creo una carpeta llamada modelo, y dentro de modelo un archivo llamado mascotaModelo.js</w:t>
       </w:r>
       <w:r>
         <w:t xml:space="preserve">.  en este archivo se </w:t>
@@ -1671,58 +1425,13 @@
     <w:p>
       <w:r>
         <w:lastRenderedPageBreak/>
-        <w:t xml:space="preserve">Dentro de </w:t>
-      </w:r>
-      <w:proofErr w:type="spellStart"/>
-      <w:r>
-        <w:t>src</w:t>
-      </w:r>
-      <w:proofErr w:type="spellEnd"/>
-      <w:r>
-        <w:t xml:space="preserve"> creamos otra carpeta que se llama </w:t>
-      </w:r>
-      <w:proofErr w:type="spellStart"/>
-      <w:r>
-        <w:t>controller</w:t>
-      </w:r>
-      <w:proofErr w:type="spellEnd"/>
-      <w:r>
-        <w:t xml:space="preserve">, dentro de </w:t>
-      </w:r>
-      <w:proofErr w:type="spellStart"/>
-      <w:r>
-        <w:t>controller</w:t>
-      </w:r>
-      <w:proofErr w:type="spellEnd"/>
-      <w:r>
-        <w:t xml:space="preserve"> se </w:t>
-      </w:r>
-      <w:proofErr w:type="spellStart"/>
-      <w:r>
-        <w:t>creo</w:t>
-      </w:r>
-      <w:proofErr w:type="spellEnd"/>
-      <w:r>
-        <w:t xml:space="preserve"> el archivo mascota</w:t>
-      </w:r>
-      <w:r>
-        <w:t xml:space="preserve">sController.js. En este </w:t>
-      </w:r>
-      <w:proofErr w:type="spellStart"/>
-      <w:r>
-        <w:t>archico</w:t>
-      </w:r>
-      <w:proofErr w:type="spellEnd"/>
-      <w:r>
-        <w:t xml:space="preserve"> se define </w:t>
-      </w:r>
-      <w:proofErr w:type="spellStart"/>
-      <w:r>
-        <w:t>crearMascota</w:t>
-      </w:r>
-      <w:proofErr w:type="spellEnd"/>
-      <w:r>
-        <w:t xml:space="preserve"> </w:t>
+        <w:t>Dentro de src creamos otra carpeta que se llama controller, dentro de controller se creo el archivo mascota</w:t>
+      </w:r>
+      <w:r>
+        <w:t xml:space="preserve">sController.js. En este archico se define </w:t>
+      </w:r>
+      <w:r>
+        <w:t xml:space="preserve">crearMascota </w:t>
       </w:r>
       <w:r>
         <w:t xml:space="preserve">el cual </w:t>
@@ -1779,15 +1488,7 @@
     <w:p/>
     <w:p>
       <w:r>
-        <w:t xml:space="preserve">Podemos visualizar que ya se </w:t>
-      </w:r>
-      <w:proofErr w:type="spellStart"/>
-      <w:r>
-        <w:t>creo</w:t>
-      </w:r>
-      <w:proofErr w:type="spellEnd"/>
-      <w:r>
-        <w:t xml:space="preserve"> la tabla en la base de datos</w:t>
+        <w:t>Podemos visualizar que ya se creo la tabla en la base de datos</w:t>
       </w:r>
       <w:r>
         <w:br/>
@@ -2079,13 +1780,8 @@
     <w:p/>
     <w:p>
       <w:r>
-        <w:t xml:space="preserve">Hacemos un </w:t>
-      </w:r>
-      <w:proofErr w:type="spellStart"/>
-      <w:r>
-        <w:t>commit</w:t>
-      </w:r>
-      <w:proofErr w:type="spellEnd"/>
+        <w:t>Hacemos un commit</w:t>
+      </w:r>
     </w:p>
     <w:p>
       <w:r>
@@ -2193,15 +1889,7 @@
     <w:p/>
     <w:p>
       <w:r>
-        <w:t xml:space="preserve">Se evidencia los </w:t>
-      </w:r>
-      <w:proofErr w:type="spellStart"/>
-      <w:r>
-        <w:t>commit</w:t>
-      </w:r>
-      <w:proofErr w:type="spellEnd"/>
-      <w:r>
-        <w:t xml:space="preserve"> que se lleva hasta el momento</w:t>
+        <w:t>Se evidencia los commit que se lleva hasta el momento</w:t>
       </w:r>
     </w:p>
     <w:p>
@@ -2254,19 +1942,9 @@
       <w:r>
         <w:t xml:space="preserve"> una rama llamada </w:t>
       </w:r>
-      <w:proofErr w:type="spellStart"/>
-      <w:r>
-        <w:t>buscarTodo</w:t>
-      </w:r>
-      <w:proofErr w:type="spellEnd"/>
-      <w:r>
-        <w:t xml:space="preserve">, para desarrollar en esa rama la función </w:t>
-      </w:r>
-      <w:proofErr w:type="spellStart"/>
-      <w:r>
-        <w:t>buscarTodo</w:t>
-      </w:r>
-      <w:proofErr w:type="spellEnd"/>
+      <w:r>
+        <w:t>buscarTodo, para desarrollar en esa rama la función buscarTodo</w:t>
+      </w:r>
     </w:p>
     <w:p>
       <w:r>
@@ -2313,13 +1991,8 @@
         <w:t>En el archivo mascotasRouter</w:t>
       </w:r>
       <w:r>
-        <w:t xml:space="preserve">.js codificamos la ruta </w:t>
-      </w:r>
-      <w:proofErr w:type="spellStart"/>
-      <w:r>
-        <w:t>buscarMascotas</w:t>
-      </w:r>
-      <w:proofErr w:type="spellEnd"/>
+        <w:t>.js codificamos la ruta buscarMascotas</w:t>
+      </w:r>
     </w:p>
     <w:p>
       <w:r>
@@ -2556,29 +2229,8 @@
     <w:p/>
     <w:p>
       <w:r>
-        <w:t xml:space="preserve">Hice un </w:t>
-      </w:r>
-      <w:proofErr w:type="spellStart"/>
-      <w:r>
-        <w:t>merge</w:t>
-      </w:r>
-      <w:proofErr w:type="spellEnd"/>
-      <w:r>
-        <w:t xml:space="preserve"> de los cambios realizados en la rama </w:t>
-      </w:r>
-      <w:proofErr w:type="spellStart"/>
-      <w:r>
-        <w:t>diseno</w:t>
-      </w:r>
-      <w:proofErr w:type="spellEnd"/>
-      <w:r>
-        <w:t xml:space="preserve"> a la rama </w:t>
-      </w:r>
-      <w:proofErr w:type="spellStart"/>
-      <w:r>
-        <w:t>main</w:t>
-      </w:r>
-      <w:proofErr w:type="spellEnd"/>
+        <w:t>Hice un merge de los cambios realizados en la rama diseno a la rama main</w:t>
+      </w:r>
     </w:p>
     <w:p>
       <w:r>
@@ -2627,14 +2279,12 @@
       <w:r>
         <w:t xml:space="preserve"> una rama llamada </w:t>
       </w:r>
-      <w:proofErr w:type="spellStart"/>
       <w:r>
         <w:t>buscar</w:t>
       </w:r>
       <w:r>
         <w:t>Id</w:t>
       </w:r>
-      <w:proofErr w:type="spellEnd"/>
       <w:r>
         <w:t>, para desarrollar en esa rama la función buscar</w:t>
       </w:r>
@@ -2885,13 +2535,8 @@
     <w:p/>
     <w:p>
       <w:r>
-        <w:t xml:space="preserve">Hacemos un </w:t>
-      </w:r>
-      <w:proofErr w:type="spellStart"/>
-      <w:r>
-        <w:t>commit</w:t>
-      </w:r>
-      <w:proofErr w:type="spellEnd"/>
+        <w:t>Hacemos un commit</w:t>
+      </w:r>
     </w:p>
     <w:p>
       <w:r>
@@ -3235,13 +2880,8 @@
     <w:p>
       <w:r>
         <w:lastRenderedPageBreak/>
-        <w:t xml:space="preserve">Hice un </w:t>
-      </w:r>
-      <w:proofErr w:type="spellStart"/>
-      <w:r>
-        <w:t>commit</w:t>
-      </w:r>
-      <w:proofErr w:type="spellEnd"/>
+        <w:t>Hice un commit</w:t>
+      </w:r>
     </w:p>
     <w:p>
       <w:r>
@@ -3384,7 +3024,13 @@
     <w:p/>
     <w:p>
       <w:r>
-        <w:t xml:space="preserve">Se envió una solicitud mediante PUT para </w:t>
+        <w:t xml:space="preserve">Se envió una solicitud mediante </w:t>
+      </w:r>
+      <w:r>
+        <w:t>DELETE</w:t>
+      </w:r>
+      <w:r>
+        <w:t xml:space="preserve"> para </w:t>
       </w:r>
       <w:r>
         <w:t>eliminar</w:t>
@@ -3592,27 +3238,14 @@
         <w:t xml:space="preserve">, </w:t>
       </w:r>
       <w:r>
-        <w:t xml:space="preserve">la tabla tiene </w:t>
-      </w:r>
-      <w:proofErr w:type="gramStart"/>
-      <w:r>
-        <w:t>la siguientes columnas</w:t>
-      </w:r>
-      <w:proofErr w:type="gramEnd"/>
-      <w:r>
-        <w:t xml:space="preserve"> cedula</w:t>
+        <w:t>la tabla tiene la siguientes columnas cedula</w:t>
       </w:r>
       <w:r>
         <w:t xml:space="preserve">, nombre, </w:t>
       </w:r>
       <w:r>
-        <w:t xml:space="preserve">apellido y </w:t>
-      </w:r>
-      <w:proofErr w:type="spellStart"/>
-      <w:r>
-        <w:t>direccion</w:t>
-      </w:r>
-      <w:proofErr w:type="spellEnd"/>
+        <w:t>apellido y direccion</w:t>
+      </w:r>
       <w:r>
         <w:t>.</w:t>
       </w:r>
@@ -3694,15 +3327,7 @@
         <w:t xml:space="preserve"> se</w:t>
       </w:r>
       <w:r>
-        <w:t xml:space="preserve"> define una tabla </w:t>
-      </w:r>
-      <w:proofErr w:type="spellStart"/>
-      <w:r>
-        <w:t>solicitarMascota</w:t>
-      </w:r>
-      <w:proofErr w:type="spellEnd"/>
-      <w:r>
-        <w:t xml:space="preserve"> que registra las solicitudes de adopción de mascotas, donde cada solicitud está relacionada con una persona (identificada por su cédula) y una mascota (identificada por su ID). Las relaciones de la tabla permiten que se asocie una solicitud con una persona y una mascota en la base de datos</w:t>
+        <w:t xml:space="preserve"> define una tabla solicitarMascota que registra las solicitudes de adopción de mascotas, donde cada solicitud está relacionada con una persona (identificada por su cédula) y una mascota (identificada por su ID). Las relaciones de la tabla permiten que se asocie una solicitud con una persona y una mascota en la base de datos</w:t>
       </w:r>
     </w:p>
     <w:p>
@@ -3788,14 +3413,12 @@
       <w:r>
         <w:t xml:space="preserve">En este archivo se codifico una función </w:t>
       </w:r>
-      <w:proofErr w:type="spellStart"/>
       <w:r>
         <w:t>crea</w:t>
       </w:r>
       <w:r>
         <w:t>rSolicidtdud</w:t>
       </w:r>
-      <w:proofErr w:type="spellEnd"/>
       <w:r>
         <w:t xml:space="preserve"> de adopción de mascotas, validando que todos los campos requeridos estén presentes, verificando la existencia de la mascota y la persona en la base de datos, y creando nuevos registros si es necesario. Si todo es correcto, se guarda la solicitud de adopción y se envía una respuesta de éxito</w:t>
       </w:r>
@@ -3857,11 +3480,9 @@
       <w:r>
         <w:t xml:space="preserve">se codifico la ruta </w:t>
       </w:r>
-      <w:proofErr w:type="spellStart"/>
       <w:r>
         <w:t>crearSolicitud</w:t>
       </w:r>
-      <w:proofErr w:type="spellEnd"/>
       <w:r>
         <w:t xml:space="preserve"> </w:t>
       </w:r>
@@ -3908,13 +3529,8 @@
     <w:p>
       <w:r>
         <w:lastRenderedPageBreak/>
-        <w:t xml:space="preserve">En el archivo app.js importamos </w:t>
-      </w:r>
-      <w:proofErr w:type="spellStart"/>
-      <w:r>
-        <w:t>routerSolicitud</w:t>
-      </w:r>
-      <w:proofErr w:type="spellEnd"/>
+        <w:t>En el archivo app.js importamos routerSolicitud</w:t>
+      </w:r>
     </w:p>
     <w:p>
       <w:r>
@@ -3959,21 +3575,8 @@
     <w:p/>
     <w:p>
       <w:r>
-        <w:t xml:space="preserve">Y llamamos </w:t>
-      </w:r>
-      <w:proofErr w:type="gramStart"/>
-      <w:r>
-        <w:t>la rutas</w:t>
-      </w:r>
-      <w:proofErr w:type="gramEnd"/>
-      <w:r>
-        <w:t xml:space="preserve"> que hay en </w:t>
-      </w:r>
-      <w:proofErr w:type="spellStart"/>
-      <w:r>
-        <w:t>routerSolicitud</w:t>
-      </w:r>
-      <w:proofErr w:type="spellEnd"/>
+        <w:t>Y llamamos la rutas que hay en routerSolicitud</w:t>
+      </w:r>
     </w:p>
     <w:p>
       <w:r>
@@ -4018,13 +3621,8 @@
     <w:p/>
     <w:p>
       <w:r>
-        <w:t xml:space="preserve">Ya tenemos 2 tablas más, personas y </w:t>
-      </w:r>
-      <w:proofErr w:type="spellStart"/>
-      <w:r>
-        <w:t>solicitarmascota</w:t>
-      </w:r>
-      <w:proofErr w:type="spellEnd"/>
+        <w:t>Ya tenemos 2 tablas más, personas y solicitarmascota</w:t>
+      </w:r>
     </w:p>
     <w:p>
       <w:r>
@@ -4068,7 +3666,20 @@
     <w:p/>
     <w:p/>
     <w:p/>
-    <w:p/>
+    <w:p>
+      <w:r>
+        <w:t>Se envió una solicitud mediante P</w:t>
+      </w:r>
+      <w:r>
+        <w:t>OST</w:t>
+      </w:r>
+      <w:r>
+        <w:t xml:space="preserve"> para </w:t>
+      </w:r>
+      <w:r>
+        <w:t>crear una solicitud de adopción de mascota</w:t>
+      </w:r>
+    </w:p>
     <w:p>
       <w:r>
         <w:drawing>
@@ -4096,6 +3707,237 @@
                     <a:xfrm>
                       <a:off x="0" y="0"/>
                       <a:ext cx="4688730" cy="2187960"/>
+                    </a:xfrm>
+                    <a:prstGeom prst="rect">
+                      <a:avLst/>
+                    </a:prstGeom>
+                  </pic:spPr>
+                </pic:pic>
+              </a:graphicData>
+            </a:graphic>
+          </wp:inline>
+        </w:drawing>
+      </w:r>
+    </w:p>
+    <w:p/>
+    <w:p>
+      <w:r>
+        <w:lastRenderedPageBreak/>
+        <w:drawing>
+          <wp:inline distT="0" distB="0" distL="0" distR="0" wp14:anchorId="6C500E9A" wp14:editId="09DEA95E">
+            <wp:extent cx="4639757" cy="2186940"/>
+            <wp:effectExtent l="0" t="0" r="8890" b="3810"/>
+            <wp:docPr id="340708250" name="Imagen 1"/>
+            <wp:cNvGraphicFramePr>
+              <a:graphicFrameLocks xmlns:a="http://schemas.openxmlformats.org/drawingml/2006/main" noChangeAspect="1"/>
+            </wp:cNvGraphicFramePr>
+            <a:graphic xmlns:a="http://schemas.openxmlformats.org/drawingml/2006/main">
+              <a:graphicData uri="http://schemas.openxmlformats.org/drawingml/2006/picture">
+                <pic:pic xmlns:pic="http://schemas.openxmlformats.org/drawingml/2006/picture">
+                  <pic:nvPicPr>
+                    <pic:cNvPr id="340708250" name=""/>
+                    <pic:cNvPicPr/>
+                  </pic:nvPicPr>
+                  <pic:blipFill>
+                    <a:blip r:embed="rId74"/>
+                    <a:stretch>
+                      <a:fillRect/>
+                    </a:stretch>
+                  </pic:blipFill>
+                  <pic:spPr>
+                    <a:xfrm>
+                      <a:off x="0" y="0"/>
+                      <a:ext cx="4649815" cy="2191681"/>
+                    </a:xfrm>
+                    <a:prstGeom prst="rect">
+                      <a:avLst/>
+                    </a:prstGeom>
+                  </pic:spPr>
+                </pic:pic>
+              </a:graphicData>
+            </a:graphic>
+          </wp:inline>
+        </w:drawing>
+      </w:r>
+    </w:p>
+    <w:p/>
+    <w:p/>
+    <w:p>
+      <w:r>
+        <w:t>Observamos la creación de la solicitud en la base de datos</w:t>
+      </w:r>
+    </w:p>
+    <w:p>
+      <w:r>
+        <w:drawing>
+          <wp:inline distT="0" distB="0" distL="0" distR="0" wp14:anchorId="1F96686E" wp14:editId="0E91298A">
+            <wp:extent cx="5612130" cy="945515"/>
+            <wp:effectExtent l="0" t="0" r="7620" b="6985"/>
+            <wp:docPr id="1379505222" name="Imagen 1"/>
+            <wp:cNvGraphicFramePr>
+              <a:graphicFrameLocks xmlns:a="http://schemas.openxmlformats.org/drawingml/2006/main" noChangeAspect="1"/>
+            </wp:cNvGraphicFramePr>
+            <a:graphic xmlns:a="http://schemas.openxmlformats.org/drawingml/2006/main">
+              <a:graphicData uri="http://schemas.openxmlformats.org/drawingml/2006/picture">
+                <pic:pic xmlns:pic="http://schemas.openxmlformats.org/drawingml/2006/picture">
+                  <pic:nvPicPr>
+                    <pic:cNvPr id="1379505222" name=""/>
+                    <pic:cNvPicPr/>
+                  </pic:nvPicPr>
+                  <pic:blipFill>
+                    <a:blip r:embed="rId75"/>
+                    <a:stretch>
+                      <a:fillRect/>
+                    </a:stretch>
+                  </pic:blipFill>
+                  <pic:spPr>
+                    <a:xfrm>
+                      <a:off x="0" y="0"/>
+                      <a:ext cx="5612130" cy="945515"/>
+                    </a:xfrm>
+                    <a:prstGeom prst="rect">
+                      <a:avLst/>
+                    </a:prstGeom>
+                  </pic:spPr>
+                </pic:pic>
+              </a:graphicData>
+            </a:graphic>
+          </wp:inline>
+        </w:drawing>
+      </w:r>
+    </w:p>
+    <w:p/>
+    <w:p/>
+    <w:p/>
+    <w:p>
+      <w:r>
+        <w:t>Evidenciamos inserción de los datos de la persona en la tabla persona</w:t>
+      </w:r>
+    </w:p>
+    <w:p>
+      <w:r>
+        <w:drawing>
+          <wp:inline distT="0" distB="0" distL="0" distR="0" wp14:anchorId="502F5539" wp14:editId="25D2CBFC">
+            <wp:extent cx="5612130" cy="842645"/>
+            <wp:effectExtent l="0" t="0" r="7620" b="0"/>
+            <wp:docPr id="1583822351" name="Imagen 1"/>
+            <wp:cNvGraphicFramePr>
+              <a:graphicFrameLocks xmlns:a="http://schemas.openxmlformats.org/drawingml/2006/main" noChangeAspect="1"/>
+            </wp:cNvGraphicFramePr>
+            <a:graphic xmlns:a="http://schemas.openxmlformats.org/drawingml/2006/main">
+              <a:graphicData uri="http://schemas.openxmlformats.org/drawingml/2006/picture">
+                <pic:pic xmlns:pic="http://schemas.openxmlformats.org/drawingml/2006/picture">
+                  <pic:nvPicPr>
+                    <pic:cNvPr id="1583822351" name=""/>
+                    <pic:cNvPicPr/>
+                  </pic:nvPicPr>
+                  <pic:blipFill>
+                    <a:blip r:embed="rId76"/>
+                    <a:stretch>
+                      <a:fillRect/>
+                    </a:stretch>
+                  </pic:blipFill>
+                  <pic:spPr>
+                    <a:xfrm>
+                      <a:off x="0" y="0"/>
+                      <a:ext cx="5612130" cy="842645"/>
+                    </a:xfrm>
+                    <a:prstGeom prst="rect">
+                      <a:avLst/>
+                    </a:prstGeom>
+                  </pic:spPr>
+                </pic:pic>
+              </a:graphicData>
+            </a:graphic>
+          </wp:inline>
+        </w:drawing>
+      </w:r>
+    </w:p>
+    <w:p/>
+    <w:p/>
+    <w:p>
+      <w:r>
+        <w:t>Añadimos los cambios y hacemos un commit</w:t>
+      </w:r>
+    </w:p>
+    <w:p>
+      <w:r>
+        <w:drawing>
+          <wp:inline distT="0" distB="0" distL="0" distR="0" wp14:anchorId="29B0D491" wp14:editId="6A12C57E">
+            <wp:extent cx="5612130" cy="1535430"/>
+            <wp:effectExtent l="0" t="0" r="7620" b="7620"/>
+            <wp:docPr id="124109686" name="Imagen 1"/>
+            <wp:cNvGraphicFramePr>
+              <a:graphicFrameLocks xmlns:a="http://schemas.openxmlformats.org/drawingml/2006/main" noChangeAspect="1"/>
+            </wp:cNvGraphicFramePr>
+            <a:graphic xmlns:a="http://schemas.openxmlformats.org/drawingml/2006/main">
+              <a:graphicData uri="http://schemas.openxmlformats.org/drawingml/2006/picture">
+                <pic:pic xmlns:pic="http://schemas.openxmlformats.org/drawingml/2006/picture">
+                  <pic:nvPicPr>
+                    <pic:cNvPr id="124109686" name=""/>
+                    <pic:cNvPicPr/>
+                  </pic:nvPicPr>
+                  <pic:blipFill>
+                    <a:blip r:embed="rId77"/>
+                    <a:stretch>
+                      <a:fillRect/>
+                    </a:stretch>
+                  </pic:blipFill>
+                  <pic:spPr>
+                    <a:xfrm>
+                      <a:off x="0" y="0"/>
+                      <a:ext cx="5612130" cy="1535430"/>
+                    </a:xfrm>
+                    <a:prstGeom prst="rect">
+                      <a:avLst/>
+                    </a:prstGeom>
+                  </pic:spPr>
+                </pic:pic>
+              </a:graphicData>
+            </a:graphic>
+          </wp:inline>
+        </w:drawing>
+      </w:r>
+    </w:p>
+    <w:p/>
+    <w:p/>
+    <w:p/>
+    <w:p/>
+    <w:p/>
+    <w:p/>
+    <w:p>
+      <w:r>
+        <w:lastRenderedPageBreak/>
+        <w:t>Subimos los cambios al repositorio remoto</w:t>
+      </w:r>
+    </w:p>
+    <w:p>
+      <w:r>
+        <w:drawing>
+          <wp:inline distT="0" distB="0" distL="0" distR="0" wp14:anchorId="25CB0FF1" wp14:editId="2AA6BA50">
+            <wp:extent cx="5612130" cy="1711960"/>
+            <wp:effectExtent l="0" t="0" r="7620" b="2540"/>
+            <wp:docPr id="310495093" name="Imagen 1"/>
+            <wp:cNvGraphicFramePr>
+              <a:graphicFrameLocks xmlns:a="http://schemas.openxmlformats.org/drawingml/2006/main" noChangeAspect="1"/>
+            </wp:cNvGraphicFramePr>
+            <a:graphic xmlns:a="http://schemas.openxmlformats.org/drawingml/2006/main">
+              <a:graphicData uri="http://schemas.openxmlformats.org/drawingml/2006/picture">
+                <pic:pic xmlns:pic="http://schemas.openxmlformats.org/drawingml/2006/picture">
+                  <pic:nvPicPr>
+                    <pic:cNvPr id="310495093" name=""/>
+                    <pic:cNvPicPr/>
+                  </pic:nvPicPr>
+                  <pic:blipFill>
+                    <a:blip r:embed="rId78"/>
+                    <a:stretch>
+                      <a:fillRect/>
+                    </a:stretch>
+                  </pic:blipFill>
+                  <pic:spPr>
+                    <a:xfrm>
+                      <a:off x="0" y="0"/>
+                      <a:ext cx="5612130" cy="1711960"/>
                     </a:xfrm>
                     <a:prstGeom prst="rect">
                       <a:avLst/>
@@ -4531,7 +4373,7 @@
   <w:style w:type="paragraph" w:default="1" w:styleId="Normal">
     <w:name w:val="Normal"/>
     <w:qFormat/>
-    <w:rsid w:val="003410EF"/>
+    <w:rsid w:val="00BA3F75"/>
   </w:style>
   <w:style w:type="character" w:default="1" w:styleId="Fuentedeprrafopredeter">
     <w:name w:val="Default Paragraph Font"/>

</xml_diff>

<commit_message>
Ya se puede buscar una solicitud por id de adoptar mascota en la base de datos. Backend
</commit_message>
<xml_diff>
--- a/informe.docx
+++ b/informe.docx
@@ -5,7 +5,15 @@
     <w:p/>
     <w:p>
       <w:r>
-        <w:t xml:space="preserve">Entre a la carpeta tallerUnidadDosBackendJuanCarlosTorres para crear un repositorio </w:t>
+        <w:t xml:space="preserve">Entre a la carpeta </w:t>
+      </w:r>
+      <w:proofErr w:type="spellStart"/>
+      <w:r>
+        <w:t>tallerUnidadDosBackendJuanCarlosTorres</w:t>
+      </w:r>
+      <w:proofErr w:type="spellEnd"/>
+      <w:r>
+        <w:t xml:space="preserve"> para crear un repositorio </w:t>
       </w:r>
       <w:r>
         <w:t xml:space="preserve">para el seguimiento de versiones de </w:t>
@@ -38,7 +46,7 @@
                     <pic:cNvPicPr/>
                   </pic:nvPicPr>
                   <pic:blipFill>
-                    <a:blip r:embed="rId4"/>
+                    <a:blip r:embed="rId5"/>
                     <a:stretch>
                       <a:fillRect/>
                     </a:stretch>
@@ -62,7 +70,39 @@
     <w:p/>
     <w:p>
       <w:r>
-        <w:t xml:space="preserve">Desde visual Visual Studio entramos a la carpeta y escribimos el comando npm init -y para inicializar nuestro proyecto de backend </w:t>
+        <w:t xml:space="preserve">Desde visual </w:t>
+      </w:r>
+      <w:proofErr w:type="spellStart"/>
+      <w:r>
+        <w:t>Visual</w:t>
+      </w:r>
+      <w:proofErr w:type="spellEnd"/>
+      <w:r>
+        <w:t xml:space="preserve"> Studio entramos a la carpeta y escribimos el comando </w:t>
+      </w:r>
+      <w:proofErr w:type="spellStart"/>
+      <w:r>
+        <w:t>npm</w:t>
+      </w:r>
+      <w:proofErr w:type="spellEnd"/>
+      <w:r>
+        <w:t xml:space="preserve"> </w:t>
+      </w:r>
+      <w:proofErr w:type="spellStart"/>
+      <w:r>
+        <w:t>init</w:t>
+      </w:r>
+      <w:proofErr w:type="spellEnd"/>
+      <w:r>
+        <w:t xml:space="preserve"> -y para inicializar nuestro proyecto de </w:t>
+      </w:r>
+      <w:proofErr w:type="spellStart"/>
+      <w:r>
+        <w:t>backend</w:t>
+      </w:r>
+      <w:proofErr w:type="spellEnd"/>
+      <w:r>
+        <w:t xml:space="preserve"> </w:t>
       </w:r>
     </w:p>
     <w:p>
@@ -86,7 +126,7 @@
                     <pic:cNvPicPr/>
                   </pic:nvPicPr>
                   <pic:blipFill>
-                    <a:blip r:embed="rId5"/>
+                    <a:blip r:embed="rId6"/>
                     <a:stretch>
                       <a:fillRect/>
                     </a:stretch>
@@ -110,7 +150,39 @@
     <w:p/>
     <w:p>
       <w:r>
-        <w:t>Escribimos el comando npm Install nodemon -D descarga un modulo para desarrollar</w:t>
+        <w:t xml:space="preserve">Escribimos el comando </w:t>
+      </w:r>
+      <w:proofErr w:type="spellStart"/>
+      <w:r>
+        <w:t>npm</w:t>
+      </w:r>
+      <w:proofErr w:type="spellEnd"/>
+      <w:r>
+        <w:t xml:space="preserve"> </w:t>
+      </w:r>
+      <w:proofErr w:type="spellStart"/>
+      <w:r>
+        <w:t>Install</w:t>
+      </w:r>
+      <w:proofErr w:type="spellEnd"/>
+      <w:r>
+        <w:t xml:space="preserve"> </w:t>
+      </w:r>
+      <w:proofErr w:type="spellStart"/>
+      <w:r>
+        <w:t>nodemon</w:t>
+      </w:r>
+      <w:proofErr w:type="spellEnd"/>
+      <w:r>
+        <w:t xml:space="preserve"> -D descarga un </w:t>
+      </w:r>
+      <w:proofErr w:type="spellStart"/>
+      <w:r>
+        <w:t>modulo</w:t>
+      </w:r>
+      <w:proofErr w:type="spellEnd"/>
+      <w:r>
+        <w:t xml:space="preserve"> para desarrollar</w:t>
       </w:r>
       <w:r>
         <w:t xml:space="preserve"> el cual se encarga de</w:t>
@@ -134,8 +206,21 @@
         <w:t xml:space="preserve"> aplicación de Node.js cada vez que detecta cambios en el código</w:t>
       </w:r>
       <w:r>
-        <w:t>, esto evita que tenga que detener el servicio cada ves haga un cambio en mi codigo</w:t>
-      </w:r>
+        <w:t xml:space="preserve">, esto evita que tenga que detener el servicio cada </w:t>
+      </w:r>
+      <w:proofErr w:type="spellStart"/>
+      <w:r>
+        <w:t>ves</w:t>
+      </w:r>
+      <w:proofErr w:type="spellEnd"/>
+      <w:r>
+        <w:t xml:space="preserve"> haga un cambio en mi </w:t>
+      </w:r>
+      <w:proofErr w:type="spellStart"/>
+      <w:r>
+        <w:t>codigo</w:t>
+      </w:r>
+      <w:proofErr w:type="spellEnd"/>
     </w:p>
     <w:p>
       <w:r>
@@ -158,7 +243,7 @@
                     <pic:cNvPicPr/>
                   </pic:nvPicPr>
                   <pic:blipFill>
-                    <a:blip r:embed="rId6"/>
+                    <a:blip r:embed="rId7"/>
                     <a:stretch>
                       <a:fillRect/>
                     </a:stretch>
@@ -182,7 +267,15 @@
     <w:p/>
     <w:p>
       <w:r>
-        <w:t>Cree una nueva caparte llamada src, es donde voy apilar todo mi código</w:t>
+        <w:t xml:space="preserve">Cree una nueva caparte llamada </w:t>
+      </w:r>
+      <w:proofErr w:type="spellStart"/>
+      <w:r>
+        <w:t>src</w:t>
+      </w:r>
+      <w:proofErr w:type="spellEnd"/>
+      <w:r>
+        <w:t>, es donde voy apilar todo mi código</w:t>
       </w:r>
     </w:p>
     <w:p>
@@ -206,7 +299,7 @@
                     <pic:cNvPicPr/>
                   </pic:nvPicPr>
                   <pic:blipFill>
-                    <a:blip r:embed="rId7"/>
+                    <a:blip r:embed="rId8"/>
                     <a:stretch>
                       <a:fillRect/>
                     </a:stretch>
@@ -232,8 +325,29 @@
     <w:p>
       <w:r>
         <w:lastRenderedPageBreak/>
-        <w:t>Instalamos express, que es el frameworks que me va permitir desarrollar el backend</w:t>
-      </w:r>
+        <w:t xml:space="preserve">Instalamos </w:t>
+      </w:r>
+      <w:proofErr w:type="spellStart"/>
+      <w:r>
+        <w:t>express</w:t>
+      </w:r>
+      <w:proofErr w:type="spellEnd"/>
+      <w:r>
+        <w:t xml:space="preserve">, que es el </w:t>
+      </w:r>
+      <w:proofErr w:type="spellStart"/>
+      <w:r>
+        <w:t>frameworks</w:t>
+      </w:r>
+      <w:proofErr w:type="spellEnd"/>
+      <w:r>
+        <w:t xml:space="preserve"> que me va permitir desarrollar el </w:t>
+      </w:r>
+      <w:proofErr w:type="spellStart"/>
+      <w:r>
+        <w:t>backend</w:t>
+      </w:r>
+      <w:proofErr w:type="spellEnd"/>
     </w:p>
     <w:p>
       <w:r>
@@ -256,7 +370,7 @@
                     <pic:cNvPicPr/>
                   </pic:nvPicPr>
                   <pic:blipFill>
-                    <a:blip r:embed="rId8"/>
+                    <a:blip r:embed="rId9"/>
                     <a:stretch>
                       <a:fillRect/>
                     </a:stretch>
@@ -304,7 +418,7 @@
                     <pic:cNvPicPr/>
                   </pic:nvPicPr>
                   <pic:blipFill>
-                    <a:blip r:embed="rId9"/>
+                    <a:blip r:embed="rId10"/>
                     <a:stretch>
                       <a:fillRect/>
                     </a:stretch>
@@ -329,7 +443,15 @@
     <w:p/>
     <w:p>
       <w:r>
-        <w:t>Instalamos sequelize porque este es un ORM el cual es un intermediario entre el desarrollador y la base de datos, evitando que este tenga que preocuparse</w:t>
+        <w:t xml:space="preserve">Instalamos </w:t>
+      </w:r>
+      <w:proofErr w:type="spellStart"/>
+      <w:r>
+        <w:t>sequelize</w:t>
+      </w:r>
+      <w:proofErr w:type="spellEnd"/>
+      <w:r>
+        <w:t xml:space="preserve"> porque este es un ORM el cual es un intermediario entre el desarrollador y la base de datos, evitando que este tenga que preocuparse</w:t>
       </w:r>
       <w:r>
         <w:t xml:space="preserve"> por</w:t>
@@ -365,7 +487,7 @@
                     <pic:cNvPicPr/>
                   </pic:nvPicPr>
                   <pic:blipFill>
-                    <a:blip r:embed="rId10"/>
+                    <a:blip r:embed="rId11"/>
                     <a:stretch>
                       <a:fillRect/>
                     </a:stretch>
@@ -423,7 +545,7 @@
                     <pic:cNvPicPr/>
                   </pic:nvPicPr>
                   <pic:blipFill>
-                    <a:blip r:embed="rId11"/>
+                    <a:blip r:embed="rId12"/>
                     <a:stretch>
                       <a:fillRect/>
                     </a:stretch>
@@ -447,8 +569,13 @@
     <w:p/>
     <w:p>
       <w:r>
-        <w:t>Hacemos un commit</w:t>
-      </w:r>
+        <w:t xml:space="preserve">Hacemos un </w:t>
+      </w:r>
+      <w:proofErr w:type="spellStart"/>
+      <w:r>
+        <w:t>commit</w:t>
+      </w:r>
+      <w:proofErr w:type="spellEnd"/>
     </w:p>
     <w:p>
       <w:r>
@@ -471,7 +598,7 @@
                     <pic:cNvPicPr/>
                   </pic:nvPicPr>
                   <pic:blipFill>
-                    <a:blip r:embed="rId12"/>
+                    <a:blip r:embed="rId13"/>
                     <a:stretch>
                       <a:fillRect/>
                     </a:stretch>
@@ -519,7 +646,7 @@
                     <pic:cNvPicPr/>
                   </pic:nvPicPr>
                   <pic:blipFill>
-                    <a:blip r:embed="rId13"/>
+                    <a:blip r:embed="rId14"/>
                     <a:stretch>
                       <a:fillRect/>
                     </a:stretch>
@@ -576,7 +703,7 @@
                     <pic:cNvPicPr/>
                   </pic:nvPicPr>
                   <pic:blipFill>
-                    <a:blip r:embed="rId14"/>
+                    <a:blip r:embed="rId15"/>
                     <a:stretch>
                       <a:fillRect/>
                     </a:stretch>
@@ -624,7 +751,7 @@
                     <pic:cNvPicPr/>
                   </pic:nvPicPr>
                   <pic:blipFill>
-                    <a:blip r:embed="rId15"/>
+                    <a:blip r:embed="rId16"/>
                     <a:stretch>
                       <a:fillRect/>
                     </a:stretch>
@@ -672,7 +799,7 @@
                     <pic:cNvPicPr/>
                   </pic:nvPicPr>
                   <pic:blipFill>
-                    <a:blip r:embed="rId16"/>
+                    <a:blip r:embed="rId17"/>
                     <a:stretch>
                       <a:fillRect/>
                     </a:stretch>
@@ -696,7 +823,15 @@
     <w:p/>
     <w:p>
       <w:r>
-        <w:t>Me estaba olvidando de hacer un script que contiene la ruta donde esta el archivo app.js</w:t>
+        <w:t xml:space="preserve">Me estaba olvidando de hacer un script que contiene la ruta donde </w:t>
+      </w:r>
+      <w:proofErr w:type="spellStart"/>
+      <w:r>
+        <w:t>esta</w:t>
+      </w:r>
+      <w:proofErr w:type="spellEnd"/>
+      <w:r>
+        <w:t xml:space="preserve"> el archivo app.js</w:t>
       </w:r>
     </w:p>
     <w:p>
@@ -720,7 +855,7 @@
                     <pic:cNvPicPr/>
                   </pic:nvPicPr>
                   <pic:blipFill>
-                    <a:blip r:embed="rId17"/>
+                    <a:blip r:embed="rId18"/>
                     <a:stretch>
                       <a:fillRect/>
                     </a:stretch>
@@ -750,7 +885,23 @@
         <w:t>er</w:t>
       </w:r>
       <w:r>
-        <w:t xml:space="preserve"> el Scripts el cual se llama start, con esto el sistema esta pendiente de los cambios que yo haga y me los actualiza en caliente</w:t>
+        <w:t xml:space="preserve"> el Scripts el cual se llama </w:t>
+      </w:r>
+      <w:proofErr w:type="spellStart"/>
+      <w:r>
+        <w:t>start</w:t>
+      </w:r>
+      <w:proofErr w:type="spellEnd"/>
+      <w:r>
+        <w:t xml:space="preserve">, con esto el sistema </w:t>
+      </w:r>
+      <w:proofErr w:type="spellStart"/>
+      <w:r>
+        <w:t>esta</w:t>
+      </w:r>
+      <w:proofErr w:type="spellEnd"/>
+      <w:r>
+        <w:t xml:space="preserve"> pendiente de los cambios que yo haga y me los actualiza en caliente</w:t>
       </w:r>
       <w:r>
         <w:t>, evitando de que este bajando y subiendo el servicio a cada rato</w:t>
@@ -780,7 +931,7 @@
                     <pic:cNvPicPr/>
                   </pic:nvPicPr>
                   <pic:blipFill>
-                    <a:blip r:embed="rId18"/>
+                    <a:blip r:embed="rId19"/>
                     <a:stretch>
                       <a:fillRect/>
                     </a:stretch>
@@ -829,7 +980,7 @@
                     <pic:cNvPicPr/>
                   </pic:nvPicPr>
                   <pic:blipFill>
-                    <a:blip r:embed="rId19"/>
+                    <a:blip r:embed="rId20"/>
                     <a:stretch>
                       <a:fillRect/>
                     </a:stretch>
@@ -882,7 +1033,7 @@
                     <pic:cNvPicPr/>
                   </pic:nvPicPr>
                   <pic:blipFill>
-                    <a:blip r:embed="rId20"/>
+                    <a:blip r:embed="rId21"/>
                     <a:stretch>
                       <a:fillRect/>
                     </a:stretch>
@@ -907,8 +1058,13 @@
     <w:p/>
     <w:p>
       <w:r>
-        <w:t>Hacemos un commit</w:t>
-      </w:r>
+        <w:t xml:space="preserve">Hacemos un </w:t>
+      </w:r>
+      <w:proofErr w:type="spellStart"/>
+      <w:r>
+        <w:t>commit</w:t>
+      </w:r>
+      <w:proofErr w:type="spellEnd"/>
     </w:p>
     <w:p>
       <w:r>
@@ -931,7 +1087,7 @@
                     <pic:cNvPicPr/>
                   </pic:nvPicPr>
                   <pic:blipFill>
-                    <a:blip r:embed="rId21"/>
+                    <a:blip r:embed="rId22"/>
                     <a:stretch>
                       <a:fillRect/>
                     </a:stretch>
@@ -979,7 +1135,7 @@
                     <pic:cNvPicPr/>
                   </pic:nvPicPr>
                   <pic:blipFill>
-                    <a:blip r:embed="rId22"/>
+                    <a:blip r:embed="rId23"/>
                     <a:stretch>
                       <a:fillRect/>
                     </a:stretch>
@@ -1003,7 +1159,15 @@
     <w:p/>
     <w:p>
       <w:r>
-        <w:t>Evidenciamos los commit que tenemos hasta el momento de nuestro proyecto</w:t>
+        <w:t xml:space="preserve">Evidenciamos los </w:t>
+      </w:r>
+      <w:proofErr w:type="spellStart"/>
+      <w:r>
+        <w:t>commit</w:t>
+      </w:r>
+      <w:proofErr w:type="spellEnd"/>
+      <w:r>
+        <w:t xml:space="preserve"> que tenemos hasta el momento de nuestro proyecto</w:t>
       </w:r>
     </w:p>
     <w:p>
@@ -1027,7 +1191,7 @@
                     <pic:cNvPicPr/>
                   </pic:nvPicPr>
                   <pic:blipFill>
-                    <a:blip r:embed="rId23"/>
+                    <a:blip r:embed="rId24"/>
                     <a:stretch>
                       <a:fillRect/>
                     </a:stretch>
@@ -1065,7 +1229,15 @@
     <w:p>
       <w:r>
         <w:lastRenderedPageBreak/>
-        <w:t>Creamos una carpeta dentro de la carpeta src la cual se llama rutas</w:t>
+        <w:t xml:space="preserve">Creamos una carpeta dentro de la carpeta </w:t>
+      </w:r>
+      <w:proofErr w:type="spellStart"/>
+      <w:r>
+        <w:t>src</w:t>
+      </w:r>
+      <w:proofErr w:type="spellEnd"/>
+      <w:r>
+        <w:t xml:space="preserve"> la cual se llama rutas</w:t>
       </w:r>
       <w:r>
         <w:t>, y dentro de ruta un archivo llamado mascotasRouter.js</w:t>
@@ -1101,7 +1273,7 @@
                     <pic:cNvPicPr/>
                   </pic:nvPicPr>
                   <pic:blipFill>
-                    <a:blip r:embed="rId24"/>
+                    <a:blip r:embed="rId25"/>
                     <a:stretch>
                       <a:fillRect/>
                     </a:stretch>
@@ -1150,7 +1322,7 @@
                     <pic:cNvPicPr/>
                   </pic:nvPicPr>
                   <pic:blipFill>
-                    <a:blip r:embed="rId25"/>
+                    <a:blip r:embed="rId26"/>
                     <a:stretch>
                       <a:fillRect/>
                     </a:stretch>
@@ -1174,7 +1346,15 @@
     <w:p/>
     <w:p>
       <w:r>
-        <w:t xml:space="preserve">E importamos routerMascota en el archivo app.js </w:t>
+        <w:t xml:space="preserve">E importamos </w:t>
+      </w:r>
+      <w:proofErr w:type="spellStart"/>
+      <w:r>
+        <w:t>routerMascota</w:t>
+      </w:r>
+      <w:proofErr w:type="spellEnd"/>
+      <w:r>
+        <w:t xml:space="preserve"> en el archivo app.js </w:t>
       </w:r>
     </w:p>
     <w:p>
@@ -1198,7 +1378,7 @@
                     <pic:cNvPicPr/>
                   </pic:nvPicPr>
                   <pic:blipFill>
-                    <a:blip r:embed="rId26"/>
+                    <a:blip r:embed="rId27"/>
                     <a:stretch>
                       <a:fillRect/>
                     </a:stretch>
@@ -1238,7 +1418,68 @@
     <w:p>
       <w:r>
         <w:lastRenderedPageBreak/>
-        <w:t>Dentro de src se creo una carpeta que sellama database, y dentro de database un archivo que se llama conexión.js, donde instanciamos db la cual contiene el nombre del la base de datos, el usuario y la contraseña. También se especifica</w:t>
+        <w:t xml:space="preserve">Dentro de </w:t>
+      </w:r>
+      <w:proofErr w:type="spellStart"/>
+      <w:r>
+        <w:t>src</w:t>
+      </w:r>
+      <w:proofErr w:type="spellEnd"/>
+      <w:r>
+        <w:t xml:space="preserve"> se </w:t>
+      </w:r>
+      <w:proofErr w:type="spellStart"/>
+      <w:r>
+        <w:t>creo</w:t>
+      </w:r>
+      <w:proofErr w:type="spellEnd"/>
+      <w:r>
+        <w:t xml:space="preserve"> una carpeta que </w:t>
+      </w:r>
+      <w:proofErr w:type="spellStart"/>
+      <w:r>
+        <w:t>sellama</w:t>
+      </w:r>
+      <w:proofErr w:type="spellEnd"/>
+      <w:r>
+        <w:t xml:space="preserve"> </w:t>
+      </w:r>
+      <w:proofErr w:type="spellStart"/>
+      <w:r>
+        <w:t>database</w:t>
+      </w:r>
+      <w:proofErr w:type="spellEnd"/>
+      <w:r>
+        <w:t xml:space="preserve">, y dentro de </w:t>
+      </w:r>
+      <w:proofErr w:type="spellStart"/>
+      <w:r>
+        <w:t>database</w:t>
+      </w:r>
+      <w:proofErr w:type="spellEnd"/>
+      <w:r>
+        <w:t xml:space="preserve"> un archivo que se llama conexión.js, donde instanciamos </w:t>
+      </w:r>
+      <w:proofErr w:type="spellStart"/>
+      <w:r>
+        <w:t>db</w:t>
+      </w:r>
+      <w:proofErr w:type="spellEnd"/>
+      <w:r>
+        <w:t xml:space="preserve"> la cual contiene el nombre </w:t>
+      </w:r>
+      <w:proofErr w:type="spellStart"/>
+      <w:proofErr w:type="gramStart"/>
+      <w:r>
+        <w:t>del</w:t>
+      </w:r>
+      <w:proofErr w:type="spellEnd"/>
+      <w:r>
+        <w:t xml:space="preserve"> la base</w:t>
+      </w:r>
+      <w:proofErr w:type="gramEnd"/>
+      <w:r>
+        <w:t xml:space="preserve"> de datos, el usuario y la contraseña. También se especifica</w:t>
       </w:r>
       <w:r>
         <w:t xml:space="preserve"> que </w:t>
@@ -1253,8 +1494,13 @@
         <w:t xml:space="preserve"> y que la base datos </w:t>
       </w:r>
       <w:r>
-        <w:t>está alojada en el mismo servidor donde se ejecuta la aplicación..</w:t>
-      </w:r>
+        <w:t xml:space="preserve">está alojada en el mismo servidor donde se ejecuta la </w:t>
+      </w:r>
+      <w:proofErr w:type="gramStart"/>
+      <w:r>
+        <w:t>aplicación..</w:t>
+      </w:r>
+      <w:proofErr w:type="gramEnd"/>
     </w:p>
     <w:p>
       <w:r>
@@ -1277,7 +1523,7 @@
                     <pic:cNvPicPr/>
                   </pic:nvPicPr>
                   <pic:blipFill>
-                    <a:blip r:embed="rId27"/>
+                    <a:blip r:embed="rId28"/>
                     <a:stretch>
                       <a:fillRect/>
                     </a:stretch>
@@ -1301,7 +1547,15 @@
     <w:p/>
     <w:p>
       <w:r>
-        <w:t>Se importa db desde el archivo app.js</w:t>
+        <w:t xml:space="preserve">Se importa </w:t>
+      </w:r>
+      <w:proofErr w:type="spellStart"/>
+      <w:r>
+        <w:t>db</w:t>
+      </w:r>
+      <w:proofErr w:type="spellEnd"/>
+      <w:r>
+        <w:t xml:space="preserve"> desde el archivo app.js</w:t>
       </w:r>
     </w:p>
     <w:p>
@@ -1325,7 +1579,7 @@
                     <pic:cNvPicPr/>
                   </pic:nvPicPr>
                   <pic:blipFill>
-                    <a:blip r:embed="rId28"/>
+                    <a:blip r:embed="rId29"/>
                     <a:stretch>
                       <a:fillRect/>
                     </a:stretch>
@@ -1359,9 +1613,30 @@
     <w:p/>
     <w:p/>
     <w:p>
+      <w:proofErr w:type="spellStart"/>
       <w:r>
         <w:lastRenderedPageBreak/>
-        <w:t>Dentron de src, se creo una carpeta llamada modelo, y dentro de modelo un archivo llamado mascotaModelo.js</w:t>
+        <w:t>Dentron</w:t>
+      </w:r>
+      <w:proofErr w:type="spellEnd"/>
+      <w:r>
+        <w:t xml:space="preserve"> de </w:t>
+      </w:r>
+      <w:proofErr w:type="spellStart"/>
+      <w:r>
+        <w:t>src</w:t>
+      </w:r>
+      <w:proofErr w:type="spellEnd"/>
+      <w:r>
+        <w:t xml:space="preserve">, se </w:t>
+      </w:r>
+      <w:proofErr w:type="spellStart"/>
+      <w:r>
+        <w:t>creo</w:t>
+      </w:r>
+      <w:proofErr w:type="spellEnd"/>
+      <w:r>
+        <w:t xml:space="preserve"> una carpeta llamada modelo, y dentro de modelo un archivo llamado mascotaModelo.js</w:t>
       </w:r>
       <w:r>
         <w:t xml:space="preserve">.  en este archivo se </w:t>
@@ -1391,7 +1666,7 @@
                     <pic:cNvPicPr/>
                   </pic:nvPicPr>
                   <pic:blipFill>
-                    <a:blip r:embed="rId29"/>
+                    <a:blip r:embed="rId30"/>
                     <a:stretch>
                       <a:fillRect/>
                     </a:stretch>
@@ -1425,13 +1700,58 @@
     <w:p>
       <w:r>
         <w:lastRenderedPageBreak/>
-        <w:t>Dentro de src creamos otra carpeta que se llama controller, dentro de controller se creo el archivo mascota</w:t>
-      </w:r>
-      <w:r>
-        <w:t xml:space="preserve">sController.js. En este archico se define </w:t>
-      </w:r>
-      <w:r>
-        <w:t xml:space="preserve">crearMascota </w:t>
+        <w:t xml:space="preserve">Dentro de </w:t>
+      </w:r>
+      <w:proofErr w:type="spellStart"/>
+      <w:r>
+        <w:t>src</w:t>
+      </w:r>
+      <w:proofErr w:type="spellEnd"/>
+      <w:r>
+        <w:t xml:space="preserve"> creamos otra carpeta que se llama </w:t>
+      </w:r>
+      <w:proofErr w:type="spellStart"/>
+      <w:r>
+        <w:t>controller</w:t>
+      </w:r>
+      <w:proofErr w:type="spellEnd"/>
+      <w:r>
+        <w:t xml:space="preserve">, dentro de </w:t>
+      </w:r>
+      <w:proofErr w:type="spellStart"/>
+      <w:r>
+        <w:t>controller</w:t>
+      </w:r>
+      <w:proofErr w:type="spellEnd"/>
+      <w:r>
+        <w:t xml:space="preserve"> se </w:t>
+      </w:r>
+      <w:proofErr w:type="spellStart"/>
+      <w:r>
+        <w:t>creo</w:t>
+      </w:r>
+      <w:proofErr w:type="spellEnd"/>
+      <w:r>
+        <w:t xml:space="preserve"> el archivo mascota</w:t>
+      </w:r>
+      <w:r>
+        <w:t xml:space="preserve">sController.js. En este </w:t>
+      </w:r>
+      <w:proofErr w:type="spellStart"/>
+      <w:r>
+        <w:t>archico</w:t>
+      </w:r>
+      <w:proofErr w:type="spellEnd"/>
+      <w:r>
+        <w:t xml:space="preserve"> se define </w:t>
+      </w:r>
+      <w:proofErr w:type="spellStart"/>
+      <w:r>
+        <w:t>crearMascota</w:t>
+      </w:r>
+      <w:proofErr w:type="spellEnd"/>
+      <w:r>
+        <w:t xml:space="preserve"> </w:t>
       </w:r>
       <w:r>
         <w:t xml:space="preserve">el cual </w:t>
@@ -1464,7 +1784,7 @@
                     <pic:cNvPicPr/>
                   </pic:nvPicPr>
                   <pic:blipFill>
-                    <a:blip r:embed="rId30"/>
+                    <a:blip r:embed="rId31"/>
                     <a:stretch>
                       <a:fillRect/>
                     </a:stretch>
@@ -1488,7 +1808,15 @@
     <w:p/>
     <w:p>
       <w:r>
-        <w:t>Podemos visualizar que ya se creo la tabla en la base de datos</w:t>
+        <w:t xml:space="preserve">Podemos visualizar que ya se </w:t>
+      </w:r>
+      <w:proofErr w:type="spellStart"/>
+      <w:r>
+        <w:t>creo</w:t>
+      </w:r>
+      <w:proofErr w:type="spellEnd"/>
+      <w:r>
+        <w:t xml:space="preserve"> la tabla en la base de datos</w:t>
       </w:r>
       <w:r>
         <w:br/>
@@ -1513,7 +1841,7 @@
                     <pic:cNvPicPr/>
                   </pic:nvPicPr>
                   <pic:blipFill>
-                    <a:blip r:embed="rId31"/>
+                    <a:blip r:embed="rId32"/>
                     <a:stretch>
                       <a:fillRect/>
                     </a:stretch>
@@ -1572,7 +1900,7 @@
                     <pic:cNvPicPr/>
                   </pic:nvPicPr>
                   <pic:blipFill>
-                    <a:blip r:embed="rId32"/>
+                    <a:blip r:embed="rId33"/>
                     <a:stretch>
                       <a:fillRect/>
                     </a:stretch>
@@ -1620,7 +1948,7 @@
                     <pic:cNvPicPr/>
                   </pic:nvPicPr>
                   <pic:blipFill>
-                    <a:blip r:embed="rId33"/>
+                    <a:blip r:embed="rId34"/>
                     <a:stretch>
                       <a:fillRect/>
                     </a:stretch>
@@ -1664,7 +1992,7 @@
                     <pic:cNvPicPr/>
                   </pic:nvPicPr>
                   <pic:blipFill>
-                    <a:blip r:embed="rId34"/>
+                    <a:blip r:embed="rId35"/>
                     <a:stretch>
                       <a:fillRect/>
                     </a:stretch>
@@ -1707,7 +2035,7 @@
                     <pic:cNvPicPr/>
                   </pic:nvPicPr>
                   <pic:blipFill>
-                    <a:blip r:embed="rId35"/>
+                    <a:blip r:embed="rId36"/>
                     <a:stretch>
                       <a:fillRect/>
                     </a:stretch>
@@ -1755,7 +2083,7 @@
                     <pic:cNvPicPr/>
                   </pic:nvPicPr>
                   <pic:blipFill>
-                    <a:blip r:embed="rId36"/>
+                    <a:blip r:embed="rId37"/>
                     <a:stretch>
                       <a:fillRect/>
                     </a:stretch>
@@ -1780,8 +2108,13 @@
     <w:p/>
     <w:p>
       <w:r>
-        <w:t>Hacemos un commit</w:t>
-      </w:r>
+        <w:t xml:space="preserve">Hacemos un </w:t>
+      </w:r>
+      <w:proofErr w:type="spellStart"/>
+      <w:r>
+        <w:t>commit</w:t>
+      </w:r>
+      <w:proofErr w:type="spellEnd"/>
     </w:p>
     <w:p>
       <w:r>
@@ -1804,7 +2137,7 @@
                     <pic:cNvPicPr/>
                   </pic:nvPicPr>
                   <pic:blipFill>
-                    <a:blip r:embed="rId37"/>
+                    <a:blip r:embed="rId38"/>
                     <a:stretch>
                       <a:fillRect/>
                     </a:stretch>
@@ -1864,7 +2197,7 @@
                     <pic:cNvPicPr/>
                   </pic:nvPicPr>
                   <pic:blipFill>
-                    <a:blip r:embed="rId38"/>
+                    <a:blip r:embed="rId39"/>
                     <a:stretch>
                       <a:fillRect/>
                     </a:stretch>
@@ -1889,7 +2222,15 @@
     <w:p/>
     <w:p>
       <w:r>
-        <w:t>Se evidencia los commit que se lleva hasta el momento</w:t>
+        <w:t xml:space="preserve">Se evidencia los </w:t>
+      </w:r>
+      <w:proofErr w:type="spellStart"/>
+      <w:r>
+        <w:t>commit</w:t>
+      </w:r>
+      <w:proofErr w:type="spellEnd"/>
+      <w:r>
+        <w:t xml:space="preserve"> que se lleva hasta el momento</w:t>
       </w:r>
     </w:p>
     <w:p>
@@ -1913,7 +2254,7 @@
                     <pic:cNvPicPr/>
                   </pic:nvPicPr>
                   <pic:blipFill>
-                    <a:blip r:embed="rId39"/>
+                    <a:blip r:embed="rId40"/>
                     <a:stretch>
                       <a:fillRect/>
                     </a:stretch>
@@ -1942,12 +2283,25 @@
       <w:r>
         <w:t xml:space="preserve"> una rama llamada </w:t>
       </w:r>
-      <w:r>
-        <w:t>buscarTodo, para desarrollar en esa rama la función buscarTodo</w:t>
-      </w:r>
-    </w:p>
-    <w:p>
-      <w:r>
+      <w:proofErr w:type="spellStart"/>
+      <w:r>
+        <w:t>buscarTodo</w:t>
+      </w:r>
+      <w:proofErr w:type="spellEnd"/>
+      <w:r>
+        <w:t xml:space="preserve">, para desarrollar en esa rama la función </w:t>
+      </w:r>
+      <w:proofErr w:type="spellStart"/>
+      <w:r>
+        <w:t>buscarTodo</w:t>
+      </w:r>
+      <w:proofErr w:type="spellEnd"/>
+    </w:p>
+    <w:p>
+      <w:r>
+        <w:rPr>
+          <w:noProof/>
+        </w:rPr>
         <w:drawing>
           <wp:inline distT="0" distB="0" distL="0" distR="0" wp14:anchorId="3133CB45" wp14:editId="01F6D3A1">
             <wp:extent cx="5612130" cy="744220"/>
@@ -1964,7 +2318,7 @@
                     <pic:cNvPicPr/>
                   </pic:nvPicPr>
                   <pic:blipFill>
-                    <a:blip r:embed="rId40"/>
+                    <a:blip r:embed="rId41"/>
                     <a:stretch>
                       <a:fillRect/>
                     </a:stretch>
@@ -1991,11 +2345,19 @@
         <w:t>En el archivo mascotasRouter</w:t>
       </w:r>
       <w:r>
-        <w:t>.js codificamos la ruta buscarMascotas</w:t>
-      </w:r>
-    </w:p>
-    <w:p>
-      <w:r>
+        <w:t xml:space="preserve">.js codificamos la ruta </w:t>
+      </w:r>
+      <w:proofErr w:type="spellStart"/>
+      <w:r>
+        <w:t>buscarMascotas</w:t>
+      </w:r>
+      <w:proofErr w:type="spellEnd"/>
+    </w:p>
+    <w:p>
+      <w:r>
+        <w:rPr>
+          <w:noProof/>
+        </w:rPr>
         <w:drawing>
           <wp:inline distT="0" distB="0" distL="0" distR="0" wp14:anchorId="2AE24687" wp14:editId="303A637E">
             <wp:extent cx="5612130" cy="1883410"/>
@@ -2012,7 +2374,7 @@
                     <pic:cNvPicPr/>
                   </pic:nvPicPr>
                   <pic:blipFill>
-                    <a:blip r:embed="rId41"/>
+                    <a:blip r:embed="rId42"/>
                     <a:stretch>
                       <a:fillRect/>
                     </a:stretch>
@@ -2044,6 +2406,9 @@
     </w:p>
     <w:p>
       <w:r>
+        <w:rPr>
+          <w:noProof/>
+        </w:rPr>
         <w:drawing>
           <wp:inline distT="0" distB="0" distL="0" distR="0" wp14:anchorId="3952595B" wp14:editId="5F781563">
             <wp:extent cx="5612130" cy="2263775"/>
@@ -2060,7 +2425,7 @@
                     <pic:cNvPicPr/>
                   </pic:nvPicPr>
                   <pic:blipFill>
-                    <a:blip r:embed="rId42"/>
+                    <a:blip r:embed="rId43"/>
                     <a:stretch>
                       <a:fillRect/>
                     </a:stretch>
@@ -2085,23 +2450,14 @@
     <w:p/>
     <w:p>
       <w:r>
-        <w:t>Se envió</w:t>
-      </w:r>
-      <w:r>
-        <w:t xml:space="preserve"> una solicitud mediante </w:t>
-      </w:r>
-      <w:r>
-        <w:t>GET</w:t>
-      </w:r>
-      <w:r>
-        <w:t xml:space="preserve"> para crear </w:t>
-      </w:r>
-      <w:r>
-        <w:t>buscar a todas las mascotas que existen en el momento</w:t>
-      </w:r>
-    </w:p>
-    <w:p>
-      <w:r>
+        <w:t>Se envió una solicitud mediante GET para crear buscar a todas las mascotas que existen en el momento</w:t>
+      </w:r>
+    </w:p>
+    <w:p>
+      <w:r>
+        <w:rPr>
+          <w:noProof/>
+        </w:rPr>
         <w:drawing>
           <wp:inline distT="0" distB="0" distL="0" distR="0" wp14:anchorId="318E3E2B" wp14:editId="2387E2C9">
             <wp:extent cx="5612130" cy="1130935"/>
@@ -2118,7 +2474,7 @@
                     <pic:cNvPicPr/>
                   </pic:nvPicPr>
                   <pic:blipFill>
-                    <a:blip r:embed="rId43"/>
+                    <a:blip r:embed="rId44"/>
                     <a:stretch>
                       <a:fillRect/>
                     </a:stretch>
@@ -2142,6 +2498,9 @@
     <w:p/>
     <w:p>
       <w:r>
+        <w:rPr>
+          <w:noProof/>
+        </w:rPr>
         <w:drawing>
           <wp:inline distT="0" distB="0" distL="0" distR="0" wp14:anchorId="41E58D93" wp14:editId="10FB0FDD">
             <wp:extent cx="5654040" cy="3322320"/>
@@ -2158,7 +2517,7 @@
                     <pic:cNvPicPr/>
                   </pic:nvPicPr>
                   <pic:blipFill>
-                    <a:blip r:embed="rId44"/>
+                    <a:blip r:embed="rId45"/>
                     <a:stretch>
                       <a:fillRect/>
                     </a:stretch>
@@ -2189,6 +2548,9 @@
     </w:p>
     <w:p>
       <w:r>
+        <w:rPr>
+          <w:noProof/>
+        </w:rPr>
         <w:drawing>
           <wp:inline distT="0" distB="0" distL="0" distR="0" wp14:anchorId="3BAF815A" wp14:editId="74EF8BB8">
             <wp:extent cx="5612130" cy="708660"/>
@@ -2205,7 +2567,7 @@
                     <pic:cNvPicPr/>
                   </pic:nvPicPr>
                   <pic:blipFill>
-                    <a:blip r:embed="rId45"/>
+                    <a:blip r:embed="rId46"/>
                     <a:stretch>
                       <a:fillRect/>
                     </a:stretch>
@@ -2229,11 +2591,35 @@
     <w:p/>
     <w:p>
       <w:r>
-        <w:t>Hice un merge de los cambios realizados en la rama diseno a la rama main</w:t>
-      </w:r>
-    </w:p>
-    <w:p>
-      <w:r>
+        <w:t xml:space="preserve">Hice un </w:t>
+      </w:r>
+      <w:proofErr w:type="spellStart"/>
+      <w:r>
+        <w:t>merge</w:t>
+      </w:r>
+      <w:proofErr w:type="spellEnd"/>
+      <w:r>
+        <w:t xml:space="preserve"> de los cambios realizados en la rama </w:t>
+      </w:r>
+      <w:proofErr w:type="spellStart"/>
+      <w:r>
+        <w:t>diseno</w:t>
+      </w:r>
+      <w:proofErr w:type="spellEnd"/>
+      <w:r>
+        <w:t xml:space="preserve"> a la rama </w:t>
+      </w:r>
+      <w:proofErr w:type="spellStart"/>
+      <w:r>
+        <w:t>main</w:t>
+      </w:r>
+      <w:proofErr w:type="spellEnd"/>
+    </w:p>
+    <w:p>
+      <w:r>
+        <w:rPr>
+          <w:noProof/>
+        </w:rPr>
         <w:drawing>
           <wp:inline distT="0" distB="0" distL="0" distR="0" wp14:anchorId="574BACEE" wp14:editId="1CD1A666">
             <wp:extent cx="5612130" cy="533400"/>
@@ -2250,7 +2636,7 @@
                     <pic:cNvPicPr/>
                   </pic:nvPicPr>
                   <pic:blipFill>
-                    <a:blip r:embed="rId46"/>
+                    <a:blip r:embed="rId47"/>
                     <a:stretch>
                       <a:fillRect/>
                     </a:stretch>
@@ -2279,21 +2665,20 @@
       <w:r>
         <w:t xml:space="preserve"> una rama llamada </w:t>
       </w:r>
-      <w:r>
-        <w:t>buscar</w:t>
-      </w:r>
-      <w:r>
-        <w:t>Id</w:t>
-      </w:r>
-      <w:r>
-        <w:t>, para desarrollar en esa rama la función buscar</w:t>
-      </w:r>
-      <w:r>
-        <w:t xml:space="preserve"> por id</w:t>
-      </w:r>
-    </w:p>
-    <w:p>
-      <w:r>
+      <w:proofErr w:type="spellStart"/>
+      <w:r>
+        <w:t>buscarId</w:t>
+      </w:r>
+      <w:proofErr w:type="spellEnd"/>
+      <w:r>
+        <w:t>, para desarrollar en esa rama la función buscar por id</w:t>
+      </w:r>
+    </w:p>
+    <w:p>
+      <w:r>
+        <w:rPr>
+          <w:noProof/>
+        </w:rPr>
         <w:drawing>
           <wp:inline distT="0" distB="0" distL="0" distR="0" wp14:anchorId="505EAEDA" wp14:editId="22099324">
             <wp:extent cx="5612130" cy="472440"/>
@@ -2310,7 +2695,7 @@
                     <pic:cNvPicPr/>
                   </pic:nvPicPr>
                   <pic:blipFill>
-                    <a:blip r:embed="rId47"/>
+                    <a:blip r:embed="rId48"/>
                     <a:stretch>
                       <a:fillRect/>
                     </a:stretch>
@@ -2334,14 +2719,14 @@
     <w:p/>
     <w:p>
       <w:r>
-        <w:t xml:space="preserve">En el archivo mascotasRouter.js codificamos la ruta </w:t>
-      </w:r>
-      <w:r>
-        <w:t>buscar por id</w:t>
-      </w:r>
-    </w:p>
-    <w:p>
-      <w:r>
+        <w:t>En el archivo mascotasRouter.js codificamos la ruta buscar por id</w:t>
+      </w:r>
+    </w:p>
+    <w:p>
+      <w:r>
+        <w:rPr>
+          <w:noProof/>
+        </w:rPr>
         <w:drawing>
           <wp:inline distT="0" distB="0" distL="0" distR="0" wp14:anchorId="5F843765" wp14:editId="3011EC52">
             <wp:extent cx="5612130" cy="2762250"/>
@@ -2358,7 +2743,7 @@
                     <pic:cNvPicPr/>
                   </pic:nvPicPr>
                   <pic:blipFill>
-                    <a:blip r:embed="rId48"/>
+                    <a:blip r:embed="rId49"/>
                     <a:stretch>
                       <a:fillRect/>
                     </a:stretch>
@@ -2397,15 +2782,12 @@
     <w:p>
       <w:r>
         <w:lastRenderedPageBreak/>
-        <w:t>Se procedió a codificar la funcionalidad buscar mascota</w:t>
-      </w:r>
-      <w:r>
-        <w:t xml:space="preserve"> por id</w:t>
-      </w:r>
-      <w:r>
-        <w:t xml:space="preserve"> dentro del archivo pertinente el cual es mascotasController.js</w:t>
-      </w:r>
-      <w:r>
+        <w:t>Se procedió a codificar la funcionalidad buscar mascota por id dentro del archivo pertinente el cual es mascotasController.js</w:t>
+      </w:r>
+      <w:r>
+        <w:rPr>
+          <w:noProof/>
+        </w:rPr>
         <w:drawing>
           <wp:inline distT="0" distB="0" distL="0" distR="0" wp14:anchorId="4D697CC4" wp14:editId="3AB549DA">
             <wp:extent cx="5612130" cy="2567940"/>
@@ -2422,7 +2804,7 @@
                     <pic:cNvPicPr/>
                   </pic:nvPicPr>
                   <pic:blipFill>
-                    <a:blip r:embed="rId49"/>
+                    <a:blip r:embed="rId50"/>
                     <a:stretch>
                       <a:fillRect/>
                     </a:stretch>
@@ -2447,14 +2829,14 @@
     <w:p/>
     <w:p>
       <w:r>
-        <w:t xml:space="preserve">Se envió una solicitud mediante GET para buscar </w:t>
-      </w:r>
-      <w:r>
-        <w:t>mascota por id</w:t>
-      </w:r>
-    </w:p>
-    <w:p>
-      <w:r>
+        <w:t>Se envió una solicitud mediante GET para buscar mascota por id</w:t>
+      </w:r>
+    </w:p>
+    <w:p>
+      <w:r>
+        <w:rPr>
+          <w:noProof/>
+        </w:rPr>
         <w:drawing>
           <wp:inline distT="0" distB="0" distL="0" distR="0" wp14:anchorId="2A16A4EF" wp14:editId="2B01A429">
             <wp:extent cx="5612130" cy="1982470"/>
@@ -2471,7 +2853,7 @@
                     <pic:cNvPicPr/>
                   </pic:nvPicPr>
                   <pic:blipFill>
-                    <a:blip r:embed="rId50"/>
+                    <a:blip r:embed="rId51"/>
                     <a:stretch>
                       <a:fillRect/>
                     </a:stretch>
@@ -2494,6 +2876,9 @@
     </w:p>
     <w:p>
       <w:r>
+        <w:rPr>
+          <w:noProof/>
+        </w:rPr>
         <w:lastRenderedPageBreak/>
         <w:drawing>
           <wp:inline distT="0" distB="0" distL="0" distR="0" wp14:anchorId="4B81AD96" wp14:editId="424DB872">
@@ -2511,7 +2896,7 @@
                     <pic:cNvPicPr/>
                   </pic:nvPicPr>
                   <pic:blipFill>
-                    <a:blip r:embed="rId51"/>
+                    <a:blip r:embed="rId52"/>
                     <a:stretch>
                       <a:fillRect/>
                     </a:stretch>
@@ -2535,11 +2920,19 @@
     <w:p/>
     <w:p>
       <w:r>
-        <w:t>Hacemos un commit</w:t>
-      </w:r>
-    </w:p>
-    <w:p>
-      <w:r>
+        <w:t xml:space="preserve">Hacemos un </w:t>
+      </w:r>
+      <w:proofErr w:type="spellStart"/>
+      <w:r>
+        <w:t>commit</w:t>
+      </w:r>
+      <w:proofErr w:type="spellEnd"/>
+    </w:p>
+    <w:p>
+      <w:r>
+        <w:rPr>
+          <w:noProof/>
+        </w:rPr>
         <w:drawing>
           <wp:inline distT="0" distB="0" distL="0" distR="0" wp14:anchorId="45EBFA36" wp14:editId="7E7F95FF">
             <wp:extent cx="5612130" cy="724535"/>
@@ -2556,7 +2949,7 @@
                     <pic:cNvPicPr/>
                   </pic:nvPicPr>
                   <pic:blipFill>
-                    <a:blip r:embed="rId52"/>
+                    <a:blip r:embed="rId53"/>
                     <a:stretch>
                       <a:fillRect/>
                     </a:stretch>
@@ -2585,6 +2978,9 @@
     </w:p>
     <w:p>
       <w:r>
+        <w:rPr>
+          <w:noProof/>
+        </w:rPr>
         <w:drawing>
           <wp:inline distT="0" distB="0" distL="0" distR="0" wp14:anchorId="65AC335D" wp14:editId="44FCBCEE">
             <wp:extent cx="5612130" cy="1907540"/>
@@ -2601,7 +2997,7 @@
                     <pic:cNvPicPr/>
                   </pic:nvPicPr>
                   <pic:blipFill>
-                    <a:blip r:embed="rId53"/>
+                    <a:blip r:embed="rId54"/>
                     <a:stretch>
                       <a:fillRect/>
                     </a:stretch>
@@ -2627,14 +3023,14 @@
     <w:p>
       <w:r>
         <w:lastRenderedPageBreak/>
-        <w:t xml:space="preserve">En el archivo mascotasRouter.js codificamos la ruta </w:t>
-      </w:r>
-      <w:r>
-        <w:t>actualizar</w:t>
-      </w:r>
-    </w:p>
-    <w:p>
-      <w:r>
+        <w:t>En el archivo mascotasRouter.js codificamos la ruta actualizar</w:t>
+      </w:r>
+    </w:p>
+    <w:p>
+      <w:r>
+        <w:rPr>
+          <w:noProof/>
+        </w:rPr>
         <w:drawing>
           <wp:inline distT="0" distB="0" distL="0" distR="0" wp14:anchorId="05DB44E1" wp14:editId="57AC8A61">
             <wp:extent cx="5612130" cy="2480945"/>
@@ -2651,7 +3047,7 @@
                     <pic:cNvPicPr/>
                   </pic:nvPicPr>
                   <pic:blipFill>
-                    <a:blip r:embed="rId54"/>
+                    <a:blip r:embed="rId55"/>
                     <a:stretch>
                       <a:fillRect/>
                     </a:stretch>
@@ -2675,10 +3071,7 @@
     <w:p/>
     <w:p>
       <w:r>
-        <w:t xml:space="preserve">Se procedió a codificar la funcionalidad </w:t>
-      </w:r>
-      <w:r>
-        <w:t>actuali</w:t>
+        <w:t>Se procedió a codificar la funcionalidad actuali</w:t>
       </w:r>
       <w:r>
         <w:t xml:space="preserve">zar </w:t>
@@ -2689,6 +3082,9 @@
     </w:p>
     <w:p>
       <w:r>
+        <w:rPr>
+          <w:noProof/>
+        </w:rPr>
         <w:drawing>
           <wp:inline distT="0" distB="0" distL="0" distR="0" wp14:anchorId="604A3B0A" wp14:editId="090BB7DC">
             <wp:extent cx="5612130" cy="3196590"/>
@@ -2705,7 +3101,7 @@
                     <pic:cNvPicPr/>
                   </pic:nvPicPr>
                   <pic:blipFill>
-                    <a:blip r:embed="rId55"/>
+                    <a:blip r:embed="rId56"/>
                     <a:stretch>
                       <a:fillRect/>
                     </a:stretch>
@@ -2740,23 +3136,14 @@
     <w:p>
       <w:r>
         <w:lastRenderedPageBreak/>
-        <w:t xml:space="preserve">Se envió una solicitud mediante </w:t>
-      </w:r>
-      <w:r>
-        <w:t>PUT</w:t>
-      </w:r>
-      <w:r>
-        <w:t xml:space="preserve"> para </w:t>
-      </w:r>
-      <w:r>
-        <w:t>actualizar</w:t>
-      </w:r>
-      <w:r>
-        <w:t xml:space="preserve"> mascota </w:t>
-      </w:r>
-    </w:p>
-    <w:p>
-      <w:r>
+        <w:t xml:space="preserve">Se envió una solicitud mediante PUT para actualizar mascota </w:t>
+      </w:r>
+    </w:p>
+    <w:p>
+      <w:r>
+        <w:rPr>
+          <w:noProof/>
+        </w:rPr>
         <w:drawing>
           <wp:inline distT="0" distB="0" distL="0" distR="0" wp14:anchorId="4E30A7FA" wp14:editId="0DF07E5E">
             <wp:extent cx="5612130" cy="3558540"/>
@@ -2773,7 +3160,7 @@
                     <pic:cNvPicPr/>
                   </pic:nvPicPr>
                   <pic:blipFill>
-                    <a:blip r:embed="rId56"/>
+                    <a:blip r:embed="rId57"/>
                     <a:stretch>
                       <a:fillRect/>
                     </a:stretch>
@@ -2797,6 +3184,9 @@
     <w:p/>
     <w:p>
       <w:r>
+        <w:rPr>
+          <w:noProof/>
+        </w:rPr>
         <w:drawing>
           <wp:inline distT="0" distB="0" distL="0" distR="0" wp14:anchorId="17C1ABBF" wp14:editId="4F55B99F">
             <wp:extent cx="5612130" cy="2156460"/>
@@ -2813,7 +3203,7 @@
                     <pic:cNvPicPr/>
                   </pic:nvPicPr>
                   <pic:blipFill>
-                    <a:blip r:embed="rId57"/>
+                    <a:blip r:embed="rId58"/>
                     <a:stretch>
                       <a:fillRect/>
                     </a:stretch>
@@ -2837,6 +3227,9 @@
     <w:p/>
     <w:p>
       <w:r>
+        <w:rPr>
+          <w:noProof/>
+        </w:rPr>
         <w:drawing>
           <wp:inline distT="0" distB="0" distL="0" distR="0" wp14:anchorId="5CDB2037" wp14:editId="579DE7EF">
             <wp:extent cx="5612130" cy="1480185"/>
@@ -2853,7 +3246,7 @@
                     <pic:cNvPicPr/>
                   </pic:nvPicPr>
                   <pic:blipFill>
-                    <a:blip r:embed="rId58"/>
+                    <a:blip r:embed="rId59"/>
                     <a:stretch>
                       <a:fillRect/>
                     </a:stretch>
@@ -2880,11 +3273,19 @@
     <w:p>
       <w:r>
         <w:lastRenderedPageBreak/>
-        <w:t>Hice un commit</w:t>
-      </w:r>
-    </w:p>
-    <w:p>
-      <w:r>
+        <w:t xml:space="preserve">Hice un </w:t>
+      </w:r>
+      <w:proofErr w:type="spellStart"/>
+      <w:r>
+        <w:t>commit</w:t>
+      </w:r>
+      <w:proofErr w:type="spellEnd"/>
+    </w:p>
+    <w:p>
+      <w:r>
+        <w:rPr>
+          <w:noProof/>
+        </w:rPr>
         <w:drawing>
           <wp:inline distT="0" distB="0" distL="0" distR="0" wp14:anchorId="40544DA5" wp14:editId="5C77B5EE">
             <wp:extent cx="5612130" cy="539115"/>
@@ -2901,7 +3302,7 @@
                     <pic:cNvPicPr/>
                   </pic:nvPicPr>
                   <pic:blipFill>
-                    <a:blip r:embed="rId59"/>
+                    <a:blip r:embed="rId60"/>
                     <a:stretch>
                       <a:fillRect/>
                     </a:stretch>
@@ -2925,14 +3326,14 @@
     <w:p/>
     <w:p>
       <w:r>
-        <w:t>En el archivo mascotasRouter.js codificamos la ruta</w:t>
-      </w:r>
-      <w:r>
-        <w:t xml:space="preserve"> eliminar mascota</w:t>
-      </w:r>
-    </w:p>
-    <w:p>
-      <w:r>
+        <w:t>En el archivo mascotasRouter.js codificamos la ruta eliminar mascota</w:t>
+      </w:r>
+    </w:p>
+    <w:p>
+      <w:r>
+        <w:rPr>
+          <w:noProof/>
+        </w:rPr>
         <w:drawing>
           <wp:inline distT="0" distB="0" distL="0" distR="0" wp14:anchorId="02EFFCFC" wp14:editId="313C1424">
             <wp:extent cx="5612130" cy="1981835"/>
@@ -2949,7 +3350,7 @@
                     <pic:cNvPicPr/>
                   </pic:nvPicPr>
                   <pic:blipFill>
-                    <a:blip r:embed="rId60"/>
+                    <a:blip r:embed="rId61"/>
                     <a:stretch>
                       <a:fillRect/>
                     </a:stretch>
@@ -2973,17 +3374,14 @@
     <w:p/>
     <w:p>
       <w:r>
-        <w:t xml:space="preserve">Se procedió a codificar la funcionalidad </w:t>
-      </w:r>
-      <w:r>
-        <w:t>eliminar</w:t>
-      </w:r>
-      <w:r>
-        <w:t xml:space="preserve"> mascota dentro del archivo pertinente el cual es mascotasController.js</w:t>
-      </w:r>
-    </w:p>
-    <w:p>
-      <w:r>
+        <w:t>Se procedió a codificar la funcionalidad eliminar mascota dentro del archivo pertinente el cual es mascotasController.js</w:t>
+      </w:r>
+    </w:p>
+    <w:p>
+      <w:r>
+        <w:rPr>
+          <w:noProof/>
+        </w:rPr>
         <w:drawing>
           <wp:inline distT="0" distB="0" distL="0" distR="0" wp14:anchorId="02337672" wp14:editId="1D683FBC">
             <wp:extent cx="5612130" cy="2474595"/>
@@ -3000,7 +3398,7 @@
                     <pic:cNvPicPr/>
                   </pic:nvPicPr>
                   <pic:blipFill>
-                    <a:blip r:embed="rId61"/>
+                    <a:blip r:embed="rId62"/>
                     <a:stretch>
                       <a:fillRect/>
                     </a:stretch>
@@ -3030,17 +3428,14 @@
         <w:t>DELETE</w:t>
       </w:r>
       <w:r>
-        <w:t xml:space="preserve"> para </w:t>
-      </w:r>
-      <w:r>
-        <w:t>eliminar</w:t>
-      </w:r>
-      <w:r>
-        <w:t xml:space="preserve"> mascota </w:t>
-      </w:r>
-    </w:p>
-    <w:p>
-      <w:r>
+        <w:t xml:space="preserve"> para eliminar mascota </w:t>
+      </w:r>
+    </w:p>
+    <w:p>
+      <w:r>
+        <w:rPr>
+          <w:noProof/>
+        </w:rPr>
         <w:drawing>
           <wp:inline distT="0" distB="0" distL="0" distR="0" wp14:anchorId="53A517F8" wp14:editId="403F8BE1">
             <wp:extent cx="5612130" cy="1657985"/>
@@ -3057,7 +3452,7 @@
                     <pic:cNvPicPr/>
                   </pic:nvPicPr>
                   <pic:blipFill>
-                    <a:blip r:embed="rId62"/>
+                    <a:blip r:embed="rId63"/>
                     <a:stretch>
                       <a:fillRect/>
                     </a:stretch>
@@ -3081,6 +3476,9 @@
     <w:p/>
     <w:p>
       <w:r>
+        <w:rPr>
+          <w:noProof/>
+        </w:rPr>
         <w:lastRenderedPageBreak/>
         <w:drawing>
           <wp:inline distT="0" distB="0" distL="0" distR="0" wp14:anchorId="755C4617" wp14:editId="02C9CE6F">
@@ -3098,7 +3496,7 @@
                     <pic:cNvPicPr/>
                   </pic:nvPicPr>
                   <pic:blipFill>
-                    <a:blip r:embed="rId63"/>
+                    <a:blip r:embed="rId64"/>
                     <a:stretch>
                       <a:fillRect/>
                     </a:stretch>
@@ -3127,6 +3525,9 @@
     </w:p>
     <w:p>
       <w:r>
+        <w:rPr>
+          <w:noProof/>
+        </w:rPr>
         <w:drawing>
           <wp:inline distT="0" distB="0" distL="0" distR="0" wp14:anchorId="541BE78C" wp14:editId="36297F9D">
             <wp:extent cx="5612130" cy="1779270"/>
@@ -3143,7 +3544,7 @@
                     <pic:cNvPicPr/>
                   </pic:nvPicPr>
                   <pic:blipFill>
-                    <a:blip r:embed="rId64"/>
+                    <a:blip r:embed="rId65"/>
                     <a:stretch>
                       <a:fillRect/>
                     </a:stretch>
@@ -3168,6 +3569,9 @@
     <w:p/>
     <w:p>
       <w:r>
+        <w:rPr>
+          <w:noProof/>
+        </w:rPr>
         <w:drawing>
           <wp:inline distT="0" distB="0" distL="0" distR="0" wp14:anchorId="2102054E" wp14:editId="6495E0EB">
             <wp:extent cx="5612130" cy="2404745"/>
@@ -3184,7 +3588,7 @@
                     <pic:cNvPicPr/>
                   </pic:nvPicPr>
                   <pic:blipFill>
-                    <a:blip r:embed="rId65"/>
+                    <a:blip r:embed="rId66"/>
                     <a:stretch>
                       <a:fillRect/>
                     </a:stretch>
@@ -3217,10 +3621,15 @@
     <w:p>
       <w:r>
         <w:lastRenderedPageBreak/>
-        <w:t xml:space="preserve">Dentro de la carpeta modelos se creo la carpeta modeloPesrona.js, </w:t>
-      </w:r>
-      <w:r>
-        <w:t xml:space="preserve">en este archivo se </w:t>
+        <w:t xml:space="preserve">Dentro de la carpeta modelos se </w:t>
+      </w:r>
+      <w:proofErr w:type="spellStart"/>
+      <w:r>
+        <w:t>creo</w:t>
+      </w:r>
+      <w:proofErr w:type="spellEnd"/>
+      <w:r>
+        <w:t xml:space="preserve"> la carpeta modeloPesrona.js, en este archivo se </w:t>
       </w:r>
       <w:r>
         <w:t xml:space="preserve">define una tabla </w:t>
@@ -3238,20 +3647,36 @@
         <w:t xml:space="preserve">, </w:t>
       </w:r>
       <w:r>
-        <w:t>la tabla tiene la siguientes columnas cedula</w:t>
+        <w:t xml:space="preserve">la tabla tiene </w:t>
+      </w:r>
+      <w:proofErr w:type="gramStart"/>
+      <w:r>
+        <w:t>la siguientes columnas</w:t>
+      </w:r>
+      <w:proofErr w:type="gramEnd"/>
+      <w:r>
+        <w:t xml:space="preserve"> cedula</w:t>
       </w:r>
       <w:r>
         <w:t xml:space="preserve">, nombre, </w:t>
       </w:r>
       <w:r>
-        <w:t>apellido y direccion</w:t>
-      </w:r>
+        <w:t xml:space="preserve">apellido y </w:t>
+      </w:r>
+      <w:proofErr w:type="spellStart"/>
+      <w:r>
+        <w:t>direccion</w:t>
+      </w:r>
+      <w:proofErr w:type="spellEnd"/>
       <w:r>
         <w:t>.</w:t>
       </w:r>
     </w:p>
     <w:p>
       <w:r>
+        <w:rPr>
+          <w:noProof/>
+        </w:rPr>
         <w:drawing>
           <wp:inline distT="0" distB="0" distL="0" distR="0" wp14:anchorId="6FD3A28A" wp14:editId="5AC41CAF">
             <wp:extent cx="5612130" cy="5580380"/>
@@ -3268,7 +3693,7 @@
                     <pic:cNvPicPr/>
                   </pic:nvPicPr>
                   <pic:blipFill>
-                    <a:blip r:embed="rId66"/>
+                    <a:blip r:embed="rId67"/>
                     <a:stretch>
                       <a:fillRect/>
                     </a:stretch>
@@ -3303,22 +3728,7 @@
     <w:p>
       <w:r>
         <w:lastRenderedPageBreak/>
-        <w:t>Dentro de la carpeta modelos se cre</w:t>
-      </w:r>
-      <w:r>
-        <w:t>a</w:t>
-      </w:r>
-      <w:r>
-        <w:t xml:space="preserve"> la carpeta </w:t>
-      </w:r>
-      <w:r>
-        <w:t>solicitarMascotaModelo</w:t>
-      </w:r>
-      <w:r>
-        <w:t xml:space="preserve">.js, en </w:t>
-      </w:r>
-      <w:r>
-        <w:t>e</w:t>
+        <w:t>Dentro de la carpeta modelos se crea la carpeta solicitarMascotaModelo.js, en e</w:t>
       </w:r>
       <w:r>
         <w:t>ste código</w:t>
@@ -3327,11 +3737,22 @@
         <w:t xml:space="preserve"> se</w:t>
       </w:r>
       <w:r>
-        <w:t xml:space="preserve"> define una tabla solicitarMascota que registra las solicitudes de adopción de mascotas, donde cada solicitud está relacionada con una persona (identificada por su cédula) y una mascota (identificada por su ID). Las relaciones de la tabla permiten que se asocie una solicitud con una persona y una mascota en la base de datos</w:t>
-      </w:r>
-    </w:p>
-    <w:p>
-      <w:r>
+        <w:t xml:space="preserve"> define una tabla </w:t>
+      </w:r>
+      <w:proofErr w:type="spellStart"/>
+      <w:r>
+        <w:t>solicitarMascota</w:t>
+      </w:r>
+      <w:proofErr w:type="spellEnd"/>
+      <w:r>
+        <w:t xml:space="preserve"> que registra las solicitudes de adopción de mascotas, donde cada solicitud está relacionada con una persona (identificada por su cédula) y una mascota (identificada por su ID). Las relaciones de la tabla permiten que se asocie una solicitud con una persona y una mascota en la base de datos</w:t>
+      </w:r>
+    </w:p>
+    <w:p>
+      <w:r>
+        <w:rPr>
+          <w:noProof/>
+        </w:rPr>
         <w:drawing>
           <wp:inline distT="0" distB="0" distL="0" distR="0" wp14:anchorId="54DC8588" wp14:editId="355913AE">
             <wp:extent cx="5612130" cy="4272280"/>
@@ -3348,7 +3769,7 @@
                     <pic:cNvPicPr/>
                   </pic:nvPicPr>
                   <pic:blipFill>
-                    <a:blip r:embed="rId67"/>
+                    <a:blip r:embed="rId68"/>
                     <a:stretch>
                       <a:fillRect/>
                     </a:stretch>
@@ -3390,35 +3811,16 @@
     <w:p>
       <w:r>
         <w:lastRenderedPageBreak/>
-        <w:t xml:space="preserve">dentro </w:t>
-      </w:r>
-      <w:r>
-        <w:t>de la carpeta controladores</w:t>
-      </w:r>
-      <w:r>
-        <w:t xml:space="preserve"> se </w:t>
-      </w:r>
-      <w:r>
-        <w:t>creó</w:t>
-      </w:r>
-      <w:r>
-        <w:t xml:space="preserve"> el archivo </w:t>
-      </w:r>
-      <w:r>
-        <w:t>solicitarM</w:t>
-      </w:r>
-      <w:r>
-        <w:t xml:space="preserve">ascotasController.js. </w:t>
-      </w:r>
-      <w:r>
-        <w:t xml:space="preserve">En este archivo se codifico una función </w:t>
-      </w:r>
+        <w:t xml:space="preserve">dentro de la carpeta controladores se creó el archivo solicitarMascotasController.js. En este archivo se codifico una función </w:t>
+      </w:r>
+      <w:proofErr w:type="spellStart"/>
       <w:r>
         <w:t>crea</w:t>
       </w:r>
       <w:r>
         <w:t>rSolicidtdud</w:t>
       </w:r>
+      <w:proofErr w:type="spellEnd"/>
       <w:r>
         <w:t xml:space="preserve"> de adopción de mascotas, validando que todos los campos requeridos estén presentes, verificando la existencia de la mascota y la persona en la base de datos, y creando nuevos registros si es necesario. Si todo es correcto, se guarda la solicitud de adopción y se envía una respuesta de éxito</w:t>
       </w:r>
@@ -3428,6 +3830,9 @@
     </w:p>
     <w:p>
       <w:r>
+        <w:rPr>
+          <w:noProof/>
+        </w:rPr>
         <w:drawing>
           <wp:inline distT="0" distB="0" distL="0" distR="0" wp14:anchorId="03FBEEB2" wp14:editId="3679A967">
             <wp:extent cx="5612130" cy="4805680"/>
@@ -3444,7 +3849,7 @@
                     <pic:cNvPicPr/>
                   </pic:nvPicPr>
                   <pic:blipFill>
-                    <a:blip r:embed="rId68"/>
+                    <a:blip r:embed="rId69"/>
                     <a:stretch>
                       <a:fillRect/>
                     </a:stretch>
@@ -3480,15 +3885,20 @@
       <w:r>
         <w:t xml:space="preserve">se codifico la ruta </w:t>
       </w:r>
+      <w:proofErr w:type="spellStart"/>
       <w:r>
         <w:t>crearSolicitud</w:t>
       </w:r>
+      <w:proofErr w:type="spellEnd"/>
       <w:r>
         <w:t xml:space="preserve"> </w:t>
       </w:r>
     </w:p>
     <w:p>
       <w:r>
+        <w:rPr>
+          <w:noProof/>
+        </w:rPr>
         <w:drawing>
           <wp:inline distT="0" distB="0" distL="0" distR="0" wp14:anchorId="5D2519E4" wp14:editId="452ABFFB">
             <wp:extent cx="5612130" cy="1762125"/>
@@ -3505,7 +3915,7 @@
                     <pic:cNvPicPr/>
                   </pic:nvPicPr>
                   <pic:blipFill>
-                    <a:blip r:embed="rId69"/>
+                    <a:blip r:embed="rId70"/>
                     <a:stretch>
                       <a:fillRect/>
                     </a:stretch>
@@ -3529,11 +3939,19 @@
     <w:p>
       <w:r>
         <w:lastRenderedPageBreak/>
-        <w:t>En el archivo app.js importamos routerSolicitud</w:t>
-      </w:r>
-    </w:p>
-    <w:p>
-      <w:r>
+        <w:t xml:space="preserve">En el archivo app.js importamos </w:t>
+      </w:r>
+      <w:proofErr w:type="spellStart"/>
+      <w:r>
+        <w:t>routerSolicitud</w:t>
+      </w:r>
+      <w:proofErr w:type="spellEnd"/>
+    </w:p>
+    <w:p>
+      <w:r>
+        <w:rPr>
+          <w:noProof/>
+        </w:rPr>
         <w:drawing>
           <wp:inline distT="0" distB="0" distL="0" distR="0" wp14:anchorId="11BEABE4" wp14:editId="78FFA6BF">
             <wp:extent cx="5612130" cy="934085"/>
@@ -3550,7 +3968,7 @@
                     <pic:cNvPicPr/>
                   </pic:nvPicPr>
                   <pic:blipFill>
-                    <a:blip r:embed="rId70"/>
+                    <a:blip r:embed="rId71"/>
                     <a:stretch>
                       <a:fillRect/>
                     </a:stretch>
@@ -3575,11 +3993,27 @@
     <w:p/>
     <w:p>
       <w:r>
-        <w:t>Y llamamos la rutas que hay en routerSolicitud</w:t>
-      </w:r>
-    </w:p>
-    <w:p>
-      <w:r>
+        <w:t xml:space="preserve">Y llamamos </w:t>
+      </w:r>
+      <w:proofErr w:type="gramStart"/>
+      <w:r>
+        <w:t>la rutas</w:t>
+      </w:r>
+      <w:proofErr w:type="gramEnd"/>
+      <w:r>
+        <w:t xml:space="preserve"> que hay en </w:t>
+      </w:r>
+      <w:proofErr w:type="spellStart"/>
+      <w:r>
+        <w:t>routerSolicitud</w:t>
+      </w:r>
+      <w:proofErr w:type="spellEnd"/>
+    </w:p>
+    <w:p>
+      <w:r>
+        <w:rPr>
+          <w:noProof/>
+        </w:rPr>
         <w:drawing>
           <wp:inline distT="0" distB="0" distL="0" distR="0" wp14:anchorId="3305B815" wp14:editId="7D73C748">
             <wp:extent cx="4572638" cy="828791"/>
@@ -3596,7 +4030,7 @@
                     <pic:cNvPicPr/>
                   </pic:nvPicPr>
                   <pic:blipFill>
-                    <a:blip r:embed="rId71"/>
+                    <a:blip r:embed="rId72"/>
                     <a:stretch>
                       <a:fillRect/>
                     </a:stretch>
@@ -3621,11 +4055,19 @@
     <w:p/>
     <w:p>
       <w:r>
-        <w:t>Ya tenemos 2 tablas más, personas y solicitarmascota</w:t>
-      </w:r>
-    </w:p>
-    <w:p>
-      <w:r>
+        <w:t xml:space="preserve">Ya tenemos 2 tablas más, personas y </w:t>
+      </w:r>
+      <w:proofErr w:type="spellStart"/>
+      <w:r>
+        <w:t>solicitarmascota</w:t>
+      </w:r>
+      <w:proofErr w:type="spellEnd"/>
+    </w:p>
+    <w:p>
+      <w:r>
+        <w:rPr>
+          <w:noProof/>
+        </w:rPr>
         <w:drawing>
           <wp:inline distT="0" distB="0" distL="0" distR="0" wp14:anchorId="5A247E53" wp14:editId="450F1C21">
             <wp:extent cx="4706007" cy="2048161"/>
@@ -3642,7 +4084,7 @@
                     <pic:cNvPicPr/>
                   </pic:nvPicPr>
                   <pic:blipFill>
-                    <a:blip r:embed="rId72"/>
+                    <a:blip r:embed="rId73"/>
                     <a:stretch>
                       <a:fillRect/>
                     </a:stretch>
@@ -3668,13 +4110,7 @@
     <w:p/>
     <w:p>
       <w:r>
-        <w:t>Se envió una solicitud mediante P</w:t>
-      </w:r>
-      <w:r>
-        <w:t>OST</w:t>
-      </w:r>
-      <w:r>
-        <w:t xml:space="preserve"> para </w:t>
+        <w:t xml:space="preserve">Se envió una solicitud mediante POST para </w:t>
       </w:r>
       <w:r>
         <w:t>crear una solicitud de adopción de mascota</w:t>
@@ -3682,6 +4118,9 @@
     </w:p>
     <w:p>
       <w:r>
+        <w:rPr>
+          <w:noProof/>
+        </w:rPr>
         <w:drawing>
           <wp:inline distT="0" distB="0" distL="0" distR="0" wp14:anchorId="5124DA90" wp14:editId="1724D5AD">
             <wp:extent cx="4675370" cy="2181726"/>
@@ -3698,7 +4137,7 @@
                     <pic:cNvPicPr/>
                   </pic:nvPicPr>
                   <pic:blipFill>
-                    <a:blip r:embed="rId73"/>
+                    <a:blip r:embed="rId74"/>
                     <a:stretch>
                       <a:fillRect/>
                     </a:stretch>
@@ -3722,6 +4161,9 @@
     <w:p/>
     <w:p>
       <w:r>
+        <w:rPr>
+          <w:noProof/>
+        </w:rPr>
         <w:lastRenderedPageBreak/>
         <w:drawing>
           <wp:inline distT="0" distB="0" distL="0" distR="0" wp14:anchorId="6C500E9A" wp14:editId="09DEA95E">
@@ -3739,7 +4181,7 @@
                     <pic:cNvPicPr/>
                   </pic:nvPicPr>
                   <pic:blipFill>
-                    <a:blip r:embed="rId74"/>
+                    <a:blip r:embed="rId75"/>
                     <a:stretch>
                       <a:fillRect/>
                     </a:stretch>
@@ -3769,6 +4211,9 @@
     </w:p>
     <w:p>
       <w:r>
+        <w:rPr>
+          <w:noProof/>
+        </w:rPr>
         <w:drawing>
           <wp:inline distT="0" distB="0" distL="0" distR="0" wp14:anchorId="1F96686E" wp14:editId="0E91298A">
             <wp:extent cx="5612130" cy="945515"/>
@@ -3785,7 +4230,7 @@
                     <pic:cNvPicPr/>
                   </pic:nvPicPr>
                   <pic:blipFill>
-                    <a:blip r:embed="rId75"/>
+                    <a:blip r:embed="rId76"/>
                     <a:stretch>
                       <a:fillRect/>
                     </a:stretch>
@@ -3816,6 +4261,9 @@
     </w:p>
     <w:p>
       <w:r>
+        <w:rPr>
+          <w:noProof/>
+        </w:rPr>
         <w:drawing>
           <wp:inline distT="0" distB="0" distL="0" distR="0" wp14:anchorId="502F5539" wp14:editId="25D2CBFC">
             <wp:extent cx="5612130" cy="842645"/>
@@ -3832,7 +4280,7 @@
                     <pic:cNvPicPr/>
                   </pic:nvPicPr>
                   <pic:blipFill>
-                    <a:blip r:embed="rId76"/>
+                    <a:blip r:embed="rId77"/>
                     <a:stretch>
                       <a:fillRect/>
                     </a:stretch>
@@ -3857,11 +4305,19 @@
     <w:p/>
     <w:p>
       <w:r>
-        <w:t>Añadimos los cambios y hacemos un commit</w:t>
-      </w:r>
-    </w:p>
-    <w:p>
-      <w:r>
+        <w:t xml:space="preserve">Añadimos los cambios y hacemos un </w:t>
+      </w:r>
+      <w:proofErr w:type="spellStart"/>
+      <w:r>
+        <w:t>commit</w:t>
+      </w:r>
+      <w:proofErr w:type="spellEnd"/>
+    </w:p>
+    <w:p>
+      <w:r>
+        <w:rPr>
+          <w:noProof/>
+        </w:rPr>
         <w:drawing>
           <wp:inline distT="0" distB="0" distL="0" distR="0" wp14:anchorId="29B0D491" wp14:editId="6A12C57E">
             <wp:extent cx="5612130" cy="1535430"/>
@@ -3878,7 +4334,7 @@
                     <pic:cNvPicPr/>
                   </pic:nvPicPr>
                   <pic:blipFill>
-                    <a:blip r:embed="rId77"/>
+                    <a:blip r:embed="rId78"/>
                     <a:stretch>
                       <a:fillRect/>
                     </a:stretch>
@@ -3913,6 +4369,9 @@
     </w:p>
     <w:p>
       <w:r>
+        <w:rPr>
+          <w:noProof/>
+        </w:rPr>
         <w:drawing>
           <wp:inline distT="0" distB="0" distL="0" distR="0" wp14:anchorId="25CB0FF1" wp14:editId="2AA6BA50">
             <wp:extent cx="5612130" cy="1711960"/>
@@ -3929,7 +4388,7 @@
                     <pic:cNvPicPr/>
                   </pic:nvPicPr>
                   <pic:blipFill>
-                    <a:blip r:embed="rId78"/>
+                    <a:blip r:embed="rId79"/>
                     <a:stretch>
                       <a:fillRect/>
                     </a:stretch>
@@ -3950,6 +4409,522 @@
         </w:drawing>
       </w:r>
     </w:p>
+    <w:p/>
+    <w:p>
+      <w:r>
+        <w:t xml:space="preserve">Dentro </w:t>
+      </w:r>
+      <w:r>
+        <w:t>del archivo</w:t>
+      </w:r>
+      <w:r>
+        <w:t xml:space="preserve"> solicitarMascotaRouter.js </w:t>
+      </w:r>
+      <w:r>
+        <w:t xml:space="preserve">se codifico la ruta </w:t>
+      </w:r>
+      <w:proofErr w:type="spellStart"/>
+      <w:r>
+        <w:t>buscarSolicitudes</w:t>
+      </w:r>
+      <w:proofErr w:type="spellEnd"/>
+    </w:p>
+    <w:p>
+      <w:r>
+        <w:drawing>
+          <wp:inline distT="0" distB="0" distL="0" distR="0" wp14:anchorId="08A12E7F" wp14:editId="5C3CAA92">
+            <wp:extent cx="5612130" cy="1381125"/>
+            <wp:effectExtent l="0" t="0" r="7620" b="9525"/>
+            <wp:docPr id="1124613764" name="Imagen 1"/>
+            <wp:cNvGraphicFramePr>
+              <a:graphicFrameLocks xmlns:a="http://schemas.openxmlformats.org/drawingml/2006/main" noChangeAspect="1"/>
+            </wp:cNvGraphicFramePr>
+            <a:graphic xmlns:a="http://schemas.openxmlformats.org/drawingml/2006/main">
+              <a:graphicData uri="http://schemas.openxmlformats.org/drawingml/2006/picture">
+                <pic:pic xmlns:pic="http://schemas.openxmlformats.org/drawingml/2006/picture">
+                  <pic:nvPicPr>
+                    <pic:cNvPr id="1124613764" name=""/>
+                    <pic:cNvPicPr/>
+                  </pic:nvPicPr>
+                  <pic:blipFill>
+                    <a:blip r:embed="rId80"/>
+                    <a:stretch>
+                      <a:fillRect/>
+                    </a:stretch>
+                  </pic:blipFill>
+                  <pic:spPr>
+                    <a:xfrm>
+                      <a:off x="0" y="0"/>
+                      <a:ext cx="5612130" cy="1381125"/>
+                    </a:xfrm>
+                    <a:prstGeom prst="rect">
+                      <a:avLst/>
+                    </a:prstGeom>
+                  </pic:spPr>
+                </pic:pic>
+              </a:graphicData>
+            </a:graphic>
+          </wp:inline>
+        </w:drawing>
+      </w:r>
+    </w:p>
+    <w:p/>
+    <w:p>
+      <w:r>
+        <w:t xml:space="preserve">Se procedió a codificar la funcionalidad </w:t>
+      </w:r>
+      <w:r>
+        <w:t>buscar todas las solicitudes</w:t>
+      </w:r>
+      <w:r>
+        <w:t xml:space="preserve"> dentro del archivo pertinente el cual es </w:t>
+      </w:r>
+      <w:r>
+        <w:t>solicitarMascota</w:t>
+      </w:r>
+      <w:r>
+        <w:t>Controller.js</w:t>
+      </w:r>
+    </w:p>
+    <w:p>
+      <w:r>
+        <w:drawing>
+          <wp:inline distT="0" distB="0" distL="0" distR="0" wp14:anchorId="221C1D0A" wp14:editId="25190E1E">
+            <wp:extent cx="5612130" cy="2590165"/>
+            <wp:effectExtent l="0" t="0" r="7620" b="635"/>
+            <wp:docPr id="676350258" name="Imagen 1"/>
+            <wp:cNvGraphicFramePr>
+              <a:graphicFrameLocks xmlns:a="http://schemas.openxmlformats.org/drawingml/2006/main" noChangeAspect="1"/>
+            </wp:cNvGraphicFramePr>
+            <a:graphic xmlns:a="http://schemas.openxmlformats.org/drawingml/2006/main">
+              <a:graphicData uri="http://schemas.openxmlformats.org/drawingml/2006/picture">
+                <pic:pic xmlns:pic="http://schemas.openxmlformats.org/drawingml/2006/picture">
+                  <pic:nvPicPr>
+                    <pic:cNvPr id="676350258" name=""/>
+                    <pic:cNvPicPr/>
+                  </pic:nvPicPr>
+                  <pic:blipFill>
+                    <a:blip r:embed="rId81"/>
+                    <a:stretch>
+                      <a:fillRect/>
+                    </a:stretch>
+                  </pic:blipFill>
+                  <pic:spPr>
+                    <a:xfrm>
+                      <a:off x="0" y="0"/>
+                      <a:ext cx="5612130" cy="2590165"/>
+                    </a:xfrm>
+                    <a:prstGeom prst="rect">
+                      <a:avLst/>
+                    </a:prstGeom>
+                  </pic:spPr>
+                </pic:pic>
+              </a:graphicData>
+            </a:graphic>
+          </wp:inline>
+        </w:drawing>
+      </w:r>
+    </w:p>
+    <w:p/>
+    <w:p>
+      <w:r>
+        <w:t xml:space="preserve">Se envió una solicitud mediante </w:t>
+      </w:r>
+      <w:r>
+        <w:t>GET</w:t>
+      </w:r>
+      <w:r>
+        <w:t xml:space="preserve"> </w:t>
+      </w:r>
+      <w:r>
+        <w:t>para buscar todas las solicitudes</w:t>
+      </w:r>
+    </w:p>
+    <w:p>
+      <w:r>
+        <w:drawing>
+          <wp:inline distT="0" distB="0" distL="0" distR="0" wp14:anchorId="45274070" wp14:editId="62D329F7">
+            <wp:extent cx="5612130" cy="985520"/>
+            <wp:effectExtent l="0" t="0" r="7620" b="5080"/>
+            <wp:docPr id="1380630553" name="Imagen 1"/>
+            <wp:cNvGraphicFramePr>
+              <a:graphicFrameLocks xmlns:a="http://schemas.openxmlformats.org/drawingml/2006/main" noChangeAspect="1"/>
+            </wp:cNvGraphicFramePr>
+            <a:graphic xmlns:a="http://schemas.openxmlformats.org/drawingml/2006/main">
+              <a:graphicData uri="http://schemas.openxmlformats.org/drawingml/2006/picture">
+                <pic:pic xmlns:pic="http://schemas.openxmlformats.org/drawingml/2006/picture">
+                  <pic:nvPicPr>
+                    <pic:cNvPr id="1380630553" name=""/>
+                    <pic:cNvPicPr/>
+                  </pic:nvPicPr>
+                  <pic:blipFill>
+                    <a:blip r:embed="rId82"/>
+                    <a:stretch>
+                      <a:fillRect/>
+                    </a:stretch>
+                  </pic:blipFill>
+                  <pic:spPr>
+                    <a:xfrm>
+                      <a:off x="0" y="0"/>
+                      <a:ext cx="5612130" cy="985520"/>
+                    </a:xfrm>
+                    <a:prstGeom prst="rect">
+                      <a:avLst/>
+                    </a:prstGeom>
+                  </pic:spPr>
+                </pic:pic>
+              </a:graphicData>
+            </a:graphic>
+          </wp:inline>
+        </w:drawing>
+      </w:r>
+    </w:p>
+    <w:p/>
+    <w:p>
+      <w:r>
+        <w:lastRenderedPageBreak/>
+        <w:t xml:space="preserve">Este es el resultado de la </w:t>
+      </w:r>
+      <w:proofErr w:type="spellStart"/>
+      <w:r>
+        <w:t>busqueda</w:t>
+      </w:r>
+      <w:proofErr w:type="spellEnd"/>
+    </w:p>
+    <w:p>
+      <w:r>
+        <w:drawing>
+          <wp:inline distT="0" distB="0" distL="0" distR="0" wp14:anchorId="23FBCA50" wp14:editId="25FF823B">
+            <wp:extent cx="5612130" cy="4965065"/>
+            <wp:effectExtent l="0" t="0" r="7620" b="6985"/>
+            <wp:docPr id="921363475" name="Imagen 1"/>
+            <wp:cNvGraphicFramePr>
+              <a:graphicFrameLocks xmlns:a="http://schemas.openxmlformats.org/drawingml/2006/main" noChangeAspect="1"/>
+            </wp:cNvGraphicFramePr>
+            <a:graphic xmlns:a="http://schemas.openxmlformats.org/drawingml/2006/main">
+              <a:graphicData uri="http://schemas.openxmlformats.org/drawingml/2006/picture">
+                <pic:pic xmlns:pic="http://schemas.openxmlformats.org/drawingml/2006/picture">
+                  <pic:nvPicPr>
+                    <pic:cNvPr id="921363475" name=""/>
+                    <pic:cNvPicPr/>
+                  </pic:nvPicPr>
+                  <pic:blipFill>
+                    <a:blip r:embed="rId83"/>
+                    <a:stretch>
+                      <a:fillRect/>
+                    </a:stretch>
+                  </pic:blipFill>
+                  <pic:spPr>
+                    <a:xfrm>
+                      <a:off x="0" y="0"/>
+                      <a:ext cx="5612130" cy="4965065"/>
+                    </a:xfrm>
+                    <a:prstGeom prst="rect">
+                      <a:avLst/>
+                    </a:prstGeom>
+                  </pic:spPr>
+                </pic:pic>
+              </a:graphicData>
+            </a:graphic>
+          </wp:inline>
+        </w:drawing>
+      </w:r>
+    </w:p>
+    <w:p/>
+    <w:p>
+      <w:r>
+        <w:drawing>
+          <wp:inline distT="0" distB="0" distL="0" distR="0" wp14:anchorId="2373F0CC" wp14:editId="395D2FBF">
+            <wp:extent cx="5612130" cy="682625"/>
+            <wp:effectExtent l="0" t="0" r="7620" b="3175"/>
+            <wp:docPr id="2263925" name="Imagen 1"/>
+            <wp:cNvGraphicFramePr>
+              <a:graphicFrameLocks xmlns:a="http://schemas.openxmlformats.org/drawingml/2006/main" noChangeAspect="1"/>
+            </wp:cNvGraphicFramePr>
+            <a:graphic xmlns:a="http://schemas.openxmlformats.org/drawingml/2006/main">
+              <a:graphicData uri="http://schemas.openxmlformats.org/drawingml/2006/picture">
+                <pic:pic xmlns:pic="http://schemas.openxmlformats.org/drawingml/2006/picture">
+                  <pic:nvPicPr>
+                    <pic:cNvPr id="2263925" name=""/>
+                    <pic:cNvPicPr/>
+                  </pic:nvPicPr>
+                  <pic:blipFill>
+                    <a:blip r:embed="rId84"/>
+                    <a:stretch>
+                      <a:fillRect/>
+                    </a:stretch>
+                  </pic:blipFill>
+                  <pic:spPr>
+                    <a:xfrm>
+                      <a:off x="0" y="0"/>
+                      <a:ext cx="5612130" cy="682625"/>
+                    </a:xfrm>
+                    <a:prstGeom prst="rect">
+                      <a:avLst/>
+                    </a:prstGeom>
+                  </pic:spPr>
+                </pic:pic>
+              </a:graphicData>
+            </a:graphic>
+          </wp:inline>
+        </w:drawing>
+      </w:r>
+    </w:p>
+    <w:p/>
+    <w:p>
+      <w:r>
+        <w:drawing>
+          <wp:inline distT="0" distB="0" distL="0" distR="0" wp14:anchorId="23B9E448" wp14:editId="121CAD0B">
+            <wp:extent cx="5612130" cy="1767205"/>
+            <wp:effectExtent l="0" t="0" r="7620" b="4445"/>
+            <wp:docPr id="17022959" name="Imagen 1"/>
+            <wp:cNvGraphicFramePr>
+              <a:graphicFrameLocks xmlns:a="http://schemas.openxmlformats.org/drawingml/2006/main" noChangeAspect="1"/>
+            </wp:cNvGraphicFramePr>
+            <a:graphic xmlns:a="http://schemas.openxmlformats.org/drawingml/2006/main">
+              <a:graphicData uri="http://schemas.openxmlformats.org/drawingml/2006/picture">
+                <pic:pic xmlns:pic="http://schemas.openxmlformats.org/drawingml/2006/picture">
+                  <pic:nvPicPr>
+                    <pic:cNvPr id="17022959" name=""/>
+                    <pic:cNvPicPr/>
+                  </pic:nvPicPr>
+                  <pic:blipFill>
+                    <a:blip r:embed="rId85"/>
+                    <a:stretch>
+                      <a:fillRect/>
+                    </a:stretch>
+                  </pic:blipFill>
+                  <pic:spPr>
+                    <a:xfrm>
+                      <a:off x="0" y="0"/>
+                      <a:ext cx="5612130" cy="1767205"/>
+                    </a:xfrm>
+                    <a:prstGeom prst="rect">
+                      <a:avLst/>
+                    </a:prstGeom>
+                  </pic:spPr>
+                </pic:pic>
+              </a:graphicData>
+            </a:graphic>
+          </wp:inline>
+        </w:drawing>
+      </w:r>
+    </w:p>
+    <w:p/>
+    <w:p>
+      <w:r>
+        <w:lastRenderedPageBreak/>
+        <w:t xml:space="preserve">Dentro del archivo solicitarMascotaRouter.js se codifico la ruta </w:t>
+      </w:r>
+      <w:proofErr w:type="spellStart"/>
+      <w:r>
+        <w:t>buscarSolicitudes</w:t>
+      </w:r>
+      <w:r>
+        <w:t>Porid</w:t>
+      </w:r>
+      <w:proofErr w:type="spellEnd"/>
+    </w:p>
+    <w:p>
+      <w:r>
+        <w:drawing>
+          <wp:inline distT="0" distB="0" distL="0" distR="0" wp14:anchorId="30FD463D" wp14:editId="4B163E13">
+            <wp:extent cx="5612130" cy="1634490"/>
+            <wp:effectExtent l="0" t="0" r="7620" b="3810"/>
+            <wp:docPr id="2094076480" name="Imagen 1"/>
+            <wp:cNvGraphicFramePr>
+              <a:graphicFrameLocks xmlns:a="http://schemas.openxmlformats.org/drawingml/2006/main" noChangeAspect="1"/>
+            </wp:cNvGraphicFramePr>
+            <a:graphic xmlns:a="http://schemas.openxmlformats.org/drawingml/2006/main">
+              <a:graphicData uri="http://schemas.openxmlformats.org/drawingml/2006/picture">
+                <pic:pic xmlns:pic="http://schemas.openxmlformats.org/drawingml/2006/picture">
+                  <pic:nvPicPr>
+                    <pic:cNvPr id="2094076480" name=""/>
+                    <pic:cNvPicPr/>
+                  </pic:nvPicPr>
+                  <pic:blipFill>
+                    <a:blip r:embed="rId86"/>
+                    <a:stretch>
+                      <a:fillRect/>
+                    </a:stretch>
+                  </pic:blipFill>
+                  <pic:spPr>
+                    <a:xfrm>
+                      <a:off x="0" y="0"/>
+                      <a:ext cx="5612130" cy="1634490"/>
+                    </a:xfrm>
+                    <a:prstGeom prst="rect">
+                      <a:avLst/>
+                    </a:prstGeom>
+                  </pic:spPr>
+                </pic:pic>
+              </a:graphicData>
+            </a:graphic>
+          </wp:inline>
+        </w:drawing>
+      </w:r>
+    </w:p>
+    <w:p/>
+    <w:p>
+      <w:r>
+        <w:t xml:space="preserve">Se procedió a codificar la funcionalidad buscar </w:t>
+      </w:r>
+      <w:r>
+        <w:t>una</w:t>
+      </w:r>
+      <w:r>
+        <w:t xml:space="preserve"> solicitud</w:t>
+      </w:r>
+      <w:r>
+        <w:t xml:space="preserve"> por id</w:t>
+      </w:r>
+      <w:r>
+        <w:t xml:space="preserve"> dentro del archivo pertinente el cual es solicitarMascotaController.js</w:t>
+      </w:r>
+    </w:p>
+    <w:p>
+      <w:r>
+        <w:drawing>
+          <wp:inline distT="0" distB="0" distL="0" distR="0" wp14:anchorId="6B8B53B2" wp14:editId="2370FF5B">
+            <wp:extent cx="5612130" cy="3491230"/>
+            <wp:effectExtent l="0" t="0" r="7620" b="0"/>
+            <wp:docPr id="1039773077" name="Imagen 1"/>
+            <wp:cNvGraphicFramePr>
+              <a:graphicFrameLocks xmlns:a="http://schemas.openxmlformats.org/drawingml/2006/main" noChangeAspect="1"/>
+            </wp:cNvGraphicFramePr>
+            <a:graphic xmlns:a="http://schemas.openxmlformats.org/drawingml/2006/main">
+              <a:graphicData uri="http://schemas.openxmlformats.org/drawingml/2006/picture">
+                <pic:pic xmlns:pic="http://schemas.openxmlformats.org/drawingml/2006/picture">
+                  <pic:nvPicPr>
+                    <pic:cNvPr id="1039773077" name=""/>
+                    <pic:cNvPicPr/>
+                  </pic:nvPicPr>
+                  <pic:blipFill>
+                    <a:blip r:embed="rId87"/>
+                    <a:stretch>
+                      <a:fillRect/>
+                    </a:stretch>
+                  </pic:blipFill>
+                  <pic:spPr>
+                    <a:xfrm>
+                      <a:off x="0" y="0"/>
+                      <a:ext cx="5612130" cy="3491230"/>
+                    </a:xfrm>
+                    <a:prstGeom prst="rect">
+                      <a:avLst/>
+                    </a:prstGeom>
+                  </pic:spPr>
+                </pic:pic>
+              </a:graphicData>
+            </a:graphic>
+          </wp:inline>
+        </w:drawing>
+      </w:r>
+    </w:p>
+    <w:p/>
+    <w:p>
+      <w:r>
+        <w:t>Se envió una solicitud mediante GET para busca</w:t>
+      </w:r>
+      <w:r>
+        <w:t>r una</w:t>
+      </w:r>
+      <w:r>
+        <w:t xml:space="preserve"> solicitud</w:t>
+      </w:r>
+      <w:r>
+        <w:t xml:space="preserve"> por id</w:t>
+      </w:r>
+    </w:p>
+    <w:p>
+      <w:r>
+        <w:drawing>
+          <wp:inline distT="0" distB="0" distL="0" distR="0" wp14:anchorId="5D5FFAF6" wp14:editId="05C29AE5">
+            <wp:extent cx="5612130" cy="1461135"/>
+            <wp:effectExtent l="0" t="0" r="7620" b="5715"/>
+            <wp:docPr id="2071728104" name="Imagen 1"/>
+            <wp:cNvGraphicFramePr>
+              <a:graphicFrameLocks xmlns:a="http://schemas.openxmlformats.org/drawingml/2006/main" noChangeAspect="1"/>
+            </wp:cNvGraphicFramePr>
+            <a:graphic xmlns:a="http://schemas.openxmlformats.org/drawingml/2006/main">
+              <a:graphicData uri="http://schemas.openxmlformats.org/drawingml/2006/picture">
+                <pic:pic xmlns:pic="http://schemas.openxmlformats.org/drawingml/2006/picture">
+                  <pic:nvPicPr>
+                    <pic:cNvPr id="2071728104" name=""/>
+                    <pic:cNvPicPr/>
+                  </pic:nvPicPr>
+                  <pic:blipFill>
+                    <a:blip r:embed="rId88"/>
+                    <a:stretch>
+                      <a:fillRect/>
+                    </a:stretch>
+                  </pic:blipFill>
+                  <pic:spPr>
+                    <a:xfrm>
+                      <a:off x="0" y="0"/>
+                      <a:ext cx="5612130" cy="1461135"/>
+                    </a:xfrm>
+                    <a:prstGeom prst="rect">
+                      <a:avLst/>
+                    </a:prstGeom>
+                  </pic:spPr>
+                </pic:pic>
+              </a:graphicData>
+            </a:graphic>
+          </wp:inline>
+        </w:drawing>
+      </w:r>
+    </w:p>
+    <w:p/>
+    <w:p/>
+    <w:p/>
+    <w:p>
+      <w:r>
+        <w:lastRenderedPageBreak/>
+        <w:t>Este es el resultado de la búsqueda</w:t>
+      </w:r>
+    </w:p>
+    <w:p>
+      <w:r>
+        <w:drawing>
+          <wp:inline distT="0" distB="0" distL="0" distR="0" wp14:anchorId="364795F1" wp14:editId="7828B736">
+            <wp:extent cx="4130040" cy="3474720"/>
+            <wp:effectExtent l="0" t="0" r="3810" b="0"/>
+            <wp:docPr id="1746079291" name="Imagen 1"/>
+            <wp:cNvGraphicFramePr>
+              <a:graphicFrameLocks xmlns:a="http://schemas.openxmlformats.org/drawingml/2006/main" noChangeAspect="1"/>
+            </wp:cNvGraphicFramePr>
+            <a:graphic xmlns:a="http://schemas.openxmlformats.org/drawingml/2006/main">
+              <a:graphicData uri="http://schemas.openxmlformats.org/drawingml/2006/picture">
+                <pic:pic xmlns:pic="http://schemas.openxmlformats.org/drawingml/2006/picture">
+                  <pic:nvPicPr>
+                    <pic:cNvPr id="1746079291" name=""/>
+                    <pic:cNvPicPr/>
+                  </pic:nvPicPr>
+                  <pic:blipFill>
+                    <a:blip r:embed="rId89"/>
+                    <a:stretch>
+                      <a:fillRect/>
+                    </a:stretch>
+                  </pic:blipFill>
+                  <pic:spPr>
+                    <a:xfrm>
+                      <a:off x="0" y="0"/>
+                      <a:ext cx="4130040" cy="3474720"/>
+                    </a:xfrm>
+                    <a:prstGeom prst="rect">
+                      <a:avLst/>
+                    </a:prstGeom>
+                  </pic:spPr>
+                </pic:pic>
+              </a:graphicData>
+            </a:graphic>
+          </wp:inline>
+        </w:drawing>
+      </w:r>
+    </w:p>
+    <w:p/>
+    <w:p/>
     <w:p/>
     <w:p/>
     <w:p/>
@@ -4373,7 +5348,7 @@
   <w:style w:type="paragraph" w:default="1" w:styleId="Normal">
     <w:name w:val="Normal"/>
     <w:qFormat/>
-    <w:rsid w:val="00BA3F75"/>
+    <w:rsid w:val="00081055"/>
   </w:style>
   <w:style w:type="character" w:default="1" w:styleId="Fuentedeprrafopredeter">
     <w:name w:val="Default Paragraph Font"/>
@@ -4710,4 +5685,16 @@
     </a:ext>
   </a:extLst>
 </a:theme>
+</file>
+
+<file path=customXml/item1.xml><?xml version="1.0" encoding="utf-8"?>
+<b:Sources xmlns:b="http://schemas.openxmlformats.org/officeDocument/2006/bibliography" xmlns="http://schemas.openxmlformats.org/officeDocument/2006/bibliography" SelectedStyle="\APASixthEditionOfficeOnline.xsl" StyleName="APA" Version="6"/>
+</file>
+
+<file path=customXml/itemProps1.xml><?xml version="1.0" encoding="utf-8"?>
+<ds:datastoreItem xmlns:ds="http://schemas.openxmlformats.org/officeDocument/2006/customXml" ds:itemID="{50214E0B-5B3A-49DC-8CF2-26D3F052624C}">
+  <ds:schemaRefs>
+    <ds:schemaRef ds:uri="http://schemas.openxmlformats.org/officeDocument/2006/bibliography"/>
+  </ds:schemaRefs>
+</ds:datastoreItem>
 </file>
</xml_diff>

<commit_message>
Ya se puede actualizar una solicitud en la base de datos. Backend
</commit_message>
<xml_diff>
--- a/informe.docx
+++ b/informe.docx
@@ -5,15 +5,7 @@
     <w:p/>
     <w:p>
       <w:r>
-        <w:t xml:space="preserve">Entre a la carpeta </w:t>
-      </w:r>
-      <w:proofErr w:type="spellStart"/>
-      <w:r>
-        <w:t>tallerUnidadDosBackendJuanCarlosTorres</w:t>
-      </w:r>
-      <w:proofErr w:type="spellEnd"/>
-      <w:r>
-        <w:t xml:space="preserve"> para crear un repositorio </w:t>
+        <w:t xml:space="preserve">Entre a la carpeta tallerUnidadDosBackendJuanCarlosTorres para crear un repositorio </w:t>
       </w:r>
       <w:r>
         <w:t xml:space="preserve">para el seguimiento de versiones de </w:t>
@@ -70,39 +62,7 @@
     <w:p/>
     <w:p>
       <w:r>
-        <w:t xml:space="preserve">Desde visual </w:t>
-      </w:r>
-      <w:proofErr w:type="spellStart"/>
-      <w:r>
-        <w:t>Visual</w:t>
-      </w:r>
-      <w:proofErr w:type="spellEnd"/>
-      <w:r>
-        <w:t xml:space="preserve"> Studio entramos a la carpeta y escribimos el comando </w:t>
-      </w:r>
-      <w:proofErr w:type="spellStart"/>
-      <w:r>
-        <w:t>npm</w:t>
-      </w:r>
-      <w:proofErr w:type="spellEnd"/>
-      <w:r>
-        <w:t xml:space="preserve"> </w:t>
-      </w:r>
-      <w:proofErr w:type="spellStart"/>
-      <w:r>
-        <w:t>init</w:t>
-      </w:r>
-      <w:proofErr w:type="spellEnd"/>
-      <w:r>
-        <w:t xml:space="preserve"> -y para inicializar nuestro proyecto de </w:t>
-      </w:r>
-      <w:proofErr w:type="spellStart"/>
-      <w:r>
-        <w:t>backend</w:t>
-      </w:r>
-      <w:proofErr w:type="spellEnd"/>
-      <w:r>
-        <w:t xml:space="preserve"> </w:t>
+        <w:t xml:space="preserve">Desde visual Visual Studio entramos a la carpeta y escribimos el comando npm init -y para inicializar nuestro proyecto de backend </w:t>
       </w:r>
     </w:p>
     <w:p>
@@ -150,55 +110,23 @@
     <w:p/>
     <w:p>
       <w:r>
-        <w:t xml:space="preserve">Escribimos el comando </w:t>
-      </w:r>
-      <w:proofErr w:type="spellStart"/>
-      <w:r>
-        <w:t>npm</w:t>
-      </w:r>
-      <w:proofErr w:type="spellEnd"/>
+        <w:t>Escribimos el comando npm Install nodemon -D descarga un modulo para desarrollar</w:t>
+      </w:r>
+      <w:r>
+        <w:t xml:space="preserve"> el cual se encarga de</w:t>
+      </w:r>
       <w:r>
         <w:t xml:space="preserve"> </w:t>
       </w:r>
-      <w:proofErr w:type="spellStart"/>
-      <w:r>
-        <w:t>Install</w:t>
-      </w:r>
-      <w:proofErr w:type="spellEnd"/>
+      <w:r>
+        <w:t>reinicia</w:t>
+      </w:r>
+      <w:r>
+        <w:t>r</w:t>
+      </w:r>
       <w:r>
         <w:t xml:space="preserve"> </w:t>
       </w:r>
-      <w:proofErr w:type="spellStart"/>
-      <w:r>
-        <w:t>nodemon</w:t>
-      </w:r>
-      <w:proofErr w:type="spellEnd"/>
-      <w:r>
-        <w:t xml:space="preserve"> -D descarga un </w:t>
-      </w:r>
-      <w:proofErr w:type="spellStart"/>
-      <w:r>
-        <w:t>modulo</w:t>
-      </w:r>
-      <w:proofErr w:type="spellEnd"/>
-      <w:r>
-        <w:t xml:space="preserve"> para desarrollar</w:t>
-      </w:r>
-      <w:r>
-        <w:t xml:space="preserve"> el cual se encarga de</w:t>
-      </w:r>
-      <w:r>
-        <w:t xml:space="preserve"> </w:t>
-      </w:r>
-      <w:r>
-        <w:t>reinicia</w:t>
-      </w:r>
-      <w:r>
-        <w:t>r</w:t>
-      </w:r>
-      <w:r>
-        <w:t xml:space="preserve"> </w:t>
-      </w:r>
       <w:r>
         <w:t>la</w:t>
       </w:r>
@@ -206,21 +134,8 @@
         <w:t xml:space="preserve"> aplicación de Node.js cada vez que detecta cambios en el código</w:t>
       </w:r>
       <w:r>
-        <w:t xml:space="preserve">, esto evita que tenga que detener el servicio cada </w:t>
-      </w:r>
-      <w:proofErr w:type="spellStart"/>
-      <w:r>
-        <w:t>ves</w:t>
-      </w:r>
-      <w:proofErr w:type="spellEnd"/>
-      <w:r>
-        <w:t xml:space="preserve"> haga un cambio en mi </w:t>
-      </w:r>
-      <w:proofErr w:type="spellStart"/>
-      <w:r>
-        <w:t>codigo</w:t>
-      </w:r>
-      <w:proofErr w:type="spellEnd"/>
+        <w:t>, esto evita que tenga que detener el servicio cada ves haga un cambio en mi codigo</w:t>
+      </w:r>
     </w:p>
     <w:p>
       <w:r>
@@ -267,15 +182,7 @@
     <w:p/>
     <w:p>
       <w:r>
-        <w:t xml:space="preserve">Cree una nueva caparte llamada </w:t>
-      </w:r>
-      <w:proofErr w:type="spellStart"/>
-      <w:r>
-        <w:t>src</w:t>
-      </w:r>
-      <w:proofErr w:type="spellEnd"/>
-      <w:r>
-        <w:t>, es donde voy apilar todo mi código</w:t>
+        <w:t>Cree una nueva caparte llamada src, es donde voy apilar todo mi código</w:t>
       </w:r>
     </w:p>
     <w:p>
@@ -325,29 +232,8 @@
     <w:p>
       <w:r>
         <w:lastRenderedPageBreak/>
-        <w:t xml:space="preserve">Instalamos </w:t>
-      </w:r>
-      <w:proofErr w:type="spellStart"/>
-      <w:r>
-        <w:t>express</w:t>
-      </w:r>
-      <w:proofErr w:type="spellEnd"/>
-      <w:r>
-        <w:t xml:space="preserve">, que es el </w:t>
-      </w:r>
-      <w:proofErr w:type="spellStart"/>
-      <w:r>
-        <w:t>frameworks</w:t>
-      </w:r>
-      <w:proofErr w:type="spellEnd"/>
-      <w:r>
-        <w:t xml:space="preserve"> que me va permitir desarrollar el </w:t>
-      </w:r>
-      <w:proofErr w:type="spellStart"/>
-      <w:r>
-        <w:t>backend</w:t>
-      </w:r>
-      <w:proofErr w:type="spellEnd"/>
+        <w:t>Instalamos express, que es el frameworks que me va permitir desarrollar el backend</w:t>
+      </w:r>
     </w:p>
     <w:p>
       <w:r>
@@ -443,15 +329,7 @@
     <w:p/>
     <w:p>
       <w:r>
-        <w:t xml:space="preserve">Instalamos </w:t>
-      </w:r>
-      <w:proofErr w:type="spellStart"/>
-      <w:r>
-        <w:t>sequelize</w:t>
-      </w:r>
-      <w:proofErr w:type="spellEnd"/>
-      <w:r>
-        <w:t xml:space="preserve"> porque este es un ORM el cual es un intermediario entre el desarrollador y la base de datos, evitando que este tenga que preocuparse</w:t>
+        <w:t>Instalamos sequelize porque este es un ORM el cual es un intermediario entre el desarrollador y la base de datos, evitando que este tenga que preocuparse</w:t>
       </w:r>
       <w:r>
         <w:t xml:space="preserve"> por</w:t>
@@ -569,13 +447,8 @@
     <w:p/>
     <w:p>
       <w:r>
-        <w:t xml:space="preserve">Hacemos un </w:t>
-      </w:r>
-      <w:proofErr w:type="spellStart"/>
-      <w:r>
-        <w:t>commit</w:t>
-      </w:r>
-      <w:proofErr w:type="spellEnd"/>
+        <w:t>Hacemos un commit</w:t>
+      </w:r>
     </w:p>
     <w:p>
       <w:r>
@@ -823,15 +696,7 @@
     <w:p/>
     <w:p>
       <w:r>
-        <w:t xml:space="preserve">Me estaba olvidando de hacer un script que contiene la ruta donde </w:t>
-      </w:r>
-      <w:proofErr w:type="spellStart"/>
-      <w:r>
-        <w:t>esta</w:t>
-      </w:r>
-      <w:proofErr w:type="spellEnd"/>
-      <w:r>
-        <w:t xml:space="preserve"> el archivo app.js</w:t>
+        <w:t>Me estaba olvidando de hacer un script que contiene la ruta donde esta el archivo app.js</w:t>
       </w:r>
     </w:p>
     <w:p>
@@ -885,23 +750,7 @@
         <w:t>er</w:t>
       </w:r>
       <w:r>
-        <w:t xml:space="preserve"> el Scripts el cual se llama </w:t>
-      </w:r>
-      <w:proofErr w:type="spellStart"/>
-      <w:r>
-        <w:t>start</w:t>
-      </w:r>
-      <w:proofErr w:type="spellEnd"/>
-      <w:r>
-        <w:t xml:space="preserve">, con esto el sistema </w:t>
-      </w:r>
-      <w:proofErr w:type="spellStart"/>
-      <w:r>
-        <w:t>esta</w:t>
-      </w:r>
-      <w:proofErr w:type="spellEnd"/>
-      <w:r>
-        <w:t xml:space="preserve"> pendiente de los cambios que yo haga y me los actualiza en caliente</w:t>
+        <w:t xml:space="preserve"> el Scripts el cual se llama start, con esto el sistema esta pendiente de los cambios que yo haga y me los actualiza en caliente</w:t>
       </w:r>
       <w:r>
         <w:t>, evitando de que este bajando y subiendo el servicio a cada rato</w:t>
@@ -1058,13 +907,8 @@
     <w:p/>
     <w:p>
       <w:r>
-        <w:t xml:space="preserve">Hacemos un </w:t>
-      </w:r>
-      <w:proofErr w:type="spellStart"/>
-      <w:r>
-        <w:t>commit</w:t>
-      </w:r>
-      <w:proofErr w:type="spellEnd"/>
+        <w:t>Hacemos un commit</w:t>
+      </w:r>
     </w:p>
     <w:p>
       <w:r>
@@ -1159,15 +1003,7 @@
     <w:p/>
     <w:p>
       <w:r>
-        <w:t xml:space="preserve">Evidenciamos los </w:t>
-      </w:r>
-      <w:proofErr w:type="spellStart"/>
-      <w:r>
-        <w:t>commit</w:t>
-      </w:r>
-      <w:proofErr w:type="spellEnd"/>
-      <w:r>
-        <w:t xml:space="preserve"> que tenemos hasta el momento de nuestro proyecto</w:t>
+        <w:t>Evidenciamos los commit que tenemos hasta el momento de nuestro proyecto</w:t>
       </w:r>
     </w:p>
     <w:p>
@@ -1229,15 +1065,7 @@
     <w:p>
       <w:r>
         <w:lastRenderedPageBreak/>
-        <w:t xml:space="preserve">Creamos una carpeta dentro de la carpeta </w:t>
-      </w:r>
-      <w:proofErr w:type="spellStart"/>
-      <w:r>
-        <w:t>src</w:t>
-      </w:r>
-      <w:proofErr w:type="spellEnd"/>
-      <w:r>
-        <w:t xml:space="preserve"> la cual se llama rutas</w:t>
+        <w:t>Creamos una carpeta dentro de la carpeta src la cual se llama rutas</w:t>
       </w:r>
       <w:r>
         <w:t>, y dentro de ruta un archivo llamado mascotasRouter.js</w:t>
@@ -1346,15 +1174,7 @@
     <w:p/>
     <w:p>
       <w:r>
-        <w:t xml:space="preserve">E importamos </w:t>
-      </w:r>
-      <w:proofErr w:type="spellStart"/>
-      <w:r>
-        <w:t>routerMascota</w:t>
-      </w:r>
-      <w:proofErr w:type="spellEnd"/>
-      <w:r>
-        <w:t xml:space="preserve"> en el archivo app.js </w:t>
+        <w:t xml:space="preserve">E importamos routerMascota en el archivo app.js </w:t>
       </w:r>
     </w:p>
     <w:p>
@@ -1418,68 +1238,7 @@
     <w:p>
       <w:r>
         <w:lastRenderedPageBreak/>
-        <w:t xml:space="preserve">Dentro de </w:t>
-      </w:r>
-      <w:proofErr w:type="spellStart"/>
-      <w:r>
-        <w:t>src</w:t>
-      </w:r>
-      <w:proofErr w:type="spellEnd"/>
-      <w:r>
-        <w:t xml:space="preserve"> se </w:t>
-      </w:r>
-      <w:proofErr w:type="spellStart"/>
-      <w:r>
-        <w:t>creo</w:t>
-      </w:r>
-      <w:proofErr w:type="spellEnd"/>
-      <w:r>
-        <w:t xml:space="preserve"> una carpeta que </w:t>
-      </w:r>
-      <w:proofErr w:type="spellStart"/>
-      <w:r>
-        <w:t>sellama</w:t>
-      </w:r>
-      <w:proofErr w:type="spellEnd"/>
-      <w:r>
-        <w:t xml:space="preserve"> </w:t>
-      </w:r>
-      <w:proofErr w:type="spellStart"/>
-      <w:r>
-        <w:t>database</w:t>
-      </w:r>
-      <w:proofErr w:type="spellEnd"/>
-      <w:r>
-        <w:t xml:space="preserve">, y dentro de </w:t>
-      </w:r>
-      <w:proofErr w:type="spellStart"/>
-      <w:r>
-        <w:t>database</w:t>
-      </w:r>
-      <w:proofErr w:type="spellEnd"/>
-      <w:r>
-        <w:t xml:space="preserve"> un archivo que se llama conexión.js, donde instanciamos </w:t>
-      </w:r>
-      <w:proofErr w:type="spellStart"/>
-      <w:r>
-        <w:t>db</w:t>
-      </w:r>
-      <w:proofErr w:type="spellEnd"/>
-      <w:r>
-        <w:t xml:space="preserve"> la cual contiene el nombre </w:t>
-      </w:r>
-      <w:proofErr w:type="spellStart"/>
-      <w:proofErr w:type="gramStart"/>
-      <w:r>
-        <w:t>del</w:t>
-      </w:r>
-      <w:proofErr w:type="spellEnd"/>
-      <w:r>
-        <w:t xml:space="preserve"> la base</w:t>
-      </w:r>
-      <w:proofErr w:type="gramEnd"/>
-      <w:r>
-        <w:t xml:space="preserve"> de datos, el usuario y la contraseña. También se especifica</w:t>
+        <w:t>Dentro de src se creo una carpeta que sellama database, y dentro de database un archivo que se llama conexión.js, donde instanciamos db la cual contiene el nombre del la base de datos, el usuario y la contraseña. También se especifica</w:t>
       </w:r>
       <w:r>
         <w:t xml:space="preserve"> que </w:t>
@@ -1494,13 +1253,8 @@
         <w:t xml:space="preserve"> y que la base datos </w:t>
       </w:r>
       <w:r>
-        <w:t xml:space="preserve">está alojada en el mismo servidor donde se ejecuta la </w:t>
-      </w:r>
-      <w:proofErr w:type="gramStart"/>
-      <w:r>
-        <w:t>aplicación..</w:t>
-      </w:r>
-      <w:proofErr w:type="gramEnd"/>
+        <w:t>está alojada en el mismo servidor donde se ejecuta la aplicación..</w:t>
+      </w:r>
     </w:p>
     <w:p>
       <w:r>
@@ -1547,15 +1301,7 @@
     <w:p/>
     <w:p>
       <w:r>
-        <w:t xml:space="preserve">Se importa </w:t>
-      </w:r>
-      <w:proofErr w:type="spellStart"/>
-      <w:r>
-        <w:t>db</w:t>
-      </w:r>
-      <w:proofErr w:type="spellEnd"/>
-      <w:r>
-        <w:t xml:space="preserve"> desde el archivo app.js</w:t>
+        <w:t>Se importa db desde el archivo app.js</w:t>
       </w:r>
     </w:p>
     <w:p>
@@ -1613,30 +1359,9 @@
     <w:p/>
     <w:p/>
     <w:p>
-      <w:proofErr w:type="spellStart"/>
       <w:r>
         <w:lastRenderedPageBreak/>
-        <w:t>Dentron</w:t>
-      </w:r>
-      <w:proofErr w:type="spellEnd"/>
-      <w:r>
-        <w:t xml:space="preserve"> de </w:t>
-      </w:r>
-      <w:proofErr w:type="spellStart"/>
-      <w:r>
-        <w:t>src</w:t>
-      </w:r>
-      <w:proofErr w:type="spellEnd"/>
-      <w:r>
-        <w:t xml:space="preserve">, se </w:t>
-      </w:r>
-      <w:proofErr w:type="spellStart"/>
-      <w:r>
-        <w:t>creo</w:t>
-      </w:r>
-      <w:proofErr w:type="spellEnd"/>
-      <w:r>
-        <w:t xml:space="preserve"> una carpeta llamada modelo, y dentro de modelo un archivo llamado mascotaModelo.js</w:t>
+        <w:t>Dentron de src, se creo una carpeta llamada modelo, y dentro de modelo un archivo llamado mascotaModelo.js</w:t>
       </w:r>
       <w:r>
         <w:t xml:space="preserve">.  en este archivo se </w:t>
@@ -1700,58 +1425,13 @@
     <w:p>
       <w:r>
         <w:lastRenderedPageBreak/>
-        <w:t xml:space="preserve">Dentro de </w:t>
-      </w:r>
-      <w:proofErr w:type="spellStart"/>
-      <w:r>
-        <w:t>src</w:t>
-      </w:r>
-      <w:proofErr w:type="spellEnd"/>
-      <w:r>
-        <w:t xml:space="preserve"> creamos otra carpeta que se llama </w:t>
-      </w:r>
-      <w:proofErr w:type="spellStart"/>
-      <w:r>
-        <w:t>controller</w:t>
-      </w:r>
-      <w:proofErr w:type="spellEnd"/>
-      <w:r>
-        <w:t xml:space="preserve">, dentro de </w:t>
-      </w:r>
-      <w:proofErr w:type="spellStart"/>
-      <w:r>
-        <w:t>controller</w:t>
-      </w:r>
-      <w:proofErr w:type="spellEnd"/>
-      <w:r>
-        <w:t xml:space="preserve"> se </w:t>
-      </w:r>
-      <w:proofErr w:type="spellStart"/>
-      <w:r>
-        <w:t>creo</w:t>
-      </w:r>
-      <w:proofErr w:type="spellEnd"/>
-      <w:r>
-        <w:t xml:space="preserve"> el archivo mascota</w:t>
-      </w:r>
-      <w:r>
-        <w:t xml:space="preserve">sController.js. En este </w:t>
-      </w:r>
-      <w:proofErr w:type="spellStart"/>
-      <w:r>
-        <w:t>archico</w:t>
-      </w:r>
-      <w:proofErr w:type="spellEnd"/>
-      <w:r>
-        <w:t xml:space="preserve"> se define </w:t>
-      </w:r>
-      <w:proofErr w:type="spellStart"/>
-      <w:r>
-        <w:t>crearMascota</w:t>
-      </w:r>
-      <w:proofErr w:type="spellEnd"/>
-      <w:r>
-        <w:t xml:space="preserve"> </w:t>
+        <w:t>Dentro de src creamos otra carpeta que se llama controller, dentro de controller se creo el archivo mascota</w:t>
+      </w:r>
+      <w:r>
+        <w:t xml:space="preserve">sController.js. En este archico se define </w:t>
+      </w:r>
+      <w:r>
+        <w:t xml:space="preserve">crearMascota </w:t>
       </w:r>
       <w:r>
         <w:t xml:space="preserve">el cual </w:t>
@@ -1808,15 +1488,7 @@
     <w:p/>
     <w:p>
       <w:r>
-        <w:t xml:space="preserve">Podemos visualizar que ya se </w:t>
-      </w:r>
-      <w:proofErr w:type="spellStart"/>
-      <w:r>
-        <w:t>creo</w:t>
-      </w:r>
-      <w:proofErr w:type="spellEnd"/>
-      <w:r>
-        <w:t xml:space="preserve"> la tabla en la base de datos</w:t>
+        <w:t>Podemos visualizar que ya se creo la tabla en la base de datos</w:t>
       </w:r>
       <w:r>
         <w:br/>
@@ -2108,13 +1780,8 @@
     <w:p/>
     <w:p>
       <w:r>
-        <w:t xml:space="preserve">Hacemos un </w:t>
-      </w:r>
-      <w:proofErr w:type="spellStart"/>
-      <w:r>
-        <w:t>commit</w:t>
-      </w:r>
-      <w:proofErr w:type="spellEnd"/>
+        <w:t>Hacemos un commit</w:t>
+      </w:r>
     </w:p>
     <w:p>
       <w:r>
@@ -2222,15 +1889,7 @@
     <w:p/>
     <w:p>
       <w:r>
-        <w:t xml:space="preserve">Se evidencia los </w:t>
-      </w:r>
-      <w:proofErr w:type="spellStart"/>
-      <w:r>
-        <w:t>commit</w:t>
-      </w:r>
-      <w:proofErr w:type="spellEnd"/>
-      <w:r>
-        <w:t xml:space="preserve"> que se lleva hasta el momento</w:t>
+        <w:t>Se evidencia los commit que se lleva hasta el momento</w:t>
       </w:r>
     </w:p>
     <w:p>
@@ -2283,19 +1942,9 @@
       <w:r>
         <w:t xml:space="preserve"> una rama llamada </w:t>
       </w:r>
-      <w:proofErr w:type="spellStart"/>
-      <w:r>
-        <w:t>buscarTodo</w:t>
-      </w:r>
-      <w:proofErr w:type="spellEnd"/>
-      <w:r>
-        <w:t xml:space="preserve">, para desarrollar en esa rama la función </w:t>
-      </w:r>
-      <w:proofErr w:type="spellStart"/>
-      <w:r>
-        <w:t>buscarTodo</w:t>
-      </w:r>
-      <w:proofErr w:type="spellEnd"/>
+      <w:r>
+        <w:t>buscarTodo, para desarrollar en esa rama la función buscarTodo</w:t>
+      </w:r>
     </w:p>
     <w:p>
       <w:r>
@@ -2345,13 +1994,8 @@
         <w:t>En el archivo mascotasRouter</w:t>
       </w:r>
       <w:r>
-        <w:t xml:space="preserve">.js codificamos la ruta </w:t>
-      </w:r>
-      <w:proofErr w:type="spellStart"/>
-      <w:r>
-        <w:t>buscarMascotas</w:t>
-      </w:r>
-      <w:proofErr w:type="spellEnd"/>
+        <w:t>.js codificamos la ruta buscarMascotas</w:t>
+      </w:r>
     </w:p>
     <w:p>
       <w:r>
@@ -2591,29 +2235,8 @@
     <w:p/>
     <w:p>
       <w:r>
-        <w:t xml:space="preserve">Hice un </w:t>
-      </w:r>
-      <w:proofErr w:type="spellStart"/>
-      <w:r>
-        <w:t>merge</w:t>
-      </w:r>
-      <w:proofErr w:type="spellEnd"/>
-      <w:r>
-        <w:t xml:space="preserve"> de los cambios realizados en la rama </w:t>
-      </w:r>
-      <w:proofErr w:type="spellStart"/>
-      <w:r>
-        <w:t>diseno</w:t>
-      </w:r>
-      <w:proofErr w:type="spellEnd"/>
-      <w:r>
-        <w:t xml:space="preserve"> a la rama </w:t>
-      </w:r>
-      <w:proofErr w:type="spellStart"/>
-      <w:r>
-        <w:t>main</w:t>
-      </w:r>
-      <w:proofErr w:type="spellEnd"/>
+        <w:t>Hice un merge de los cambios realizados en la rama diseno a la rama main</w:t>
+      </w:r>
     </w:p>
     <w:p>
       <w:r>
@@ -2665,13 +2288,8 @@
       <w:r>
         <w:t xml:space="preserve"> una rama llamada </w:t>
       </w:r>
-      <w:proofErr w:type="spellStart"/>
-      <w:r>
-        <w:t>buscarId</w:t>
-      </w:r>
-      <w:proofErr w:type="spellEnd"/>
-      <w:r>
-        <w:t>, para desarrollar en esa rama la función buscar por id</w:t>
+      <w:r>
+        <w:t>buscarId, para desarrollar en esa rama la función buscar por id</w:t>
       </w:r>
     </w:p>
     <w:p>
@@ -2920,13 +2538,8 @@
     <w:p/>
     <w:p>
       <w:r>
-        <w:t xml:space="preserve">Hacemos un </w:t>
-      </w:r>
-      <w:proofErr w:type="spellStart"/>
-      <w:r>
-        <w:t>commit</w:t>
-      </w:r>
-      <w:proofErr w:type="spellEnd"/>
+        <w:t>Hacemos un commit</w:t>
+      </w:r>
     </w:p>
     <w:p>
       <w:r>
@@ -3273,13 +2886,8 @@
     <w:p>
       <w:r>
         <w:lastRenderedPageBreak/>
-        <w:t xml:space="preserve">Hice un </w:t>
-      </w:r>
-      <w:proofErr w:type="spellStart"/>
-      <w:r>
-        <w:t>commit</w:t>
-      </w:r>
-      <w:proofErr w:type="spellEnd"/>
+        <w:t>Hice un commit</w:t>
+      </w:r>
     </w:p>
     <w:p>
       <w:r>
@@ -3621,15 +3229,7 @@
     <w:p>
       <w:r>
         <w:lastRenderedPageBreak/>
-        <w:t xml:space="preserve">Dentro de la carpeta modelos se </w:t>
-      </w:r>
-      <w:proofErr w:type="spellStart"/>
-      <w:r>
-        <w:t>creo</w:t>
-      </w:r>
-      <w:proofErr w:type="spellEnd"/>
-      <w:r>
-        <w:t xml:space="preserve"> la carpeta modeloPesrona.js, en este archivo se </w:t>
+        <w:t xml:space="preserve">Dentro de la carpeta modelos se creo la carpeta modeloPesrona.js, en este archivo se </w:t>
       </w:r>
       <w:r>
         <w:t xml:space="preserve">define una tabla </w:t>
@@ -3647,27 +3247,14 @@
         <w:t xml:space="preserve">, </w:t>
       </w:r>
       <w:r>
-        <w:t xml:space="preserve">la tabla tiene </w:t>
-      </w:r>
-      <w:proofErr w:type="gramStart"/>
-      <w:r>
-        <w:t>la siguientes columnas</w:t>
-      </w:r>
-      <w:proofErr w:type="gramEnd"/>
-      <w:r>
-        <w:t xml:space="preserve"> cedula</w:t>
+        <w:t>la tabla tiene la siguientes columnas cedula</w:t>
       </w:r>
       <w:r>
         <w:t xml:space="preserve">, nombre, </w:t>
       </w:r>
       <w:r>
-        <w:t xml:space="preserve">apellido y </w:t>
-      </w:r>
-      <w:proofErr w:type="spellStart"/>
-      <w:r>
-        <w:t>direccion</w:t>
-      </w:r>
-      <w:proofErr w:type="spellEnd"/>
+        <w:t>apellido y direccion</w:t>
+      </w:r>
       <w:r>
         <w:t>.</w:t>
       </w:r>
@@ -3737,15 +3324,7 @@
         <w:t xml:space="preserve"> se</w:t>
       </w:r>
       <w:r>
-        <w:t xml:space="preserve"> define una tabla </w:t>
-      </w:r>
-      <w:proofErr w:type="spellStart"/>
-      <w:r>
-        <w:t>solicitarMascota</w:t>
-      </w:r>
-      <w:proofErr w:type="spellEnd"/>
-      <w:r>
-        <w:t xml:space="preserve"> que registra las solicitudes de adopción de mascotas, donde cada solicitud está relacionada con una persona (identificada por su cédula) y una mascota (identificada por su ID). Las relaciones de la tabla permiten que se asocie una solicitud con una persona y una mascota en la base de datos</w:t>
+        <w:t xml:space="preserve"> define una tabla solicitarMascota que registra las solicitudes de adopción de mascotas, donde cada solicitud está relacionada con una persona (identificada por su cédula) y una mascota (identificada por su ID). Las relaciones de la tabla permiten que se asocie una solicitud con una persona y una mascota en la base de datos</w:t>
       </w:r>
     </w:p>
     <w:p>
@@ -3813,14 +3392,12 @@
         <w:lastRenderedPageBreak/>
         <w:t xml:space="preserve">dentro de la carpeta controladores se creó el archivo solicitarMascotasController.js. En este archivo se codifico una función </w:t>
       </w:r>
-      <w:proofErr w:type="spellStart"/>
       <w:r>
         <w:t>crea</w:t>
       </w:r>
       <w:r>
         <w:t>rSolicidtdud</w:t>
       </w:r>
-      <w:proofErr w:type="spellEnd"/>
       <w:r>
         <w:t xml:space="preserve"> de adopción de mascotas, validando que todos los campos requeridos estén presentes, verificando la existencia de la mascota y la persona en la base de datos, y creando nuevos registros si es necesario. Si todo es correcto, se guarda la solicitud de adopción y se envía una respuesta de éxito</w:t>
       </w:r>
@@ -3885,11 +3462,9 @@
       <w:r>
         <w:t xml:space="preserve">se codifico la ruta </w:t>
       </w:r>
-      <w:proofErr w:type="spellStart"/>
       <w:r>
         <w:t>crearSolicitud</w:t>
       </w:r>
-      <w:proofErr w:type="spellEnd"/>
       <w:r>
         <w:t xml:space="preserve"> </w:t>
       </w:r>
@@ -3939,13 +3514,8 @@
     <w:p>
       <w:r>
         <w:lastRenderedPageBreak/>
-        <w:t xml:space="preserve">En el archivo app.js importamos </w:t>
-      </w:r>
-      <w:proofErr w:type="spellStart"/>
-      <w:r>
-        <w:t>routerSolicitud</w:t>
-      </w:r>
-      <w:proofErr w:type="spellEnd"/>
+        <w:t>En el archivo app.js importamos routerSolicitud</w:t>
+      </w:r>
     </w:p>
     <w:p>
       <w:r>
@@ -3993,21 +3563,8 @@
     <w:p/>
     <w:p>
       <w:r>
-        <w:t xml:space="preserve">Y llamamos </w:t>
-      </w:r>
-      <w:proofErr w:type="gramStart"/>
-      <w:r>
-        <w:t>la rutas</w:t>
-      </w:r>
-      <w:proofErr w:type="gramEnd"/>
-      <w:r>
-        <w:t xml:space="preserve"> que hay en </w:t>
-      </w:r>
-      <w:proofErr w:type="spellStart"/>
-      <w:r>
-        <w:t>routerSolicitud</w:t>
-      </w:r>
-      <w:proofErr w:type="spellEnd"/>
+        <w:t>Y llamamos la rutas que hay en routerSolicitud</w:t>
+      </w:r>
     </w:p>
     <w:p>
       <w:r>
@@ -4055,13 +3612,8 @@
     <w:p/>
     <w:p>
       <w:r>
-        <w:t xml:space="preserve">Ya tenemos 2 tablas más, personas y </w:t>
-      </w:r>
-      <w:proofErr w:type="spellStart"/>
-      <w:r>
-        <w:t>solicitarmascota</w:t>
-      </w:r>
-      <w:proofErr w:type="spellEnd"/>
+        <w:t>Ya tenemos 2 tablas más, personas y solicitarmascota</w:t>
+      </w:r>
     </w:p>
     <w:p>
       <w:r>
@@ -4305,13 +3857,8 @@
     <w:p/>
     <w:p>
       <w:r>
-        <w:t xml:space="preserve">Añadimos los cambios y hacemos un </w:t>
-      </w:r>
-      <w:proofErr w:type="spellStart"/>
-      <w:r>
-        <w:t>commit</w:t>
-      </w:r>
-      <w:proofErr w:type="spellEnd"/>
+        <w:t>Añadimos los cambios y hacemos un commit</w:t>
+      </w:r>
     </w:p>
     <w:p>
       <w:r>
@@ -4421,13 +3968,8 @@
         <w:t xml:space="preserve"> solicitarMascotaRouter.js </w:t>
       </w:r>
       <w:r>
-        <w:t xml:space="preserve">se codifico la ruta </w:t>
-      </w:r>
-      <w:proofErr w:type="spellStart"/>
-      <w:r>
-        <w:t>buscarSolicitudes</w:t>
-      </w:r>
-      <w:proofErr w:type="spellEnd"/>
+        <w:t>se codifico la ruta buscarSolicitudes</w:t>
+      </w:r>
     </w:p>
     <w:p>
       <w:r>
@@ -4583,13 +4125,8 @@
     <w:p>
       <w:r>
         <w:lastRenderedPageBreak/>
-        <w:t xml:space="preserve">Este es el resultado de la </w:t>
-      </w:r>
-      <w:proofErr w:type="spellStart"/>
-      <w:r>
-        <w:t>busqueda</w:t>
-      </w:r>
-      <w:proofErr w:type="spellEnd"/>
+        <w:t>Este es el resultado de la busqueda</w:t>
+      </w:r>
     </w:p>
     <w:p>
       <w:r>
@@ -4714,16 +4251,11 @@
     <w:p>
       <w:r>
         <w:lastRenderedPageBreak/>
-        <w:t xml:space="preserve">Dentro del archivo solicitarMascotaRouter.js se codifico la ruta </w:t>
-      </w:r>
-      <w:proofErr w:type="spellStart"/>
-      <w:r>
-        <w:t>buscarSolicitudes</w:t>
+        <w:t>Dentro del archivo solicitarMascotaRouter.js se codifico la ruta buscarSolicitudes</w:t>
       </w:r>
       <w:r>
         <w:t>Porid</w:t>
       </w:r>
-      <w:proofErr w:type="spellEnd"/>
     </w:p>
     <w:p>
       <w:r>
@@ -4924,7 +4456,85 @@
       </w:r>
     </w:p>
     <w:p/>
-    <w:p/>
+    <w:p>
+      <w:r>
+        <w:drawing>
+          <wp:inline distT="0" distB="0" distL="0" distR="0" wp14:anchorId="455C1055" wp14:editId="569A1E23">
+            <wp:extent cx="5612130" cy="1298575"/>
+            <wp:effectExtent l="0" t="0" r="7620" b="0"/>
+            <wp:docPr id="792549812" name="Imagen 1"/>
+            <wp:cNvGraphicFramePr>
+              <a:graphicFrameLocks xmlns:a="http://schemas.openxmlformats.org/drawingml/2006/main" noChangeAspect="1"/>
+            </wp:cNvGraphicFramePr>
+            <a:graphic xmlns:a="http://schemas.openxmlformats.org/drawingml/2006/main">
+              <a:graphicData uri="http://schemas.openxmlformats.org/drawingml/2006/picture">
+                <pic:pic xmlns:pic="http://schemas.openxmlformats.org/drawingml/2006/picture">
+                  <pic:nvPicPr>
+                    <pic:cNvPr id="792549812" name=""/>
+                    <pic:cNvPicPr/>
+                  </pic:nvPicPr>
+                  <pic:blipFill>
+                    <a:blip r:embed="rId90"/>
+                    <a:stretch>
+                      <a:fillRect/>
+                    </a:stretch>
+                  </pic:blipFill>
+                  <pic:spPr>
+                    <a:xfrm>
+                      <a:off x="0" y="0"/>
+                      <a:ext cx="5612130" cy="1298575"/>
+                    </a:xfrm>
+                    <a:prstGeom prst="rect">
+                      <a:avLst/>
+                    </a:prstGeom>
+                  </pic:spPr>
+                </pic:pic>
+              </a:graphicData>
+            </a:graphic>
+          </wp:inline>
+        </w:drawing>
+      </w:r>
+    </w:p>
+    <w:p/>
+    <w:p>
+      <w:r>
+        <w:drawing>
+          <wp:inline distT="0" distB="0" distL="0" distR="0" wp14:anchorId="27262075" wp14:editId="287159F8">
+            <wp:extent cx="5612130" cy="2019300"/>
+            <wp:effectExtent l="0" t="0" r="7620" b="0"/>
+            <wp:docPr id="1257164827" name="Imagen 1"/>
+            <wp:cNvGraphicFramePr>
+              <a:graphicFrameLocks xmlns:a="http://schemas.openxmlformats.org/drawingml/2006/main" noChangeAspect="1"/>
+            </wp:cNvGraphicFramePr>
+            <a:graphic xmlns:a="http://schemas.openxmlformats.org/drawingml/2006/main">
+              <a:graphicData uri="http://schemas.openxmlformats.org/drawingml/2006/picture">
+                <pic:pic xmlns:pic="http://schemas.openxmlformats.org/drawingml/2006/picture">
+                  <pic:nvPicPr>
+                    <pic:cNvPr id="1257164827" name=""/>
+                    <pic:cNvPicPr/>
+                  </pic:nvPicPr>
+                  <pic:blipFill>
+                    <a:blip r:embed="rId91"/>
+                    <a:stretch>
+                      <a:fillRect/>
+                    </a:stretch>
+                  </pic:blipFill>
+                  <pic:spPr>
+                    <a:xfrm>
+                      <a:off x="0" y="0"/>
+                      <a:ext cx="5612130" cy="2019300"/>
+                    </a:xfrm>
+                    <a:prstGeom prst="rect">
+                      <a:avLst/>
+                    </a:prstGeom>
+                  </pic:spPr>
+                </pic:pic>
+              </a:graphicData>
+            </a:graphic>
+          </wp:inline>
+        </w:drawing>
+      </w:r>
+    </w:p>
     <w:p/>
     <w:p/>
     <w:p/>

</xml_diff>

<commit_message>
Ya se puede eliminar una solicitud en la base de datos. Backend
</commit_message>
<xml_diff>
--- a/informe.docx
+++ b/informe.docx
@@ -5,7 +5,15 @@
     <w:p/>
     <w:p>
       <w:r>
-        <w:t xml:space="preserve">Entre a la carpeta tallerUnidadDosBackendJuanCarlosTorres para crear un repositorio </w:t>
+        <w:t xml:space="preserve">Entre a la carpeta </w:t>
+      </w:r>
+      <w:proofErr w:type="spellStart"/>
+      <w:r>
+        <w:t>tallerUnidadDosBackendJuanCarlosTorres</w:t>
+      </w:r>
+      <w:proofErr w:type="spellEnd"/>
+      <w:r>
+        <w:t xml:space="preserve"> para crear un repositorio </w:t>
       </w:r>
       <w:r>
         <w:t xml:space="preserve">para el seguimiento de versiones de </w:t>
@@ -62,7 +70,39 @@
     <w:p/>
     <w:p>
       <w:r>
-        <w:t xml:space="preserve">Desde visual Visual Studio entramos a la carpeta y escribimos el comando npm init -y para inicializar nuestro proyecto de backend </w:t>
+        <w:t xml:space="preserve">Desde visual </w:t>
+      </w:r>
+      <w:proofErr w:type="spellStart"/>
+      <w:r>
+        <w:t>Visual</w:t>
+      </w:r>
+      <w:proofErr w:type="spellEnd"/>
+      <w:r>
+        <w:t xml:space="preserve"> Studio entramos a la carpeta y escribimos el comando </w:t>
+      </w:r>
+      <w:proofErr w:type="spellStart"/>
+      <w:r>
+        <w:t>npm</w:t>
+      </w:r>
+      <w:proofErr w:type="spellEnd"/>
+      <w:r>
+        <w:t xml:space="preserve"> </w:t>
+      </w:r>
+      <w:proofErr w:type="spellStart"/>
+      <w:r>
+        <w:t>init</w:t>
+      </w:r>
+      <w:proofErr w:type="spellEnd"/>
+      <w:r>
+        <w:t xml:space="preserve"> -y para inicializar nuestro proyecto de </w:t>
+      </w:r>
+      <w:proofErr w:type="spellStart"/>
+      <w:r>
+        <w:t>backend</w:t>
+      </w:r>
+      <w:proofErr w:type="spellEnd"/>
+      <w:r>
+        <w:t xml:space="preserve"> </w:t>
       </w:r>
     </w:p>
     <w:p>
@@ -110,7 +150,39 @@
     <w:p/>
     <w:p>
       <w:r>
-        <w:t>Escribimos el comando npm Install nodemon -D descarga un modulo para desarrollar</w:t>
+        <w:t xml:space="preserve">Escribimos el comando </w:t>
+      </w:r>
+      <w:proofErr w:type="spellStart"/>
+      <w:r>
+        <w:t>npm</w:t>
+      </w:r>
+      <w:proofErr w:type="spellEnd"/>
+      <w:r>
+        <w:t xml:space="preserve"> </w:t>
+      </w:r>
+      <w:proofErr w:type="spellStart"/>
+      <w:r>
+        <w:t>Install</w:t>
+      </w:r>
+      <w:proofErr w:type="spellEnd"/>
+      <w:r>
+        <w:t xml:space="preserve"> </w:t>
+      </w:r>
+      <w:proofErr w:type="spellStart"/>
+      <w:r>
+        <w:t>nodemon</w:t>
+      </w:r>
+      <w:proofErr w:type="spellEnd"/>
+      <w:r>
+        <w:t xml:space="preserve"> -D descarga un </w:t>
+      </w:r>
+      <w:proofErr w:type="spellStart"/>
+      <w:r>
+        <w:t>modulo</w:t>
+      </w:r>
+      <w:proofErr w:type="spellEnd"/>
+      <w:r>
+        <w:t xml:space="preserve"> para desarrollar</w:t>
       </w:r>
       <w:r>
         <w:t xml:space="preserve"> el cual se encarga de</w:t>
@@ -134,8 +206,21 @@
         <w:t xml:space="preserve"> aplicación de Node.js cada vez que detecta cambios en el código</w:t>
       </w:r>
       <w:r>
-        <w:t>, esto evita que tenga que detener el servicio cada ves haga un cambio en mi codigo</w:t>
-      </w:r>
+        <w:t xml:space="preserve">, esto evita que tenga que detener el servicio cada </w:t>
+      </w:r>
+      <w:proofErr w:type="spellStart"/>
+      <w:r>
+        <w:t>ves</w:t>
+      </w:r>
+      <w:proofErr w:type="spellEnd"/>
+      <w:r>
+        <w:t xml:space="preserve"> haga un cambio en mi </w:t>
+      </w:r>
+      <w:proofErr w:type="spellStart"/>
+      <w:r>
+        <w:t>codigo</w:t>
+      </w:r>
+      <w:proofErr w:type="spellEnd"/>
     </w:p>
     <w:p>
       <w:r>
@@ -182,7 +267,15 @@
     <w:p/>
     <w:p>
       <w:r>
-        <w:t>Cree una nueva caparte llamada src, es donde voy apilar todo mi código</w:t>
+        <w:t xml:space="preserve">Cree una nueva caparte llamada </w:t>
+      </w:r>
+      <w:proofErr w:type="spellStart"/>
+      <w:r>
+        <w:t>src</w:t>
+      </w:r>
+      <w:proofErr w:type="spellEnd"/>
+      <w:r>
+        <w:t>, es donde voy apilar todo mi código</w:t>
       </w:r>
     </w:p>
     <w:p>
@@ -232,8 +325,29 @@
     <w:p>
       <w:r>
         <w:lastRenderedPageBreak/>
-        <w:t>Instalamos express, que es el frameworks que me va permitir desarrollar el backend</w:t>
-      </w:r>
+        <w:t xml:space="preserve">Instalamos </w:t>
+      </w:r>
+      <w:proofErr w:type="spellStart"/>
+      <w:r>
+        <w:t>express</w:t>
+      </w:r>
+      <w:proofErr w:type="spellEnd"/>
+      <w:r>
+        <w:t xml:space="preserve">, que es el </w:t>
+      </w:r>
+      <w:proofErr w:type="spellStart"/>
+      <w:r>
+        <w:t>frameworks</w:t>
+      </w:r>
+      <w:proofErr w:type="spellEnd"/>
+      <w:r>
+        <w:t xml:space="preserve"> que me va permitir desarrollar el </w:t>
+      </w:r>
+      <w:proofErr w:type="spellStart"/>
+      <w:r>
+        <w:t>backend</w:t>
+      </w:r>
+      <w:proofErr w:type="spellEnd"/>
     </w:p>
     <w:p>
       <w:r>
@@ -329,7 +443,15 @@
     <w:p/>
     <w:p>
       <w:r>
-        <w:t>Instalamos sequelize porque este es un ORM el cual es un intermediario entre el desarrollador y la base de datos, evitando que este tenga que preocuparse</w:t>
+        <w:t xml:space="preserve">Instalamos </w:t>
+      </w:r>
+      <w:proofErr w:type="spellStart"/>
+      <w:r>
+        <w:t>sequelize</w:t>
+      </w:r>
+      <w:proofErr w:type="spellEnd"/>
+      <w:r>
+        <w:t xml:space="preserve"> porque este es un ORM el cual es un intermediario entre el desarrollador y la base de datos, evitando que este tenga que preocuparse</w:t>
       </w:r>
       <w:r>
         <w:t xml:space="preserve"> por</w:t>
@@ -447,8 +569,13 @@
     <w:p/>
     <w:p>
       <w:r>
-        <w:t>Hacemos un commit</w:t>
-      </w:r>
+        <w:t xml:space="preserve">Hacemos un </w:t>
+      </w:r>
+      <w:proofErr w:type="spellStart"/>
+      <w:r>
+        <w:t>commit</w:t>
+      </w:r>
+      <w:proofErr w:type="spellEnd"/>
     </w:p>
     <w:p>
       <w:r>
@@ -696,7 +823,15 @@
     <w:p/>
     <w:p>
       <w:r>
-        <w:t>Me estaba olvidando de hacer un script que contiene la ruta donde esta el archivo app.js</w:t>
+        <w:t xml:space="preserve">Me estaba olvidando de hacer un script que contiene la ruta donde </w:t>
+      </w:r>
+      <w:proofErr w:type="spellStart"/>
+      <w:r>
+        <w:t>esta</w:t>
+      </w:r>
+      <w:proofErr w:type="spellEnd"/>
+      <w:r>
+        <w:t xml:space="preserve"> el archivo app.js</w:t>
       </w:r>
     </w:p>
     <w:p>
@@ -750,7 +885,23 @@
         <w:t>er</w:t>
       </w:r>
       <w:r>
-        <w:t xml:space="preserve"> el Scripts el cual se llama start, con esto el sistema esta pendiente de los cambios que yo haga y me los actualiza en caliente</w:t>
+        <w:t xml:space="preserve"> el Scripts el cual se llama </w:t>
+      </w:r>
+      <w:proofErr w:type="spellStart"/>
+      <w:r>
+        <w:t>start</w:t>
+      </w:r>
+      <w:proofErr w:type="spellEnd"/>
+      <w:r>
+        <w:t xml:space="preserve">, con esto el sistema </w:t>
+      </w:r>
+      <w:proofErr w:type="spellStart"/>
+      <w:r>
+        <w:t>esta</w:t>
+      </w:r>
+      <w:proofErr w:type="spellEnd"/>
+      <w:r>
+        <w:t xml:space="preserve"> pendiente de los cambios que yo haga y me los actualiza en caliente</w:t>
       </w:r>
       <w:r>
         <w:t>, evitando de que este bajando y subiendo el servicio a cada rato</w:t>
@@ -907,8 +1058,13 @@
     <w:p/>
     <w:p>
       <w:r>
-        <w:t>Hacemos un commit</w:t>
-      </w:r>
+        <w:t xml:space="preserve">Hacemos un </w:t>
+      </w:r>
+      <w:proofErr w:type="spellStart"/>
+      <w:r>
+        <w:t>commit</w:t>
+      </w:r>
+      <w:proofErr w:type="spellEnd"/>
     </w:p>
     <w:p>
       <w:r>
@@ -1003,7 +1159,15 @@
     <w:p/>
     <w:p>
       <w:r>
-        <w:t>Evidenciamos los commit que tenemos hasta el momento de nuestro proyecto</w:t>
+        <w:t xml:space="preserve">Evidenciamos los </w:t>
+      </w:r>
+      <w:proofErr w:type="spellStart"/>
+      <w:r>
+        <w:t>commit</w:t>
+      </w:r>
+      <w:proofErr w:type="spellEnd"/>
+      <w:r>
+        <w:t xml:space="preserve"> que tenemos hasta el momento de nuestro proyecto</w:t>
       </w:r>
     </w:p>
     <w:p>
@@ -1065,7 +1229,15 @@
     <w:p>
       <w:r>
         <w:lastRenderedPageBreak/>
-        <w:t>Creamos una carpeta dentro de la carpeta src la cual se llama rutas</w:t>
+        <w:t xml:space="preserve">Creamos una carpeta dentro de la carpeta </w:t>
+      </w:r>
+      <w:proofErr w:type="spellStart"/>
+      <w:r>
+        <w:t>src</w:t>
+      </w:r>
+      <w:proofErr w:type="spellEnd"/>
+      <w:r>
+        <w:t xml:space="preserve"> la cual se llama rutas</w:t>
       </w:r>
       <w:r>
         <w:t>, y dentro de ruta un archivo llamado mascotasRouter.js</w:t>
@@ -1174,7 +1346,15 @@
     <w:p/>
     <w:p>
       <w:r>
-        <w:t xml:space="preserve">E importamos routerMascota en el archivo app.js </w:t>
+        <w:t xml:space="preserve">E importamos </w:t>
+      </w:r>
+      <w:proofErr w:type="spellStart"/>
+      <w:r>
+        <w:t>routerMascota</w:t>
+      </w:r>
+      <w:proofErr w:type="spellEnd"/>
+      <w:r>
+        <w:t xml:space="preserve"> en el archivo app.js </w:t>
       </w:r>
     </w:p>
     <w:p>
@@ -1238,7 +1418,68 @@
     <w:p>
       <w:r>
         <w:lastRenderedPageBreak/>
-        <w:t>Dentro de src se creo una carpeta que sellama database, y dentro de database un archivo que se llama conexión.js, donde instanciamos db la cual contiene el nombre del la base de datos, el usuario y la contraseña. También se especifica</w:t>
+        <w:t xml:space="preserve">Dentro de </w:t>
+      </w:r>
+      <w:proofErr w:type="spellStart"/>
+      <w:r>
+        <w:t>src</w:t>
+      </w:r>
+      <w:proofErr w:type="spellEnd"/>
+      <w:r>
+        <w:t xml:space="preserve"> se </w:t>
+      </w:r>
+      <w:proofErr w:type="spellStart"/>
+      <w:r>
+        <w:t>creo</w:t>
+      </w:r>
+      <w:proofErr w:type="spellEnd"/>
+      <w:r>
+        <w:t xml:space="preserve"> una carpeta que </w:t>
+      </w:r>
+      <w:proofErr w:type="spellStart"/>
+      <w:r>
+        <w:t>sellama</w:t>
+      </w:r>
+      <w:proofErr w:type="spellEnd"/>
+      <w:r>
+        <w:t xml:space="preserve"> </w:t>
+      </w:r>
+      <w:proofErr w:type="spellStart"/>
+      <w:r>
+        <w:t>database</w:t>
+      </w:r>
+      <w:proofErr w:type="spellEnd"/>
+      <w:r>
+        <w:t xml:space="preserve">, y dentro de </w:t>
+      </w:r>
+      <w:proofErr w:type="spellStart"/>
+      <w:r>
+        <w:t>database</w:t>
+      </w:r>
+      <w:proofErr w:type="spellEnd"/>
+      <w:r>
+        <w:t xml:space="preserve"> un archivo que se llama conexión.js, donde instanciamos </w:t>
+      </w:r>
+      <w:proofErr w:type="spellStart"/>
+      <w:r>
+        <w:t>db</w:t>
+      </w:r>
+      <w:proofErr w:type="spellEnd"/>
+      <w:r>
+        <w:t xml:space="preserve"> la cual contiene el nombre </w:t>
+      </w:r>
+      <w:proofErr w:type="spellStart"/>
+      <w:proofErr w:type="gramStart"/>
+      <w:r>
+        <w:t>del</w:t>
+      </w:r>
+      <w:proofErr w:type="spellEnd"/>
+      <w:r>
+        <w:t xml:space="preserve"> la base</w:t>
+      </w:r>
+      <w:proofErr w:type="gramEnd"/>
+      <w:r>
+        <w:t xml:space="preserve"> de datos, el usuario y la contraseña. También se especifica</w:t>
       </w:r>
       <w:r>
         <w:t xml:space="preserve"> que </w:t>
@@ -1253,8 +1494,13 @@
         <w:t xml:space="preserve"> y que la base datos </w:t>
       </w:r>
       <w:r>
-        <w:t>está alojada en el mismo servidor donde se ejecuta la aplicación..</w:t>
-      </w:r>
+        <w:t xml:space="preserve">está alojada en el mismo servidor donde se ejecuta la </w:t>
+      </w:r>
+      <w:proofErr w:type="gramStart"/>
+      <w:r>
+        <w:t>aplicación..</w:t>
+      </w:r>
+      <w:proofErr w:type="gramEnd"/>
     </w:p>
     <w:p>
       <w:r>
@@ -1301,7 +1547,15 @@
     <w:p/>
     <w:p>
       <w:r>
-        <w:t>Se importa db desde el archivo app.js</w:t>
+        <w:t xml:space="preserve">Se importa </w:t>
+      </w:r>
+      <w:proofErr w:type="spellStart"/>
+      <w:r>
+        <w:t>db</w:t>
+      </w:r>
+      <w:proofErr w:type="spellEnd"/>
+      <w:r>
+        <w:t xml:space="preserve"> desde el archivo app.js</w:t>
       </w:r>
     </w:p>
     <w:p>
@@ -1359,9 +1613,30 @@
     <w:p/>
     <w:p/>
     <w:p>
+      <w:proofErr w:type="spellStart"/>
       <w:r>
         <w:lastRenderedPageBreak/>
-        <w:t>Dentron de src, se creo una carpeta llamada modelo, y dentro de modelo un archivo llamado mascotaModelo.js</w:t>
+        <w:t>Dentron</w:t>
+      </w:r>
+      <w:proofErr w:type="spellEnd"/>
+      <w:r>
+        <w:t xml:space="preserve"> de </w:t>
+      </w:r>
+      <w:proofErr w:type="spellStart"/>
+      <w:r>
+        <w:t>src</w:t>
+      </w:r>
+      <w:proofErr w:type="spellEnd"/>
+      <w:r>
+        <w:t xml:space="preserve">, se </w:t>
+      </w:r>
+      <w:proofErr w:type="spellStart"/>
+      <w:r>
+        <w:t>creo</w:t>
+      </w:r>
+      <w:proofErr w:type="spellEnd"/>
+      <w:r>
+        <w:t xml:space="preserve"> una carpeta llamada modelo, y dentro de modelo un archivo llamado mascotaModelo.js</w:t>
       </w:r>
       <w:r>
         <w:t xml:space="preserve">.  en este archivo se </w:t>
@@ -1425,13 +1700,58 @@
     <w:p>
       <w:r>
         <w:lastRenderedPageBreak/>
-        <w:t>Dentro de src creamos otra carpeta que se llama controller, dentro de controller se creo el archivo mascota</w:t>
-      </w:r>
-      <w:r>
-        <w:t xml:space="preserve">sController.js. En este archico se define </w:t>
-      </w:r>
-      <w:r>
-        <w:t xml:space="preserve">crearMascota </w:t>
+        <w:t xml:space="preserve">Dentro de </w:t>
+      </w:r>
+      <w:proofErr w:type="spellStart"/>
+      <w:r>
+        <w:t>src</w:t>
+      </w:r>
+      <w:proofErr w:type="spellEnd"/>
+      <w:r>
+        <w:t xml:space="preserve"> creamos otra carpeta que se llama </w:t>
+      </w:r>
+      <w:proofErr w:type="spellStart"/>
+      <w:r>
+        <w:t>controller</w:t>
+      </w:r>
+      <w:proofErr w:type="spellEnd"/>
+      <w:r>
+        <w:t xml:space="preserve">, dentro de </w:t>
+      </w:r>
+      <w:proofErr w:type="spellStart"/>
+      <w:r>
+        <w:t>controller</w:t>
+      </w:r>
+      <w:proofErr w:type="spellEnd"/>
+      <w:r>
+        <w:t xml:space="preserve"> se </w:t>
+      </w:r>
+      <w:proofErr w:type="spellStart"/>
+      <w:r>
+        <w:t>creo</w:t>
+      </w:r>
+      <w:proofErr w:type="spellEnd"/>
+      <w:r>
+        <w:t xml:space="preserve"> el archivo mascota</w:t>
+      </w:r>
+      <w:r>
+        <w:t xml:space="preserve">sController.js. En este </w:t>
+      </w:r>
+      <w:proofErr w:type="spellStart"/>
+      <w:r>
+        <w:t>archico</w:t>
+      </w:r>
+      <w:proofErr w:type="spellEnd"/>
+      <w:r>
+        <w:t xml:space="preserve"> se define </w:t>
+      </w:r>
+      <w:proofErr w:type="spellStart"/>
+      <w:r>
+        <w:t>crearMascota</w:t>
+      </w:r>
+      <w:proofErr w:type="spellEnd"/>
+      <w:r>
+        <w:t xml:space="preserve"> </w:t>
       </w:r>
       <w:r>
         <w:t xml:space="preserve">el cual </w:t>
@@ -1488,7 +1808,15 @@
     <w:p/>
     <w:p>
       <w:r>
-        <w:t>Podemos visualizar que ya se creo la tabla en la base de datos</w:t>
+        <w:t xml:space="preserve">Podemos visualizar que ya se </w:t>
+      </w:r>
+      <w:proofErr w:type="spellStart"/>
+      <w:r>
+        <w:t>creo</w:t>
+      </w:r>
+      <w:proofErr w:type="spellEnd"/>
+      <w:r>
+        <w:t xml:space="preserve"> la tabla en la base de datos</w:t>
       </w:r>
       <w:r>
         <w:br/>
@@ -1780,8 +2108,13 @@
     <w:p/>
     <w:p>
       <w:r>
-        <w:t>Hacemos un commit</w:t>
-      </w:r>
+        <w:t xml:space="preserve">Hacemos un </w:t>
+      </w:r>
+      <w:proofErr w:type="spellStart"/>
+      <w:r>
+        <w:t>commit</w:t>
+      </w:r>
+      <w:proofErr w:type="spellEnd"/>
     </w:p>
     <w:p>
       <w:r>
@@ -1889,7 +2222,15 @@
     <w:p/>
     <w:p>
       <w:r>
-        <w:t>Se evidencia los commit que se lleva hasta el momento</w:t>
+        <w:t xml:space="preserve">Se evidencia los </w:t>
+      </w:r>
+      <w:proofErr w:type="spellStart"/>
+      <w:r>
+        <w:t>commit</w:t>
+      </w:r>
+      <w:proofErr w:type="spellEnd"/>
+      <w:r>
+        <w:t xml:space="preserve"> que se lleva hasta el momento</w:t>
       </w:r>
     </w:p>
     <w:p>
@@ -1942,9 +2283,19 @@
       <w:r>
         <w:t xml:space="preserve"> una rama llamada </w:t>
       </w:r>
-      <w:r>
-        <w:t>buscarTodo, para desarrollar en esa rama la función buscarTodo</w:t>
-      </w:r>
+      <w:proofErr w:type="spellStart"/>
+      <w:r>
+        <w:t>buscarTodo</w:t>
+      </w:r>
+      <w:proofErr w:type="spellEnd"/>
+      <w:r>
+        <w:t xml:space="preserve">, para desarrollar en esa rama la función </w:t>
+      </w:r>
+      <w:proofErr w:type="spellStart"/>
+      <w:r>
+        <w:t>buscarTodo</w:t>
+      </w:r>
+      <w:proofErr w:type="spellEnd"/>
     </w:p>
     <w:p>
       <w:r>
@@ -1994,8 +2345,13 @@
         <w:t>En el archivo mascotasRouter</w:t>
       </w:r>
       <w:r>
-        <w:t>.js codificamos la ruta buscarMascotas</w:t>
-      </w:r>
+        <w:t xml:space="preserve">.js codificamos la ruta </w:t>
+      </w:r>
+      <w:proofErr w:type="spellStart"/>
+      <w:r>
+        <w:t>buscarMascotas</w:t>
+      </w:r>
+      <w:proofErr w:type="spellEnd"/>
     </w:p>
     <w:p>
       <w:r>
@@ -2235,8 +2591,29 @@
     <w:p/>
     <w:p>
       <w:r>
-        <w:t>Hice un merge de los cambios realizados en la rama diseno a la rama main</w:t>
-      </w:r>
+        <w:t xml:space="preserve">Hice un </w:t>
+      </w:r>
+      <w:proofErr w:type="spellStart"/>
+      <w:r>
+        <w:t>merge</w:t>
+      </w:r>
+      <w:proofErr w:type="spellEnd"/>
+      <w:r>
+        <w:t xml:space="preserve"> de los cambios realizados en la rama </w:t>
+      </w:r>
+      <w:proofErr w:type="spellStart"/>
+      <w:r>
+        <w:t>diseno</w:t>
+      </w:r>
+      <w:proofErr w:type="spellEnd"/>
+      <w:r>
+        <w:t xml:space="preserve"> a la rama </w:t>
+      </w:r>
+      <w:proofErr w:type="spellStart"/>
+      <w:r>
+        <w:t>main</w:t>
+      </w:r>
+      <w:proofErr w:type="spellEnd"/>
     </w:p>
     <w:p>
       <w:r>
@@ -2288,8 +2665,13 @@
       <w:r>
         <w:t xml:space="preserve"> una rama llamada </w:t>
       </w:r>
-      <w:r>
-        <w:t>buscarId, para desarrollar en esa rama la función buscar por id</w:t>
+      <w:proofErr w:type="spellStart"/>
+      <w:r>
+        <w:t>buscarId</w:t>
+      </w:r>
+      <w:proofErr w:type="spellEnd"/>
+      <w:r>
+        <w:t>, para desarrollar en esa rama la función buscar por id</w:t>
       </w:r>
     </w:p>
     <w:p>
@@ -2538,8 +2920,13 @@
     <w:p/>
     <w:p>
       <w:r>
-        <w:t>Hacemos un commit</w:t>
-      </w:r>
+        <w:t xml:space="preserve">Hacemos un </w:t>
+      </w:r>
+      <w:proofErr w:type="spellStart"/>
+      <w:r>
+        <w:t>commit</w:t>
+      </w:r>
+      <w:proofErr w:type="spellEnd"/>
     </w:p>
     <w:p>
       <w:r>
@@ -2886,8 +3273,13 @@
     <w:p>
       <w:r>
         <w:lastRenderedPageBreak/>
-        <w:t>Hice un commit</w:t>
-      </w:r>
+        <w:t xml:space="preserve">Hice un </w:t>
+      </w:r>
+      <w:proofErr w:type="spellStart"/>
+      <w:r>
+        <w:t>commit</w:t>
+      </w:r>
+      <w:proofErr w:type="spellEnd"/>
     </w:p>
     <w:p>
       <w:r>
@@ -3229,7 +3621,15 @@
     <w:p>
       <w:r>
         <w:lastRenderedPageBreak/>
-        <w:t xml:space="preserve">Dentro de la carpeta modelos se creo la carpeta modeloPesrona.js, en este archivo se </w:t>
+        <w:t xml:space="preserve">Dentro de la carpeta modelos se </w:t>
+      </w:r>
+      <w:proofErr w:type="spellStart"/>
+      <w:r>
+        <w:t>creo</w:t>
+      </w:r>
+      <w:proofErr w:type="spellEnd"/>
+      <w:r>
+        <w:t xml:space="preserve"> la carpeta modeloPesrona.js, en este archivo se </w:t>
       </w:r>
       <w:r>
         <w:t xml:space="preserve">define una tabla </w:t>
@@ -3247,14 +3647,27 @@
         <w:t xml:space="preserve">, </w:t>
       </w:r>
       <w:r>
-        <w:t>la tabla tiene la siguientes columnas cedula</w:t>
+        <w:t xml:space="preserve">la tabla tiene </w:t>
+      </w:r>
+      <w:proofErr w:type="gramStart"/>
+      <w:r>
+        <w:t>la siguientes columnas</w:t>
+      </w:r>
+      <w:proofErr w:type="gramEnd"/>
+      <w:r>
+        <w:t xml:space="preserve"> cedula</w:t>
       </w:r>
       <w:r>
         <w:t xml:space="preserve">, nombre, </w:t>
       </w:r>
       <w:r>
-        <w:t>apellido y direccion</w:t>
-      </w:r>
+        <w:t xml:space="preserve">apellido y </w:t>
+      </w:r>
+      <w:proofErr w:type="spellStart"/>
+      <w:r>
+        <w:t>direccion</w:t>
+      </w:r>
+      <w:proofErr w:type="spellEnd"/>
       <w:r>
         <w:t>.</w:t>
       </w:r>
@@ -3324,7 +3737,15 @@
         <w:t xml:space="preserve"> se</w:t>
       </w:r>
       <w:r>
-        <w:t xml:space="preserve"> define una tabla solicitarMascota que registra las solicitudes de adopción de mascotas, donde cada solicitud está relacionada con una persona (identificada por su cédula) y una mascota (identificada por su ID). Las relaciones de la tabla permiten que se asocie una solicitud con una persona y una mascota en la base de datos</w:t>
+        <w:t xml:space="preserve"> define una tabla </w:t>
+      </w:r>
+      <w:proofErr w:type="spellStart"/>
+      <w:r>
+        <w:t>solicitarMascota</w:t>
+      </w:r>
+      <w:proofErr w:type="spellEnd"/>
+      <w:r>
+        <w:t xml:space="preserve"> que registra las solicitudes de adopción de mascotas, donde cada solicitud está relacionada con una persona (identificada por su cédula) y una mascota (identificada por su ID). Las relaciones de la tabla permiten que se asocie una solicitud con una persona y una mascota en la base de datos</w:t>
       </w:r>
     </w:p>
     <w:p>
@@ -3392,12 +3813,14 @@
         <w:lastRenderedPageBreak/>
         <w:t xml:space="preserve">dentro de la carpeta controladores se creó el archivo solicitarMascotasController.js. En este archivo se codifico una función </w:t>
       </w:r>
+      <w:proofErr w:type="spellStart"/>
       <w:r>
         <w:t>crea</w:t>
       </w:r>
       <w:r>
         <w:t>rSolicidtdud</w:t>
       </w:r>
+      <w:proofErr w:type="spellEnd"/>
       <w:r>
         <w:t xml:space="preserve"> de adopción de mascotas, validando que todos los campos requeridos estén presentes, verificando la existencia de la mascota y la persona en la base de datos, y creando nuevos registros si es necesario. Si todo es correcto, se guarda la solicitud de adopción y se envía una respuesta de éxito</w:t>
       </w:r>
@@ -3462,9 +3885,11 @@
       <w:r>
         <w:t xml:space="preserve">se codifico la ruta </w:t>
       </w:r>
+      <w:proofErr w:type="spellStart"/>
       <w:r>
         <w:t>crearSolicitud</w:t>
       </w:r>
+      <w:proofErr w:type="spellEnd"/>
       <w:r>
         <w:t xml:space="preserve"> </w:t>
       </w:r>
@@ -3514,8 +3939,13 @@
     <w:p>
       <w:r>
         <w:lastRenderedPageBreak/>
-        <w:t>En el archivo app.js importamos routerSolicitud</w:t>
-      </w:r>
+        <w:t xml:space="preserve">En el archivo app.js importamos </w:t>
+      </w:r>
+      <w:proofErr w:type="spellStart"/>
+      <w:r>
+        <w:t>routerSolicitud</w:t>
+      </w:r>
+      <w:proofErr w:type="spellEnd"/>
     </w:p>
     <w:p>
       <w:r>
@@ -3563,8 +3993,21 @@
     <w:p/>
     <w:p>
       <w:r>
-        <w:t>Y llamamos la rutas que hay en routerSolicitud</w:t>
-      </w:r>
+        <w:t xml:space="preserve">Y llamamos </w:t>
+      </w:r>
+      <w:proofErr w:type="gramStart"/>
+      <w:r>
+        <w:t>la rutas</w:t>
+      </w:r>
+      <w:proofErr w:type="gramEnd"/>
+      <w:r>
+        <w:t xml:space="preserve"> que hay en </w:t>
+      </w:r>
+      <w:proofErr w:type="spellStart"/>
+      <w:r>
+        <w:t>routerSolicitud</w:t>
+      </w:r>
+      <w:proofErr w:type="spellEnd"/>
     </w:p>
     <w:p>
       <w:r>
@@ -3612,8 +4055,13 @@
     <w:p/>
     <w:p>
       <w:r>
-        <w:t>Ya tenemos 2 tablas más, personas y solicitarmascota</w:t>
-      </w:r>
+        <w:t xml:space="preserve">Ya tenemos 2 tablas más, personas y </w:t>
+      </w:r>
+      <w:proofErr w:type="spellStart"/>
+      <w:r>
+        <w:t>solicitarmascota</w:t>
+      </w:r>
+      <w:proofErr w:type="spellEnd"/>
     </w:p>
     <w:p>
       <w:r>
@@ -3857,8 +4305,13 @@
     <w:p/>
     <w:p>
       <w:r>
-        <w:t>Añadimos los cambios y hacemos un commit</w:t>
-      </w:r>
+        <w:t xml:space="preserve">Añadimos los cambios y hacemos un </w:t>
+      </w:r>
+      <w:proofErr w:type="spellStart"/>
+      <w:r>
+        <w:t>commit</w:t>
+      </w:r>
+      <w:proofErr w:type="spellEnd"/>
     </w:p>
     <w:p>
       <w:r>
@@ -3959,20 +4412,19 @@
     <w:p/>
     <w:p>
       <w:r>
-        <w:t xml:space="preserve">Dentro </w:t>
-      </w:r>
-      <w:r>
-        <w:t>del archivo</w:t>
-      </w:r>
-      <w:r>
-        <w:t xml:space="preserve"> solicitarMascotaRouter.js </w:t>
-      </w:r>
-      <w:r>
-        <w:t>se codifico la ruta buscarSolicitudes</w:t>
-      </w:r>
-    </w:p>
-    <w:p>
-      <w:r>
+        <w:t xml:space="preserve">Dentro del archivo solicitarMascotaRouter.js se codifico la ruta </w:t>
+      </w:r>
+      <w:proofErr w:type="spellStart"/>
+      <w:r>
+        <w:t>buscarSolicitudes</w:t>
+      </w:r>
+      <w:proofErr w:type="spellEnd"/>
+    </w:p>
+    <w:p>
+      <w:r>
+        <w:rPr>
+          <w:noProof/>
+        </w:rPr>
         <w:drawing>
           <wp:inline distT="0" distB="0" distL="0" distR="0" wp14:anchorId="08A12E7F" wp14:editId="5C3CAA92">
             <wp:extent cx="5612130" cy="1381125"/>
@@ -4030,6 +4482,9 @@
     </w:p>
     <w:p>
       <w:r>
+        <w:rPr>
+          <w:noProof/>
+        </w:rPr>
         <w:drawing>
           <wp:inline distT="0" distB="0" distL="0" distR="0" wp14:anchorId="221C1D0A" wp14:editId="25190E1E">
             <wp:extent cx="5612130" cy="2590165"/>
@@ -4070,20 +4525,14 @@
     <w:p/>
     <w:p>
       <w:r>
-        <w:t xml:space="preserve">Se envió una solicitud mediante </w:t>
-      </w:r>
-      <w:r>
-        <w:t>GET</w:t>
-      </w:r>
-      <w:r>
-        <w:t xml:space="preserve"> </w:t>
-      </w:r>
-      <w:r>
-        <w:t>para buscar todas las solicitudes</w:t>
-      </w:r>
-    </w:p>
-    <w:p>
-      <w:r>
+        <w:t>Se envió una solicitud mediante GET para buscar todas las solicitudes</w:t>
+      </w:r>
+    </w:p>
+    <w:p>
+      <w:r>
+        <w:rPr>
+          <w:noProof/>
+        </w:rPr>
         <w:drawing>
           <wp:inline distT="0" distB="0" distL="0" distR="0" wp14:anchorId="45274070" wp14:editId="62D329F7">
             <wp:extent cx="5612130" cy="985520"/>
@@ -4125,11 +4574,19 @@
     <w:p>
       <w:r>
         <w:lastRenderedPageBreak/>
-        <w:t>Este es el resultado de la busqueda</w:t>
-      </w:r>
-    </w:p>
-    <w:p>
-      <w:r>
+        <w:t xml:space="preserve">Este es el resultado de la </w:t>
+      </w:r>
+      <w:proofErr w:type="spellStart"/>
+      <w:r>
+        <w:t>busqueda</w:t>
+      </w:r>
+      <w:proofErr w:type="spellEnd"/>
+    </w:p>
+    <w:p>
+      <w:r>
+        <w:rPr>
+          <w:noProof/>
+        </w:rPr>
         <w:drawing>
           <wp:inline distT="0" distB="0" distL="0" distR="0" wp14:anchorId="23FBCA50" wp14:editId="25FF823B">
             <wp:extent cx="5612130" cy="4965065"/>
@@ -4170,6 +4627,9 @@
     <w:p/>
     <w:p>
       <w:r>
+        <w:rPr>
+          <w:noProof/>
+        </w:rPr>
         <w:drawing>
           <wp:inline distT="0" distB="0" distL="0" distR="0" wp14:anchorId="2373F0CC" wp14:editId="395D2FBF">
             <wp:extent cx="5612130" cy="682625"/>
@@ -4210,6 +4670,9 @@
     <w:p/>
     <w:p>
       <w:r>
+        <w:rPr>
+          <w:noProof/>
+        </w:rPr>
         <w:drawing>
           <wp:inline distT="0" distB="0" distL="0" distR="0" wp14:anchorId="23B9E448" wp14:editId="121CAD0B">
             <wp:extent cx="5612130" cy="1767205"/>
@@ -4251,14 +4714,19 @@
     <w:p>
       <w:r>
         <w:lastRenderedPageBreak/>
-        <w:t>Dentro del archivo solicitarMascotaRouter.js se codifico la ruta buscarSolicitudes</w:t>
-      </w:r>
-      <w:r>
-        <w:t>Porid</w:t>
-      </w:r>
-    </w:p>
-    <w:p>
-      <w:r>
+        <w:t xml:space="preserve">Dentro del archivo solicitarMascotaRouter.js se codifico la ruta </w:t>
+      </w:r>
+      <w:proofErr w:type="spellStart"/>
+      <w:r>
+        <w:t>buscarSolicitudesPorid</w:t>
+      </w:r>
+      <w:proofErr w:type="spellEnd"/>
+    </w:p>
+    <w:p>
+      <w:r>
+        <w:rPr>
+          <w:noProof/>
+        </w:rPr>
         <w:drawing>
           <wp:inline distT="0" distB="0" distL="0" distR="0" wp14:anchorId="30FD463D" wp14:editId="4B163E13">
             <wp:extent cx="5612130" cy="1634490"/>
@@ -4299,23 +4767,14 @@
     <w:p/>
     <w:p>
       <w:r>
-        <w:t xml:space="preserve">Se procedió a codificar la funcionalidad buscar </w:t>
-      </w:r>
-      <w:r>
-        <w:t>una</w:t>
-      </w:r>
-      <w:r>
-        <w:t xml:space="preserve"> solicitud</w:t>
-      </w:r>
-      <w:r>
-        <w:t xml:space="preserve"> por id</w:t>
-      </w:r>
-      <w:r>
-        <w:t xml:space="preserve"> dentro del archivo pertinente el cual es solicitarMascotaController.js</w:t>
-      </w:r>
-    </w:p>
-    <w:p>
-      <w:r>
+        <w:t>Se procedió a codificar la funcionalidad buscar una solicitud por id dentro del archivo pertinente el cual es solicitarMascotaController.js</w:t>
+      </w:r>
+    </w:p>
+    <w:p>
+      <w:r>
+        <w:rPr>
+          <w:noProof/>
+        </w:rPr>
         <w:drawing>
           <wp:inline distT="0" distB="0" distL="0" distR="0" wp14:anchorId="6B8B53B2" wp14:editId="2370FF5B">
             <wp:extent cx="5612130" cy="3491230"/>
@@ -4356,20 +4815,14 @@
     <w:p/>
     <w:p>
       <w:r>
-        <w:t>Se envió una solicitud mediante GET para busca</w:t>
-      </w:r>
-      <w:r>
-        <w:t>r una</w:t>
-      </w:r>
-      <w:r>
-        <w:t xml:space="preserve"> solicitud</w:t>
-      </w:r>
-      <w:r>
-        <w:t xml:space="preserve"> por id</w:t>
-      </w:r>
-    </w:p>
-    <w:p>
-      <w:r>
+        <w:t>Se envió una solicitud mediante GET para buscar una solicitud por id</w:t>
+      </w:r>
+    </w:p>
+    <w:p>
+      <w:r>
+        <w:rPr>
+          <w:noProof/>
+        </w:rPr>
         <w:drawing>
           <wp:inline distT="0" distB="0" distL="0" distR="0" wp14:anchorId="5D5FFAF6" wp14:editId="05C29AE5">
             <wp:extent cx="5612130" cy="1461135"/>
@@ -4418,6 +4871,9 @@
     </w:p>
     <w:p>
       <w:r>
+        <w:rPr>
+          <w:noProof/>
+        </w:rPr>
         <w:drawing>
           <wp:inline distT="0" distB="0" distL="0" distR="0" wp14:anchorId="364795F1" wp14:editId="7828B736">
             <wp:extent cx="4130040" cy="3474720"/>
@@ -4458,6 +4914,9 @@
     <w:p/>
     <w:p>
       <w:r>
+        <w:rPr>
+          <w:noProof/>
+        </w:rPr>
         <w:drawing>
           <wp:inline distT="0" distB="0" distL="0" distR="0" wp14:anchorId="455C1055" wp14:editId="569A1E23">
             <wp:extent cx="5612130" cy="1298575"/>
@@ -4498,6 +4957,9 @@
     <w:p/>
     <w:p>
       <w:r>
+        <w:rPr>
+          <w:noProof/>
+        </w:rPr>
         <w:drawing>
           <wp:inline distT="0" distB="0" distL="0" distR="0" wp14:anchorId="27262075" wp14:editId="287159F8">
             <wp:extent cx="5612130" cy="2019300"/>
@@ -4535,6 +4997,301 @@
         </w:drawing>
       </w:r>
     </w:p>
+    <w:p/>
+    <w:p/>
+    <w:p/>
+    <w:p/>
+    <w:p/>
+    <w:p>
+      <w:r>
+        <w:lastRenderedPageBreak/>
+        <w:t xml:space="preserve">Dentro del archivo solicitarMascotaRouter.js se codifico la ruta </w:t>
+      </w:r>
+      <w:proofErr w:type="spellStart"/>
+      <w:r>
+        <w:t>actualizarSolicitud</w:t>
+      </w:r>
+      <w:proofErr w:type="spellEnd"/>
+    </w:p>
+    <w:p>
+      <w:r>
+        <w:drawing>
+          <wp:inline distT="0" distB="0" distL="0" distR="0" wp14:anchorId="1E89715B" wp14:editId="5D862BAC">
+            <wp:extent cx="5612130" cy="3406140"/>
+            <wp:effectExtent l="0" t="0" r="7620" b="3810"/>
+            <wp:docPr id="412283325" name="Imagen 1"/>
+            <wp:cNvGraphicFramePr>
+              <a:graphicFrameLocks xmlns:a="http://schemas.openxmlformats.org/drawingml/2006/main" noChangeAspect="1"/>
+            </wp:cNvGraphicFramePr>
+            <a:graphic xmlns:a="http://schemas.openxmlformats.org/drawingml/2006/main">
+              <a:graphicData uri="http://schemas.openxmlformats.org/drawingml/2006/picture">
+                <pic:pic xmlns:pic="http://schemas.openxmlformats.org/drawingml/2006/picture">
+                  <pic:nvPicPr>
+                    <pic:cNvPr id="412283325" name=""/>
+                    <pic:cNvPicPr/>
+                  </pic:nvPicPr>
+                  <pic:blipFill>
+                    <a:blip r:embed="rId92"/>
+                    <a:stretch>
+                      <a:fillRect/>
+                    </a:stretch>
+                  </pic:blipFill>
+                  <pic:spPr>
+                    <a:xfrm>
+                      <a:off x="0" y="0"/>
+                      <a:ext cx="5612130" cy="3406140"/>
+                    </a:xfrm>
+                    <a:prstGeom prst="rect">
+                      <a:avLst/>
+                    </a:prstGeom>
+                  </pic:spPr>
+                </pic:pic>
+              </a:graphicData>
+            </a:graphic>
+          </wp:inline>
+        </w:drawing>
+      </w:r>
+    </w:p>
+    <w:p/>
+    <w:p>
+      <w:r>
+        <w:t xml:space="preserve">Se procedió a codificar la funcionalidad </w:t>
+      </w:r>
+      <w:r>
+        <w:t>actualizar</w:t>
+      </w:r>
+      <w:r>
+        <w:t xml:space="preserve"> una solicitud por id dentro del archivo pertinente el cual es solicitarMascotaController.js</w:t>
+      </w:r>
+    </w:p>
+    <w:p>
+      <w:r>
+        <w:drawing>
+          <wp:inline distT="0" distB="0" distL="0" distR="0" wp14:anchorId="4BB23581" wp14:editId="1C16E46E">
+            <wp:extent cx="5612130" cy="4009390"/>
+            <wp:effectExtent l="0" t="0" r="7620" b="0"/>
+            <wp:docPr id="466148678" name="Imagen 1"/>
+            <wp:cNvGraphicFramePr>
+              <a:graphicFrameLocks xmlns:a="http://schemas.openxmlformats.org/drawingml/2006/main" noChangeAspect="1"/>
+            </wp:cNvGraphicFramePr>
+            <a:graphic xmlns:a="http://schemas.openxmlformats.org/drawingml/2006/main">
+              <a:graphicData uri="http://schemas.openxmlformats.org/drawingml/2006/picture">
+                <pic:pic xmlns:pic="http://schemas.openxmlformats.org/drawingml/2006/picture">
+                  <pic:nvPicPr>
+                    <pic:cNvPr id="466148678" name=""/>
+                    <pic:cNvPicPr/>
+                  </pic:nvPicPr>
+                  <pic:blipFill>
+                    <a:blip r:embed="rId93"/>
+                    <a:stretch>
+                      <a:fillRect/>
+                    </a:stretch>
+                  </pic:blipFill>
+                  <pic:spPr>
+                    <a:xfrm>
+                      <a:off x="0" y="0"/>
+                      <a:ext cx="5612130" cy="4009390"/>
+                    </a:xfrm>
+                    <a:prstGeom prst="rect">
+                      <a:avLst/>
+                    </a:prstGeom>
+                  </pic:spPr>
+                </pic:pic>
+              </a:graphicData>
+            </a:graphic>
+          </wp:inline>
+        </w:drawing>
+      </w:r>
+    </w:p>
+    <w:p>
+      <w:r>
+        <w:lastRenderedPageBreak/>
+        <w:t xml:space="preserve">Se envió una solicitud mediante </w:t>
+      </w:r>
+      <w:r>
+        <w:t>PUT</w:t>
+      </w:r>
+      <w:r>
+        <w:t xml:space="preserve"> para </w:t>
+      </w:r>
+      <w:r>
+        <w:t>actualizar</w:t>
+      </w:r>
+      <w:r>
+        <w:t xml:space="preserve"> una solicitud por id</w:t>
+      </w:r>
+    </w:p>
+    <w:p>
+      <w:r>
+        <w:drawing>
+          <wp:inline distT="0" distB="0" distL="0" distR="0" wp14:anchorId="5C06E41E" wp14:editId="24161993">
+            <wp:extent cx="5612130" cy="3279140"/>
+            <wp:effectExtent l="0" t="0" r="7620" b="0"/>
+            <wp:docPr id="349343133" name="Imagen 1"/>
+            <wp:cNvGraphicFramePr>
+              <a:graphicFrameLocks xmlns:a="http://schemas.openxmlformats.org/drawingml/2006/main" noChangeAspect="1"/>
+            </wp:cNvGraphicFramePr>
+            <a:graphic xmlns:a="http://schemas.openxmlformats.org/drawingml/2006/main">
+              <a:graphicData uri="http://schemas.openxmlformats.org/drawingml/2006/picture">
+                <pic:pic xmlns:pic="http://schemas.openxmlformats.org/drawingml/2006/picture">
+                  <pic:nvPicPr>
+                    <pic:cNvPr id="349343133" name=""/>
+                    <pic:cNvPicPr/>
+                  </pic:nvPicPr>
+                  <pic:blipFill>
+                    <a:blip r:embed="rId94"/>
+                    <a:stretch>
+                      <a:fillRect/>
+                    </a:stretch>
+                  </pic:blipFill>
+                  <pic:spPr>
+                    <a:xfrm>
+                      <a:off x="0" y="0"/>
+                      <a:ext cx="5612130" cy="3279140"/>
+                    </a:xfrm>
+                    <a:prstGeom prst="rect">
+                      <a:avLst/>
+                    </a:prstGeom>
+                  </pic:spPr>
+                </pic:pic>
+              </a:graphicData>
+            </a:graphic>
+          </wp:inline>
+        </w:drawing>
+      </w:r>
+    </w:p>
+    <w:p/>
+    <w:p>
+      <w:r>
+        <w:t xml:space="preserve">Este es el resultado de la </w:t>
+      </w:r>
+      <w:r>
+        <w:t>actualización</w:t>
+      </w:r>
+    </w:p>
+    <w:p>
+      <w:r>
+        <w:drawing>
+          <wp:inline distT="0" distB="0" distL="0" distR="0" wp14:anchorId="3723FBBF" wp14:editId="68FA43DA">
+            <wp:extent cx="5612130" cy="1760220"/>
+            <wp:effectExtent l="0" t="0" r="7620" b="0"/>
+            <wp:docPr id="1203806247" name="Imagen 1"/>
+            <wp:cNvGraphicFramePr>
+              <a:graphicFrameLocks xmlns:a="http://schemas.openxmlformats.org/drawingml/2006/main" noChangeAspect="1"/>
+            </wp:cNvGraphicFramePr>
+            <a:graphic xmlns:a="http://schemas.openxmlformats.org/drawingml/2006/main">
+              <a:graphicData uri="http://schemas.openxmlformats.org/drawingml/2006/picture">
+                <pic:pic xmlns:pic="http://schemas.openxmlformats.org/drawingml/2006/picture">
+                  <pic:nvPicPr>
+                    <pic:cNvPr id="1203806247" name=""/>
+                    <pic:cNvPicPr/>
+                  </pic:nvPicPr>
+                  <pic:blipFill>
+                    <a:blip r:embed="rId95"/>
+                    <a:stretch>
+                      <a:fillRect/>
+                    </a:stretch>
+                  </pic:blipFill>
+                  <pic:spPr>
+                    <a:xfrm>
+                      <a:off x="0" y="0"/>
+                      <a:ext cx="5612130" cy="1760220"/>
+                    </a:xfrm>
+                    <a:prstGeom prst="rect">
+                      <a:avLst/>
+                    </a:prstGeom>
+                  </pic:spPr>
+                </pic:pic>
+              </a:graphicData>
+            </a:graphic>
+          </wp:inline>
+        </w:drawing>
+      </w:r>
+    </w:p>
+    <w:p/>
+    <w:p>
+      <w:r>
+        <w:drawing>
+          <wp:inline distT="0" distB="0" distL="0" distR="0" wp14:anchorId="724317C1" wp14:editId="35BB07C7">
+            <wp:extent cx="5612130" cy="1439545"/>
+            <wp:effectExtent l="0" t="0" r="7620" b="8255"/>
+            <wp:docPr id="367597161" name="Imagen 1"/>
+            <wp:cNvGraphicFramePr>
+              <a:graphicFrameLocks xmlns:a="http://schemas.openxmlformats.org/drawingml/2006/main" noChangeAspect="1"/>
+            </wp:cNvGraphicFramePr>
+            <a:graphic xmlns:a="http://schemas.openxmlformats.org/drawingml/2006/main">
+              <a:graphicData uri="http://schemas.openxmlformats.org/drawingml/2006/picture">
+                <pic:pic xmlns:pic="http://schemas.openxmlformats.org/drawingml/2006/picture">
+                  <pic:nvPicPr>
+                    <pic:cNvPr id="367597161" name=""/>
+                    <pic:cNvPicPr/>
+                  </pic:nvPicPr>
+                  <pic:blipFill>
+                    <a:blip r:embed="rId96"/>
+                    <a:stretch>
+                      <a:fillRect/>
+                    </a:stretch>
+                  </pic:blipFill>
+                  <pic:spPr>
+                    <a:xfrm>
+                      <a:off x="0" y="0"/>
+                      <a:ext cx="5612130" cy="1439545"/>
+                    </a:xfrm>
+                    <a:prstGeom prst="rect">
+                      <a:avLst/>
+                    </a:prstGeom>
+                  </pic:spPr>
+                </pic:pic>
+              </a:graphicData>
+            </a:graphic>
+          </wp:inline>
+        </w:drawing>
+      </w:r>
+    </w:p>
+    <w:p/>
+    <w:p>
+      <w:r>
+        <w:lastRenderedPageBreak/>
+        <w:drawing>
+          <wp:inline distT="0" distB="0" distL="0" distR="0" wp14:anchorId="63BA8FB0" wp14:editId="3B32DEF2">
+            <wp:extent cx="5612130" cy="1755775"/>
+            <wp:effectExtent l="0" t="0" r="7620" b="0"/>
+            <wp:docPr id="1940334972" name="Imagen 1"/>
+            <wp:cNvGraphicFramePr>
+              <a:graphicFrameLocks xmlns:a="http://schemas.openxmlformats.org/drawingml/2006/main" noChangeAspect="1"/>
+            </wp:cNvGraphicFramePr>
+            <a:graphic xmlns:a="http://schemas.openxmlformats.org/drawingml/2006/main">
+              <a:graphicData uri="http://schemas.openxmlformats.org/drawingml/2006/picture">
+                <pic:pic xmlns:pic="http://schemas.openxmlformats.org/drawingml/2006/picture">
+                  <pic:nvPicPr>
+                    <pic:cNvPr id="1940334972" name=""/>
+                    <pic:cNvPicPr/>
+                  </pic:nvPicPr>
+                  <pic:blipFill>
+                    <a:blip r:embed="rId97"/>
+                    <a:stretch>
+                      <a:fillRect/>
+                    </a:stretch>
+                  </pic:blipFill>
+                  <pic:spPr>
+                    <a:xfrm>
+                      <a:off x="0" y="0"/>
+                      <a:ext cx="5612130" cy="1755775"/>
+                    </a:xfrm>
+                    <a:prstGeom prst="rect">
+                      <a:avLst/>
+                    </a:prstGeom>
+                  </pic:spPr>
+                </pic:pic>
+              </a:graphicData>
+            </a:graphic>
+          </wp:inline>
+        </w:drawing>
+      </w:r>
+    </w:p>
+    <w:p/>
+    <w:p/>
+    <w:p/>
     <w:p/>
     <w:p/>
     <w:p/>
@@ -4958,11 +5715,12 @@
   <w:style w:type="paragraph" w:default="1" w:styleId="Normal">
     <w:name w:val="Normal"/>
     <w:qFormat/>
-    <w:rsid w:val="00081055"/>
+    <w:rsid w:val="00051F84"/>
   </w:style>
   <w:style w:type="character" w:default="1" w:styleId="Fuentedeprrafopredeter">
     <w:name w:val="Default Paragraph Font"/>
     <w:uiPriority w:val="1"/>
+    <w:semiHidden/>
     <w:unhideWhenUsed/>
   </w:style>
   <w:style w:type="table" w:default="1" w:styleId="Tablanormal">

</xml_diff>